<commit_message>
data model diagram added
</commit_message>
<xml_diff>
--- a/Dokumentacio/Specifikacio.docx
+++ b/Dokumentacio/Specifikacio.docx
@@ -4,7 +4,7 @@
   <w:body>
     <w:p>
       <w:pPr>
-        <w:pStyle w:val="Title"/>
+        <w:pStyle w:val="Cm"/>
         <w:jc w:val="center"/>
         <w:rPr>
           <w:lang w:val="hu-HU"/>
@@ -19,7 +19,7 @@
     </w:p>
     <w:p>
       <w:pPr>
-        <w:pStyle w:val="Heading1"/>
+        <w:pStyle w:val="Cmsor1"/>
         <w:jc w:val="both"/>
         <w:rPr>
           <w:lang w:val="hu-HU"/>
@@ -34,7 +34,7 @@
     </w:p>
     <w:p>
       <w:pPr>
-        <w:pStyle w:val="Heading2"/>
+        <w:pStyle w:val="Cmsor2"/>
         <w:jc w:val="both"/>
         <w:rPr>
           <w:lang w:val="hu-HU"/>
@@ -77,7 +77,7 @@
     </w:p>
     <w:p>
       <w:pPr>
-        <w:pStyle w:val="Heading3"/>
+        <w:pStyle w:val="Cmsor3"/>
         <w:jc w:val="both"/>
         <w:rPr>
           <w:lang w:val="hu-HU"/>
@@ -100,7 +100,7 @@
     </w:p>
     <w:tbl>
       <w:tblPr>
-        <w:tblStyle w:val="TableGrid"/>
+        <w:tblStyle w:val="Rcsostblzat"/>
         <w:tblW w:w="0" w:type="auto"/>
         <w:tblLook w:val="04A0" w:firstRow="1" w:lastRow="0" w:firstColumn="1" w:lastColumn="0" w:noHBand="0" w:noVBand="1"/>
       </w:tblPr>
@@ -118,7 +118,7 @@
             <w:pPr>
               <w:jc w:val="both"/>
               <w:rPr>
-                <w:rStyle w:val="Emphasis"/>
+                <w:rStyle w:val="Kiemels"/>
                 <w:i w:val="0"/>
                 <w:iCs w:val="0"/>
               </w:rPr>
@@ -126,7 +126,7 @@
             <w:proofErr w:type="spellStart"/>
             <w:r>
               <w:rPr>
-                <w:rStyle w:val="Emphasis"/>
+                <w:rStyle w:val="Kiemels"/>
                 <w:i w:val="0"/>
                 <w:iCs w:val="0"/>
               </w:rPr>
@@ -143,7 +143,7 @@
             <w:pPr>
               <w:jc w:val="both"/>
               <w:rPr>
-                <w:rStyle w:val="Emphasis"/>
+                <w:rStyle w:val="Kiemels"/>
                 <w:i w:val="0"/>
                 <w:iCs w:val="0"/>
               </w:rPr>
@@ -151,7 +151,7 @@
             <w:proofErr w:type="spellStart"/>
             <w:r>
               <w:rPr>
-                <w:rStyle w:val="Emphasis"/>
+                <w:rStyle w:val="Kiemels"/>
                 <w:i w:val="0"/>
                 <w:iCs w:val="0"/>
               </w:rPr>
@@ -168,7 +168,7 @@
             <w:pPr>
               <w:jc w:val="both"/>
               <w:rPr>
-                <w:rStyle w:val="Emphasis"/>
+                <w:rStyle w:val="Kiemels"/>
                 <w:i w:val="0"/>
                 <w:iCs w:val="0"/>
               </w:rPr>
@@ -176,7 +176,7 @@
             <w:proofErr w:type="spellStart"/>
             <w:r>
               <w:rPr>
-                <w:rStyle w:val="Emphasis"/>
+                <w:rStyle w:val="Kiemels"/>
                 <w:i w:val="0"/>
                 <w:iCs w:val="0"/>
               </w:rPr>
@@ -735,7 +735,7 @@
     </w:p>
     <w:p>
       <w:pPr>
-        <w:pStyle w:val="Heading3"/>
+        <w:pStyle w:val="Cmsor3"/>
         <w:jc w:val="both"/>
         <w:rPr>
           <w:lang w:val="hu-HU"/>
@@ -750,7 +750,7 @@
     </w:p>
     <w:tbl>
       <w:tblPr>
-        <w:tblStyle w:val="TableGrid"/>
+        <w:tblStyle w:val="Rcsostblzat"/>
         <w:tblW w:w="0" w:type="auto"/>
         <w:tblLook w:val="04A0" w:firstRow="1" w:lastRow="0" w:firstColumn="1" w:lastColumn="0" w:noHBand="0" w:noVBand="1"/>
       </w:tblPr>
@@ -1103,7 +1103,7 @@
     </w:p>
     <w:p>
       <w:pPr>
-        <w:pStyle w:val="Heading3"/>
+        <w:pStyle w:val="Cmsor3"/>
         <w:jc w:val="both"/>
         <w:rPr>
           <w:lang w:val="hu-HU"/>
@@ -1124,7 +1124,7 @@
     </w:p>
     <w:tbl>
       <w:tblPr>
-        <w:tblStyle w:val="TableGrid"/>
+        <w:tblStyle w:val="Rcsostblzat"/>
         <w:tblW w:w="0" w:type="auto"/>
         <w:tblLook w:val="04A0" w:firstRow="1" w:lastRow="0" w:firstColumn="1" w:lastColumn="0" w:noHBand="0" w:noVBand="1"/>
       </w:tblPr>
@@ -1974,7 +1974,7 @@
     </w:tbl>
     <w:p>
       <w:pPr>
-        <w:pStyle w:val="Heading3"/>
+        <w:pStyle w:val="Cmsor3"/>
         <w:jc w:val="both"/>
         <w:rPr>
           <w:lang w:val="hu-HU"/>
@@ -1995,7 +1995,7 @@
     </w:p>
     <w:tbl>
       <w:tblPr>
-        <w:tblStyle w:val="TableGrid"/>
+        <w:tblStyle w:val="Rcsostblzat"/>
         <w:tblW w:w="0" w:type="auto"/>
         <w:tblLook w:val="04A0" w:firstRow="1" w:lastRow="0" w:firstColumn="1" w:lastColumn="0" w:noHBand="0" w:noVBand="1"/>
       </w:tblPr>
@@ -2562,7 +2562,7 @@
     </w:tbl>
     <w:p>
       <w:pPr>
-        <w:pStyle w:val="Heading3"/>
+        <w:pStyle w:val="Cmsor3"/>
         <w:jc w:val="both"/>
         <w:rPr>
           <w:lang w:val="hu-HU"/>
@@ -2578,7 +2578,7 @@
     </w:p>
     <w:tbl>
       <w:tblPr>
-        <w:tblStyle w:val="TableGrid"/>
+        <w:tblStyle w:val="Rcsostblzat"/>
         <w:tblW w:w="0" w:type="auto"/>
         <w:tblLook w:val="04A0" w:firstRow="1" w:lastRow="0" w:firstColumn="1" w:lastColumn="0" w:noHBand="0" w:noVBand="1"/>
       </w:tblPr>
@@ -2967,7 +2967,7 @@
           </w:p>
           <w:p>
             <w:pPr>
-              <w:pStyle w:val="ListParagraph"/>
+              <w:pStyle w:val="Listaszerbekezds"/>
               <w:numPr>
                 <w:ilvl w:val="0"/>
                 <w:numId w:val="1"/>
@@ -2986,7 +2986,7 @@
           </w:p>
           <w:p>
             <w:pPr>
-              <w:pStyle w:val="ListParagraph"/>
+              <w:pStyle w:val="Listaszerbekezds"/>
               <w:numPr>
                 <w:ilvl w:val="0"/>
                 <w:numId w:val="1"/>
@@ -3019,7 +3019,7 @@
           </w:p>
           <w:p>
             <w:pPr>
-              <w:pStyle w:val="ListParagraph"/>
+              <w:pStyle w:val="Listaszerbekezds"/>
               <w:numPr>
                 <w:ilvl w:val="0"/>
                 <w:numId w:val="1"/>
@@ -3147,7 +3147,7 @@
           </w:p>
           <w:p>
             <w:pPr>
-              <w:pStyle w:val="ListParagraph"/>
+              <w:pStyle w:val="Listaszerbekezds"/>
               <w:numPr>
                 <w:ilvl w:val="0"/>
                 <w:numId w:val="2"/>
@@ -3172,7 +3172,7 @@
           </w:p>
           <w:p>
             <w:pPr>
-              <w:pStyle w:val="ListParagraph"/>
+              <w:pStyle w:val="Listaszerbekezds"/>
               <w:numPr>
                 <w:ilvl w:val="0"/>
                 <w:numId w:val="2"/>
@@ -3205,7 +3205,7 @@
           </w:p>
           <w:p>
             <w:pPr>
-              <w:pStyle w:val="ListParagraph"/>
+              <w:pStyle w:val="Listaszerbekezds"/>
               <w:numPr>
                 <w:ilvl w:val="0"/>
                 <w:numId w:val="2"/>
@@ -3291,7 +3291,7 @@
           </w:p>
           <w:p>
             <w:pPr>
-              <w:pStyle w:val="ListParagraph"/>
+              <w:pStyle w:val="Listaszerbekezds"/>
               <w:numPr>
                 <w:ilvl w:val="0"/>
                 <w:numId w:val="3"/>
@@ -3324,7 +3324,7 @@
           </w:p>
           <w:p>
             <w:pPr>
-              <w:pStyle w:val="ListParagraph"/>
+              <w:pStyle w:val="Listaszerbekezds"/>
               <w:numPr>
                 <w:ilvl w:val="0"/>
                 <w:numId w:val="3"/>
@@ -3343,7 +3343,7 @@
           </w:p>
           <w:p>
             <w:pPr>
-              <w:pStyle w:val="ListParagraph"/>
+              <w:pStyle w:val="Listaszerbekezds"/>
               <w:numPr>
                 <w:ilvl w:val="0"/>
                 <w:numId w:val="3"/>
@@ -3362,7 +3362,7 @@
           </w:p>
           <w:p>
             <w:pPr>
-              <w:pStyle w:val="ListParagraph"/>
+              <w:pStyle w:val="Listaszerbekezds"/>
               <w:numPr>
                 <w:ilvl w:val="0"/>
                 <w:numId w:val="3"/>
@@ -3381,7 +3381,7 @@
           </w:p>
           <w:p>
             <w:pPr>
-              <w:pStyle w:val="ListParagraph"/>
+              <w:pStyle w:val="Listaszerbekezds"/>
               <w:numPr>
                 <w:ilvl w:val="0"/>
                 <w:numId w:val="3"/>
@@ -3400,7 +3400,7 @@
           </w:p>
           <w:p>
             <w:pPr>
-              <w:pStyle w:val="ListParagraph"/>
+              <w:pStyle w:val="Listaszerbekezds"/>
               <w:numPr>
                 <w:ilvl w:val="0"/>
                 <w:numId w:val="3"/>
@@ -3419,7 +3419,7 @@
           </w:p>
           <w:p>
             <w:pPr>
-              <w:pStyle w:val="ListParagraph"/>
+              <w:pStyle w:val="Listaszerbekezds"/>
               <w:numPr>
                 <w:ilvl w:val="0"/>
                 <w:numId w:val="3"/>
@@ -3453,7 +3453,21 @@
               <w:rPr>
                 <w:lang w:val="hu-HU"/>
               </w:rPr>
-              <w:t xml:space="preserve">, mik a szélsőértékek (pl. nehézségi szintnél), melyik paraméter melyik kognitív skála értékből hogy </w:t>
+              <w:t xml:space="preserve">, mik a szélsőértékek (pl. nehézségi szintnél), melyik paraméter melyik kognitív skála </w:t>
+            </w:r>
+            <w:proofErr w:type="gramStart"/>
+            <w:r>
+              <w:rPr>
+                <w:lang w:val="hu-HU"/>
+              </w:rPr>
+              <w:t>értékből</w:t>
+            </w:r>
+            <w:proofErr w:type="gramEnd"/>
+            <w:r>
+              <w:rPr>
+                <w:lang w:val="hu-HU"/>
+              </w:rPr>
+              <w:t xml:space="preserve"> hogy </w:t>
             </w:r>
             <w:proofErr w:type="spellStart"/>
             <w:r>
@@ -3483,7 +3497,7 @@
     </w:p>
     <w:p>
       <w:pPr>
-        <w:pStyle w:val="Heading2"/>
+        <w:pStyle w:val="Cmsor2"/>
         <w:jc w:val="both"/>
         <w:rPr>
           <w:lang w:val="hu-HU"/>
@@ -3499,7 +3513,7 @@
     </w:p>
     <w:p>
       <w:pPr>
-        <w:pStyle w:val="Heading1"/>
+        <w:pStyle w:val="Cmsor1"/>
         <w:jc w:val="both"/>
         <w:rPr>
           <w:lang w:val="hu-HU"/>
@@ -3514,7 +3528,7 @@
     </w:p>
     <w:p>
       <w:pPr>
-        <w:pStyle w:val="Heading2"/>
+        <w:pStyle w:val="Cmsor2"/>
         <w:jc w:val="both"/>
         <w:rPr>
           <w:lang w:val="hu-HU"/>
@@ -3565,7 +3579,7 @@
     </w:p>
     <w:p>
       <w:pPr>
-        <w:pStyle w:val="Heading2"/>
+        <w:pStyle w:val="Cmsor2"/>
         <w:jc w:val="both"/>
         <w:rPr>
           <w:color w:val="7030A0"/>
@@ -3601,7 +3615,7 @@
     </w:p>
     <w:p>
       <w:pPr>
-        <w:pStyle w:val="Heading3"/>
+        <w:pStyle w:val="Cmsor3"/>
         <w:rPr>
           <w:lang w:val="hu-HU"/>
         </w:rPr>
@@ -3628,7 +3642,7 @@
     </w:p>
     <w:p>
       <w:pPr>
-        <w:pStyle w:val="ListParagraph"/>
+        <w:pStyle w:val="Listaszerbekezds"/>
         <w:numPr>
           <w:ilvl w:val="0"/>
           <w:numId w:val="5"/>
@@ -3674,7 +3688,7 @@
     </w:p>
     <w:p>
       <w:pPr>
-        <w:pStyle w:val="ListParagraph"/>
+        <w:pStyle w:val="Listaszerbekezds"/>
         <w:numPr>
           <w:ilvl w:val="0"/>
           <w:numId w:val="5"/>
@@ -3687,12 +3701,12 @@
         <w:rPr>
           <w:lang w:val="hu-HU"/>
         </w:rPr>
-        <w:t>Játékmenet: a felhasználó által adott időpillanatban játszott egyetlen játék eredménye</w:t>
+        <w:t>Szerepkör: a felhasználók jogosultságait összefoglaló szerep</w:t>
       </w:r>
     </w:p>
     <w:p>
       <w:pPr>
-        <w:pStyle w:val="ListParagraph"/>
+        <w:pStyle w:val="Listaszerbekezds"/>
         <w:numPr>
           <w:ilvl w:val="0"/>
           <w:numId w:val="5"/>
@@ -3705,12 +3719,12 @@
         <w:rPr>
           <w:lang w:val="hu-HU"/>
         </w:rPr>
-        <w:t>Játék: profilozó vagy tréning játék, mely kognitív képességeket mér/fejleszt, több nehézségi szintje lehet</w:t>
+        <w:t>Játékmenet: a felhasználó által adott időpillanatban játszott egyetlen játék eredménye</w:t>
       </w:r>
     </w:p>
     <w:p>
       <w:pPr>
-        <w:pStyle w:val="ListParagraph"/>
+        <w:pStyle w:val="Listaszerbekezds"/>
         <w:numPr>
           <w:ilvl w:val="0"/>
           <w:numId w:val="5"/>
@@ -3723,12 +3737,12 @@
         <w:rPr>
           <w:lang w:val="hu-HU"/>
         </w:rPr>
-        <w:t>Ajánlott játékok: azon játékok listája, melyet egy arra jogosult felhasználó egy másik felhasználónak ajánl/előír</w:t>
+        <w:t>Játék: profilozó vagy tréning játék, mely kognitív képességeket mér/fejleszt, több nehézségi szintje lehet</w:t>
       </w:r>
     </w:p>
     <w:p>
       <w:pPr>
-        <w:pStyle w:val="ListParagraph"/>
+        <w:pStyle w:val="Listaszerbekezds"/>
         <w:numPr>
           <w:ilvl w:val="0"/>
           <w:numId w:val="5"/>
@@ -3741,12 +3755,12 @@
         <w:rPr>
           <w:lang w:val="hu-HU"/>
         </w:rPr>
-        <w:t>Szerepkörök: a felhasználók jogosultságait összefoglaló szerep</w:t>
+        <w:t>Ajánlott játék: azon játékok listája, melyet egy arra jogosult felhasználó egy másik felhasználónak ajánl/előír</w:t>
       </w:r>
     </w:p>
     <w:p>
       <w:pPr>
-        <w:pStyle w:val="ListParagraph"/>
+        <w:pStyle w:val="Listaszerbekezds"/>
         <w:numPr>
           <w:ilvl w:val="0"/>
           <w:numId w:val="5"/>
@@ -3764,7 +3778,7 @@
     </w:p>
     <w:p>
       <w:pPr>
-        <w:pStyle w:val="ListParagraph"/>
+        <w:pStyle w:val="Listaszerbekezds"/>
         <w:numPr>
           <w:ilvl w:val="0"/>
           <w:numId w:val="5"/>
@@ -3796,16 +3810,22 @@
     </w:p>
     <w:p>
       <w:pPr>
-        <w:pStyle w:val="Heading3"/>
-        <w:rPr>
-          <w:lang w:val="hu-HU"/>
-        </w:rPr>
-      </w:pPr>
-      <w:r>
-        <w:rPr>
-          <w:lang w:val="hu-HU"/>
-        </w:rPr>
-        <w:t>ER-diagram</w:t>
+        <w:pStyle w:val="Cmsor3"/>
+        <w:rPr>
+          <w:lang w:val="hu-HU"/>
+        </w:rPr>
+      </w:pPr>
+      <w:r>
+        <w:rPr>
+          <w:lang w:val="hu-HU"/>
+        </w:rPr>
+        <w:t>Adatkapcsolat</w:t>
+      </w:r>
+      <w:r>
+        <w:rPr>
+          <w:lang w:val="hu-HU"/>
+        </w:rPr>
+        <w:t>-diagram</w:t>
       </w:r>
     </w:p>
     <w:p>
@@ -3814,10 +3834,50 @@
           <w:lang w:val="hu-HU"/>
         </w:rPr>
       </w:pPr>
+      <w:r>
+        <w:rPr>
+          <w:lang w:val="hu-HU"/>
+        </w:rPr>
+        <w:drawing>
+          <wp:inline distT="0" distB="0" distL="0" distR="0" wp14:anchorId="5653ED03" wp14:editId="2CED12CD">
+            <wp:extent cx="5760720" cy="3997325"/>
+            <wp:effectExtent l="0" t="0" r="0" b="3175"/>
+            <wp:docPr id="1" name="Kép 1" descr="A képen szöveg, diagram, Tervrajz, Műszaki rajz látható&#10;&#10;Automatikusan generált leírás"/>
+            <wp:cNvGraphicFramePr>
+              <a:graphicFrameLocks xmlns:a="http://schemas.openxmlformats.org/drawingml/2006/main" noChangeAspect="1"/>
+            </wp:cNvGraphicFramePr>
+            <a:graphic xmlns:a="http://schemas.openxmlformats.org/drawingml/2006/main">
+              <a:graphicData uri="http://schemas.openxmlformats.org/drawingml/2006/picture">
+                <pic:pic xmlns:pic="http://schemas.openxmlformats.org/drawingml/2006/picture">
+                  <pic:nvPicPr>
+                    <pic:cNvPr id="1" name="Kép 1" descr="A képen szöveg, diagram, Tervrajz, Műszaki rajz látható&#10;&#10;Automatikusan generált leírás"/>
+                    <pic:cNvPicPr/>
+                  </pic:nvPicPr>
+                  <pic:blipFill>
+                    <a:blip r:embed="rId5"/>
+                    <a:stretch>
+                      <a:fillRect/>
+                    </a:stretch>
+                  </pic:blipFill>
+                  <pic:spPr>
+                    <a:xfrm>
+                      <a:off x="0" y="0"/>
+                      <a:ext cx="5760720" cy="3997325"/>
+                    </a:xfrm>
+                    <a:prstGeom prst="rect">
+                      <a:avLst/>
+                    </a:prstGeom>
+                  </pic:spPr>
+                </pic:pic>
+              </a:graphicData>
+            </a:graphic>
+          </wp:inline>
+        </w:drawing>
+      </w:r>
     </w:p>
     <w:p>
       <w:pPr>
-        <w:pStyle w:val="Heading2"/>
+        <w:pStyle w:val="Cmsor2"/>
         <w:jc w:val="both"/>
         <w:rPr>
           <w:lang w:val="hu-HU"/>
@@ -3827,6 +3887,7 @@
         <w:rPr>
           <w:lang w:val="hu-HU"/>
         </w:rPr>
+        <w:lastRenderedPageBreak/>
         <w:t>Interfészek (REST API)</w:t>
       </w:r>
       <w:r>
@@ -3859,7 +3920,7 @@
     </w:p>
     <w:p>
       <w:pPr>
-        <w:pStyle w:val="Heading2"/>
+        <w:pStyle w:val="Cmsor2"/>
         <w:jc w:val="both"/>
         <w:rPr>
           <w:color w:val="7030A0"/>
@@ -4015,7 +4076,7 @@
     </w:p>
     <w:p>
       <w:pPr>
-        <w:pStyle w:val="Heading3"/>
+        <w:pStyle w:val="Cmsor3"/>
         <w:jc w:val="both"/>
         <w:rPr>
           <w:lang w:val="hu-HU"/>
@@ -4128,7 +4189,7 @@
     </w:p>
     <w:p>
       <w:pPr>
-        <w:pStyle w:val="Heading4"/>
+        <w:pStyle w:val="Cmsor4"/>
         <w:jc w:val="both"/>
         <w:rPr>
           <w:lang w:val="hu-HU"/>
@@ -4157,7 +4218,7 @@
     </w:p>
     <w:p>
       <w:pPr>
-        <w:pStyle w:val="Heading4"/>
+        <w:pStyle w:val="Cmsor4"/>
         <w:jc w:val="both"/>
         <w:rPr>
           <w:lang w:val="hu-HU"/>
@@ -4167,7 +4228,6 @@
         <w:rPr>
           <w:lang w:val="hu-HU"/>
         </w:rPr>
-        <w:lastRenderedPageBreak/>
         <w:t>Bejelentkezés</w:t>
       </w:r>
     </w:p>
@@ -4299,7 +4359,7 @@
     </w:p>
     <w:p>
       <w:pPr>
-        <w:pStyle w:val="Heading4"/>
+        <w:pStyle w:val="Cmsor4"/>
         <w:jc w:val="both"/>
         <w:rPr>
           <w:lang w:val="hu-HU"/>
@@ -4362,7 +4422,7 @@
     </w:p>
     <w:p>
       <w:pPr>
-        <w:pStyle w:val="Heading3"/>
+        <w:pStyle w:val="Cmsor3"/>
         <w:jc w:val="both"/>
         <w:rPr>
           <w:lang w:val="hu-HU"/>
@@ -4537,7 +4597,7 @@
     </w:p>
     <w:p>
       <w:pPr>
-        <w:pStyle w:val="Heading3"/>
+        <w:pStyle w:val="Cmsor3"/>
         <w:jc w:val="both"/>
         <w:rPr>
           <w:lang w:val="hu-HU"/>
@@ -4666,7 +4726,7 @@
     </w:p>
     <w:p>
       <w:pPr>
-        <w:pStyle w:val="Heading3"/>
+        <w:pStyle w:val="Cmsor3"/>
         <w:jc w:val="both"/>
         <w:rPr>
           <w:lang w:val="hu-HU"/>
@@ -4676,6 +4736,7 @@
         <w:rPr>
           <w:lang w:val="hu-HU"/>
         </w:rPr>
+        <w:lastRenderedPageBreak/>
         <w:t>Szerepkörök, jogosultságok</w:t>
       </w:r>
     </w:p>
@@ -4922,7 +4983,7 @@
     </w:p>
     <w:p>
       <w:pPr>
-        <w:pStyle w:val="Heading2"/>
+        <w:pStyle w:val="Cmsor2"/>
         <w:jc w:val="both"/>
         <w:rPr>
           <w:lang w:val="hu-HU"/>
@@ -4937,7 +4998,7 @@
     </w:p>
     <w:p>
       <w:pPr>
-        <w:pStyle w:val="ListParagraph"/>
+        <w:pStyle w:val="Listaszerbekezds"/>
         <w:numPr>
           <w:ilvl w:val="0"/>
           <w:numId w:val="4"/>
@@ -4957,7 +5018,7 @@
     </w:p>
     <w:p>
       <w:pPr>
-        <w:pStyle w:val="ListParagraph"/>
+        <w:pStyle w:val="Listaszerbekezds"/>
         <w:numPr>
           <w:ilvl w:val="0"/>
           <w:numId w:val="4"/>
@@ -4983,7 +5044,7 @@
     </w:p>
     <w:p>
       <w:pPr>
-        <w:pStyle w:val="ListParagraph"/>
+        <w:pStyle w:val="Listaszerbekezds"/>
         <w:numPr>
           <w:ilvl w:val="0"/>
           <w:numId w:val="4"/>
@@ -5003,7 +5064,7 @@
     </w:p>
     <w:p>
       <w:pPr>
-        <w:pStyle w:val="ListParagraph"/>
+        <w:pStyle w:val="Listaszerbekezds"/>
         <w:numPr>
           <w:ilvl w:val="1"/>
           <w:numId w:val="4"/>
@@ -5043,7 +5104,7 @@
     </w:p>
     <w:p>
       <w:pPr>
-        <w:pStyle w:val="ListParagraph"/>
+        <w:pStyle w:val="Listaszerbekezds"/>
         <w:numPr>
           <w:ilvl w:val="0"/>
           <w:numId w:val="4"/>
@@ -5063,7 +5124,7 @@
     </w:p>
     <w:p>
       <w:pPr>
-        <w:pStyle w:val="ListParagraph"/>
+        <w:pStyle w:val="Listaszerbekezds"/>
         <w:numPr>
           <w:ilvl w:val="0"/>
           <w:numId w:val="4"/>
@@ -5089,7 +5150,7 @@
     </w:p>
     <w:p>
       <w:pPr>
-        <w:pStyle w:val="ListParagraph"/>
+        <w:pStyle w:val="Listaszerbekezds"/>
         <w:numPr>
           <w:ilvl w:val="0"/>
           <w:numId w:val="4"/>
@@ -5103,7 +5164,6 @@
         <w:rPr>
           <w:lang w:val="hu-HU"/>
         </w:rPr>
-        <w:lastRenderedPageBreak/>
         <w:t>Gradle</w:t>
       </w:r>
       <w:proofErr w:type="spellEnd"/>
@@ -6104,16 +6164,16 @@
     <w:lsdException w:name="Unresolved Mention" w:semiHidden="1" w:unhideWhenUsed="1"/>
     <w:lsdException w:name="Smart Link" w:semiHidden="1" w:unhideWhenUsed="1"/>
   </w:latentStyles>
-  <w:style w:type="paragraph" w:default="1" w:styleId="Normal">
+  <w:style w:type="paragraph" w:default="1" w:styleId="Norml">
     <w:name w:val="Normal"/>
     <w:qFormat/>
     <w:rsid w:val="004C19EB"/>
   </w:style>
-  <w:style w:type="paragraph" w:styleId="Heading1">
+  <w:style w:type="paragraph" w:styleId="Cmsor1">
     <w:name w:val="heading 1"/>
-    <w:basedOn w:val="Normal"/>
-    <w:next w:val="Normal"/>
-    <w:link w:val="Heading1Char"/>
+    <w:basedOn w:val="Norml"/>
+    <w:next w:val="Norml"/>
+    <w:link w:val="Cmsor1Char"/>
     <w:uiPriority w:val="9"/>
     <w:qFormat/>
     <w:rsid w:val="004C19EB"/>
@@ -6130,11 +6190,11 @@
       <w:szCs w:val="36"/>
     </w:rPr>
   </w:style>
-  <w:style w:type="paragraph" w:styleId="Heading2">
+  <w:style w:type="paragraph" w:styleId="Cmsor2">
     <w:name w:val="heading 2"/>
-    <w:basedOn w:val="Normal"/>
-    <w:next w:val="Normal"/>
-    <w:link w:val="Heading2Char"/>
+    <w:basedOn w:val="Norml"/>
+    <w:next w:val="Norml"/>
+    <w:link w:val="Cmsor2Char"/>
     <w:uiPriority w:val="9"/>
     <w:unhideWhenUsed/>
     <w:qFormat/>
@@ -6152,11 +6212,11 @@
       <w:szCs w:val="32"/>
     </w:rPr>
   </w:style>
-  <w:style w:type="paragraph" w:styleId="Heading3">
+  <w:style w:type="paragraph" w:styleId="Cmsor3">
     <w:name w:val="heading 3"/>
-    <w:basedOn w:val="Normal"/>
-    <w:next w:val="Normal"/>
-    <w:link w:val="Heading3Char"/>
+    <w:basedOn w:val="Norml"/>
+    <w:next w:val="Norml"/>
+    <w:link w:val="Cmsor3Char"/>
     <w:uiPriority w:val="9"/>
     <w:unhideWhenUsed/>
     <w:qFormat/>
@@ -6174,11 +6234,11 @@
       <w:szCs w:val="28"/>
     </w:rPr>
   </w:style>
-  <w:style w:type="paragraph" w:styleId="Heading4">
+  <w:style w:type="paragraph" w:styleId="Cmsor4">
     <w:name w:val="heading 4"/>
-    <w:basedOn w:val="Normal"/>
-    <w:next w:val="Normal"/>
-    <w:link w:val="Heading4Char"/>
+    <w:basedOn w:val="Norml"/>
+    <w:next w:val="Norml"/>
+    <w:link w:val="Cmsor4Char"/>
     <w:uiPriority w:val="9"/>
     <w:unhideWhenUsed/>
     <w:qFormat/>
@@ -6196,11 +6256,11 @@
       <w:szCs w:val="24"/>
     </w:rPr>
   </w:style>
-  <w:style w:type="paragraph" w:styleId="Heading5">
+  <w:style w:type="paragraph" w:styleId="Cmsor5">
     <w:name w:val="heading 5"/>
-    <w:basedOn w:val="Normal"/>
-    <w:next w:val="Normal"/>
-    <w:link w:val="Heading5Char"/>
+    <w:basedOn w:val="Norml"/>
+    <w:next w:val="Norml"/>
+    <w:link w:val="Cmsor5Char"/>
     <w:uiPriority w:val="9"/>
     <w:semiHidden/>
     <w:unhideWhenUsed/>
@@ -6218,11 +6278,11 @@
       <w:color w:val="2F5496" w:themeColor="accent1" w:themeShade="BF"/>
     </w:rPr>
   </w:style>
-  <w:style w:type="paragraph" w:styleId="Heading6">
+  <w:style w:type="paragraph" w:styleId="Cmsor6">
     <w:name w:val="heading 6"/>
-    <w:basedOn w:val="Normal"/>
-    <w:next w:val="Normal"/>
-    <w:link w:val="Heading6Char"/>
+    <w:basedOn w:val="Norml"/>
+    <w:next w:val="Norml"/>
+    <w:link w:val="Cmsor6Char"/>
     <w:uiPriority w:val="9"/>
     <w:semiHidden/>
     <w:unhideWhenUsed/>
@@ -6242,11 +6302,11 @@
       <w:color w:val="1F3864" w:themeColor="accent1" w:themeShade="80"/>
     </w:rPr>
   </w:style>
-  <w:style w:type="paragraph" w:styleId="Heading7">
+  <w:style w:type="paragraph" w:styleId="Cmsor7">
     <w:name w:val="heading 7"/>
-    <w:basedOn w:val="Normal"/>
-    <w:next w:val="Normal"/>
-    <w:link w:val="Heading7Char"/>
+    <w:basedOn w:val="Norml"/>
+    <w:next w:val="Norml"/>
+    <w:link w:val="Cmsor7Char"/>
     <w:uiPriority w:val="9"/>
     <w:semiHidden/>
     <w:unhideWhenUsed/>
@@ -6265,11 +6325,11 @@
       <w:color w:val="1F3864" w:themeColor="accent1" w:themeShade="80"/>
     </w:rPr>
   </w:style>
-  <w:style w:type="paragraph" w:styleId="Heading8">
+  <w:style w:type="paragraph" w:styleId="Cmsor8">
     <w:name w:val="heading 8"/>
-    <w:basedOn w:val="Normal"/>
-    <w:next w:val="Normal"/>
-    <w:link w:val="Heading8Char"/>
+    <w:basedOn w:val="Norml"/>
+    <w:next w:val="Norml"/>
+    <w:link w:val="Cmsor8Char"/>
     <w:uiPriority w:val="9"/>
     <w:semiHidden/>
     <w:unhideWhenUsed/>
@@ -6290,11 +6350,11 @@
       <w:color w:val="1F3864" w:themeColor="accent1" w:themeShade="80"/>
     </w:rPr>
   </w:style>
-  <w:style w:type="paragraph" w:styleId="Heading9">
+  <w:style w:type="paragraph" w:styleId="Cmsor9">
     <w:name w:val="heading 9"/>
-    <w:basedOn w:val="Normal"/>
-    <w:next w:val="Normal"/>
-    <w:link w:val="Heading9Char"/>
+    <w:basedOn w:val="Norml"/>
+    <w:next w:val="Norml"/>
+    <w:link w:val="Cmsor9Char"/>
     <w:uiPriority w:val="9"/>
     <w:semiHidden/>
     <w:unhideWhenUsed/>
@@ -6313,13 +6373,13 @@
       <w:color w:val="1F3864" w:themeColor="accent1" w:themeShade="80"/>
     </w:rPr>
   </w:style>
-  <w:style w:type="character" w:default="1" w:styleId="DefaultParagraphFont">
+  <w:style w:type="character" w:default="1" w:styleId="Bekezdsalapbettpusa">
     <w:name w:val="Default Paragraph Font"/>
     <w:uiPriority w:val="1"/>
     <w:semiHidden/>
     <w:unhideWhenUsed/>
   </w:style>
-  <w:style w:type="table" w:default="1" w:styleId="TableNormal">
+  <w:style w:type="table" w:default="1" w:styleId="Normltblzat">
     <w:name w:val="Normal Table"/>
     <w:uiPriority w:val="99"/>
     <w:semiHidden/>
@@ -6334,17 +6394,17 @@
       </w:tblCellMar>
     </w:tblPr>
   </w:style>
-  <w:style w:type="numbering" w:default="1" w:styleId="NoList">
+  <w:style w:type="numbering" w:default="1" w:styleId="Nemlista">
     <w:name w:val="No List"/>
     <w:uiPriority w:val="99"/>
     <w:semiHidden/>
     <w:unhideWhenUsed/>
   </w:style>
-  <w:style w:type="paragraph" w:styleId="Title">
+  <w:style w:type="paragraph" w:styleId="Cm">
     <w:name w:val="Title"/>
-    <w:basedOn w:val="Normal"/>
-    <w:next w:val="Normal"/>
-    <w:link w:val="TitleChar"/>
+    <w:basedOn w:val="Norml"/>
+    <w:next w:val="Norml"/>
+    <w:link w:val="CmChar"/>
     <w:uiPriority w:val="10"/>
     <w:qFormat/>
     <w:rsid w:val="004C19EB"/>
@@ -6361,10 +6421,10 @@
       <w:szCs w:val="72"/>
     </w:rPr>
   </w:style>
-  <w:style w:type="character" w:customStyle="1" w:styleId="TitleChar">
-    <w:name w:val="Title Char"/>
-    <w:basedOn w:val="DefaultParagraphFont"/>
-    <w:link w:val="Title"/>
+  <w:style w:type="character" w:customStyle="1" w:styleId="CmChar">
+    <w:name w:val="Cím Char"/>
+    <w:basedOn w:val="Bekezdsalapbettpusa"/>
+    <w:link w:val="Cm"/>
     <w:uiPriority w:val="10"/>
     <w:rsid w:val="004C19EB"/>
     <w:rPr>
@@ -6376,10 +6436,10 @@
       <w:szCs w:val="72"/>
     </w:rPr>
   </w:style>
-  <w:style w:type="character" w:customStyle="1" w:styleId="Heading1Char">
-    <w:name w:val="Heading 1 Char"/>
-    <w:basedOn w:val="DefaultParagraphFont"/>
-    <w:link w:val="Heading1"/>
+  <w:style w:type="character" w:customStyle="1" w:styleId="Cmsor1Char">
+    <w:name w:val="Címsor 1 Char"/>
+    <w:basedOn w:val="Bekezdsalapbettpusa"/>
+    <w:link w:val="Cmsor1"/>
     <w:uiPriority w:val="9"/>
     <w:rsid w:val="004C19EB"/>
     <w:rPr>
@@ -6389,10 +6449,10 @@
       <w:szCs w:val="36"/>
     </w:rPr>
   </w:style>
-  <w:style w:type="character" w:customStyle="1" w:styleId="Heading2Char">
-    <w:name w:val="Heading 2 Char"/>
-    <w:basedOn w:val="DefaultParagraphFont"/>
-    <w:link w:val="Heading2"/>
+  <w:style w:type="character" w:customStyle="1" w:styleId="Cmsor2Char">
+    <w:name w:val="Címsor 2 Char"/>
+    <w:basedOn w:val="Bekezdsalapbettpusa"/>
+    <w:link w:val="Cmsor2"/>
     <w:uiPriority w:val="9"/>
     <w:rsid w:val="004C19EB"/>
     <w:rPr>
@@ -6402,10 +6462,10 @@
       <w:szCs w:val="32"/>
     </w:rPr>
   </w:style>
-  <w:style w:type="character" w:customStyle="1" w:styleId="Heading3Char">
-    <w:name w:val="Heading 3 Char"/>
-    <w:basedOn w:val="DefaultParagraphFont"/>
-    <w:link w:val="Heading3"/>
+  <w:style w:type="character" w:customStyle="1" w:styleId="Cmsor3Char">
+    <w:name w:val="Címsor 3 Char"/>
+    <w:basedOn w:val="Bekezdsalapbettpusa"/>
+    <w:link w:val="Cmsor3"/>
     <w:uiPriority w:val="9"/>
     <w:rsid w:val="00A558D8"/>
     <w:rPr>
@@ -6415,10 +6475,10 @@
       <w:szCs w:val="28"/>
     </w:rPr>
   </w:style>
-  <w:style w:type="character" w:customStyle="1" w:styleId="Heading4Char">
-    <w:name w:val="Heading 4 Char"/>
-    <w:basedOn w:val="DefaultParagraphFont"/>
-    <w:link w:val="Heading4"/>
+  <w:style w:type="character" w:customStyle="1" w:styleId="Cmsor4Char">
+    <w:name w:val="Címsor 4 Char"/>
+    <w:basedOn w:val="Bekezdsalapbettpusa"/>
+    <w:link w:val="Cmsor4"/>
     <w:uiPriority w:val="9"/>
     <w:rsid w:val="004C19EB"/>
     <w:rPr>
@@ -6428,10 +6488,10 @@
       <w:szCs w:val="24"/>
     </w:rPr>
   </w:style>
-  <w:style w:type="character" w:customStyle="1" w:styleId="Heading5Char">
-    <w:name w:val="Heading 5 Char"/>
-    <w:basedOn w:val="DefaultParagraphFont"/>
-    <w:link w:val="Heading5"/>
+  <w:style w:type="character" w:customStyle="1" w:styleId="Cmsor5Char">
+    <w:name w:val="Címsor 5 Char"/>
+    <w:basedOn w:val="Bekezdsalapbettpusa"/>
+    <w:link w:val="Cmsor5"/>
     <w:uiPriority w:val="9"/>
     <w:semiHidden/>
     <w:rsid w:val="004C19EB"/>
@@ -6441,10 +6501,10 @@
       <w:color w:val="2F5496" w:themeColor="accent1" w:themeShade="BF"/>
     </w:rPr>
   </w:style>
-  <w:style w:type="character" w:customStyle="1" w:styleId="Heading6Char">
-    <w:name w:val="Heading 6 Char"/>
-    <w:basedOn w:val="DefaultParagraphFont"/>
-    <w:link w:val="Heading6"/>
+  <w:style w:type="character" w:customStyle="1" w:styleId="Cmsor6Char">
+    <w:name w:val="Címsor 6 Char"/>
+    <w:basedOn w:val="Bekezdsalapbettpusa"/>
+    <w:link w:val="Cmsor6"/>
     <w:uiPriority w:val="9"/>
     <w:semiHidden/>
     <w:rsid w:val="004C19EB"/>
@@ -6456,10 +6516,10 @@
       <w:color w:val="1F3864" w:themeColor="accent1" w:themeShade="80"/>
     </w:rPr>
   </w:style>
-  <w:style w:type="character" w:customStyle="1" w:styleId="Heading7Char">
-    <w:name w:val="Heading 7 Char"/>
-    <w:basedOn w:val="DefaultParagraphFont"/>
-    <w:link w:val="Heading7"/>
+  <w:style w:type="character" w:customStyle="1" w:styleId="Cmsor7Char">
+    <w:name w:val="Címsor 7 Char"/>
+    <w:basedOn w:val="Bekezdsalapbettpusa"/>
+    <w:link w:val="Cmsor7"/>
     <w:uiPriority w:val="9"/>
     <w:semiHidden/>
     <w:rsid w:val="004C19EB"/>
@@ -6470,10 +6530,10 @@
       <w:color w:val="1F3864" w:themeColor="accent1" w:themeShade="80"/>
     </w:rPr>
   </w:style>
-  <w:style w:type="character" w:customStyle="1" w:styleId="Heading8Char">
-    <w:name w:val="Heading 8 Char"/>
-    <w:basedOn w:val="DefaultParagraphFont"/>
-    <w:link w:val="Heading8"/>
+  <w:style w:type="character" w:customStyle="1" w:styleId="Cmsor8Char">
+    <w:name w:val="Címsor 8 Char"/>
+    <w:basedOn w:val="Bekezdsalapbettpusa"/>
+    <w:link w:val="Cmsor8"/>
     <w:uiPriority w:val="9"/>
     <w:semiHidden/>
     <w:rsid w:val="004C19EB"/>
@@ -6486,10 +6546,10 @@
       <w:color w:val="1F3864" w:themeColor="accent1" w:themeShade="80"/>
     </w:rPr>
   </w:style>
-  <w:style w:type="character" w:customStyle="1" w:styleId="Heading9Char">
-    <w:name w:val="Heading 9 Char"/>
-    <w:basedOn w:val="DefaultParagraphFont"/>
-    <w:link w:val="Heading9"/>
+  <w:style w:type="character" w:customStyle="1" w:styleId="Cmsor9Char">
+    <w:name w:val="Címsor 9 Char"/>
+    <w:basedOn w:val="Bekezdsalapbettpusa"/>
+    <w:link w:val="Cmsor9"/>
     <w:uiPriority w:val="9"/>
     <w:semiHidden/>
     <w:rsid w:val="004C19EB"/>
@@ -6500,10 +6560,10 @@
       <w:color w:val="1F3864" w:themeColor="accent1" w:themeShade="80"/>
     </w:rPr>
   </w:style>
-  <w:style w:type="paragraph" w:styleId="Caption">
+  <w:style w:type="paragraph" w:styleId="Kpalrs">
     <w:name w:val="caption"/>
-    <w:basedOn w:val="Normal"/>
-    <w:next w:val="Normal"/>
+    <w:basedOn w:val="Norml"/>
+    <w:next w:val="Norml"/>
     <w:uiPriority w:val="35"/>
     <w:semiHidden/>
     <w:unhideWhenUsed/>
@@ -6519,11 +6579,11 @@
       <w:color w:val="44546A" w:themeColor="text2"/>
     </w:rPr>
   </w:style>
-  <w:style w:type="paragraph" w:styleId="Subtitle">
+  <w:style w:type="paragraph" w:styleId="Alcm">
     <w:name w:val="Subtitle"/>
-    <w:basedOn w:val="Normal"/>
-    <w:next w:val="Normal"/>
-    <w:link w:val="SubtitleChar"/>
+    <w:basedOn w:val="Norml"/>
+    <w:next w:val="Norml"/>
+    <w:link w:val="AlcmChar"/>
     <w:uiPriority w:val="11"/>
     <w:qFormat/>
     <w:rsid w:val="004C19EB"/>
@@ -6540,10 +6600,10 @@
       <w:szCs w:val="28"/>
     </w:rPr>
   </w:style>
-  <w:style w:type="character" w:customStyle="1" w:styleId="SubtitleChar">
-    <w:name w:val="Subtitle Char"/>
-    <w:basedOn w:val="DefaultParagraphFont"/>
-    <w:link w:val="Subtitle"/>
+  <w:style w:type="character" w:customStyle="1" w:styleId="AlcmChar">
+    <w:name w:val="Alcím Char"/>
+    <w:basedOn w:val="Bekezdsalapbettpusa"/>
+    <w:link w:val="Alcm"/>
     <w:uiPriority w:val="11"/>
     <w:rsid w:val="004C19EB"/>
     <w:rPr>
@@ -6553,9 +6613,9 @@
       <w:szCs w:val="28"/>
     </w:rPr>
   </w:style>
-  <w:style w:type="character" w:styleId="Strong">
+  <w:style w:type="character" w:styleId="Kiemels2">
     <w:name w:val="Strong"/>
-    <w:basedOn w:val="DefaultParagraphFont"/>
+    <w:basedOn w:val="Bekezdsalapbettpusa"/>
     <w:uiPriority w:val="22"/>
     <w:qFormat/>
     <w:rsid w:val="004C19EB"/>
@@ -6564,9 +6624,9 @@
       <w:bCs/>
     </w:rPr>
   </w:style>
-  <w:style w:type="character" w:styleId="Emphasis">
+  <w:style w:type="character" w:styleId="Kiemels">
     <w:name w:val="Emphasis"/>
-    <w:basedOn w:val="DefaultParagraphFont"/>
+    <w:basedOn w:val="Bekezdsalapbettpusa"/>
     <w:uiPriority w:val="20"/>
     <w:qFormat/>
     <w:rsid w:val="004C19EB"/>
@@ -6575,7 +6635,7 @@
       <w:iCs/>
     </w:rPr>
   </w:style>
-  <w:style w:type="paragraph" w:styleId="NoSpacing">
+  <w:style w:type="paragraph" w:styleId="Nincstrkz">
     <w:name w:val="No Spacing"/>
     <w:uiPriority w:val="1"/>
     <w:qFormat/>
@@ -6584,11 +6644,11 @@
       <w:spacing w:after="0" w:line="240" w:lineRule="auto"/>
     </w:pPr>
   </w:style>
-  <w:style w:type="paragraph" w:styleId="Quote">
+  <w:style w:type="paragraph" w:styleId="Idzet">
     <w:name w:val="Quote"/>
-    <w:basedOn w:val="Normal"/>
-    <w:next w:val="Normal"/>
-    <w:link w:val="QuoteChar"/>
+    <w:basedOn w:val="Norml"/>
+    <w:next w:val="Norml"/>
+    <w:link w:val="IdzetChar"/>
     <w:uiPriority w:val="29"/>
     <w:qFormat/>
     <w:rsid w:val="004C19EB"/>
@@ -6602,10 +6662,10 @@
       <w:szCs w:val="24"/>
     </w:rPr>
   </w:style>
-  <w:style w:type="character" w:customStyle="1" w:styleId="QuoteChar">
-    <w:name w:val="Quote Char"/>
-    <w:basedOn w:val="DefaultParagraphFont"/>
-    <w:link w:val="Quote"/>
+  <w:style w:type="character" w:customStyle="1" w:styleId="IdzetChar">
+    <w:name w:val="Idézet Char"/>
+    <w:basedOn w:val="Bekezdsalapbettpusa"/>
+    <w:link w:val="Idzet"/>
     <w:uiPriority w:val="29"/>
     <w:rsid w:val="004C19EB"/>
     <w:rPr>
@@ -6614,11 +6674,11 @@
       <w:szCs w:val="24"/>
     </w:rPr>
   </w:style>
-  <w:style w:type="paragraph" w:styleId="IntenseQuote">
+  <w:style w:type="paragraph" w:styleId="Kiemeltidzet">
     <w:name w:val="Intense Quote"/>
-    <w:basedOn w:val="Normal"/>
-    <w:next w:val="Normal"/>
-    <w:link w:val="IntenseQuoteChar"/>
+    <w:basedOn w:val="Norml"/>
+    <w:next w:val="Norml"/>
+    <w:link w:val="KiemeltidzetChar"/>
     <w:uiPriority w:val="30"/>
     <w:qFormat/>
     <w:rsid w:val="004C19EB"/>
@@ -6635,10 +6695,10 @@
       <w:szCs w:val="32"/>
     </w:rPr>
   </w:style>
-  <w:style w:type="character" w:customStyle="1" w:styleId="IntenseQuoteChar">
-    <w:name w:val="Intense Quote Char"/>
-    <w:basedOn w:val="DefaultParagraphFont"/>
-    <w:link w:val="IntenseQuote"/>
+  <w:style w:type="character" w:customStyle="1" w:styleId="KiemeltidzetChar">
+    <w:name w:val="Kiemelt idézet Char"/>
+    <w:basedOn w:val="Bekezdsalapbettpusa"/>
+    <w:link w:val="Kiemeltidzet"/>
     <w:uiPriority w:val="30"/>
     <w:rsid w:val="004C19EB"/>
     <w:rPr>
@@ -6649,9 +6709,9 @@
       <w:szCs w:val="32"/>
     </w:rPr>
   </w:style>
-  <w:style w:type="character" w:styleId="SubtleEmphasis">
+  <w:style w:type="character" w:styleId="Finomkiemels">
     <w:name w:val="Subtle Emphasis"/>
-    <w:basedOn w:val="DefaultParagraphFont"/>
+    <w:basedOn w:val="Bekezdsalapbettpusa"/>
     <w:uiPriority w:val="19"/>
     <w:qFormat/>
     <w:rsid w:val="004C19EB"/>
@@ -6661,9 +6721,9 @@
       <w:color w:val="595959" w:themeColor="text1" w:themeTint="A6"/>
     </w:rPr>
   </w:style>
-  <w:style w:type="character" w:styleId="IntenseEmphasis">
+  <w:style w:type="character" w:styleId="Erskiemels">
     <w:name w:val="Intense Emphasis"/>
-    <w:basedOn w:val="DefaultParagraphFont"/>
+    <w:basedOn w:val="Bekezdsalapbettpusa"/>
     <w:uiPriority w:val="21"/>
     <w:qFormat/>
     <w:rsid w:val="004C19EB"/>
@@ -6674,9 +6734,9 @@
       <w:iCs/>
     </w:rPr>
   </w:style>
-  <w:style w:type="character" w:styleId="SubtleReference">
+  <w:style w:type="character" w:styleId="Finomhivatkozs">
     <w:name w:val="Subtle Reference"/>
-    <w:basedOn w:val="DefaultParagraphFont"/>
+    <w:basedOn w:val="Bekezdsalapbettpusa"/>
     <w:uiPriority w:val="31"/>
     <w:qFormat/>
     <w:rsid w:val="004C19EB"/>
@@ -6687,9 +6747,9 @@
       <w:bdr w:val="none" w:sz="0" w:space="0" w:color="auto"/>
     </w:rPr>
   </w:style>
-  <w:style w:type="character" w:styleId="IntenseReference">
+  <w:style w:type="character" w:styleId="Ershivatkozs">
     <w:name w:val="Intense Reference"/>
-    <w:basedOn w:val="DefaultParagraphFont"/>
+    <w:basedOn w:val="Bekezdsalapbettpusa"/>
     <w:uiPriority w:val="32"/>
     <w:qFormat/>
     <w:rsid w:val="004C19EB"/>
@@ -6701,9 +6761,9 @@
       <w:u w:val="single"/>
     </w:rPr>
   </w:style>
-  <w:style w:type="character" w:styleId="BookTitle">
+  <w:style w:type="character" w:styleId="Knyvcme">
     <w:name w:val="Book Title"/>
-    <w:basedOn w:val="DefaultParagraphFont"/>
+    <w:basedOn w:val="Bekezdsalapbettpusa"/>
     <w:uiPriority w:val="33"/>
     <w:qFormat/>
     <w:rsid w:val="004C19EB"/>
@@ -6714,10 +6774,10 @@
       <w:spacing w:val="10"/>
     </w:rPr>
   </w:style>
-  <w:style w:type="paragraph" w:styleId="TOCHeading">
+  <w:style w:type="paragraph" w:styleId="Tartalomjegyzkcmsora">
     <w:name w:val="TOC Heading"/>
-    <w:basedOn w:val="Heading1"/>
-    <w:next w:val="Normal"/>
+    <w:basedOn w:val="Cmsor1"/>
+    <w:next w:val="Norml"/>
     <w:uiPriority w:val="39"/>
     <w:semiHidden/>
     <w:unhideWhenUsed/>
@@ -6727,9 +6787,9 @@
       <w:outlineLvl w:val="9"/>
     </w:pPr>
   </w:style>
-  <w:style w:type="table" w:styleId="TableGrid">
+  <w:style w:type="table" w:styleId="Rcsostblzat">
     <w:name w:val="Table Grid"/>
-    <w:basedOn w:val="TableNormal"/>
+    <w:basedOn w:val="Normltblzat"/>
     <w:uiPriority w:val="39"/>
     <w:rsid w:val="009771A0"/>
     <w:pPr>
@@ -6746,9 +6806,9 @@
       </w:tblBorders>
     </w:tblPr>
   </w:style>
-  <w:style w:type="paragraph" w:styleId="ListParagraph">
+  <w:style w:type="paragraph" w:styleId="Listaszerbekezds">
     <w:name w:val="List Paragraph"/>
-    <w:basedOn w:val="Normal"/>
+    <w:basedOn w:val="Norml"/>
     <w:uiPriority w:val="34"/>
     <w:qFormat/>
     <w:rsid w:val="001160CD"/>

</xml_diff>

<commit_message>
Revert "data model added"
This reverts commit 848c7be7de65918b4bdeaae4971aef028b3b18f4.
</commit_message>
<xml_diff>
--- a/Dokumentacio/Specifikacio.docx
+++ b/Dokumentacio/Specifikacio.docx
@@ -44,7 +44,35 @@
         <w:rPr>
           <w:lang w:val="hu-HU"/>
         </w:rPr>
-        <w:t>Funkcionális követelmények (use-case-ek)</w:t>
+        <w:t>Funkcionális követelmények (</w:t>
+      </w:r>
+      <w:proofErr w:type="spellStart"/>
+      <w:r>
+        <w:rPr>
+          <w:lang w:val="hu-HU"/>
+        </w:rPr>
+        <w:t>use</w:t>
+      </w:r>
+      <w:proofErr w:type="spellEnd"/>
+      <w:r>
+        <w:rPr>
+          <w:lang w:val="hu-HU"/>
+        </w:rPr>
+        <w:t>-</w:t>
+      </w:r>
+      <w:proofErr w:type="spellStart"/>
+      <w:r>
+        <w:rPr>
+          <w:lang w:val="hu-HU"/>
+        </w:rPr>
+        <w:t>case</w:t>
+      </w:r>
+      <w:proofErr w:type="spellEnd"/>
+      <w:r>
+        <w:rPr>
+          <w:lang w:val="hu-HU"/>
+        </w:rPr>
+        <w:t>-ek)</w:t>
       </w:r>
     </w:p>
     <w:p>
@@ -59,8 +87,16 @@
         <w:rPr>
           <w:lang w:val="hu-HU"/>
         </w:rPr>
-        <w:t>OAuth2 alapú autentikáció</w:t>
-      </w:r>
+        <w:t xml:space="preserve">OAuth2 alapú </w:t>
+      </w:r>
+      <w:proofErr w:type="spellStart"/>
+      <w:r>
+        <w:rPr>
+          <w:lang w:val="hu-HU"/>
+        </w:rPr>
+        <w:t>autentikáció</w:t>
+      </w:r>
+      <w:proofErr w:type="spellEnd"/>
     </w:p>
     <w:tbl>
       <w:tblPr>
@@ -87,6 +123,7 @@
                 <w:iCs w:val="0"/>
               </w:rPr>
             </w:pPr>
+            <w:proofErr w:type="spellStart"/>
             <w:r>
               <w:rPr>
                 <w:rStyle w:val="Kiemels"/>
@@ -95,6 +132,7 @@
               </w:rPr>
               <w:t>Azonosító</w:t>
             </w:r>
+            <w:proofErr w:type="spellEnd"/>
           </w:p>
         </w:tc>
         <w:tc>
@@ -110,6 +148,7 @@
                 <w:iCs w:val="0"/>
               </w:rPr>
             </w:pPr>
+            <w:proofErr w:type="spellStart"/>
             <w:r>
               <w:rPr>
                 <w:rStyle w:val="Kiemels"/>
@@ -118,6 +157,7 @@
               </w:rPr>
               <w:t>Összefoglaló</w:t>
             </w:r>
+            <w:proofErr w:type="spellEnd"/>
           </w:p>
         </w:tc>
         <w:tc>
@@ -133,6 +173,7 @@
                 <w:iCs w:val="0"/>
               </w:rPr>
             </w:pPr>
+            <w:proofErr w:type="spellStart"/>
             <w:r>
               <w:rPr>
                 <w:rStyle w:val="Kiemels"/>
@@ -141,6 +182,7 @@
               </w:rPr>
               <w:t>Leírás</w:t>
             </w:r>
+            <w:proofErr w:type="spellEnd"/>
           </w:p>
         </w:tc>
       </w:tr>
@@ -389,7 +431,23 @@
                 <w:color w:val="000000" w:themeColor="text1"/>
                 <w:lang w:val="hu-HU"/>
               </w:rPr>
-              <w:t>A felhasználó jogosultságai regisztráció után minden esetben azonosak, melyet később egy admin bővíthet.</w:t>
+              <w:t xml:space="preserve">A felhasználó jogosultságai regisztráció után minden esetben azonosak, melyet később egy </w:t>
+            </w:r>
+            <w:proofErr w:type="spellStart"/>
+            <w:r>
+              <w:rPr>
+                <w:color w:val="000000" w:themeColor="text1"/>
+                <w:lang w:val="hu-HU"/>
+              </w:rPr>
+              <w:t>admin</w:t>
+            </w:r>
+            <w:proofErr w:type="spellEnd"/>
+            <w:r>
+              <w:rPr>
+                <w:color w:val="000000" w:themeColor="text1"/>
+                <w:lang w:val="hu-HU"/>
+              </w:rPr>
+              <w:t xml:space="preserve"> bővíthet.</w:t>
             </w:r>
           </w:p>
         </w:tc>
@@ -448,7 +506,21 @@
               <w:rPr>
                 <w:lang w:val="hu-HU"/>
               </w:rPr>
-              <w:t>A felhasználók különböző szerepkörökkel rendelkeznek, melyekhez eltérő jogosultságok kapcsolódnak. A szerepkörök a következők: tanuló, kutató, admin, tanár, szülő.</w:t>
+              <w:t xml:space="preserve">A felhasználók különböző szerepkörökkel rendelkeznek, melyekhez eltérő jogosultságok kapcsolódnak. A szerepkörök a következők: tanuló, kutató, </w:t>
+            </w:r>
+            <w:proofErr w:type="spellStart"/>
+            <w:r>
+              <w:rPr>
+                <w:lang w:val="hu-HU"/>
+              </w:rPr>
+              <w:t>admin</w:t>
+            </w:r>
+            <w:proofErr w:type="spellEnd"/>
+            <w:r>
+              <w:rPr>
+                <w:lang w:val="hu-HU"/>
+              </w:rPr>
+              <w:t>, tanár, szülő.</w:t>
             </w:r>
           </w:p>
         </w:tc>
@@ -559,8 +631,16 @@
               <w:rPr>
                 <w:lang w:val="hu-HU"/>
               </w:rPr>
-              <w:t>Külső alkalmazások számára autentikáció</w:t>
-            </w:r>
+              <w:t xml:space="preserve">Külső alkalmazások számára </w:t>
+            </w:r>
+            <w:proofErr w:type="spellStart"/>
+            <w:r>
+              <w:rPr>
+                <w:lang w:val="hu-HU"/>
+              </w:rPr>
+              <w:t>autentikáció</w:t>
+            </w:r>
+            <w:proofErr w:type="spellEnd"/>
           </w:p>
         </w:tc>
         <w:tc>
@@ -578,7 +658,21 @@
               <w:rPr>
                 <w:lang w:val="hu-HU"/>
               </w:rPr>
-              <w:t>Az autentikációs szerver bizonyos előre definiált külső alkalmazásokkal is kapcsolatban áll, azok kérésére elvégzi a felhasználók azonosítását. És rendelkezésre bocsátja a felhasználó adatait.</w:t>
+              <w:t xml:space="preserve">Az </w:t>
+            </w:r>
+            <w:proofErr w:type="spellStart"/>
+            <w:r>
+              <w:rPr>
+                <w:lang w:val="hu-HU"/>
+              </w:rPr>
+              <w:t>autentikációs</w:t>
+            </w:r>
+            <w:proofErr w:type="spellEnd"/>
+            <w:r>
+              <w:rPr>
+                <w:lang w:val="hu-HU"/>
+              </w:rPr>
+              <w:t xml:space="preserve"> szerver bizonyos előre definiált külső alkalmazásokkal is kapcsolatban áll, azok kérésére elvégzi a felhasználók azonosítását. És rendelkezésre bocsátja a felhasználó adatait.</w:t>
             </w:r>
           </w:p>
         </w:tc>
@@ -920,7 +1014,21 @@
               <w:rPr>
                 <w:lang w:val="hu-HU"/>
               </w:rPr>
-              <w:t>Az alkalmazás lehetőséget biztosít a játékos tetszőleges időpontbeli képességének lekérdezésére.</w:t>
+              <w:t xml:space="preserve">Az alkalmazás lehetőséget biztosít a játékos tetszőleges </w:t>
+            </w:r>
+            <w:proofErr w:type="spellStart"/>
+            <w:r>
+              <w:rPr>
+                <w:lang w:val="hu-HU"/>
+              </w:rPr>
+              <w:t>időpontbeli</w:t>
+            </w:r>
+            <w:proofErr w:type="spellEnd"/>
+            <w:r>
+              <w:rPr>
+                <w:lang w:val="hu-HU"/>
+              </w:rPr>
+              <w:t xml:space="preserve"> képességének lekérdezésére.</w:t>
             </w:r>
           </w:p>
         </w:tc>
@@ -1138,7 +1246,21 @@
               <w:rPr>
                 <w:lang w:val="hu-HU"/>
               </w:rPr>
-              <w:t>Az alkalmazás külső játékokhoz tartozó információkat tárol. Az ehhez tartozó adatok: azonosító, érintett képességek, nehézség, elérési útvonal (url)</w:t>
+              <w:t>Az alkalmazás külső játékokhoz tartozó információkat tárol. Az ehhez tartozó adatok: azonosító, érintett képességek, nehézség, elérési útvonal (</w:t>
+            </w:r>
+            <w:proofErr w:type="spellStart"/>
+            <w:r>
+              <w:rPr>
+                <w:lang w:val="hu-HU"/>
+              </w:rPr>
+              <w:t>url</w:t>
+            </w:r>
+            <w:proofErr w:type="spellEnd"/>
+            <w:r>
+              <w:rPr>
+                <w:lang w:val="hu-HU"/>
+              </w:rPr>
+              <w:t>)</w:t>
             </w:r>
           </w:p>
         </w:tc>
@@ -1381,7 +1503,21 @@
               <w:rPr>
                 <w:lang w:val="hu-HU"/>
               </w:rPr>
-              <w:t>A játék lekérdezheti a játékos képességeit, de csak az aktuális játék az aktuális játékos képességeit. (Ehhez az alkalmazás hozzáférési tokent generál a játék számára, mellyel az azonosítja magát.)</w:t>
+              <w:t xml:space="preserve">A játék lekérdezheti a játékos képességeit, de csak az aktuális játék az aktuális játékos képességeit. (Ehhez az alkalmazás hozzáférési </w:t>
+            </w:r>
+            <w:proofErr w:type="spellStart"/>
+            <w:r>
+              <w:rPr>
+                <w:lang w:val="hu-HU"/>
+              </w:rPr>
+              <w:t>tokent</w:t>
+            </w:r>
+            <w:proofErr w:type="spellEnd"/>
+            <w:r>
+              <w:rPr>
+                <w:lang w:val="hu-HU"/>
+              </w:rPr>
+              <w:t xml:space="preserve"> generál a játék számára, mellyel az azonosítja magát.)</w:t>
             </w:r>
           </w:p>
         </w:tc>
@@ -1535,7 +1671,21 @@
               <w:rPr>
                 <w:lang w:val="hu-HU"/>
               </w:rPr>
-              <w:t>A játék minden játékmenethez adatokat küldhet az alkalmazás számára. Az adatküldéshez szintén azonosítja magát. A küldött adat tartalmazza a játékmenet azonosítót és a játék eredményét (bármilyen mért érték).</w:t>
+              <w:t xml:space="preserve">A játék minden játékmenethez adatokat küldhet az alkalmazás számára. Az </w:t>
+            </w:r>
+            <w:proofErr w:type="spellStart"/>
+            <w:r>
+              <w:rPr>
+                <w:lang w:val="hu-HU"/>
+              </w:rPr>
+              <w:t>adatküldéshez</w:t>
+            </w:r>
+            <w:proofErr w:type="spellEnd"/>
+            <w:r>
+              <w:rPr>
+                <w:lang w:val="hu-HU"/>
+              </w:rPr>
+              <w:t xml:space="preserve"> szintén azonosítja magát. A küldött adat tartalmazza a játékmenet azonosítót és a játék eredményét (bármilyen mért érték).</w:t>
             </w:r>
           </w:p>
         </w:tc>
@@ -1743,7 +1893,21 @@
               <w:rPr>
                 <w:lang w:val="hu-HU"/>
               </w:rPr>
-              <w:t>, amikor a profilozós játéklehetőséget használja a felhasználó</w:t>
+              <w:t xml:space="preserve">, amikor a </w:t>
+            </w:r>
+            <w:proofErr w:type="spellStart"/>
+            <w:r>
+              <w:rPr>
+                <w:lang w:val="hu-HU"/>
+              </w:rPr>
+              <w:t>profilozós</w:t>
+            </w:r>
+            <w:proofErr w:type="spellEnd"/>
+            <w:r>
+              <w:rPr>
+                <w:lang w:val="hu-HU"/>
+              </w:rPr>
+              <w:t xml:space="preserve"> játéklehetőséget használja a felhasználó</w:t>
             </w:r>
             <w:r>
               <w:rPr>
@@ -2194,7 +2358,21 @@
               <w:rPr>
                 <w:lang w:val="hu-HU"/>
               </w:rPr>
-              <w:t>Tréninget naponta akármennyiszer próbálhat a felhasználó, profilfejlesztő játékot viszont csak egyszer.</w:t>
+              <w:t xml:space="preserve">Tréninget naponta </w:t>
+            </w:r>
+            <w:proofErr w:type="spellStart"/>
+            <w:r>
+              <w:rPr>
+                <w:lang w:val="hu-HU"/>
+              </w:rPr>
+              <w:t>akármennyiszer</w:t>
+            </w:r>
+            <w:proofErr w:type="spellEnd"/>
+            <w:r>
+              <w:rPr>
+                <w:lang w:val="hu-HU"/>
+              </w:rPr>
+              <w:t xml:space="preserve"> próbálhat a felhasználó, profilfejlesztő játékot viszont csak egyszer.</w:t>
             </w:r>
           </w:p>
         </w:tc>
@@ -2822,7 +3000,21 @@
               <w:rPr>
                 <w:lang w:val="hu-HU"/>
               </w:rPr>
-              <w:t>tanárok által javasolt játékok (legördülő menü, több tanár is javasolhat játékot, mindegyikhez ki tudjuk választani, hogy az általa javasoltakat mutassa)</w:t>
+              <w:t xml:space="preserve">tanárok által javasolt játékok (legördülő menü, több tanár is javasolhat játékot, mindegyikhez ki tudjuk választani, hogy az általa </w:t>
+            </w:r>
+            <w:proofErr w:type="spellStart"/>
+            <w:r>
+              <w:rPr>
+                <w:lang w:val="hu-HU"/>
+              </w:rPr>
+              <w:t>javasoltakat</w:t>
+            </w:r>
+            <w:proofErr w:type="spellEnd"/>
+            <w:r>
+              <w:rPr>
+                <w:lang w:val="hu-HU"/>
+              </w:rPr>
+              <w:t xml:space="preserve"> mutassa)</w:t>
             </w:r>
           </w:p>
           <w:p>
@@ -2841,7 +3033,21 @@
               <w:rPr>
                 <w:lang w:val="hu-HU"/>
               </w:rPr>
-              <w:t>kutatók által javasolt játékok (legördülő menü, több kutató is javasolhat játékot, mindegyikhez ki tudjuk választani, hogy az általa javasoltakat mutassa)</w:t>
+              <w:t xml:space="preserve">kutatók által javasolt játékok (legördülő menü, több kutató is javasolhat játékot, mindegyikhez ki tudjuk választani, hogy az általa </w:t>
+            </w:r>
+            <w:proofErr w:type="spellStart"/>
+            <w:r>
+              <w:rPr>
+                <w:lang w:val="hu-HU"/>
+              </w:rPr>
+              <w:t>javasoltakat</w:t>
+            </w:r>
+            <w:proofErr w:type="spellEnd"/>
+            <w:r>
+              <w:rPr>
+                <w:lang w:val="hu-HU"/>
+              </w:rPr>
+              <w:t xml:space="preserve"> mutassa)</w:t>
             </w:r>
           </w:p>
           <w:p>
@@ -2905,12 +3111,14 @@
                 <w:lang w:val="hu-HU"/>
               </w:rPr>
             </w:pPr>
+            <w:proofErr w:type="spellStart"/>
             <w:r>
               <w:rPr>
                 <w:lang w:val="hu-HU"/>
               </w:rPr>
               <w:t>Admin</w:t>
             </w:r>
+            <w:proofErr w:type="spellEnd"/>
             <w:r>
               <w:rPr>
                 <w:lang w:val="hu-HU"/>
@@ -2978,7 +3186,21 @@
               <w:rPr>
                 <w:lang w:val="hu-HU"/>
               </w:rPr>
-              <w:t>hozzá tud rendelni/el tud venni megszemélyesíthető felhasználót (legördülő lista kereső mezővel, checkboxot bepipálja)</w:t>
+              <w:t xml:space="preserve">hozzá tud rendelni/el tud venni megszemélyesíthető felhasználót (legördülő lista kereső mezővel, </w:t>
+            </w:r>
+            <w:proofErr w:type="spellStart"/>
+            <w:r>
+              <w:rPr>
+                <w:lang w:val="hu-HU"/>
+              </w:rPr>
+              <w:t>checkboxot</w:t>
+            </w:r>
+            <w:proofErr w:type="spellEnd"/>
+            <w:r>
+              <w:rPr>
+                <w:lang w:val="hu-HU"/>
+              </w:rPr>
+              <w:t xml:space="preserve"> bepipálja)</w:t>
             </w:r>
           </w:p>
           <w:p>
@@ -3033,11 +3255,19 @@
                 <w:lang w:val="hu-HU"/>
               </w:rPr>
             </w:pPr>
-            <w:r>
-              <w:rPr>
-                <w:lang w:val="hu-HU"/>
-              </w:rPr>
-              <w:t>Admin játéklista adminisztráció</w:t>
+            <w:proofErr w:type="spellStart"/>
+            <w:r>
+              <w:rPr>
+                <w:lang w:val="hu-HU"/>
+              </w:rPr>
+              <w:t>Admin</w:t>
+            </w:r>
+            <w:proofErr w:type="spellEnd"/>
+            <w:r>
+              <w:rPr>
+                <w:lang w:val="hu-HU"/>
+              </w:rPr>
+              <w:t xml:space="preserve"> játéklista adminisztráció</w:t>
             </w:r>
           </w:p>
         </w:tc>
@@ -3075,7 +3305,21 @@
               <w:rPr>
                 <w:lang w:val="hu-HU"/>
               </w:rPr>
-              <w:t>Ikon (thumbnail)</w:t>
+              <w:t>Ikon (</w:t>
+            </w:r>
+            <w:proofErr w:type="spellStart"/>
+            <w:r>
+              <w:rPr>
+                <w:lang w:val="hu-HU"/>
+              </w:rPr>
+              <w:t>thumbnail</w:t>
+            </w:r>
+            <w:proofErr w:type="spellEnd"/>
+            <w:r>
+              <w:rPr>
+                <w:lang w:val="hu-HU"/>
+              </w:rPr>
+              <w:t>)</w:t>
             </w:r>
           </w:p>
           <w:p>
@@ -3195,7 +3439,49 @@
               <w:rPr>
                 <w:lang w:val="hu-HU"/>
               </w:rPr>
-              <w:t>mivel lehet felparaméterezni, mik a szélsőértékek (pl. nehézségi szintnél), melyik paraméter melyik kognitív skála értékből hogy számolódjon (azt is figyelembe véve, hogy a skála is adaptív és változhat), az eredmény értékeknek (pontszámoknak) mik a szélsőértékeik, melyik eredmény érték melyik kognitív képességre hat)</w:t>
+              <w:t xml:space="preserve">mivel lehet </w:t>
+            </w:r>
+            <w:proofErr w:type="spellStart"/>
+            <w:r>
+              <w:rPr>
+                <w:lang w:val="hu-HU"/>
+              </w:rPr>
+              <w:t>felparaméterezni</w:t>
+            </w:r>
+            <w:proofErr w:type="spellEnd"/>
+            <w:r>
+              <w:rPr>
+                <w:lang w:val="hu-HU"/>
+              </w:rPr>
+              <w:t xml:space="preserve">, mik a szélsőértékek (pl. nehézségi szintnél), melyik paraméter melyik kognitív skála </w:t>
+            </w:r>
+            <w:proofErr w:type="gramStart"/>
+            <w:r>
+              <w:rPr>
+                <w:lang w:val="hu-HU"/>
+              </w:rPr>
+              <w:t>értékből</w:t>
+            </w:r>
+            <w:proofErr w:type="gramEnd"/>
+            <w:r>
+              <w:rPr>
+                <w:lang w:val="hu-HU"/>
+              </w:rPr>
+              <w:t xml:space="preserve"> hogy </w:t>
+            </w:r>
+            <w:proofErr w:type="spellStart"/>
+            <w:r>
+              <w:rPr>
+                <w:lang w:val="hu-HU"/>
+              </w:rPr>
+              <w:t>számolódjon</w:t>
+            </w:r>
+            <w:proofErr w:type="spellEnd"/>
+            <w:r>
+              <w:rPr>
+                <w:lang w:val="hu-HU"/>
+              </w:rPr>
+              <w:t xml:space="preserve"> (azt is figyelembe véve, hogy a skála is adaptív és változhat), az eredmény értékeknek (pontszámoknak) mik a szélsőértékeik, melyik eredmény érték melyik kognitív képességre hat)</w:t>
             </w:r>
           </w:p>
         </w:tc>
@@ -3272,8 +3558,17 @@
           <w:color w:val="538135" w:themeColor="accent6" w:themeShade="BF"/>
           <w:lang w:val="hu-HU"/>
         </w:rPr>
-        <w:t xml:space="preserve"> Paintben</w:t>
-      </w:r>
+        <w:t xml:space="preserve"> </w:t>
+      </w:r>
+      <w:proofErr w:type="spellStart"/>
+      <w:r>
+        <w:rPr>
+          <w:color w:val="538135" w:themeColor="accent6" w:themeShade="BF"/>
+          <w:lang w:val="hu-HU"/>
+        </w:rPr>
+        <w:t>Paintben</w:t>
+      </w:r>
+      <w:proofErr w:type="spellEnd"/>
       <w:r>
         <w:rPr>
           <w:color w:val="538135" w:themeColor="accent6" w:themeShade="BF"/>
@@ -3360,7 +3655,35 @@
         <w:rPr>
           <w:lang w:val="hu-HU"/>
         </w:rPr>
-        <w:t>Felhasználó: a rendszerben megjelenő aktor, a felhasználók között ismerettségi viszony áll fenn (ez teszi lehetővé a megszemélyesítést, a játékok ajánlását)</w:t>
+        <w:t xml:space="preserve">Felhasználó: a rendszerben megjelenő </w:t>
+      </w:r>
+      <w:proofErr w:type="spellStart"/>
+      <w:r>
+        <w:rPr>
+          <w:lang w:val="hu-HU"/>
+        </w:rPr>
+        <w:t>aktor</w:t>
+      </w:r>
+      <w:proofErr w:type="spellEnd"/>
+      <w:r>
+        <w:rPr>
+          <w:lang w:val="hu-HU"/>
+        </w:rPr>
+        <w:t xml:space="preserve">, a felhasználók között </w:t>
+      </w:r>
+      <w:proofErr w:type="spellStart"/>
+      <w:r>
+        <w:rPr>
+          <w:lang w:val="hu-HU"/>
+        </w:rPr>
+        <w:t>ismerettségi</w:t>
+      </w:r>
+      <w:proofErr w:type="spellEnd"/>
+      <w:r>
+        <w:rPr>
+          <w:lang w:val="hu-HU"/>
+        </w:rPr>
+        <w:t xml:space="preserve"> viszony áll fenn (ez teszi lehetővé a megszemélyesítést, a játékok ajánlását)</w:t>
       </w:r>
     </w:p>
     <w:p>
@@ -3468,7 +3791,21 @@
         <w:rPr>
           <w:lang w:val="hu-HU"/>
         </w:rPr>
-        <w:t>Képesség-snapshot: a felhasználó adott időpillanatban értelmezett képesség-profilja</w:t>
+        <w:t>Képesség-</w:t>
+      </w:r>
+      <w:proofErr w:type="spellStart"/>
+      <w:r>
+        <w:rPr>
+          <w:lang w:val="hu-HU"/>
+        </w:rPr>
+        <w:t>snapshot</w:t>
+      </w:r>
+      <w:proofErr w:type="spellEnd"/>
+      <w:r>
+        <w:rPr>
+          <w:lang w:val="hu-HU"/>
+        </w:rPr>
+        <w:t>: a felhasználó adott időpillanatban értelmezett képesség-profilja</w:t>
       </w:r>
     </w:p>
     <w:p>
@@ -3482,31 +3819,13 @@
         <w:rPr>
           <w:lang w:val="hu-HU"/>
         </w:rPr>
-        <w:t>Adatbázis a</w:t>
-      </w:r>
-      <w:r>
-        <w:rPr>
-          <w:lang w:val="hu-HU"/>
-        </w:rPr>
-        <w:t>datkapcsolat</w:t>
-      </w:r>
-      <w:r>
-        <w:rPr>
-          <w:lang w:val="hu-HU"/>
-        </w:rPr>
-        <w:t xml:space="preserve"> </w:t>
-      </w:r>
-      <w:r>
-        <w:rPr>
-          <w:lang w:val="hu-HU"/>
-        </w:rPr>
-        <w:t>diagram</w:t>
-      </w:r>
-      <w:r>
-        <w:rPr>
-          <w:lang w:val="hu-HU"/>
-        </w:rPr>
-        <w:t>ja</w:t>
+        <w:t>Adatkapcsolat</w:t>
+      </w:r>
+      <w:r>
+        <w:rPr>
+          <w:lang w:val="hu-HU"/>
+        </w:rPr>
+        <w:t>-diagram</w:t>
       </w:r>
     </w:p>
     <w:p>
@@ -3647,7 +3966,105 @@
         <w:rPr>
           <w:lang w:val="hu-HU"/>
         </w:rPr>
-        <w:t xml:space="preserve">Az elkészült szoftver OAuth2 autentikációt és autorizációt biztosít, mely lehetővé teszi, külső alkalmazások számára a felhasználók azonosítását, és jogosultságaik elérését. Az OAuth 2.0 specifikációban ismertetett szerepeknek megfelelően dedikált autorizációs szerver (a továbbiakban Authorization Server) lesz megvalósítva, illetve egy erőforrás szerver (a továbbiakban Resource Server) és egy kliens alkalmazás. Az első kettő Spring Security 6 keretrendszer felhasználásával készül el, míg a kliens </w:t>
+        <w:t xml:space="preserve">Az elkészült szoftver OAuth2 </w:t>
+      </w:r>
+      <w:proofErr w:type="spellStart"/>
+      <w:r>
+        <w:rPr>
+          <w:lang w:val="hu-HU"/>
+        </w:rPr>
+        <w:t>autentikációt</w:t>
+      </w:r>
+      <w:proofErr w:type="spellEnd"/>
+      <w:r>
+        <w:rPr>
+          <w:lang w:val="hu-HU"/>
+        </w:rPr>
+        <w:t xml:space="preserve"> és </w:t>
+      </w:r>
+      <w:proofErr w:type="spellStart"/>
+      <w:r>
+        <w:rPr>
+          <w:lang w:val="hu-HU"/>
+        </w:rPr>
+        <w:t>autorizációt</w:t>
+      </w:r>
+      <w:proofErr w:type="spellEnd"/>
+      <w:r>
+        <w:rPr>
+          <w:lang w:val="hu-HU"/>
+        </w:rPr>
+        <w:t xml:space="preserve"> biztosít, mely lehetővé teszi, külső alkalmazások számára a felhasználók azonosítását, és jogosultságaik elérését. Az </w:t>
+      </w:r>
+      <w:proofErr w:type="spellStart"/>
+      <w:r>
+        <w:rPr>
+          <w:lang w:val="hu-HU"/>
+        </w:rPr>
+        <w:t>OAuth</w:t>
+      </w:r>
+      <w:proofErr w:type="spellEnd"/>
+      <w:r>
+        <w:rPr>
+          <w:lang w:val="hu-HU"/>
+        </w:rPr>
+        <w:t xml:space="preserve"> 2.0 specifikációban ismertetett szerepeknek megfelelően dedikált </w:t>
+      </w:r>
+      <w:proofErr w:type="spellStart"/>
+      <w:r>
+        <w:rPr>
+          <w:lang w:val="hu-HU"/>
+        </w:rPr>
+        <w:t>autorizációs</w:t>
+      </w:r>
+      <w:proofErr w:type="spellEnd"/>
+      <w:r>
+        <w:rPr>
+          <w:lang w:val="hu-HU"/>
+        </w:rPr>
+        <w:t xml:space="preserve"> szerver (a továbbiakban </w:t>
+      </w:r>
+      <w:proofErr w:type="spellStart"/>
+      <w:r>
+        <w:rPr>
+          <w:lang w:val="hu-HU"/>
+        </w:rPr>
+        <w:t>Authorization</w:t>
+      </w:r>
+      <w:proofErr w:type="spellEnd"/>
+      <w:r>
+        <w:rPr>
+          <w:lang w:val="hu-HU"/>
+        </w:rPr>
+        <w:t xml:space="preserve"> Server) lesz megvalósítva, illetve egy erőforrás szerver (a továbbiakban </w:t>
+      </w:r>
+      <w:proofErr w:type="spellStart"/>
+      <w:r>
+        <w:rPr>
+          <w:lang w:val="hu-HU"/>
+        </w:rPr>
+        <w:t>Resource</w:t>
+      </w:r>
+      <w:proofErr w:type="spellEnd"/>
+      <w:r>
+        <w:rPr>
+          <w:lang w:val="hu-HU"/>
+        </w:rPr>
+        <w:t xml:space="preserve"> Server) és egy kliens alkalmazás. Az első kettő Spring </w:t>
+      </w:r>
+      <w:proofErr w:type="spellStart"/>
+      <w:r>
+        <w:rPr>
+          <w:lang w:val="hu-HU"/>
+        </w:rPr>
+        <w:t>Security</w:t>
+      </w:r>
+      <w:proofErr w:type="spellEnd"/>
+      <w:r>
+        <w:rPr>
+          <w:lang w:val="hu-HU"/>
+        </w:rPr>
+        <w:t xml:space="preserve"> 6 keretrendszer felhasználásával készül el, míg a kliens </w:t>
       </w:r>
       <w:r>
         <w:rPr>
@@ -3665,11 +4082,19 @@
           <w:lang w:val="hu-HU"/>
         </w:rPr>
       </w:pPr>
-      <w:r>
-        <w:rPr>
-          <w:lang w:val="hu-HU"/>
-        </w:rPr>
-        <w:t>Authorization Server</w:t>
+      <w:proofErr w:type="spellStart"/>
+      <w:r>
+        <w:rPr>
+          <w:lang w:val="hu-HU"/>
+        </w:rPr>
+        <w:t>Authorization</w:t>
+      </w:r>
+      <w:proofErr w:type="spellEnd"/>
+      <w:r>
+        <w:rPr>
+          <w:lang w:val="hu-HU"/>
+        </w:rPr>
+        <w:t xml:space="preserve"> Server</w:t>
       </w:r>
     </w:p>
     <w:p>
@@ -3689,7 +4114,21 @@
         <w:rPr>
           <w:lang w:val="hu-HU"/>
         </w:rPr>
-        <w:t>funkcionál, melynek feladata a felhasználók azonosítása és jogosultságaik kezelése, valamint a kliens alkalmazások számára autorizáció biztosítása. Ez az alkalmazás a terhelés elosztása miatt különválik a projekt során elkészített többi komponenstől, önállóan futtatható.</w:t>
+        <w:t xml:space="preserve">funkcionál, melynek feladata a felhasználók azonosítása és jogosultságaik kezelése, valamint a kliens alkalmazások számára </w:t>
+      </w:r>
+      <w:proofErr w:type="spellStart"/>
+      <w:r>
+        <w:rPr>
+          <w:lang w:val="hu-HU"/>
+        </w:rPr>
+        <w:t>autorizáció</w:t>
+      </w:r>
+      <w:proofErr w:type="spellEnd"/>
+      <w:r>
+        <w:rPr>
+          <w:lang w:val="hu-HU"/>
+        </w:rPr>
+        <w:t xml:space="preserve"> biztosítása. Ez az alkalmazás a terhelés elosztása miatt különválik a projekt során elkészített többi komponenstől, önállóan futtatható.</w:t>
       </w:r>
     </w:p>
     <w:p>
@@ -3703,7 +4142,49 @@
         <w:rPr>
           <w:lang w:val="hu-HU"/>
         </w:rPr>
-        <w:t>Az alkalmazáshoz külön adatbázis kapcsolódik, melyben a felhasználók azonosításhoz szükséges adatai lesznek eltárolva (név, id, secret, jogosultságok). Emellett a regisztrált kliensalkalmazások azonosítására alkalmas adatai is innen elérhetők. A jelszóként funkcionáló titkos adatok az adatbázisba hashelt formában íródnak. Az adatbázis relációs sémára épül.</w:t>
+        <w:t xml:space="preserve">Az alkalmazáshoz külön adatbázis kapcsolódik, melyben a felhasználók azonosításhoz szükséges adatai lesznek eltárolva (név, </w:t>
+      </w:r>
+      <w:proofErr w:type="spellStart"/>
+      <w:r>
+        <w:rPr>
+          <w:lang w:val="hu-HU"/>
+        </w:rPr>
+        <w:t>id</w:t>
+      </w:r>
+      <w:proofErr w:type="spellEnd"/>
+      <w:r>
+        <w:rPr>
+          <w:lang w:val="hu-HU"/>
+        </w:rPr>
+        <w:t xml:space="preserve">, </w:t>
+      </w:r>
+      <w:proofErr w:type="spellStart"/>
+      <w:r>
+        <w:rPr>
+          <w:lang w:val="hu-HU"/>
+        </w:rPr>
+        <w:t>secret</w:t>
+      </w:r>
+      <w:proofErr w:type="spellEnd"/>
+      <w:r>
+        <w:rPr>
+          <w:lang w:val="hu-HU"/>
+        </w:rPr>
+        <w:t xml:space="preserve">, jogosultságok). Emellett a regisztrált kliensalkalmazások azonosítására alkalmas adatai is innen elérhetők. A jelszóként funkcionáló titkos adatok az adatbázisba </w:t>
+      </w:r>
+      <w:proofErr w:type="spellStart"/>
+      <w:r>
+        <w:rPr>
+          <w:lang w:val="hu-HU"/>
+        </w:rPr>
+        <w:t>hashelt</w:t>
+      </w:r>
+      <w:proofErr w:type="spellEnd"/>
+      <w:r>
+        <w:rPr>
+          <w:lang w:val="hu-HU"/>
+        </w:rPr>
+        <w:t xml:space="preserve"> formában íródnak. Az adatbázis relációs sémára épül.</w:t>
       </w:r>
     </w:p>
     <w:p>
@@ -3761,7 +4242,35 @@
         <w:rPr>
           <w:lang w:val="hu-HU"/>
         </w:rPr>
-        <w:t>A felhasználót egy általa használt egy kliensalkalmazás átirányítja a bejelentkezési felületre, ahol a felhasználó az egyedi felhasználónevét és jelszavát megadva azonosítja magát. Sikeres bejelentkezést követően a szerver a kliens által megjelölt url-re irányít és elküldi a hozzáférési tokent.</w:t>
+        <w:t xml:space="preserve">A felhasználót egy általa használt egy kliensalkalmazás átirányítja a bejelentkezési felületre, ahol a felhasználó az egyedi felhasználónevét és jelszavát megadva azonosítja magát. Sikeres bejelentkezést követően a szerver a kliens által megjelölt </w:t>
+      </w:r>
+      <w:proofErr w:type="spellStart"/>
+      <w:r>
+        <w:rPr>
+          <w:lang w:val="hu-HU"/>
+        </w:rPr>
+        <w:t>url-re</w:t>
+      </w:r>
+      <w:proofErr w:type="spellEnd"/>
+      <w:r>
+        <w:rPr>
+          <w:lang w:val="hu-HU"/>
+        </w:rPr>
+        <w:t xml:space="preserve"> irányít és elküldi a hozzáférési </w:t>
+      </w:r>
+      <w:proofErr w:type="spellStart"/>
+      <w:r>
+        <w:rPr>
+          <w:lang w:val="hu-HU"/>
+        </w:rPr>
+        <w:t>tokent</w:t>
+      </w:r>
+      <w:proofErr w:type="spellEnd"/>
+      <w:r>
+        <w:rPr>
+          <w:lang w:val="hu-HU"/>
+        </w:rPr>
+        <w:t>.</w:t>
       </w:r>
     </w:p>
     <w:p>
@@ -3775,7 +4284,77 @@
         <w:rPr>
           <w:lang w:val="hu-HU"/>
         </w:rPr>
-        <w:t>A token egy jwt token, melybe a felhasználó neve, azonosítója és jogosultságai vannak kódolva. A kliens ezt a tokent használhatja a Resource Serverhez intézett kéréseknél azonosításra.</w:t>
+        <w:t xml:space="preserve">A </w:t>
+      </w:r>
+      <w:proofErr w:type="spellStart"/>
+      <w:r>
+        <w:rPr>
+          <w:lang w:val="hu-HU"/>
+        </w:rPr>
+        <w:t>token</w:t>
+      </w:r>
+      <w:proofErr w:type="spellEnd"/>
+      <w:r>
+        <w:rPr>
+          <w:lang w:val="hu-HU"/>
+        </w:rPr>
+        <w:t xml:space="preserve"> egy </w:t>
+      </w:r>
+      <w:proofErr w:type="spellStart"/>
+      <w:r>
+        <w:rPr>
+          <w:lang w:val="hu-HU"/>
+        </w:rPr>
+        <w:t>jwt</w:t>
+      </w:r>
+      <w:proofErr w:type="spellEnd"/>
+      <w:r>
+        <w:rPr>
+          <w:lang w:val="hu-HU"/>
+        </w:rPr>
+        <w:t xml:space="preserve"> </w:t>
+      </w:r>
+      <w:proofErr w:type="spellStart"/>
+      <w:r>
+        <w:rPr>
+          <w:lang w:val="hu-HU"/>
+        </w:rPr>
+        <w:t>token</w:t>
+      </w:r>
+      <w:proofErr w:type="spellEnd"/>
+      <w:r>
+        <w:rPr>
+          <w:lang w:val="hu-HU"/>
+        </w:rPr>
+        <w:t xml:space="preserve">, melybe a felhasználó neve, azonosítója és jogosultságai vannak kódolva. A kliens ezt a </w:t>
+      </w:r>
+      <w:proofErr w:type="spellStart"/>
+      <w:r>
+        <w:rPr>
+          <w:lang w:val="hu-HU"/>
+        </w:rPr>
+        <w:t>tokent</w:t>
+      </w:r>
+      <w:proofErr w:type="spellEnd"/>
+      <w:r>
+        <w:rPr>
+          <w:lang w:val="hu-HU"/>
+        </w:rPr>
+        <w:t xml:space="preserve"> használhatja a </w:t>
+      </w:r>
+      <w:proofErr w:type="spellStart"/>
+      <w:r>
+        <w:rPr>
+          <w:lang w:val="hu-HU"/>
+        </w:rPr>
+        <w:t>Resource</w:t>
+      </w:r>
+      <w:proofErr w:type="spellEnd"/>
+      <w:r>
+        <w:rPr>
+          <w:lang w:val="hu-HU"/>
+        </w:rPr>
+        <w:t xml:space="preserve"> Serverhez intézett kéréseknél azonosításra.</w:t>
       </w:r>
     </w:p>
     <w:p>
@@ -3804,13 +4383,41 @@
         <w:rPr>
           <w:lang w:val="hu-HU"/>
         </w:rPr>
-        <w:t>Az Authorization Servert csak előre meghatározott kliensalkalmazások érhetik el, ezeket előre regisztrálni kell. A regisztrált kliensek azonosítót és</w:t>
-      </w:r>
-      <w:r>
-        <w:rPr>
-          <w:lang w:val="hu-HU"/>
-        </w:rPr>
-        <w:t xml:space="preserve"> titkos adatot kapnak, mellyel azonosíthatják magukat. Emellett a klienshez tartozó átirányítási url-ek is előre definiáltak.</w:t>
+        <w:t xml:space="preserve">Az </w:t>
+      </w:r>
+      <w:proofErr w:type="spellStart"/>
+      <w:r>
+        <w:rPr>
+          <w:lang w:val="hu-HU"/>
+        </w:rPr>
+        <w:t>Authorization</w:t>
+      </w:r>
+      <w:proofErr w:type="spellEnd"/>
+      <w:r>
+        <w:rPr>
+          <w:lang w:val="hu-HU"/>
+        </w:rPr>
+        <w:t xml:space="preserve"> Servert csak előre meghatározott kliensalkalmazások érhetik el, ezeket előre regisztrálni kell. A regisztrált kliensek azonosítót és</w:t>
+      </w:r>
+      <w:r>
+        <w:rPr>
+          <w:lang w:val="hu-HU"/>
+        </w:rPr>
+        <w:t xml:space="preserve"> titkos adatot kapnak, mellyel azonosíthatják magukat. Emellett a klienshez tartozó átirányítási </w:t>
+      </w:r>
+      <w:proofErr w:type="spellStart"/>
+      <w:r>
+        <w:rPr>
+          <w:lang w:val="hu-HU"/>
+        </w:rPr>
+        <w:t>url</w:t>
+      </w:r>
+      <w:proofErr w:type="spellEnd"/>
+      <w:r>
+        <w:rPr>
+          <w:lang w:val="hu-HU"/>
+        </w:rPr>
+        <w:t>-ek is előre definiáltak.</w:t>
       </w:r>
     </w:p>
     <w:p>
@@ -3821,11 +4428,19 @@
           <w:lang w:val="hu-HU"/>
         </w:rPr>
       </w:pPr>
-      <w:r>
-        <w:rPr>
-          <w:lang w:val="hu-HU"/>
-        </w:rPr>
-        <w:t>Resource Server</w:t>
+      <w:proofErr w:type="spellStart"/>
+      <w:r>
+        <w:rPr>
+          <w:lang w:val="hu-HU"/>
+        </w:rPr>
+        <w:t>Resource</w:t>
+      </w:r>
+      <w:proofErr w:type="spellEnd"/>
+      <w:r>
+        <w:rPr>
+          <w:lang w:val="hu-HU"/>
+        </w:rPr>
+        <w:t xml:space="preserve"> Server</w:t>
       </w:r>
     </w:p>
     <w:p>
@@ -3839,7 +4454,21 @@
         <w:rPr>
           <w:lang w:val="hu-HU"/>
         </w:rPr>
-        <w:t>Ez egy REST API szerver, mely bizonyos privát endpoint-jait védi. Ezekhez csak azonosított és megfelelő jogosultsággal rendelkező felhasználók férhetnek hozzá.</w:t>
+        <w:t xml:space="preserve">Ez egy REST API szerver, mely bizonyos privát </w:t>
+      </w:r>
+      <w:proofErr w:type="spellStart"/>
+      <w:r>
+        <w:rPr>
+          <w:lang w:val="hu-HU"/>
+        </w:rPr>
+        <w:t>endpoint-jait</w:t>
+      </w:r>
+      <w:proofErr w:type="spellEnd"/>
+      <w:r>
+        <w:rPr>
+          <w:lang w:val="hu-HU"/>
+        </w:rPr>
+        <w:t xml:space="preserve"> védi. Ezekhez csak azonosított és megfelelő jogosultsággal rendelkező felhasználók férhetnek hozzá.</w:t>
       </w:r>
     </w:p>
     <w:p>
@@ -3853,19 +4482,117 @@
         <w:rPr>
           <w:lang w:val="hu-HU"/>
         </w:rPr>
-        <w:t xml:space="preserve">Az alkalmazás a kérések fejlécében jwt-tokent vár, melyet az Authentication Server segítségével validál. </w:t>
-      </w:r>
-      <w:r>
-        <w:rPr>
-          <w:lang w:val="hu-HU"/>
-        </w:rPr>
-        <w:t xml:space="preserve">A Resource Server nem kezeli a felhasználók jogosultságait, csupán felhasználja az Authentication Server-től kapott információt. </w:t>
-      </w:r>
-      <w:r>
-        <w:rPr>
-          <w:lang w:val="hu-HU"/>
-        </w:rPr>
-        <w:t>Érvényes token esetén kiszolgálja a kérést.</w:t>
+        <w:t xml:space="preserve">Az alkalmazás a kérések fejlécében </w:t>
+      </w:r>
+      <w:proofErr w:type="spellStart"/>
+      <w:r>
+        <w:rPr>
+          <w:lang w:val="hu-HU"/>
+        </w:rPr>
+        <w:t>jwt-tokent</w:t>
+      </w:r>
+      <w:proofErr w:type="spellEnd"/>
+      <w:r>
+        <w:rPr>
+          <w:lang w:val="hu-HU"/>
+        </w:rPr>
+        <w:t xml:space="preserve"> vár, melyet az </w:t>
+      </w:r>
+      <w:proofErr w:type="spellStart"/>
+      <w:r>
+        <w:rPr>
+          <w:lang w:val="hu-HU"/>
+        </w:rPr>
+        <w:t>Authentication</w:t>
+      </w:r>
+      <w:proofErr w:type="spellEnd"/>
+      <w:r>
+        <w:rPr>
+          <w:lang w:val="hu-HU"/>
+        </w:rPr>
+        <w:t xml:space="preserve"> Server segítségével </w:t>
+      </w:r>
+      <w:proofErr w:type="spellStart"/>
+      <w:r>
+        <w:rPr>
+          <w:lang w:val="hu-HU"/>
+        </w:rPr>
+        <w:t>validál</w:t>
+      </w:r>
+      <w:proofErr w:type="spellEnd"/>
+      <w:r>
+        <w:rPr>
+          <w:lang w:val="hu-HU"/>
+        </w:rPr>
+        <w:t xml:space="preserve">. </w:t>
+      </w:r>
+      <w:r>
+        <w:rPr>
+          <w:lang w:val="hu-HU"/>
+        </w:rPr>
+        <w:t xml:space="preserve">A </w:t>
+      </w:r>
+      <w:proofErr w:type="spellStart"/>
+      <w:r>
+        <w:rPr>
+          <w:lang w:val="hu-HU"/>
+        </w:rPr>
+        <w:t>Resource</w:t>
+      </w:r>
+      <w:proofErr w:type="spellEnd"/>
+      <w:r>
+        <w:rPr>
+          <w:lang w:val="hu-HU"/>
+        </w:rPr>
+        <w:t xml:space="preserve"> Server nem kezeli a felhasználók jogosultságait, csupán felhasználja az </w:t>
+      </w:r>
+      <w:proofErr w:type="spellStart"/>
+      <w:r>
+        <w:rPr>
+          <w:lang w:val="hu-HU"/>
+        </w:rPr>
+        <w:t>Authentication</w:t>
+      </w:r>
+      <w:proofErr w:type="spellEnd"/>
+      <w:r>
+        <w:rPr>
+          <w:lang w:val="hu-HU"/>
+        </w:rPr>
+        <w:t xml:space="preserve"> Server-</w:t>
+      </w:r>
+      <w:proofErr w:type="spellStart"/>
+      <w:r>
+        <w:rPr>
+          <w:lang w:val="hu-HU"/>
+        </w:rPr>
+        <w:t>től</w:t>
+      </w:r>
+      <w:proofErr w:type="spellEnd"/>
+      <w:r>
+        <w:rPr>
+          <w:lang w:val="hu-HU"/>
+        </w:rPr>
+        <w:t xml:space="preserve"> kapott információt. </w:t>
+      </w:r>
+      <w:r>
+        <w:rPr>
+          <w:lang w:val="hu-HU"/>
+        </w:rPr>
+        <w:t xml:space="preserve">Érvényes </w:t>
+      </w:r>
+      <w:proofErr w:type="spellStart"/>
+      <w:r>
+        <w:rPr>
+          <w:lang w:val="hu-HU"/>
+        </w:rPr>
+        <w:t>token</w:t>
+      </w:r>
+      <w:proofErr w:type="spellEnd"/>
+      <w:r>
+        <w:rPr>
+          <w:lang w:val="hu-HU"/>
+        </w:rPr>
+        <w:t xml:space="preserve"> esetén kiszolgálja a kérést.</w:t>
       </w:r>
     </w:p>
     <w:p>
@@ -3876,12 +4603,14 @@
           <w:lang w:val="hu-HU"/>
         </w:rPr>
       </w:pPr>
+      <w:proofErr w:type="spellStart"/>
       <w:r>
         <w:rPr>
           <w:lang w:val="hu-HU"/>
         </w:rPr>
         <w:t>Client</w:t>
       </w:r>
+      <w:proofErr w:type="spellEnd"/>
     </w:p>
     <w:p>
       <w:pPr>
@@ -3894,7 +4623,105 @@
         <w:rPr>
           <w:lang w:val="hu-HU"/>
         </w:rPr>
-        <w:t>A kliens alkalmazás az Authentication Server-t felhasználva igényel hozzáférési tokent a felhasználó számára. Ehhez egy kliens ID-val, titkos adattal és átirányítási címmel (ide várja a válasz tokent) felparaméterezett kérést intéz az Authentication Server felé. A válaszban kapott jwt-tokent felhasználja a Resource Server felé intézett kéréseknél.</w:t>
+        <w:t xml:space="preserve">A kliens alkalmazás az </w:t>
+      </w:r>
+      <w:proofErr w:type="spellStart"/>
+      <w:r>
+        <w:rPr>
+          <w:lang w:val="hu-HU"/>
+        </w:rPr>
+        <w:t>Authentication</w:t>
+      </w:r>
+      <w:proofErr w:type="spellEnd"/>
+      <w:r>
+        <w:rPr>
+          <w:lang w:val="hu-HU"/>
+        </w:rPr>
+        <w:t xml:space="preserve"> Server-t felhasználva igényel hozzáférési </w:t>
+      </w:r>
+      <w:proofErr w:type="spellStart"/>
+      <w:r>
+        <w:rPr>
+          <w:lang w:val="hu-HU"/>
+        </w:rPr>
+        <w:t>tokent</w:t>
+      </w:r>
+      <w:proofErr w:type="spellEnd"/>
+      <w:r>
+        <w:rPr>
+          <w:lang w:val="hu-HU"/>
+        </w:rPr>
+        <w:t xml:space="preserve"> a felhasználó számára. Ehhez egy kliens ID-</w:t>
+      </w:r>
+      <w:proofErr w:type="spellStart"/>
+      <w:r>
+        <w:rPr>
+          <w:lang w:val="hu-HU"/>
+        </w:rPr>
+        <w:t>val</w:t>
+      </w:r>
+      <w:proofErr w:type="spellEnd"/>
+      <w:r>
+        <w:rPr>
+          <w:lang w:val="hu-HU"/>
+        </w:rPr>
+        <w:t xml:space="preserve">, titkos adattal és átirányítási címmel (ide várja a válasz </w:t>
+      </w:r>
+      <w:proofErr w:type="spellStart"/>
+      <w:r>
+        <w:rPr>
+          <w:lang w:val="hu-HU"/>
+        </w:rPr>
+        <w:t>tokent</w:t>
+      </w:r>
+      <w:proofErr w:type="spellEnd"/>
+      <w:r>
+        <w:rPr>
+          <w:lang w:val="hu-HU"/>
+        </w:rPr>
+        <w:t xml:space="preserve">) felparaméterezett kérést intéz az </w:t>
+      </w:r>
+      <w:proofErr w:type="spellStart"/>
+      <w:r>
+        <w:rPr>
+          <w:lang w:val="hu-HU"/>
+        </w:rPr>
+        <w:t>Authentication</w:t>
+      </w:r>
+      <w:proofErr w:type="spellEnd"/>
+      <w:r>
+        <w:rPr>
+          <w:lang w:val="hu-HU"/>
+        </w:rPr>
+        <w:t xml:space="preserve"> Server felé. A válaszban kapott </w:t>
+      </w:r>
+      <w:proofErr w:type="spellStart"/>
+      <w:r>
+        <w:rPr>
+          <w:lang w:val="hu-HU"/>
+        </w:rPr>
+        <w:t>jwt-tokent</w:t>
+      </w:r>
+      <w:proofErr w:type="spellEnd"/>
+      <w:r>
+        <w:rPr>
+          <w:lang w:val="hu-HU"/>
+        </w:rPr>
+        <w:t xml:space="preserve"> felhasználja a </w:t>
+      </w:r>
+      <w:proofErr w:type="spellStart"/>
+      <w:r>
+        <w:rPr>
+          <w:lang w:val="hu-HU"/>
+        </w:rPr>
+        <w:t>Resource</w:t>
+      </w:r>
+      <w:proofErr w:type="spellEnd"/>
+      <w:r>
+        <w:rPr>
+          <w:lang w:val="hu-HU"/>
+        </w:rPr>
+        <w:t xml:space="preserve"> Server felé intézett kéréseknél.</w:t>
       </w:r>
     </w:p>
     <w:p>
@@ -3948,13 +4775,55 @@
         <w:rPr>
           <w:lang w:val="hu-HU"/>
         </w:rPr>
-        <w:t>Az Authentication Server kizárólag</w:t>
-      </w:r>
-      <w:r>
-        <w:rPr>
-          <w:lang w:val="hu-HU"/>
-        </w:rPr>
-        <w:t xml:space="preserve"> a felhasználók szerepkörét tárolja, és azonosítás után ezt továbbítja a Resource Server (illetve más külső alkalmazás) számára. A szerepkörökhöz tartozó jogosultságokat a Resource Server oldja fel, mivel ez minden alkalmazásnál eltérő lehet, és idővel változhat.</w:t>
+        <w:t xml:space="preserve">Az </w:t>
+      </w:r>
+      <w:proofErr w:type="spellStart"/>
+      <w:r>
+        <w:rPr>
+          <w:lang w:val="hu-HU"/>
+        </w:rPr>
+        <w:t>Authentication</w:t>
+      </w:r>
+      <w:proofErr w:type="spellEnd"/>
+      <w:r>
+        <w:rPr>
+          <w:lang w:val="hu-HU"/>
+        </w:rPr>
+        <w:t xml:space="preserve"> Server kizárólag</w:t>
+      </w:r>
+      <w:r>
+        <w:rPr>
+          <w:lang w:val="hu-HU"/>
+        </w:rPr>
+        <w:t xml:space="preserve"> a felhasználók szerepkörét tárolja, és azonosítás után ezt továbbítja a </w:t>
+      </w:r>
+      <w:proofErr w:type="spellStart"/>
+      <w:r>
+        <w:rPr>
+          <w:lang w:val="hu-HU"/>
+        </w:rPr>
+        <w:t>Resource</w:t>
+      </w:r>
+      <w:proofErr w:type="spellEnd"/>
+      <w:r>
+        <w:rPr>
+          <w:lang w:val="hu-HU"/>
+        </w:rPr>
+        <w:t xml:space="preserve"> Server (illetve más külső alkalmazás) számára. A szerepkörökhöz tartozó jogosultságokat a </w:t>
+      </w:r>
+      <w:proofErr w:type="spellStart"/>
+      <w:r>
+        <w:rPr>
+          <w:lang w:val="hu-HU"/>
+        </w:rPr>
+        <w:t>Resource</w:t>
+      </w:r>
+      <w:proofErr w:type="spellEnd"/>
+      <w:r>
+        <w:rPr>
+          <w:lang w:val="hu-HU"/>
+        </w:rPr>
+        <w:t xml:space="preserve"> Server oldja fel, mivel ez minden alkalmazásnál eltérő lehet, és idővel változhat.</w:t>
       </w:r>
     </w:p>
     <w:p>
@@ -3968,27 +4837,89 @@
         <w:rPr>
           <w:lang w:val="hu-HU"/>
         </w:rPr>
-        <w:t xml:space="preserve">Bizonyos felhasználói szerepkörök (pl. tanár, szülő) más felhasználókat személyesíthetnek meg (pl. tanuló). A megszemélyesítés az Authentication Server szintjén történik. Miután a felhasználó azonosította magát, a sikeres belépés után az alkalmazás felkínálja (amennyiben lehetséges), hogy mely felhasználó nevében szeretne bejelentkezni. Emiatt a kiváltságos felhasználókhoz további felhasználók vannak rendelve az adatbázisban, akiknek a szerepében felléphet. </w:t>
+        <w:t xml:space="preserve">Bizonyos felhasználói szerepkörök (pl. tanár, szülő) más felhasználókat személyesíthetnek meg (pl. tanuló). A megszemélyesítés az </w:t>
+      </w:r>
+      <w:proofErr w:type="spellStart"/>
+      <w:r>
+        <w:rPr>
+          <w:lang w:val="hu-HU"/>
+        </w:rPr>
+        <w:t>Authentication</w:t>
+      </w:r>
+      <w:proofErr w:type="spellEnd"/>
+      <w:r>
+        <w:rPr>
+          <w:lang w:val="hu-HU"/>
+        </w:rPr>
+        <w:t xml:space="preserve"> Server szintjén történik. Miután a felhasználó azonosította magát, a sikeres belépés után az alkalmazás felkínálja (amennyiben lehetséges), hogy mely felhasználó nevében szeretne bejelentkezni. Emiatt a kiváltságos felhasználókhoz további felhasználók vannak rendelve az adatbázisban, akiknek a szerepében felléphet. </w:t>
       </w:r>
       <w:r>
         <w:rPr>
           <w:color w:val="FF0000"/>
           <w:lang w:val="hu-HU"/>
         </w:rPr>
-        <w:t xml:space="preserve">Megszemélyesítés esetén az Authentication Server olyan hozzáférési tokent továbbít </w:t>
-      </w:r>
+        <w:t xml:space="preserve">Megszemélyesítés esetén az </w:t>
+      </w:r>
+      <w:proofErr w:type="spellStart"/>
       <w:r>
         <w:rPr>
           <w:color w:val="FF0000"/>
           <w:lang w:val="hu-HU"/>
         </w:rPr>
-        <w:t>a Resource Server számára,</w:t>
-      </w:r>
+        <w:t>Authentication</w:t>
+      </w:r>
+      <w:proofErr w:type="spellEnd"/>
       <w:r>
         <w:rPr>
           <w:color w:val="FF0000"/>
           <w:lang w:val="hu-HU"/>
         </w:rPr>
+        <w:t xml:space="preserve"> Server olyan hozzáférési </w:t>
+      </w:r>
+      <w:proofErr w:type="spellStart"/>
+      <w:r>
+        <w:rPr>
+          <w:color w:val="FF0000"/>
+          <w:lang w:val="hu-HU"/>
+        </w:rPr>
+        <w:t>tokent</w:t>
+      </w:r>
+      <w:proofErr w:type="spellEnd"/>
+      <w:r>
+        <w:rPr>
+          <w:color w:val="FF0000"/>
+          <w:lang w:val="hu-HU"/>
+        </w:rPr>
+        <w:t xml:space="preserve"> továbbít </w:t>
+      </w:r>
+      <w:r>
+        <w:rPr>
+          <w:color w:val="FF0000"/>
+          <w:lang w:val="hu-HU"/>
+        </w:rPr>
+        <w:t xml:space="preserve">a </w:t>
+      </w:r>
+      <w:proofErr w:type="spellStart"/>
+      <w:r>
+        <w:rPr>
+          <w:color w:val="FF0000"/>
+          <w:lang w:val="hu-HU"/>
+        </w:rPr>
+        <w:t>Resource</w:t>
+      </w:r>
+      <w:proofErr w:type="spellEnd"/>
+      <w:r>
+        <w:rPr>
+          <w:color w:val="FF0000"/>
+          <w:lang w:val="hu-HU"/>
+        </w:rPr>
+        <w:t xml:space="preserve"> Server számára,</w:t>
+      </w:r>
+      <w:r>
+        <w:rPr>
+          <w:color w:val="FF0000"/>
+          <w:lang w:val="hu-HU"/>
+        </w:rPr>
         <w:t xml:space="preserve"> melyben</w:t>
       </w:r>
       <w:r>
@@ -4003,8 +4934,17 @@
           <w:color w:val="FF0000"/>
           <w:lang w:val="hu-HU"/>
         </w:rPr>
-        <w:t>, illetve egy megszemélyesítést jelző flag</w:t>
-      </w:r>
+        <w:t xml:space="preserve">, illetve egy megszemélyesítést jelző </w:t>
+      </w:r>
+      <w:proofErr w:type="spellStart"/>
+      <w:r>
+        <w:rPr>
+          <w:color w:val="FF0000"/>
+          <w:lang w:val="hu-HU"/>
+        </w:rPr>
+        <w:t>flag</w:t>
+      </w:r>
+      <w:proofErr w:type="spellEnd"/>
       <w:r>
         <w:rPr>
           <w:color w:val="FF0000"/>
@@ -4024,7 +4964,21 @@
         <w:rPr>
           <w:lang w:val="hu-HU"/>
         </w:rPr>
-        <w:t>Az adatbázisban tárolt szerepkör lehetséges értékei a következők: tanuló, kutató, admin, tanár, szülő.</w:t>
+        <w:t xml:space="preserve">Az adatbázisban tárolt szerepkör lehetséges értékei a következők: tanuló, kutató, </w:t>
+      </w:r>
+      <w:proofErr w:type="spellStart"/>
+      <w:r>
+        <w:rPr>
+          <w:lang w:val="hu-HU"/>
+        </w:rPr>
+        <w:t>admin</w:t>
+      </w:r>
+      <w:proofErr w:type="spellEnd"/>
+      <w:r>
+        <w:rPr>
+          <w:lang w:val="hu-HU"/>
+        </w:rPr>
+        <w:t>, tanár, szülő.</w:t>
       </w:r>
     </w:p>
     <w:p>
@@ -4053,12 +5007,14 @@
           <w:lang w:val="hu-HU"/>
         </w:rPr>
       </w:pPr>
+      <w:proofErr w:type="spellStart"/>
       <w:r>
         <w:rPr>
           <w:lang w:val="hu-HU"/>
         </w:rPr>
         <w:t>Kotlin</w:t>
       </w:r>
+      <w:proofErr w:type="spellEnd"/>
     </w:p>
     <w:p>
       <w:pPr>
@@ -4071,11 +5027,19 @@
           <w:lang w:val="hu-HU"/>
         </w:rPr>
       </w:pPr>
-      <w:r>
-        <w:rPr>
-          <w:lang w:val="hu-HU"/>
-        </w:rPr>
-        <w:t>SpringBoot 3.1.3</w:t>
+      <w:proofErr w:type="spellStart"/>
+      <w:r>
+        <w:rPr>
+          <w:lang w:val="hu-HU"/>
+        </w:rPr>
+        <w:t>SpringBoot</w:t>
+      </w:r>
+      <w:proofErr w:type="spellEnd"/>
+      <w:r>
+        <w:rPr>
+          <w:lang w:val="hu-HU"/>
+        </w:rPr>
+        <w:t xml:space="preserve"> 3.1.3</w:t>
       </w:r>
     </w:p>
     <w:p>
@@ -4089,12 +5053,14 @@
           <w:lang w:val="hu-HU"/>
         </w:rPr>
       </w:pPr>
+      <w:proofErr w:type="spellStart"/>
       <w:r>
         <w:rPr>
           <w:lang w:val="hu-HU"/>
         </w:rPr>
         <w:t>Angular</w:t>
       </w:r>
+      <w:proofErr w:type="spellEnd"/>
     </w:p>
     <w:p>
       <w:pPr>
@@ -4107,11 +5073,19 @@
           <w:lang w:val="hu-HU"/>
         </w:rPr>
       </w:pPr>
-      <w:r>
-        <w:rPr>
-          <w:lang w:val="hu-HU"/>
-        </w:rPr>
-        <w:t xml:space="preserve">Bootstrap - </w:t>
+      <w:proofErr w:type="spellStart"/>
+      <w:r>
+        <w:rPr>
+          <w:lang w:val="hu-HU"/>
+        </w:rPr>
+        <w:t>Bootstrap</w:t>
+      </w:r>
+      <w:proofErr w:type="spellEnd"/>
+      <w:r>
+        <w:rPr>
+          <w:lang w:val="hu-HU"/>
+        </w:rPr>
+        <w:t xml:space="preserve"> - </w:t>
       </w:r>
       <w:r>
         <w:rPr>
@@ -4139,12 +5113,14 @@
           <w:lang w:val="hu-HU"/>
         </w:rPr>
       </w:pPr>
+      <w:proofErr w:type="spellStart"/>
       <w:r>
         <w:rPr>
           <w:lang w:val="hu-HU"/>
         </w:rPr>
         <w:t>MySQL</w:t>
       </w:r>
+      <w:proofErr w:type="spellEnd"/>
     </w:p>
     <w:p>
       <w:pPr>
@@ -4161,8 +5137,16 @@
         <w:rPr>
           <w:lang w:val="hu-HU"/>
         </w:rPr>
-        <w:t>Spring Security</w:t>
-      </w:r>
+        <w:t xml:space="preserve">Spring </w:t>
+      </w:r>
+      <w:proofErr w:type="spellStart"/>
+      <w:r>
+        <w:rPr>
+          <w:lang w:val="hu-HU"/>
+        </w:rPr>
+        <w:t>Security</w:t>
+      </w:r>
+      <w:proofErr w:type="spellEnd"/>
     </w:p>
     <w:p>
       <w:pPr>
@@ -4175,11 +5159,19 @@
           <w:lang w:val="hu-HU"/>
         </w:rPr>
       </w:pPr>
-      <w:r>
-        <w:rPr>
-          <w:lang w:val="hu-HU"/>
-        </w:rPr>
-        <w:t>Gradle 8.2</w:t>
+      <w:proofErr w:type="spellStart"/>
+      <w:r>
+        <w:rPr>
+          <w:lang w:val="hu-HU"/>
+        </w:rPr>
+        <w:t>Gradle</w:t>
+      </w:r>
+      <w:proofErr w:type="spellEnd"/>
+      <w:r>
+        <w:rPr>
+          <w:lang w:val="hu-HU"/>
+        </w:rPr>
+        <w:t xml:space="preserve"> 8.2</w:t>
       </w:r>
     </w:p>
     <w:sectPr>

</xml_diff>

<commit_message>
Revert "Revert "data model added""
This reverts commit 3eee0cf63456d4e934b0764691aad0c28cb1122d.
</commit_message>
<xml_diff>
--- a/Dokumentacio/Specifikacio.docx
+++ b/Dokumentacio/Specifikacio.docx
@@ -44,35 +44,7 @@
         <w:rPr>
           <w:lang w:val="hu-HU"/>
         </w:rPr>
-        <w:t>Funkcionális követelmények (</w:t>
-      </w:r>
-      <w:proofErr w:type="spellStart"/>
-      <w:r>
-        <w:rPr>
-          <w:lang w:val="hu-HU"/>
-        </w:rPr>
-        <w:t>use</w:t>
-      </w:r>
-      <w:proofErr w:type="spellEnd"/>
-      <w:r>
-        <w:rPr>
-          <w:lang w:val="hu-HU"/>
-        </w:rPr>
-        <w:t>-</w:t>
-      </w:r>
-      <w:proofErr w:type="spellStart"/>
-      <w:r>
-        <w:rPr>
-          <w:lang w:val="hu-HU"/>
-        </w:rPr>
-        <w:t>case</w:t>
-      </w:r>
-      <w:proofErr w:type="spellEnd"/>
-      <w:r>
-        <w:rPr>
-          <w:lang w:val="hu-HU"/>
-        </w:rPr>
-        <w:t>-ek)</w:t>
+        <w:t>Funkcionális követelmények (use-case-ek)</w:t>
       </w:r>
     </w:p>
     <w:p>
@@ -87,16 +59,8 @@
         <w:rPr>
           <w:lang w:val="hu-HU"/>
         </w:rPr>
-        <w:t xml:space="preserve">OAuth2 alapú </w:t>
-      </w:r>
-      <w:proofErr w:type="spellStart"/>
-      <w:r>
-        <w:rPr>
-          <w:lang w:val="hu-HU"/>
-        </w:rPr>
-        <w:t>autentikáció</w:t>
-      </w:r>
-      <w:proofErr w:type="spellEnd"/>
+        <w:t>OAuth2 alapú autentikáció</w:t>
+      </w:r>
     </w:p>
     <w:tbl>
       <w:tblPr>
@@ -123,7 +87,6 @@
                 <w:iCs w:val="0"/>
               </w:rPr>
             </w:pPr>
-            <w:proofErr w:type="spellStart"/>
             <w:r>
               <w:rPr>
                 <w:rStyle w:val="Kiemels"/>
@@ -132,7 +95,6 @@
               </w:rPr>
               <w:t>Azonosító</w:t>
             </w:r>
-            <w:proofErr w:type="spellEnd"/>
           </w:p>
         </w:tc>
         <w:tc>
@@ -148,7 +110,6 @@
                 <w:iCs w:val="0"/>
               </w:rPr>
             </w:pPr>
-            <w:proofErr w:type="spellStart"/>
             <w:r>
               <w:rPr>
                 <w:rStyle w:val="Kiemels"/>
@@ -157,7 +118,6 @@
               </w:rPr>
               <w:t>Összefoglaló</w:t>
             </w:r>
-            <w:proofErr w:type="spellEnd"/>
           </w:p>
         </w:tc>
         <w:tc>
@@ -173,7 +133,6 @@
                 <w:iCs w:val="0"/>
               </w:rPr>
             </w:pPr>
-            <w:proofErr w:type="spellStart"/>
             <w:r>
               <w:rPr>
                 <w:rStyle w:val="Kiemels"/>
@@ -182,7 +141,6 @@
               </w:rPr>
               <w:t>Leírás</w:t>
             </w:r>
-            <w:proofErr w:type="spellEnd"/>
           </w:p>
         </w:tc>
       </w:tr>
@@ -431,23 +389,7 @@
                 <w:color w:val="000000" w:themeColor="text1"/>
                 <w:lang w:val="hu-HU"/>
               </w:rPr>
-              <w:t xml:space="preserve">A felhasználó jogosultságai regisztráció után minden esetben azonosak, melyet később egy </w:t>
-            </w:r>
-            <w:proofErr w:type="spellStart"/>
-            <w:r>
-              <w:rPr>
-                <w:color w:val="000000" w:themeColor="text1"/>
-                <w:lang w:val="hu-HU"/>
-              </w:rPr>
-              <w:t>admin</w:t>
-            </w:r>
-            <w:proofErr w:type="spellEnd"/>
-            <w:r>
-              <w:rPr>
-                <w:color w:val="000000" w:themeColor="text1"/>
-                <w:lang w:val="hu-HU"/>
-              </w:rPr>
-              <w:t xml:space="preserve"> bővíthet.</w:t>
+              <w:t>A felhasználó jogosultságai regisztráció után minden esetben azonosak, melyet később egy admin bővíthet.</w:t>
             </w:r>
           </w:p>
         </w:tc>
@@ -506,21 +448,7 @@
               <w:rPr>
                 <w:lang w:val="hu-HU"/>
               </w:rPr>
-              <w:t xml:space="preserve">A felhasználók különböző szerepkörökkel rendelkeznek, melyekhez eltérő jogosultságok kapcsolódnak. A szerepkörök a következők: tanuló, kutató, </w:t>
-            </w:r>
-            <w:proofErr w:type="spellStart"/>
-            <w:r>
-              <w:rPr>
-                <w:lang w:val="hu-HU"/>
-              </w:rPr>
-              <w:t>admin</w:t>
-            </w:r>
-            <w:proofErr w:type="spellEnd"/>
-            <w:r>
-              <w:rPr>
-                <w:lang w:val="hu-HU"/>
-              </w:rPr>
-              <w:t>, tanár, szülő.</w:t>
+              <w:t>A felhasználók különböző szerepkörökkel rendelkeznek, melyekhez eltérő jogosultságok kapcsolódnak. A szerepkörök a következők: tanuló, kutató, admin, tanár, szülő.</w:t>
             </w:r>
           </w:p>
         </w:tc>
@@ -631,16 +559,8 @@
               <w:rPr>
                 <w:lang w:val="hu-HU"/>
               </w:rPr>
-              <w:t xml:space="preserve">Külső alkalmazások számára </w:t>
-            </w:r>
-            <w:proofErr w:type="spellStart"/>
-            <w:r>
-              <w:rPr>
-                <w:lang w:val="hu-HU"/>
-              </w:rPr>
-              <w:t>autentikáció</w:t>
-            </w:r>
-            <w:proofErr w:type="spellEnd"/>
+              <w:t>Külső alkalmazások számára autentikáció</w:t>
+            </w:r>
           </w:p>
         </w:tc>
         <w:tc>
@@ -658,21 +578,7 @@
               <w:rPr>
                 <w:lang w:val="hu-HU"/>
               </w:rPr>
-              <w:t xml:space="preserve">Az </w:t>
-            </w:r>
-            <w:proofErr w:type="spellStart"/>
-            <w:r>
-              <w:rPr>
-                <w:lang w:val="hu-HU"/>
-              </w:rPr>
-              <w:t>autentikációs</w:t>
-            </w:r>
-            <w:proofErr w:type="spellEnd"/>
-            <w:r>
-              <w:rPr>
-                <w:lang w:val="hu-HU"/>
-              </w:rPr>
-              <w:t xml:space="preserve"> szerver bizonyos előre definiált külső alkalmazásokkal is kapcsolatban áll, azok kérésére elvégzi a felhasználók azonosítását. És rendelkezésre bocsátja a felhasználó adatait.</w:t>
+              <w:t>Az autentikációs szerver bizonyos előre definiált külső alkalmazásokkal is kapcsolatban áll, azok kérésére elvégzi a felhasználók azonosítását. És rendelkezésre bocsátja a felhasználó adatait.</w:t>
             </w:r>
           </w:p>
         </w:tc>
@@ -1014,21 +920,7 @@
               <w:rPr>
                 <w:lang w:val="hu-HU"/>
               </w:rPr>
-              <w:t xml:space="preserve">Az alkalmazás lehetőséget biztosít a játékos tetszőleges </w:t>
-            </w:r>
-            <w:proofErr w:type="spellStart"/>
-            <w:r>
-              <w:rPr>
-                <w:lang w:val="hu-HU"/>
-              </w:rPr>
-              <w:t>időpontbeli</w:t>
-            </w:r>
-            <w:proofErr w:type="spellEnd"/>
-            <w:r>
-              <w:rPr>
-                <w:lang w:val="hu-HU"/>
-              </w:rPr>
-              <w:t xml:space="preserve"> képességének lekérdezésére.</w:t>
+              <w:t>Az alkalmazás lehetőséget biztosít a játékos tetszőleges időpontbeli képességének lekérdezésére.</w:t>
             </w:r>
           </w:p>
         </w:tc>
@@ -1246,21 +1138,7 @@
               <w:rPr>
                 <w:lang w:val="hu-HU"/>
               </w:rPr>
-              <w:t>Az alkalmazás külső játékokhoz tartozó információkat tárol. Az ehhez tartozó adatok: azonosító, érintett képességek, nehézség, elérési útvonal (</w:t>
-            </w:r>
-            <w:proofErr w:type="spellStart"/>
-            <w:r>
-              <w:rPr>
-                <w:lang w:val="hu-HU"/>
-              </w:rPr>
-              <w:t>url</w:t>
-            </w:r>
-            <w:proofErr w:type="spellEnd"/>
-            <w:r>
-              <w:rPr>
-                <w:lang w:val="hu-HU"/>
-              </w:rPr>
-              <w:t>)</w:t>
+              <w:t>Az alkalmazás külső játékokhoz tartozó információkat tárol. Az ehhez tartozó adatok: azonosító, érintett képességek, nehézség, elérési útvonal (url)</w:t>
             </w:r>
           </w:p>
         </w:tc>
@@ -1503,21 +1381,7 @@
               <w:rPr>
                 <w:lang w:val="hu-HU"/>
               </w:rPr>
-              <w:t xml:space="preserve">A játék lekérdezheti a játékos képességeit, de csak az aktuális játék az aktuális játékos képességeit. (Ehhez az alkalmazás hozzáférési </w:t>
-            </w:r>
-            <w:proofErr w:type="spellStart"/>
-            <w:r>
-              <w:rPr>
-                <w:lang w:val="hu-HU"/>
-              </w:rPr>
-              <w:t>tokent</w:t>
-            </w:r>
-            <w:proofErr w:type="spellEnd"/>
-            <w:r>
-              <w:rPr>
-                <w:lang w:val="hu-HU"/>
-              </w:rPr>
-              <w:t xml:space="preserve"> generál a játék számára, mellyel az azonosítja magát.)</w:t>
+              <w:t>A játék lekérdezheti a játékos képességeit, de csak az aktuális játék az aktuális játékos képességeit. (Ehhez az alkalmazás hozzáférési tokent generál a játék számára, mellyel az azonosítja magát.)</w:t>
             </w:r>
           </w:p>
         </w:tc>
@@ -1671,21 +1535,7 @@
               <w:rPr>
                 <w:lang w:val="hu-HU"/>
               </w:rPr>
-              <w:t xml:space="preserve">A játék minden játékmenethez adatokat küldhet az alkalmazás számára. Az </w:t>
-            </w:r>
-            <w:proofErr w:type="spellStart"/>
-            <w:r>
-              <w:rPr>
-                <w:lang w:val="hu-HU"/>
-              </w:rPr>
-              <w:t>adatküldéshez</w:t>
-            </w:r>
-            <w:proofErr w:type="spellEnd"/>
-            <w:r>
-              <w:rPr>
-                <w:lang w:val="hu-HU"/>
-              </w:rPr>
-              <w:t xml:space="preserve"> szintén azonosítja magát. A küldött adat tartalmazza a játékmenet azonosítót és a játék eredményét (bármilyen mért érték).</w:t>
+              <w:t>A játék minden játékmenethez adatokat küldhet az alkalmazás számára. Az adatküldéshez szintén azonosítja magát. A küldött adat tartalmazza a játékmenet azonosítót és a játék eredményét (bármilyen mért érték).</w:t>
             </w:r>
           </w:p>
         </w:tc>
@@ -1893,21 +1743,7 @@
               <w:rPr>
                 <w:lang w:val="hu-HU"/>
               </w:rPr>
-              <w:t xml:space="preserve">, amikor a </w:t>
-            </w:r>
-            <w:proofErr w:type="spellStart"/>
-            <w:r>
-              <w:rPr>
-                <w:lang w:val="hu-HU"/>
-              </w:rPr>
-              <w:t>profilozós</w:t>
-            </w:r>
-            <w:proofErr w:type="spellEnd"/>
-            <w:r>
-              <w:rPr>
-                <w:lang w:val="hu-HU"/>
-              </w:rPr>
-              <w:t xml:space="preserve"> játéklehetőséget használja a felhasználó</w:t>
+              <w:t>, amikor a profilozós játéklehetőséget használja a felhasználó</w:t>
             </w:r>
             <w:r>
               <w:rPr>
@@ -2358,21 +2194,7 @@
               <w:rPr>
                 <w:lang w:val="hu-HU"/>
               </w:rPr>
-              <w:t xml:space="preserve">Tréninget naponta </w:t>
-            </w:r>
-            <w:proofErr w:type="spellStart"/>
-            <w:r>
-              <w:rPr>
-                <w:lang w:val="hu-HU"/>
-              </w:rPr>
-              <w:t>akármennyiszer</w:t>
-            </w:r>
-            <w:proofErr w:type="spellEnd"/>
-            <w:r>
-              <w:rPr>
-                <w:lang w:val="hu-HU"/>
-              </w:rPr>
-              <w:t xml:space="preserve"> próbálhat a felhasználó, profilfejlesztő játékot viszont csak egyszer.</w:t>
+              <w:t>Tréninget naponta akármennyiszer próbálhat a felhasználó, profilfejlesztő játékot viszont csak egyszer.</w:t>
             </w:r>
           </w:p>
         </w:tc>
@@ -3000,21 +2822,7 @@
               <w:rPr>
                 <w:lang w:val="hu-HU"/>
               </w:rPr>
-              <w:t xml:space="preserve">tanárok által javasolt játékok (legördülő menü, több tanár is javasolhat játékot, mindegyikhez ki tudjuk választani, hogy az általa </w:t>
-            </w:r>
-            <w:proofErr w:type="spellStart"/>
-            <w:r>
-              <w:rPr>
-                <w:lang w:val="hu-HU"/>
-              </w:rPr>
-              <w:t>javasoltakat</w:t>
-            </w:r>
-            <w:proofErr w:type="spellEnd"/>
-            <w:r>
-              <w:rPr>
-                <w:lang w:val="hu-HU"/>
-              </w:rPr>
-              <w:t xml:space="preserve"> mutassa)</w:t>
+              <w:t>tanárok által javasolt játékok (legördülő menü, több tanár is javasolhat játékot, mindegyikhez ki tudjuk választani, hogy az általa javasoltakat mutassa)</w:t>
             </w:r>
           </w:p>
           <w:p>
@@ -3033,21 +2841,7 @@
               <w:rPr>
                 <w:lang w:val="hu-HU"/>
               </w:rPr>
-              <w:t xml:space="preserve">kutatók által javasolt játékok (legördülő menü, több kutató is javasolhat játékot, mindegyikhez ki tudjuk választani, hogy az általa </w:t>
-            </w:r>
-            <w:proofErr w:type="spellStart"/>
-            <w:r>
-              <w:rPr>
-                <w:lang w:val="hu-HU"/>
-              </w:rPr>
-              <w:t>javasoltakat</w:t>
-            </w:r>
-            <w:proofErr w:type="spellEnd"/>
-            <w:r>
-              <w:rPr>
-                <w:lang w:val="hu-HU"/>
-              </w:rPr>
-              <w:t xml:space="preserve"> mutassa)</w:t>
+              <w:t>kutatók által javasolt játékok (legördülő menü, több kutató is javasolhat játékot, mindegyikhez ki tudjuk választani, hogy az általa javasoltakat mutassa)</w:t>
             </w:r>
           </w:p>
           <w:p>
@@ -3111,14 +2905,12 @@
                 <w:lang w:val="hu-HU"/>
               </w:rPr>
             </w:pPr>
-            <w:proofErr w:type="spellStart"/>
             <w:r>
               <w:rPr>
                 <w:lang w:val="hu-HU"/>
               </w:rPr>
               <w:t>Admin</w:t>
             </w:r>
-            <w:proofErr w:type="spellEnd"/>
             <w:r>
               <w:rPr>
                 <w:lang w:val="hu-HU"/>
@@ -3186,21 +2978,7 @@
               <w:rPr>
                 <w:lang w:val="hu-HU"/>
               </w:rPr>
-              <w:t xml:space="preserve">hozzá tud rendelni/el tud venni megszemélyesíthető felhasználót (legördülő lista kereső mezővel, </w:t>
-            </w:r>
-            <w:proofErr w:type="spellStart"/>
-            <w:r>
-              <w:rPr>
-                <w:lang w:val="hu-HU"/>
-              </w:rPr>
-              <w:t>checkboxot</w:t>
-            </w:r>
-            <w:proofErr w:type="spellEnd"/>
-            <w:r>
-              <w:rPr>
-                <w:lang w:val="hu-HU"/>
-              </w:rPr>
-              <w:t xml:space="preserve"> bepipálja)</w:t>
+              <w:t>hozzá tud rendelni/el tud venni megszemélyesíthető felhasználót (legördülő lista kereső mezővel, checkboxot bepipálja)</w:t>
             </w:r>
           </w:p>
           <w:p>
@@ -3255,19 +3033,11 @@
                 <w:lang w:val="hu-HU"/>
               </w:rPr>
             </w:pPr>
-            <w:proofErr w:type="spellStart"/>
-            <w:r>
-              <w:rPr>
-                <w:lang w:val="hu-HU"/>
-              </w:rPr>
-              <w:t>Admin</w:t>
-            </w:r>
-            <w:proofErr w:type="spellEnd"/>
-            <w:r>
-              <w:rPr>
-                <w:lang w:val="hu-HU"/>
-              </w:rPr>
-              <w:t xml:space="preserve"> játéklista adminisztráció</w:t>
+            <w:r>
+              <w:rPr>
+                <w:lang w:val="hu-HU"/>
+              </w:rPr>
+              <w:t>Admin játéklista adminisztráció</w:t>
             </w:r>
           </w:p>
         </w:tc>
@@ -3305,21 +3075,7 @@
               <w:rPr>
                 <w:lang w:val="hu-HU"/>
               </w:rPr>
-              <w:t>Ikon (</w:t>
-            </w:r>
-            <w:proofErr w:type="spellStart"/>
-            <w:r>
-              <w:rPr>
-                <w:lang w:val="hu-HU"/>
-              </w:rPr>
-              <w:t>thumbnail</w:t>
-            </w:r>
-            <w:proofErr w:type="spellEnd"/>
-            <w:r>
-              <w:rPr>
-                <w:lang w:val="hu-HU"/>
-              </w:rPr>
-              <w:t>)</w:t>
+              <w:t>Ikon (thumbnail)</w:t>
             </w:r>
           </w:p>
           <w:p>
@@ -3439,49 +3195,7 @@
               <w:rPr>
                 <w:lang w:val="hu-HU"/>
               </w:rPr>
-              <w:t xml:space="preserve">mivel lehet </w:t>
-            </w:r>
-            <w:proofErr w:type="spellStart"/>
-            <w:r>
-              <w:rPr>
-                <w:lang w:val="hu-HU"/>
-              </w:rPr>
-              <w:t>felparaméterezni</w:t>
-            </w:r>
-            <w:proofErr w:type="spellEnd"/>
-            <w:r>
-              <w:rPr>
-                <w:lang w:val="hu-HU"/>
-              </w:rPr>
-              <w:t xml:space="preserve">, mik a szélsőértékek (pl. nehézségi szintnél), melyik paraméter melyik kognitív skála </w:t>
-            </w:r>
-            <w:proofErr w:type="gramStart"/>
-            <w:r>
-              <w:rPr>
-                <w:lang w:val="hu-HU"/>
-              </w:rPr>
-              <w:t>értékből</w:t>
-            </w:r>
-            <w:proofErr w:type="gramEnd"/>
-            <w:r>
-              <w:rPr>
-                <w:lang w:val="hu-HU"/>
-              </w:rPr>
-              <w:t xml:space="preserve"> hogy </w:t>
-            </w:r>
-            <w:proofErr w:type="spellStart"/>
-            <w:r>
-              <w:rPr>
-                <w:lang w:val="hu-HU"/>
-              </w:rPr>
-              <w:t>számolódjon</w:t>
-            </w:r>
-            <w:proofErr w:type="spellEnd"/>
-            <w:r>
-              <w:rPr>
-                <w:lang w:val="hu-HU"/>
-              </w:rPr>
-              <w:t xml:space="preserve"> (azt is figyelembe véve, hogy a skála is adaptív és változhat), az eredmény értékeknek (pontszámoknak) mik a szélsőértékeik, melyik eredmény érték melyik kognitív képességre hat)</w:t>
+              <w:t>mivel lehet felparaméterezni, mik a szélsőértékek (pl. nehézségi szintnél), melyik paraméter melyik kognitív skála értékből hogy számolódjon (azt is figyelembe véve, hogy a skála is adaptív és változhat), az eredmény értékeknek (pontszámoknak) mik a szélsőértékeik, melyik eredmény érték melyik kognitív képességre hat)</w:t>
             </w:r>
           </w:p>
         </w:tc>
@@ -3558,17 +3272,8 @@
           <w:color w:val="538135" w:themeColor="accent6" w:themeShade="BF"/>
           <w:lang w:val="hu-HU"/>
         </w:rPr>
-        <w:t xml:space="preserve"> </w:t>
-      </w:r>
-      <w:proofErr w:type="spellStart"/>
-      <w:r>
-        <w:rPr>
-          <w:color w:val="538135" w:themeColor="accent6" w:themeShade="BF"/>
-          <w:lang w:val="hu-HU"/>
-        </w:rPr>
-        <w:t>Paintben</w:t>
-      </w:r>
-      <w:proofErr w:type="spellEnd"/>
+        <w:t xml:space="preserve"> Paintben</w:t>
+      </w:r>
       <w:r>
         <w:rPr>
           <w:color w:val="538135" w:themeColor="accent6" w:themeShade="BF"/>
@@ -3655,35 +3360,7 @@
         <w:rPr>
           <w:lang w:val="hu-HU"/>
         </w:rPr>
-        <w:t xml:space="preserve">Felhasználó: a rendszerben megjelenő </w:t>
-      </w:r>
-      <w:proofErr w:type="spellStart"/>
-      <w:r>
-        <w:rPr>
-          <w:lang w:val="hu-HU"/>
-        </w:rPr>
-        <w:t>aktor</w:t>
-      </w:r>
-      <w:proofErr w:type="spellEnd"/>
-      <w:r>
-        <w:rPr>
-          <w:lang w:val="hu-HU"/>
-        </w:rPr>
-        <w:t xml:space="preserve">, a felhasználók között </w:t>
-      </w:r>
-      <w:proofErr w:type="spellStart"/>
-      <w:r>
-        <w:rPr>
-          <w:lang w:val="hu-HU"/>
-        </w:rPr>
-        <w:t>ismerettségi</w:t>
-      </w:r>
-      <w:proofErr w:type="spellEnd"/>
-      <w:r>
-        <w:rPr>
-          <w:lang w:val="hu-HU"/>
-        </w:rPr>
-        <w:t xml:space="preserve"> viszony áll fenn (ez teszi lehetővé a megszemélyesítést, a játékok ajánlását)</w:t>
+        <w:t>Felhasználó: a rendszerben megjelenő aktor, a felhasználók között ismerettségi viszony áll fenn (ez teszi lehetővé a megszemélyesítést, a játékok ajánlását)</w:t>
       </w:r>
     </w:p>
     <w:p>
@@ -3791,21 +3468,7 @@
         <w:rPr>
           <w:lang w:val="hu-HU"/>
         </w:rPr>
-        <w:t>Képesség-</w:t>
-      </w:r>
-      <w:proofErr w:type="spellStart"/>
-      <w:r>
-        <w:rPr>
-          <w:lang w:val="hu-HU"/>
-        </w:rPr>
-        <w:t>snapshot</w:t>
-      </w:r>
-      <w:proofErr w:type="spellEnd"/>
-      <w:r>
-        <w:rPr>
-          <w:lang w:val="hu-HU"/>
-        </w:rPr>
-        <w:t>: a felhasználó adott időpillanatban értelmezett képesség-profilja</w:t>
+        <w:t>Képesség-snapshot: a felhasználó adott időpillanatban értelmezett képesség-profilja</w:t>
       </w:r>
     </w:p>
     <w:p>
@@ -3819,13 +3482,31 @@
         <w:rPr>
           <w:lang w:val="hu-HU"/>
         </w:rPr>
-        <w:t>Adatkapcsolat</w:t>
-      </w:r>
-      <w:r>
-        <w:rPr>
-          <w:lang w:val="hu-HU"/>
-        </w:rPr>
-        <w:t>-diagram</w:t>
+        <w:t>Adatbázis a</w:t>
+      </w:r>
+      <w:r>
+        <w:rPr>
+          <w:lang w:val="hu-HU"/>
+        </w:rPr>
+        <w:t>datkapcsolat</w:t>
+      </w:r>
+      <w:r>
+        <w:rPr>
+          <w:lang w:val="hu-HU"/>
+        </w:rPr>
+        <w:t xml:space="preserve"> </w:t>
+      </w:r>
+      <w:r>
+        <w:rPr>
+          <w:lang w:val="hu-HU"/>
+        </w:rPr>
+        <w:t>diagram</w:t>
+      </w:r>
+      <w:r>
+        <w:rPr>
+          <w:lang w:val="hu-HU"/>
+        </w:rPr>
+        <w:t>ja</w:t>
       </w:r>
     </w:p>
     <w:p>
@@ -3966,105 +3647,7 @@
         <w:rPr>
           <w:lang w:val="hu-HU"/>
         </w:rPr>
-        <w:t xml:space="preserve">Az elkészült szoftver OAuth2 </w:t>
-      </w:r>
-      <w:proofErr w:type="spellStart"/>
-      <w:r>
-        <w:rPr>
-          <w:lang w:val="hu-HU"/>
-        </w:rPr>
-        <w:t>autentikációt</w:t>
-      </w:r>
-      <w:proofErr w:type="spellEnd"/>
-      <w:r>
-        <w:rPr>
-          <w:lang w:val="hu-HU"/>
-        </w:rPr>
-        <w:t xml:space="preserve"> és </w:t>
-      </w:r>
-      <w:proofErr w:type="spellStart"/>
-      <w:r>
-        <w:rPr>
-          <w:lang w:val="hu-HU"/>
-        </w:rPr>
-        <w:t>autorizációt</w:t>
-      </w:r>
-      <w:proofErr w:type="spellEnd"/>
-      <w:r>
-        <w:rPr>
-          <w:lang w:val="hu-HU"/>
-        </w:rPr>
-        <w:t xml:space="preserve"> biztosít, mely lehetővé teszi, külső alkalmazások számára a felhasználók azonosítását, és jogosultságaik elérését. Az </w:t>
-      </w:r>
-      <w:proofErr w:type="spellStart"/>
-      <w:r>
-        <w:rPr>
-          <w:lang w:val="hu-HU"/>
-        </w:rPr>
-        <w:t>OAuth</w:t>
-      </w:r>
-      <w:proofErr w:type="spellEnd"/>
-      <w:r>
-        <w:rPr>
-          <w:lang w:val="hu-HU"/>
-        </w:rPr>
-        <w:t xml:space="preserve"> 2.0 specifikációban ismertetett szerepeknek megfelelően dedikált </w:t>
-      </w:r>
-      <w:proofErr w:type="spellStart"/>
-      <w:r>
-        <w:rPr>
-          <w:lang w:val="hu-HU"/>
-        </w:rPr>
-        <w:t>autorizációs</w:t>
-      </w:r>
-      <w:proofErr w:type="spellEnd"/>
-      <w:r>
-        <w:rPr>
-          <w:lang w:val="hu-HU"/>
-        </w:rPr>
-        <w:t xml:space="preserve"> szerver (a továbbiakban </w:t>
-      </w:r>
-      <w:proofErr w:type="spellStart"/>
-      <w:r>
-        <w:rPr>
-          <w:lang w:val="hu-HU"/>
-        </w:rPr>
-        <w:t>Authorization</w:t>
-      </w:r>
-      <w:proofErr w:type="spellEnd"/>
-      <w:r>
-        <w:rPr>
-          <w:lang w:val="hu-HU"/>
-        </w:rPr>
-        <w:t xml:space="preserve"> Server) lesz megvalósítva, illetve egy erőforrás szerver (a továbbiakban </w:t>
-      </w:r>
-      <w:proofErr w:type="spellStart"/>
-      <w:r>
-        <w:rPr>
-          <w:lang w:val="hu-HU"/>
-        </w:rPr>
-        <w:t>Resource</w:t>
-      </w:r>
-      <w:proofErr w:type="spellEnd"/>
-      <w:r>
-        <w:rPr>
-          <w:lang w:val="hu-HU"/>
-        </w:rPr>
-        <w:t xml:space="preserve"> Server) és egy kliens alkalmazás. Az első kettő Spring </w:t>
-      </w:r>
-      <w:proofErr w:type="spellStart"/>
-      <w:r>
-        <w:rPr>
-          <w:lang w:val="hu-HU"/>
-        </w:rPr>
-        <w:t>Security</w:t>
-      </w:r>
-      <w:proofErr w:type="spellEnd"/>
-      <w:r>
-        <w:rPr>
-          <w:lang w:val="hu-HU"/>
-        </w:rPr>
-        <w:t xml:space="preserve"> 6 keretrendszer felhasználásával készül el, míg a kliens </w:t>
+        <w:t xml:space="preserve">Az elkészült szoftver OAuth2 autentikációt és autorizációt biztosít, mely lehetővé teszi, külső alkalmazások számára a felhasználók azonosítását, és jogosultságaik elérését. Az OAuth 2.0 specifikációban ismertetett szerepeknek megfelelően dedikált autorizációs szerver (a továbbiakban Authorization Server) lesz megvalósítva, illetve egy erőforrás szerver (a továbbiakban Resource Server) és egy kliens alkalmazás. Az első kettő Spring Security 6 keretrendszer felhasználásával készül el, míg a kliens </w:t>
       </w:r>
       <w:r>
         <w:rPr>
@@ -4082,19 +3665,11 @@
           <w:lang w:val="hu-HU"/>
         </w:rPr>
       </w:pPr>
-      <w:proofErr w:type="spellStart"/>
-      <w:r>
-        <w:rPr>
-          <w:lang w:val="hu-HU"/>
-        </w:rPr>
-        <w:t>Authorization</w:t>
-      </w:r>
-      <w:proofErr w:type="spellEnd"/>
-      <w:r>
-        <w:rPr>
-          <w:lang w:val="hu-HU"/>
-        </w:rPr>
-        <w:t xml:space="preserve"> Server</w:t>
+      <w:r>
+        <w:rPr>
+          <w:lang w:val="hu-HU"/>
+        </w:rPr>
+        <w:t>Authorization Server</w:t>
       </w:r>
     </w:p>
     <w:p>
@@ -4114,21 +3689,7 @@
         <w:rPr>
           <w:lang w:val="hu-HU"/>
         </w:rPr>
-        <w:t xml:space="preserve">funkcionál, melynek feladata a felhasználók azonosítása és jogosultságaik kezelése, valamint a kliens alkalmazások számára </w:t>
-      </w:r>
-      <w:proofErr w:type="spellStart"/>
-      <w:r>
-        <w:rPr>
-          <w:lang w:val="hu-HU"/>
-        </w:rPr>
-        <w:t>autorizáció</w:t>
-      </w:r>
-      <w:proofErr w:type="spellEnd"/>
-      <w:r>
-        <w:rPr>
-          <w:lang w:val="hu-HU"/>
-        </w:rPr>
-        <w:t xml:space="preserve"> biztosítása. Ez az alkalmazás a terhelés elosztása miatt különválik a projekt során elkészített többi komponenstől, önállóan futtatható.</w:t>
+        <w:t>funkcionál, melynek feladata a felhasználók azonosítása és jogosultságaik kezelése, valamint a kliens alkalmazások számára autorizáció biztosítása. Ez az alkalmazás a terhelés elosztása miatt különválik a projekt során elkészített többi komponenstől, önállóan futtatható.</w:t>
       </w:r>
     </w:p>
     <w:p>
@@ -4142,49 +3703,7 @@
         <w:rPr>
           <w:lang w:val="hu-HU"/>
         </w:rPr>
-        <w:t xml:space="preserve">Az alkalmazáshoz külön adatbázis kapcsolódik, melyben a felhasználók azonosításhoz szükséges adatai lesznek eltárolva (név, </w:t>
-      </w:r>
-      <w:proofErr w:type="spellStart"/>
-      <w:r>
-        <w:rPr>
-          <w:lang w:val="hu-HU"/>
-        </w:rPr>
-        <w:t>id</w:t>
-      </w:r>
-      <w:proofErr w:type="spellEnd"/>
-      <w:r>
-        <w:rPr>
-          <w:lang w:val="hu-HU"/>
-        </w:rPr>
-        <w:t xml:space="preserve">, </w:t>
-      </w:r>
-      <w:proofErr w:type="spellStart"/>
-      <w:r>
-        <w:rPr>
-          <w:lang w:val="hu-HU"/>
-        </w:rPr>
-        <w:t>secret</w:t>
-      </w:r>
-      <w:proofErr w:type="spellEnd"/>
-      <w:r>
-        <w:rPr>
-          <w:lang w:val="hu-HU"/>
-        </w:rPr>
-        <w:t xml:space="preserve">, jogosultságok). Emellett a regisztrált kliensalkalmazások azonosítására alkalmas adatai is innen elérhetők. A jelszóként funkcionáló titkos adatok az adatbázisba </w:t>
-      </w:r>
-      <w:proofErr w:type="spellStart"/>
-      <w:r>
-        <w:rPr>
-          <w:lang w:val="hu-HU"/>
-        </w:rPr>
-        <w:t>hashelt</w:t>
-      </w:r>
-      <w:proofErr w:type="spellEnd"/>
-      <w:r>
-        <w:rPr>
-          <w:lang w:val="hu-HU"/>
-        </w:rPr>
-        <w:t xml:space="preserve"> formában íródnak. Az adatbázis relációs sémára épül.</w:t>
+        <w:t>Az alkalmazáshoz külön adatbázis kapcsolódik, melyben a felhasználók azonosításhoz szükséges adatai lesznek eltárolva (név, id, secret, jogosultságok). Emellett a regisztrált kliensalkalmazások azonosítására alkalmas adatai is innen elérhetők. A jelszóként funkcionáló titkos adatok az adatbázisba hashelt formában íródnak. Az adatbázis relációs sémára épül.</w:t>
       </w:r>
     </w:p>
     <w:p>
@@ -4242,35 +3761,7 @@
         <w:rPr>
           <w:lang w:val="hu-HU"/>
         </w:rPr>
-        <w:t xml:space="preserve">A felhasználót egy általa használt egy kliensalkalmazás átirányítja a bejelentkezési felületre, ahol a felhasználó az egyedi felhasználónevét és jelszavát megadva azonosítja magát. Sikeres bejelentkezést követően a szerver a kliens által megjelölt </w:t>
-      </w:r>
-      <w:proofErr w:type="spellStart"/>
-      <w:r>
-        <w:rPr>
-          <w:lang w:val="hu-HU"/>
-        </w:rPr>
-        <w:t>url-re</w:t>
-      </w:r>
-      <w:proofErr w:type="spellEnd"/>
-      <w:r>
-        <w:rPr>
-          <w:lang w:val="hu-HU"/>
-        </w:rPr>
-        <w:t xml:space="preserve"> irányít és elküldi a hozzáférési </w:t>
-      </w:r>
-      <w:proofErr w:type="spellStart"/>
-      <w:r>
-        <w:rPr>
-          <w:lang w:val="hu-HU"/>
-        </w:rPr>
-        <w:t>tokent</w:t>
-      </w:r>
-      <w:proofErr w:type="spellEnd"/>
-      <w:r>
-        <w:rPr>
-          <w:lang w:val="hu-HU"/>
-        </w:rPr>
-        <w:t>.</w:t>
+        <w:t>A felhasználót egy általa használt egy kliensalkalmazás átirányítja a bejelentkezési felületre, ahol a felhasználó az egyedi felhasználónevét és jelszavát megadva azonosítja magát. Sikeres bejelentkezést követően a szerver a kliens által megjelölt url-re irányít és elküldi a hozzáférési tokent.</w:t>
       </w:r>
     </w:p>
     <w:p>
@@ -4284,77 +3775,7 @@
         <w:rPr>
           <w:lang w:val="hu-HU"/>
         </w:rPr>
-        <w:t xml:space="preserve">A </w:t>
-      </w:r>
-      <w:proofErr w:type="spellStart"/>
-      <w:r>
-        <w:rPr>
-          <w:lang w:val="hu-HU"/>
-        </w:rPr>
-        <w:t>token</w:t>
-      </w:r>
-      <w:proofErr w:type="spellEnd"/>
-      <w:r>
-        <w:rPr>
-          <w:lang w:val="hu-HU"/>
-        </w:rPr>
-        <w:t xml:space="preserve"> egy </w:t>
-      </w:r>
-      <w:proofErr w:type="spellStart"/>
-      <w:r>
-        <w:rPr>
-          <w:lang w:val="hu-HU"/>
-        </w:rPr>
-        <w:t>jwt</w:t>
-      </w:r>
-      <w:proofErr w:type="spellEnd"/>
-      <w:r>
-        <w:rPr>
-          <w:lang w:val="hu-HU"/>
-        </w:rPr>
-        <w:t xml:space="preserve"> </w:t>
-      </w:r>
-      <w:proofErr w:type="spellStart"/>
-      <w:r>
-        <w:rPr>
-          <w:lang w:val="hu-HU"/>
-        </w:rPr>
-        <w:t>token</w:t>
-      </w:r>
-      <w:proofErr w:type="spellEnd"/>
-      <w:r>
-        <w:rPr>
-          <w:lang w:val="hu-HU"/>
-        </w:rPr>
-        <w:t xml:space="preserve">, melybe a felhasználó neve, azonosítója és jogosultságai vannak kódolva. A kliens ezt a </w:t>
-      </w:r>
-      <w:proofErr w:type="spellStart"/>
-      <w:r>
-        <w:rPr>
-          <w:lang w:val="hu-HU"/>
-        </w:rPr>
-        <w:t>tokent</w:t>
-      </w:r>
-      <w:proofErr w:type="spellEnd"/>
-      <w:r>
-        <w:rPr>
-          <w:lang w:val="hu-HU"/>
-        </w:rPr>
-        <w:t xml:space="preserve"> használhatja a </w:t>
-      </w:r>
-      <w:proofErr w:type="spellStart"/>
-      <w:r>
-        <w:rPr>
-          <w:lang w:val="hu-HU"/>
-        </w:rPr>
-        <w:t>Resource</w:t>
-      </w:r>
-      <w:proofErr w:type="spellEnd"/>
-      <w:r>
-        <w:rPr>
-          <w:lang w:val="hu-HU"/>
-        </w:rPr>
-        <w:t xml:space="preserve"> Serverhez intézett kéréseknél azonosításra.</w:t>
+        <w:t>A token egy jwt token, melybe a felhasználó neve, azonosítója és jogosultságai vannak kódolva. A kliens ezt a tokent használhatja a Resource Serverhez intézett kéréseknél azonosításra.</w:t>
       </w:r>
     </w:p>
     <w:p>
@@ -4383,41 +3804,13 @@
         <w:rPr>
           <w:lang w:val="hu-HU"/>
         </w:rPr>
-        <w:t xml:space="preserve">Az </w:t>
-      </w:r>
-      <w:proofErr w:type="spellStart"/>
-      <w:r>
-        <w:rPr>
-          <w:lang w:val="hu-HU"/>
-        </w:rPr>
-        <w:t>Authorization</w:t>
-      </w:r>
-      <w:proofErr w:type="spellEnd"/>
-      <w:r>
-        <w:rPr>
-          <w:lang w:val="hu-HU"/>
-        </w:rPr>
-        <w:t xml:space="preserve"> Servert csak előre meghatározott kliensalkalmazások érhetik el, ezeket előre regisztrálni kell. A regisztrált kliensek azonosítót és</w:t>
-      </w:r>
-      <w:r>
-        <w:rPr>
-          <w:lang w:val="hu-HU"/>
-        </w:rPr>
-        <w:t xml:space="preserve"> titkos adatot kapnak, mellyel azonosíthatják magukat. Emellett a klienshez tartozó átirányítási </w:t>
-      </w:r>
-      <w:proofErr w:type="spellStart"/>
-      <w:r>
-        <w:rPr>
-          <w:lang w:val="hu-HU"/>
-        </w:rPr>
-        <w:t>url</w:t>
-      </w:r>
-      <w:proofErr w:type="spellEnd"/>
-      <w:r>
-        <w:rPr>
-          <w:lang w:val="hu-HU"/>
-        </w:rPr>
-        <w:t>-ek is előre definiáltak.</w:t>
+        <w:t>Az Authorization Servert csak előre meghatározott kliensalkalmazások érhetik el, ezeket előre regisztrálni kell. A regisztrált kliensek azonosítót és</w:t>
+      </w:r>
+      <w:r>
+        <w:rPr>
+          <w:lang w:val="hu-HU"/>
+        </w:rPr>
+        <w:t xml:space="preserve"> titkos adatot kapnak, mellyel azonosíthatják magukat. Emellett a klienshez tartozó átirányítási url-ek is előre definiáltak.</w:t>
       </w:r>
     </w:p>
     <w:p>
@@ -4428,19 +3821,11 @@
           <w:lang w:val="hu-HU"/>
         </w:rPr>
       </w:pPr>
-      <w:proofErr w:type="spellStart"/>
-      <w:r>
-        <w:rPr>
-          <w:lang w:val="hu-HU"/>
-        </w:rPr>
-        <w:t>Resource</w:t>
-      </w:r>
-      <w:proofErr w:type="spellEnd"/>
-      <w:r>
-        <w:rPr>
-          <w:lang w:val="hu-HU"/>
-        </w:rPr>
-        <w:t xml:space="preserve"> Server</w:t>
+      <w:r>
+        <w:rPr>
+          <w:lang w:val="hu-HU"/>
+        </w:rPr>
+        <w:t>Resource Server</w:t>
       </w:r>
     </w:p>
     <w:p>
@@ -4454,21 +3839,7 @@
         <w:rPr>
           <w:lang w:val="hu-HU"/>
         </w:rPr>
-        <w:t xml:space="preserve">Ez egy REST API szerver, mely bizonyos privát </w:t>
-      </w:r>
-      <w:proofErr w:type="spellStart"/>
-      <w:r>
-        <w:rPr>
-          <w:lang w:val="hu-HU"/>
-        </w:rPr>
-        <w:t>endpoint-jait</w:t>
-      </w:r>
-      <w:proofErr w:type="spellEnd"/>
-      <w:r>
-        <w:rPr>
-          <w:lang w:val="hu-HU"/>
-        </w:rPr>
-        <w:t xml:space="preserve"> védi. Ezekhez csak azonosított és megfelelő jogosultsággal rendelkező felhasználók férhetnek hozzá.</w:t>
+        <w:t>Ez egy REST API szerver, mely bizonyos privát endpoint-jait védi. Ezekhez csak azonosított és megfelelő jogosultsággal rendelkező felhasználók férhetnek hozzá.</w:t>
       </w:r>
     </w:p>
     <w:p>
@@ -4482,117 +3853,19 @@
         <w:rPr>
           <w:lang w:val="hu-HU"/>
         </w:rPr>
-        <w:t xml:space="preserve">Az alkalmazás a kérések fejlécében </w:t>
-      </w:r>
-      <w:proofErr w:type="spellStart"/>
-      <w:r>
-        <w:rPr>
-          <w:lang w:val="hu-HU"/>
-        </w:rPr>
-        <w:t>jwt-tokent</w:t>
-      </w:r>
-      <w:proofErr w:type="spellEnd"/>
-      <w:r>
-        <w:rPr>
-          <w:lang w:val="hu-HU"/>
-        </w:rPr>
-        <w:t xml:space="preserve"> vár, melyet az </w:t>
-      </w:r>
-      <w:proofErr w:type="spellStart"/>
-      <w:r>
-        <w:rPr>
-          <w:lang w:val="hu-HU"/>
-        </w:rPr>
-        <w:t>Authentication</w:t>
-      </w:r>
-      <w:proofErr w:type="spellEnd"/>
-      <w:r>
-        <w:rPr>
-          <w:lang w:val="hu-HU"/>
-        </w:rPr>
-        <w:t xml:space="preserve"> Server segítségével </w:t>
-      </w:r>
-      <w:proofErr w:type="spellStart"/>
-      <w:r>
-        <w:rPr>
-          <w:lang w:val="hu-HU"/>
-        </w:rPr>
-        <w:t>validál</w:t>
-      </w:r>
-      <w:proofErr w:type="spellEnd"/>
-      <w:r>
-        <w:rPr>
-          <w:lang w:val="hu-HU"/>
-        </w:rPr>
-        <w:t xml:space="preserve">. </w:t>
-      </w:r>
-      <w:r>
-        <w:rPr>
-          <w:lang w:val="hu-HU"/>
-        </w:rPr>
-        <w:t xml:space="preserve">A </w:t>
-      </w:r>
-      <w:proofErr w:type="spellStart"/>
-      <w:r>
-        <w:rPr>
-          <w:lang w:val="hu-HU"/>
-        </w:rPr>
-        <w:t>Resource</w:t>
-      </w:r>
-      <w:proofErr w:type="spellEnd"/>
-      <w:r>
-        <w:rPr>
-          <w:lang w:val="hu-HU"/>
-        </w:rPr>
-        <w:t xml:space="preserve"> Server nem kezeli a felhasználók jogosultságait, csupán felhasználja az </w:t>
-      </w:r>
-      <w:proofErr w:type="spellStart"/>
-      <w:r>
-        <w:rPr>
-          <w:lang w:val="hu-HU"/>
-        </w:rPr>
-        <w:t>Authentication</w:t>
-      </w:r>
-      <w:proofErr w:type="spellEnd"/>
-      <w:r>
-        <w:rPr>
-          <w:lang w:val="hu-HU"/>
-        </w:rPr>
-        <w:t xml:space="preserve"> Server-</w:t>
-      </w:r>
-      <w:proofErr w:type="spellStart"/>
-      <w:r>
-        <w:rPr>
-          <w:lang w:val="hu-HU"/>
-        </w:rPr>
-        <w:t>től</w:t>
-      </w:r>
-      <w:proofErr w:type="spellEnd"/>
-      <w:r>
-        <w:rPr>
-          <w:lang w:val="hu-HU"/>
-        </w:rPr>
-        <w:t xml:space="preserve"> kapott információt. </w:t>
-      </w:r>
-      <w:r>
-        <w:rPr>
-          <w:lang w:val="hu-HU"/>
-        </w:rPr>
-        <w:t xml:space="preserve">Érvényes </w:t>
-      </w:r>
-      <w:proofErr w:type="spellStart"/>
-      <w:r>
-        <w:rPr>
-          <w:lang w:val="hu-HU"/>
-        </w:rPr>
-        <w:t>token</w:t>
-      </w:r>
-      <w:proofErr w:type="spellEnd"/>
-      <w:r>
-        <w:rPr>
-          <w:lang w:val="hu-HU"/>
-        </w:rPr>
-        <w:t xml:space="preserve"> esetén kiszolgálja a kérést.</w:t>
+        <w:t xml:space="preserve">Az alkalmazás a kérések fejlécében jwt-tokent vár, melyet az Authentication Server segítségével validál. </w:t>
+      </w:r>
+      <w:r>
+        <w:rPr>
+          <w:lang w:val="hu-HU"/>
+        </w:rPr>
+        <w:t xml:space="preserve">A Resource Server nem kezeli a felhasználók jogosultságait, csupán felhasználja az Authentication Server-től kapott információt. </w:t>
+      </w:r>
+      <w:r>
+        <w:rPr>
+          <w:lang w:val="hu-HU"/>
+        </w:rPr>
+        <w:t>Érvényes token esetén kiszolgálja a kérést.</w:t>
       </w:r>
     </w:p>
     <w:p>
@@ -4603,14 +3876,12 @@
           <w:lang w:val="hu-HU"/>
         </w:rPr>
       </w:pPr>
-      <w:proofErr w:type="spellStart"/>
       <w:r>
         <w:rPr>
           <w:lang w:val="hu-HU"/>
         </w:rPr>
         <w:t>Client</w:t>
       </w:r>
-      <w:proofErr w:type="spellEnd"/>
     </w:p>
     <w:p>
       <w:pPr>
@@ -4623,105 +3894,7 @@
         <w:rPr>
           <w:lang w:val="hu-HU"/>
         </w:rPr>
-        <w:t xml:space="preserve">A kliens alkalmazás az </w:t>
-      </w:r>
-      <w:proofErr w:type="spellStart"/>
-      <w:r>
-        <w:rPr>
-          <w:lang w:val="hu-HU"/>
-        </w:rPr>
-        <w:t>Authentication</w:t>
-      </w:r>
-      <w:proofErr w:type="spellEnd"/>
-      <w:r>
-        <w:rPr>
-          <w:lang w:val="hu-HU"/>
-        </w:rPr>
-        <w:t xml:space="preserve"> Server-t felhasználva igényel hozzáférési </w:t>
-      </w:r>
-      <w:proofErr w:type="spellStart"/>
-      <w:r>
-        <w:rPr>
-          <w:lang w:val="hu-HU"/>
-        </w:rPr>
-        <w:t>tokent</w:t>
-      </w:r>
-      <w:proofErr w:type="spellEnd"/>
-      <w:r>
-        <w:rPr>
-          <w:lang w:val="hu-HU"/>
-        </w:rPr>
-        <w:t xml:space="preserve"> a felhasználó számára. Ehhez egy kliens ID-</w:t>
-      </w:r>
-      <w:proofErr w:type="spellStart"/>
-      <w:r>
-        <w:rPr>
-          <w:lang w:val="hu-HU"/>
-        </w:rPr>
-        <w:t>val</w:t>
-      </w:r>
-      <w:proofErr w:type="spellEnd"/>
-      <w:r>
-        <w:rPr>
-          <w:lang w:val="hu-HU"/>
-        </w:rPr>
-        <w:t xml:space="preserve">, titkos adattal és átirányítási címmel (ide várja a válasz </w:t>
-      </w:r>
-      <w:proofErr w:type="spellStart"/>
-      <w:r>
-        <w:rPr>
-          <w:lang w:val="hu-HU"/>
-        </w:rPr>
-        <w:t>tokent</w:t>
-      </w:r>
-      <w:proofErr w:type="spellEnd"/>
-      <w:r>
-        <w:rPr>
-          <w:lang w:val="hu-HU"/>
-        </w:rPr>
-        <w:t xml:space="preserve">) felparaméterezett kérést intéz az </w:t>
-      </w:r>
-      <w:proofErr w:type="spellStart"/>
-      <w:r>
-        <w:rPr>
-          <w:lang w:val="hu-HU"/>
-        </w:rPr>
-        <w:t>Authentication</w:t>
-      </w:r>
-      <w:proofErr w:type="spellEnd"/>
-      <w:r>
-        <w:rPr>
-          <w:lang w:val="hu-HU"/>
-        </w:rPr>
-        <w:t xml:space="preserve"> Server felé. A válaszban kapott </w:t>
-      </w:r>
-      <w:proofErr w:type="spellStart"/>
-      <w:r>
-        <w:rPr>
-          <w:lang w:val="hu-HU"/>
-        </w:rPr>
-        <w:t>jwt-tokent</w:t>
-      </w:r>
-      <w:proofErr w:type="spellEnd"/>
-      <w:r>
-        <w:rPr>
-          <w:lang w:val="hu-HU"/>
-        </w:rPr>
-        <w:t xml:space="preserve"> felhasználja a </w:t>
-      </w:r>
-      <w:proofErr w:type="spellStart"/>
-      <w:r>
-        <w:rPr>
-          <w:lang w:val="hu-HU"/>
-        </w:rPr>
-        <w:t>Resource</w:t>
-      </w:r>
-      <w:proofErr w:type="spellEnd"/>
-      <w:r>
-        <w:rPr>
-          <w:lang w:val="hu-HU"/>
-        </w:rPr>
-        <w:t xml:space="preserve"> Server felé intézett kéréseknél.</w:t>
+        <w:t>A kliens alkalmazás az Authentication Server-t felhasználva igényel hozzáférési tokent a felhasználó számára. Ehhez egy kliens ID-val, titkos adattal és átirányítási címmel (ide várja a válasz tokent) felparaméterezett kérést intéz az Authentication Server felé. A válaszban kapott jwt-tokent felhasználja a Resource Server felé intézett kéréseknél.</w:t>
       </w:r>
     </w:p>
     <w:p>
@@ -4775,55 +3948,13 @@
         <w:rPr>
           <w:lang w:val="hu-HU"/>
         </w:rPr>
-        <w:t xml:space="preserve">Az </w:t>
-      </w:r>
-      <w:proofErr w:type="spellStart"/>
-      <w:r>
-        <w:rPr>
-          <w:lang w:val="hu-HU"/>
-        </w:rPr>
-        <w:t>Authentication</w:t>
-      </w:r>
-      <w:proofErr w:type="spellEnd"/>
-      <w:r>
-        <w:rPr>
-          <w:lang w:val="hu-HU"/>
-        </w:rPr>
-        <w:t xml:space="preserve"> Server kizárólag</w:t>
-      </w:r>
-      <w:r>
-        <w:rPr>
-          <w:lang w:val="hu-HU"/>
-        </w:rPr>
-        <w:t xml:space="preserve"> a felhasználók szerepkörét tárolja, és azonosítás után ezt továbbítja a </w:t>
-      </w:r>
-      <w:proofErr w:type="spellStart"/>
-      <w:r>
-        <w:rPr>
-          <w:lang w:val="hu-HU"/>
-        </w:rPr>
-        <w:t>Resource</w:t>
-      </w:r>
-      <w:proofErr w:type="spellEnd"/>
-      <w:r>
-        <w:rPr>
-          <w:lang w:val="hu-HU"/>
-        </w:rPr>
-        <w:t xml:space="preserve"> Server (illetve más külső alkalmazás) számára. A szerepkörökhöz tartozó jogosultságokat a </w:t>
-      </w:r>
-      <w:proofErr w:type="spellStart"/>
-      <w:r>
-        <w:rPr>
-          <w:lang w:val="hu-HU"/>
-        </w:rPr>
-        <w:t>Resource</w:t>
-      </w:r>
-      <w:proofErr w:type="spellEnd"/>
-      <w:r>
-        <w:rPr>
-          <w:lang w:val="hu-HU"/>
-        </w:rPr>
-        <w:t xml:space="preserve"> Server oldja fel, mivel ez minden alkalmazásnál eltérő lehet, és idővel változhat.</w:t>
+        <w:t>Az Authentication Server kizárólag</w:t>
+      </w:r>
+      <w:r>
+        <w:rPr>
+          <w:lang w:val="hu-HU"/>
+        </w:rPr>
+        <w:t xml:space="preserve"> a felhasználók szerepkörét tárolja, és azonosítás után ezt továbbítja a Resource Server (illetve más külső alkalmazás) számára. A szerepkörökhöz tartozó jogosultságokat a Resource Server oldja fel, mivel ez minden alkalmazásnál eltérő lehet, és idővel változhat.</w:t>
       </w:r>
     </w:p>
     <w:p>
@@ -4837,114 +3968,43 @@
         <w:rPr>
           <w:lang w:val="hu-HU"/>
         </w:rPr>
-        <w:t xml:space="preserve">Bizonyos felhasználói szerepkörök (pl. tanár, szülő) más felhasználókat személyesíthetnek meg (pl. tanuló). A megszemélyesítés az </w:t>
-      </w:r>
-      <w:proofErr w:type="spellStart"/>
-      <w:r>
-        <w:rPr>
-          <w:lang w:val="hu-HU"/>
-        </w:rPr>
-        <w:t>Authentication</w:t>
-      </w:r>
-      <w:proofErr w:type="spellEnd"/>
-      <w:r>
-        <w:rPr>
-          <w:lang w:val="hu-HU"/>
-        </w:rPr>
-        <w:t xml:space="preserve"> Server szintjén történik. Miután a felhasználó azonosította magát, a sikeres belépés után az alkalmazás felkínálja (amennyiben lehetséges), hogy mely felhasználó nevében szeretne bejelentkezni. Emiatt a kiváltságos felhasználókhoz további felhasználók vannak rendelve az adatbázisban, akiknek a szerepében felléphet. </w:t>
+        <w:t xml:space="preserve">Bizonyos felhasználói szerepkörök (pl. tanár, szülő) más felhasználókat személyesíthetnek meg (pl. tanuló). A megszemélyesítés az Authentication Server szintjén történik. Miután a felhasználó azonosította magát, a sikeres belépés után az alkalmazás felkínálja (amennyiben lehetséges), hogy mely felhasználó nevében szeretne bejelentkezni. Emiatt a kiváltságos felhasználókhoz további felhasználók vannak rendelve az adatbázisban, akiknek a szerepében felléphet. </w:t>
       </w:r>
       <w:r>
         <w:rPr>
           <w:color w:val="FF0000"/>
           <w:lang w:val="hu-HU"/>
         </w:rPr>
-        <w:t xml:space="preserve">Megszemélyesítés esetén az </w:t>
-      </w:r>
-      <w:proofErr w:type="spellStart"/>
+        <w:t xml:space="preserve">Megszemélyesítés esetén az Authentication Server olyan hozzáférési tokent továbbít </w:t>
+      </w:r>
       <w:r>
         <w:rPr>
           <w:color w:val="FF0000"/>
           <w:lang w:val="hu-HU"/>
         </w:rPr>
-        <w:t>Authentication</w:t>
-      </w:r>
-      <w:proofErr w:type="spellEnd"/>
+        <w:t>a Resource Server számára,</w:t>
+      </w:r>
       <w:r>
         <w:rPr>
           <w:color w:val="FF0000"/>
           <w:lang w:val="hu-HU"/>
         </w:rPr>
-        <w:t xml:space="preserve"> Server olyan hozzáférési </w:t>
-      </w:r>
-      <w:proofErr w:type="spellStart"/>
+        <w:t xml:space="preserve"> melyben</w:t>
+      </w:r>
       <w:r>
         <w:rPr>
           <w:color w:val="FF0000"/>
           <w:lang w:val="hu-HU"/>
         </w:rPr>
-        <w:t>tokent</w:t>
-      </w:r>
-      <w:proofErr w:type="spellEnd"/>
+        <w:t xml:space="preserve"> a megszemélyesített felhasználó adatai</w:t>
+      </w:r>
       <w:r>
         <w:rPr>
           <w:color w:val="FF0000"/>
           <w:lang w:val="hu-HU"/>
         </w:rPr>
-        <w:t xml:space="preserve"> továbbít </w:t>
-      </w:r>
-      <w:r>
-        <w:rPr>
-          <w:color w:val="FF0000"/>
-          <w:lang w:val="hu-HU"/>
-        </w:rPr>
-        <w:t xml:space="preserve">a </w:t>
-      </w:r>
-      <w:proofErr w:type="spellStart"/>
-      <w:r>
-        <w:rPr>
-          <w:color w:val="FF0000"/>
-          <w:lang w:val="hu-HU"/>
-        </w:rPr>
-        <w:t>Resource</w:t>
-      </w:r>
-      <w:proofErr w:type="spellEnd"/>
-      <w:r>
-        <w:rPr>
-          <w:color w:val="FF0000"/>
-          <w:lang w:val="hu-HU"/>
-        </w:rPr>
-        <w:t xml:space="preserve"> Server számára,</w:t>
-      </w:r>
-      <w:r>
-        <w:rPr>
-          <w:color w:val="FF0000"/>
-          <w:lang w:val="hu-HU"/>
-        </w:rPr>
-        <w:t xml:space="preserve"> melyben</w:t>
-      </w:r>
-      <w:r>
-        <w:rPr>
-          <w:color w:val="FF0000"/>
-          <w:lang w:val="hu-HU"/>
-        </w:rPr>
-        <w:t xml:space="preserve"> a megszemélyesített felhasználó adatai</w:t>
-      </w:r>
-      <w:r>
-        <w:rPr>
-          <w:color w:val="FF0000"/>
-          <w:lang w:val="hu-HU"/>
-        </w:rPr>
-        <w:t xml:space="preserve">, illetve egy megszemélyesítést jelző </w:t>
-      </w:r>
-      <w:proofErr w:type="spellStart"/>
-      <w:r>
-        <w:rPr>
-          <w:color w:val="FF0000"/>
-          <w:lang w:val="hu-HU"/>
-        </w:rPr>
-        <w:t>flag</w:t>
-      </w:r>
-      <w:proofErr w:type="spellEnd"/>
+        <w:t>, illetve egy megszemélyesítést jelző flag</w:t>
+      </w:r>
       <w:r>
         <w:rPr>
           <w:color w:val="FF0000"/>
@@ -4964,21 +4024,7 @@
         <w:rPr>
           <w:lang w:val="hu-HU"/>
         </w:rPr>
-        <w:t xml:space="preserve">Az adatbázisban tárolt szerepkör lehetséges értékei a következők: tanuló, kutató, </w:t>
-      </w:r>
-      <w:proofErr w:type="spellStart"/>
-      <w:r>
-        <w:rPr>
-          <w:lang w:val="hu-HU"/>
-        </w:rPr>
-        <w:t>admin</w:t>
-      </w:r>
-      <w:proofErr w:type="spellEnd"/>
-      <w:r>
-        <w:rPr>
-          <w:lang w:val="hu-HU"/>
-        </w:rPr>
-        <w:t>, tanár, szülő.</w:t>
+        <w:t>Az adatbázisban tárolt szerepkör lehetséges értékei a következők: tanuló, kutató, admin, tanár, szülő.</w:t>
       </w:r>
     </w:p>
     <w:p>
@@ -5007,14 +4053,12 @@
           <w:lang w:val="hu-HU"/>
         </w:rPr>
       </w:pPr>
-      <w:proofErr w:type="spellStart"/>
       <w:r>
         <w:rPr>
           <w:lang w:val="hu-HU"/>
         </w:rPr>
         <w:t>Kotlin</w:t>
       </w:r>
-      <w:proofErr w:type="spellEnd"/>
     </w:p>
     <w:p>
       <w:pPr>
@@ -5027,19 +4071,11 @@
           <w:lang w:val="hu-HU"/>
         </w:rPr>
       </w:pPr>
-      <w:proofErr w:type="spellStart"/>
-      <w:r>
-        <w:rPr>
-          <w:lang w:val="hu-HU"/>
-        </w:rPr>
-        <w:t>SpringBoot</w:t>
-      </w:r>
-      <w:proofErr w:type="spellEnd"/>
-      <w:r>
-        <w:rPr>
-          <w:lang w:val="hu-HU"/>
-        </w:rPr>
-        <w:t xml:space="preserve"> 3.1.3</w:t>
+      <w:r>
+        <w:rPr>
+          <w:lang w:val="hu-HU"/>
+        </w:rPr>
+        <w:t>SpringBoot 3.1.3</w:t>
       </w:r>
     </w:p>
     <w:p>
@@ -5053,14 +4089,12 @@
           <w:lang w:val="hu-HU"/>
         </w:rPr>
       </w:pPr>
-      <w:proofErr w:type="spellStart"/>
       <w:r>
         <w:rPr>
           <w:lang w:val="hu-HU"/>
         </w:rPr>
         <w:t>Angular</w:t>
       </w:r>
-      <w:proofErr w:type="spellEnd"/>
     </w:p>
     <w:p>
       <w:pPr>
@@ -5073,19 +4107,11 @@
           <w:lang w:val="hu-HU"/>
         </w:rPr>
       </w:pPr>
-      <w:proofErr w:type="spellStart"/>
-      <w:r>
-        <w:rPr>
-          <w:lang w:val="hu-HU"/>
-        </w:rPr>
-        <w:t>Bootstrap</w:t>
-      </w:r>
-      <w:proofErr w:type="spellEnd"/>
-      <w:r>
-        <w:rPr>
-          <w:lang w:val="hu-HU"/>
-        </w:rPr>
-        <w:t xml:space="preserve"> - </w:t>
+      <w:r>
+        <w:rPr>
+          <w:lang w:val="hu-HU"/>
+        </w:rPr>
+        <w:t xml:space="preserve">Bootstrap - </w:t>
       </w:r>
       <w:r>
         <w:rPr>
@@ -5113,14 +4139,12 @@
           <w:lang w:val="hu-HU"/>
         </w:rPr>
       </w:pPr>
-      <w:proofErr w:type="spellStart"/>
       <w:r>
         <w:rPr>
           <w:lang w:val="hu-HU"/>
         </w:rPr>
         <w:t>MySQL</w:t>
       </w:r>
-      <w:proofErr w:type="spellEnd"/>
     </w:p>
     <w:p>
       <w:pPr>
@@ -5137,16 +4161,8 @@
         <w:rPr>
           <w:lang w:val="hu-HU"/>
         </w:rPr>
-        <w:t xml:space="preserve">Spring </w:t>
-      </w:r>
-      <w:proofErr w:type="spellStart"/>
-      <w:r>
-        <w:rPr>
-          <w:lang w:val="hu-HU"/>
-        </w:rPr>
-        <w:t>Security</w:t>
-      </w:r>
-      <w:proofErr w:type="spellEnd"/>
+        <w:t>Spring Security</w:t>
+      </w:r>
     </w:p>
     <w:p>
       <w:pPr>
@@ -5159,19 +4175,11 @@
           <w:lang w:val="hu-HU"/>
         </w:rPr>
       </w:pPr>
-      <w:proofErr w:type="spellStart"/>
-      <w:r>
-        <w:rPr>
-          <w:lang w:val="hu-HU"/>
-        </w:rPr>
-        <w:t>Gradle</w:t>
-      </w:r>
-      <w:proofErr w:type="spellEnd"/>
-      <w:r>
-        <w:rPr>
-          <w:lang w:val="hu-HU"/>
-        </w:rPr>
-        <w:t xml:space="preserve"> 8.2</w:t>
+      <w:r>
+        <w:rPr>
+          <w:lang w:val="hu-HU"/>
+        </w:rPr>
+        <w:t>Gradle 8.2</w:t>
       </w:r>
     </w:p>
     <w:sectPr>

</xml_diff>

<commit_message>
Visual plans and progress log
</commit_message>
<xml_diff>
--- a/Dokumentacio/Specifikacio.docx
+++ b/Dokumentacio/Specifikacio.docx
@@ -1,6 +1,6 @@
 
 <file path=word/document.xml><?xml version="1.0" encoding="utf-8"?>
-<w:document xmlns:wpc="http://schemas.microsoft.com/office/word/2010/wordprocessingCanvas" xmlns:cx="http://schemas.microsoft.com/office/drawing/2014/chartex" xmlns:cx1="http://schemas.microsoft.com/office/drawing/2015/9/8/chartex" xmlns:cx2="http://schemas.microsoft.com/office/drawing/2015/10/21/chartex" xmlns:cx3="http://schemas.microsoft.com/office/drawing/2016/5/9/chartex" xmlns:cx4="http://schemas.microsoft.com/office/drawing/2016/5/10/chartex" xmlns:cx5="http://schemas.microsoft.com/office/drawing/2016/5/11/chartex" xmlns:cx6="http://schemas.microsoft.com/office/drawing/2016/5/12/chartex" xmlns:cx7="http://schemas.microsoft.com/office/drawing/2016/5/13/chartex" xmlns:cx8="http://schemas.microsoft.com/office/drawing/2016/5/14/chartex" xmlns:mc="http://schemas.openxmlformats.org/markup-compatibility/2006" xmlns:aink="http://schemas.microsoft.com/office/drawing/2016/ink" xmlns:am3d="http://schemas.microsoft.com/office/drawing/2017/model3d" xmlns:o="urn:schemas-microsoft-com:office:office" xmlns:r="http://schemas.openxmlformats.org/officeDocument/2006/relationships" xmlns:m="http://schemas.openxmlformats.org/officeDocument/2006/math" xmlns:v="urn:schemas-microsoft-com:vml" xmlns:wp14="http://schemas.microsoft.com/office/word/2010/wordprocessingDrawing" xmlns:wp="http://schemas.openxmlformats.org/drawingml/2006/wordprocessingDrawing" xmlns:w10="urn:schemas-microsoft-com:office:word" xmlns:w="http://schemas.openxmlformats.org/wordprocessingml/2006/main" xmlns:w14="http://schemas.microsoft.com/office/word/2010/wordml" xmlns:w15="http://schemas.microsoft.com/office/word/2012/wordml" xmlns:w16cid="http://schemas.microsoft.com/office/word/2016/wordml/cid" xmlns:w16se="http://schemas.microsoft.com/office/word/2015/wordml/symex" xmlns:wpg="http://schemas.microsoft.com/office/word/2010/wordprocessingGroup" xmlns:wpi="http://schemas.microsoft.com/office/word/2010/wordprocessingInk" xmlns:wne="http://schemas.microsoft.com/office/word/2006/wordml" xmlns:wps="http://schemas.microsoft.com/office/word/2010/wordprocessingShape" mc:Ignorable="w14 w15 w16se w16cid wp14">
+<w:document xmlns:wpc="http://schemas.microsoft.com/office/word/2010/wordprocessingCanvas" xmlns:cx="http://schemas.microsoft.com/office/drawing/2014/chartex" xmlns:cx1="http://schemas.microsoft.com/office/drawing/2015/9/8/chartex" xmlns:cx2="http://schemas.microsoft.com/office/drawing/2015/10/21/chartex" xmlns:cx3="http://schemas.microsoft.com/office/drawing/2016/5/9/chartex" xmlns:cx4="http://schemas.microsoft.com/office/drawing/2016/5/10/chartex" xmlns:cx5="http://schemas.microsoft.com/office/drawing/2016/5/11/chartex" xmlns:cx6="http://schemas.microsoft.com/office/drawing/2016/5/12/chartex" xmlns:cx7="http://schemas.microsoft.com/office/drawing/2016/5/13/chartex" xmlns:cx8="http://schemas.microsoft.com/office/drawing/2016/5/14/chartex" xmlns:mc="http://schemas.openxmlformats.org/markup-compatibility/2006" xmlns:aink="http://schemas.microsoft.com/office/drawing/2016/ink" xmlns:am3d="http://schemas.microsoft.com/office/drawing/2017/model3d" xmlns:o="urn:schemas-microsoft-com:office:office" xmlns:oel="http://schemas.microsoft.com/office/2019/extlst" xmlns:r="http://schemas.openxmlformats.org/officeDocument/2006/relationships" xmlns:m="http://schemas.openxmlformats.org/officeDocument/2006/math" xmlns:v="urn:schemas-microsoft-com:vml" xmlns:wp14="http://schemas.microsoft.com/office/word/2010/wordprocessingDrawing" xmlns:wp="http://schemas.openxmlformats.org/drawingml/2006/wordprocessingDrawing" xmlns:w10="urn:schemas-microsoft-com:office:word" xmlns:w="http://schemas.openxmlformats.org/wordprocessingml/2006/main" xmlns:w14="http://schemas.microsoft.com/office/word/2010/wordml" xmlns:w15="http://schemas.microsoft.com/office/word/2012/wordml" xmlns:w16cex="http://schemas.microsoft.com/office/word/2018/wordml/cex" xmlns:w16cid="http://schemas.microsoft.com/office/word/2016/wordml/cid" xmlns:w16="http://schemas.microsoft.com/office/word/2018/wordml" xmlns:w16sdtdh="http://schemas.microsoft.com/office/word/2020/wordml/sdtdatahash" xmlns:w16se="http://schemas.microsoft.com/office/word/2015/wordml/symex" xmlns:wpg="http://schemas.microsoft.com/office/word/2010/wordprocessingGroup" xmlns:wpi="http://schemas.microsoft.com/office/word/2010/wordprocessingInk" xmlns:wne="http://schemas.microsoft.com/office/word/2006/wordml" xmlns:wps="http://schemas.microsoft.com/office/word/2010/wordprocessingShape" mc:Ignorable="w14 w15 w16se w16cid w16 w16cex w16sdtdh wp14">
   <w:body>
     <w:p>
       <w:pPr>
@@ -4013,53 +4013,1149 @@
     <w:p>
       <w:pPr>
         <w:pStyle w:val="Cmsor2"/>
+        <w:tabs>
+          <w:tab w:val="left" w:pos="4678"/>
+        </w:tabs>
         <w:jc w:val="both"/>
         <w:rPr>
+          <w:noProof/>
+          <w:lang w:val="hu-HU"/>
+        </w:rPr>
+      </w:pPr>
+      <w:r>
+        <w:rPr>
+          <w:lang w:val="hu-HU"/>
+        </w:rPr>
+        <w:t>Vizuális tervek (elérhető oldalak)</w:t>
+      </w:r>
+      <w:r>
+        <w:rPr>
+          <w:lang w:val="hu-HU"/>
+        </w:rPr>
+        <w:t xml:space="preserve"> – </w:t>
+      </w:r>
+      <w:r>
+        <w:rPr>
           <w:color w:val="538135" w:themeColor="accent6" w:themeShade="BF"/>
           <w:lang w:val="hu-HU"/>
         </w:rPr>
-      </w:pPr>
-      <w:r>
-        <w:rPr>
-          <w:lang w:val="hu-HU"/>
-        </w:rPr>
-        <w:t>Vizuális tervek (elérhető oldalak)</w:t>
-      </w:r>
-      <w:r>
-        <w:rPr>
-          <w:lang w:val="hu-HU"/>
-        </w:rPr>
-        <w:t xml:space="preserve"> – </w:t>
+        <w:t>ezt megcsinálom</w:t>
       </w:r>
       <w:r>
         <w:rPr>
           <w:color w:val="538135" w:themeColor="accent6" w:themeShade="BF"/>
           <w:lang w:val="hu-HU"/>
         </w:rPr>
-        <w:t>ezt megcsinálom</w:t>
-      </w:r>
+        <w:t xml:space="preserve"> </w:t>
+      </w:r>
+      <w:proofErr w:type="spellStart"/>
       <w:r>
         <w:rPr>
           <w:color w:val="538135" w:themeColor="accent6" w:themeShade="BF"/>
           <w:lang w:val="hu-HU"/>
         </w:rPr>
+        <w:t>Paintben</w:t>
+      </w:r>
+      <w:proofErr w:type="spellEnd"/>
+      <w:r>
+        <w:rPr>
+          <w:color w:val="538135" w:themeColor="accent6" w:themeShade="BF"/>
+          <w:lang w:val="hu-HU"/>
+        </w:rPr>
+        <w:t xml:space="preserve"> (Matyi)</w:t>
+      </w:r>
+      <w:r>
+        <w:rPr>
+          <w:noProof/>
+          <w:lang w:val="hu-HU"/>
+        </w:rPr>
         <w:t xml:space="preserve"> </w:t>
       </w:r>
-      <w:proofErr w:type="spellStart"/>
-      <w:r>
+      <w:r>
+        <w:rPr>
+          <w:noProof/>
+          <w:lang w:val="hu-HU"/>
+        </w:rPr>
+        <w:br/>
+      </w:r>
+    </w:p>
+    <w:p>
+      <w:pPr>
+        <w:pStyle w:val="Cmsor2"/>
+        <w:jc w:val="both"/>
         <w:rPr>
           <w:color w:val="538135" w:themeColor="accent6" w:themeShade="BF"/>
           <w:lang w:val="hu-HU"/>
         </w:rPr>
-        <w:t>Paintben</w:t>
-      </w:r>
-      <w:proofErr w:type="spellEnd"/>
-      <w:r>
-        <w:rPr>
-          <w:color w:val="538135" w:themeColor="accent6" w:themeShade="BF"/>
-          <w:lang w:val="hu-HU"/>
-        </w:rPr>
-        <w:t xml:space="preserve"> (Matyi)</w:t>
+      </w:pPr>
+      <w:r>
+        <w:rPr>
+          <w:noProof/>
+          <w:lang w:val="hu-HU"/>
+        </w:rPr>
+        <w:drawing>
+          <wp:anchor distT="0" distB="0" distL="114300" distR="114300" simplePos="0" relativeHeight="251661312" behindDoc="0" locked="0" layoutInCell="1" allowOverlap="1" wp14:anchorId="79B3987E" wp14:editId="79EE24C3">
+            <wp:simplePos x="0" y="0"/>
+            <wp:positionH relativeFrom="column">
+              <wp:posOffset>1272540</wp:posOffset>
+            </wp:positionH>
+            <wp:positionV relativeFrom="paragraph">
+              <wp:posOffset>18774</wp:posOffset>
+            </wp:positionV>
+            <wp:extent cx="3192780" cy="3553460"/>
+            <wp:effectExtent l="0" t="0" r="7620" b="8890"/>
+            <wp:wrapNone/>
+            <wp:docPr id="4" name="Kép 4" descr="A képen rajzfilm, Animációs film, illusztráció, clipart látható&#10;&#10;Automatikusan generált leírás"/>
+            <wp:cNvGraphicFramePr>
+              <a:graphicFrameLocks xmlns:a="http://schemas.openxmlformats.org/drawingml/2006/main" noChangeAspect="1"/>
+            </wp:cNvGraphicFramePr>
+            <a:graphic xmlns:a="http://schemas.openxmlformats.org/drawingml/2006/main">
+              <a:graphicData uri="http://schemas.openxmlformats.org/drawingml/2006/picture">
+                <pic:pic xmlns:pic="http://schemas.openxmlformats.org/drawingml/2006/picture">
+                  <pic:nvPicPr>
+                    <pic:cNvPr id="4" name="Kép 4" descr="A képen rajzfilm, Animációs film, illusztráció, clipart látható&#10;&#10;Automatikusan generált leírás"/>
+                    <pic:cNvPicPr>
+                      <a:picLocks noChangeAspect="1" noChangeArrowheads="1"/>
+                    </pic:cNvPicPr>
+                  </pic:nvPicPr>
+                  <pic:blipFill>
+                    <a:blip r:embed="rId5" cstate="print">
+                      <a:extLst>
+                        <a:ext uri="{28A0092B-C50C-407E-A947-70E740481C1C}">
+                          <a14:useLocalDpi xmlns:a14="http://schemas.microsoft.com/office/drawing/2010/main" val="0"/>
+                        </a:ext>
+                      </a:extLst>
+                    </a:blip>
+                    <a:srcRect/>
+                    <a:stretch>
+                      <a:fillRect/>
+                    </a:stretch>
+                  </pic:blipFill>
+                  <pic:spPr bwMode="auto">
+                    <a:xfrm>
+                      <a:off x="0" y="0"/>
+                      <a:ext cx="3192780" cy="3553460"/>
+                    </a:xfrm>
+                    <a:prstGeom prst="rect">
+                      <a:avLst/>
+                    </a:prstGeom>
+                    <a:noFill/>
+                    <a:ln>
+                      <a:noFill/>
+                    </a:ln>
+                  </pic:spPr>
+                </pic:pic>
+              </a:graphicData>
+            </a:graphic>
+            <wp14:sizeRelH relativeFrom="page">
+              <wp14:pctWidth>0</wp14:pctWidth>
+            </wp14:sizeRelH>
+            <wp14:sizeRelV relativeFrom="page">
+              <wp14:pctHeight>0</wp14:pctHeight>
+            </wp14:sizeRelV>
+          </wp:anchor>
+        </w:drawing>
+      </w:r>
+      <w:r>
+        <w:rPr>
+          <w:noProof/>
+          <w:lang w:val="hu-HU"/>
+        </w:rPr>
+        <w:drawing>
+          <wp:anchor distT="0" distB="0" distL="114300" distR="114300" simplePos="0" relativeHeight="251662336" behindDoc="0" locked="0" layoutInCell="1" allowOverlap="1" wp14:anchorId="40054AF2" wp14:editId="2618F45E">
+            <wp:simplePos x="0" y="0"/>
+            <wp:positionH relativeFrom="column">
+              <wp:posOffset>3076575</wp:posOffset>
+            </wp:positionH>
+            <wp:positionV relativeFrom="paragraph">
+              <wp:posOffset>3904363</wp:posOffset>
+            </wp:positionV>
+            <wp:extent cx="3194992" cy="3554083"/>
+            <wp:effectExtent l="0" t="0" r="5715" b="8890"/>
+            <wp:wrapNone/>
+            <wp:docPr id="3" name="Kép 3" descr="A képen rajzfilm, Animációs film, clipart, illusztráció látható&#10;&#10;Automatikusan generált leírás"/>
+            <wp:cNvGraphicFramePr>
+              <a:graphicFrameLocks xmlns:a="http://schemas.openxmlformats.org/drawingml/2006/main" noChangeAspect="1"/>
+            </wp:cNvGraphicFramePr>
+            <a:graphic xmlns:a="http://schemas.openxmlformats.org/drawingml/2006/main">
+              <a:graphicData uri="http://schemas.openxmlformats.org/drawingml/2006/picture">
+                <pic:pic xmlns:pic="http://schemas.openxmlformats.org/drawingml/2006/picture">
+                  <pic:nvPicPr>
+                    <pic:cNvPr id="3" name="Kép 3" descr="A képen rajzfilm, Animációs film, clipart, illusztráció látható&#10;&#10;Automatikusan generált leírás"/>
+                    <pic:cNvPicPr>
+                      <a:picLocks noChangeAspect="1" noChangeArrowheads="1"/>
+                    </pic:cNvPicPr>
+                  </pic:nvPicPr>
+                  <pic:blipFill>
+                    <a:blip r:embed="rId6" cstate="print">
+                      <a:extLst>
+                        <a:ext uri="{28A0092B-C50C-407E-A947-70E740481C1C}">
+                          <a14:useLocalDpi xmlns:a14="http://schemas.microsoft.com/office/drawing/2010/main" val="0"/>
+                        </a:ext>
+                      </a:extLst>
+                    </a:blip>
+                    <a:srcRect/>
+                    <a:stretch>
+                      <a:fillRect/>
+                    </a:stretch>
+                  </pic:blipFill>
+                  <pic:spPr bwMode="auto">
+                    <a:xfrm>
+                      <a:off x="0" y="0"/>
+                      <a:ext cx="3194992" cy="3554083"/>
+                    </a:xfrm>
+                    <a:prstGeom prst="rect">
+                      <a:avLst/>
+                    </a:prstGeom>
+                    <a:noFill/>
+                    <a:ln>
+                      <a:noFill/>
+                    </a:ln>
+                  </pic:spPr>
+                </pic:pic>
+              </a:graphicData>
+            </a:graphic>
+            <wp14:sizeRelH relativeFrom="page">
+              <wp14:pctWidth>0</wp14:pctWidth>
+            </wp14:sizeRelH>
+            <wp14:sizeRelV relativeFrom="page">
+              <wp14:pctHeight>0</wp14:pctHeight>
+            </wp14:sizeRelV>
+          </wp:anchor>
+        </w:drawing>
+      </w:r>
+      <w:r>
+        <w:rPr>
+          <w:noProof/>
+          <w:lang w:val="hu-HU"/>
+        </w:rPr>
+        <w:drawing>
+          <wp:anchor distT="0" distB="0" distL="114300" distR="114300" simplePos="0" relativeHeight="251659264" behindDoc="1" locked="0" layoutInCell="1" allowOverlap="1" wp14:anchorId="26637472" wp14:editId="5076F907">
+            <wp:simplePos x="0" y="0"/>
+            <wp:positionH relativeFrom="column">
+              <wp:posOffset>-487812</wp:posOffset>
+            </wp:positionH>
+            <wp:positionV relativeFrom="paragraph">
+              <wp:posOffset>3899391</wp:posOffset>
+            </wp:positionV>
+            <wp:extent cx="3203312" cy="3564345"/>
+            <wp:effectExtent l="0" t="0" r="0" b="0"/>
+            <wp:wrapNone/>
+            <wp:docPr id="5" name="Kép 5" descr="A képen rajzfilm, clipart, rajz, Animációs film látható&#10;&#10;Automatikusan generált leírás"/>
+            <wp:cNvGraphicFramePr>
+              <a:graphicFrameLocks xmlns:a="http://schemas.openxmlformats.org/drawingml/2006/main" noChangeAspect="1"/>
+            </wp:cNvGraphicFramePr>
+            <a:graphic xmlns:a="http://schemas.openxmlformats.org/drawingml/2006/main">
+              <a:graphicData uri="http://schemas.openxmlformats.org/drawingml/2006/picture">
+                <pic:pic xmlns:pic="http://schemas.openxmlformats.org/drawingml/2006/picture">
+                  <pic:nvPicPr>
+                    <pic:cNvPr id="5" name="Kép 5" descr="A képen rajzfilm, clipart, rajz, Animációs film látható&#10;&#10;Automatikusan generált leírás"/>
+                    <pic:cNvPicPr>
+                      <a:picLocks noChangeAspect="1" noChangeArrowheads="1"/>
+                    </pic:cNvPicPr>
+                  </pic:nvPicPr>
+                  <pic:blipFill>
+                    <a:blip r:embed="rId7" cstate="print">
+                      <a:extLst>
+                        <a:ext uri="{28A0092B-C50C-407E-A947-70E740481C1C}">
+                          <a14:useLocalDpi xmlns:a14="http://schemas.microsoft.com/office/drawing/2010/main" val="0"/>
+                        </a:ext>
+                      </a:extLst>
+                    </a:blip>
+                    <a:srcRect/>
+                    <a:stretch>
+                      <a:fillRect/>
+                    </a:stretch>
+                  </pic:blipFill>
+                  <pic:spPr bwMode="auto">
+                    <a:xfrm>
+                      <a:off x="0" y="0"/>
+                      <a:ext cx="3203312" cy="3564345"/>
+                    </a:xfrm>
+                    <a:prstGeom prst="rect">
+                      <a:avLst/>
+                    </a:prstGeom>
+                    <a:noFill/>
+                    <a:ln>
+                      <a:noFill/>
+                    </a:ln>
+                  </pic:spPr>
+                </pic:pic>
+              </a:graphicData>
+            </a:graphic>
+            <wp14:sizeRelH relativeFrom="page">
+              <wp14:pctWidth>0</wp14:pctWidth>
+            </wp14:sizeRelH>
+            <wp14:sizeRelV relativeFrom="page">
+              <wp14:pctHeight>0</wp14:pctHeight>
+            </wp14:sizeRelV>
+          </wp:anchor>
+        </w:drawing>
+      </w:r>
+      <w:r>
+        <w:rPr>
+          <w:lang w:val="hu-HU"/>
+        </w:rPr>
+        <w:br w:type="column"/>
+      </w:r>
+      <w:r>
+        <w:rPr>
+          <w:noProof/>
+          <w:lang w:val="hu-HU"/>
+        </w:rPr>
+        <w:lastRenderedPageBreak/>
+        <mc:AlternateContent>
+          <mc:Choice Requires="wps">
+            <w:drawing>
+              <wp:anchor distT="45720" distB="45720" distL="114300" distR="114300" simplePos="0" relativeHeight="251666432" behindDoc="0" locked="0" layoutInCell="1" allowOverlap="1" wp14:anchorId="23583D06" wp14:editId="2ACF0350">
+                <wp:simplePos x="0" y="0"/>
+                <wp:positionH relativeFrom="column">
+                  <wp:posOffset>338455</wp:posOffset>
+                </wp:positionH>
+                <wp:positionV relativeFrom="paragraph">
+                  <wp:posOffset>3376930</wp:posOffset>
+                </wp:positionV>
+                <wp:extent cx="1743075" cy="1404620"/>
+                <wp:effectExtent l="0" t="0" r="28575" b="15875"/>
+                <wp:wrapSquare wrapText="bothSides"/>
+                <wp:docPr id="217" name="Szövegdoboz 2"/>
+                <wp:cNvGraphicFramePr>
+                  <a:graphicFrameLocks xmlns:a="http://schemas.openxmlformats.org/drawingml/2006/main"/>
+                </wp:cNvGraphicFramePr>
+                <a:graphic xmlns:a="http://schemas.openxmlformats.org/drawingml/2006/main">
+                  <a:graphicData uri="http://schemas.microsoft.com/office/word/2010/wordprocessingShape">
+                    <wps:wsp>
+                      <wps:cNvSpPr txBox="1">
+                        <a:spLocks noChangeArrowheads="1"/>
+                      </wps:cNvSpPr>
+                      <wps:spPr bwMode="auto">
+                        <a:xfrm>
+                          <a:off x="0" y="0"/>
+                          <a:ext cx="1743075" cy="1404620"/>
+                        </a:xfrm>
+                        <a:prstGeom prst="rect">
+                          <a:avLst/>
+                        </a:prstGeom>
+                        <a:noFill/>
+                        <a:ln w="9525">
+                          <a:solidFill>
+                            <a:srgbClr val="000000"/>
+                          </a:solidFill>
+                          <a:miter lim="800000"/>
+                          <a:headEnd/>
+                          <a:tailEnd/>
+                        </a:ln>
+                      </wps:spPr>
+                      <wps:txbx>
+                        <w:txbxContent>
+                          <w:p>
+                            <w:pPr>
+                              <w:rPr>
+                                <w:sz w:val="40"/>
+                                <w:szCs w:val="40"/>
+                              </w:rPr>
+                            </w:pPr>
+                            <w:proofErr w:type="spellStart"/>
+                            <w:r>
+                              <w:rPr>
+                                <w:sz w:val="40"/>
+                                <w:szCs w:val="40"/>
+                              </w:rPr>
+                              <w:t>Játékok</w:t>
+                            </w:r>
+                            <w:proofErr w:type="spellEnd"/>
+                            <w:r>
+                              <w:rPr>
+                                <w:sz w:val="40"/>
+                                <w:szCs w:val="40"/>
+                              </w:rPr>
+                              <w:t xml:space="preserve"> </w:t>
+                            </w:r>
+                            <w:proofErr w:type="spellStart"/>
+                            <w:r>
+                              <w:rPr>
+                                <w:sz w:val="40"/>
+                                <w:szCs w:val="40"/>
+                              </w:rPr>
+                              <w:t>listája</w:t>
+                            </w:r>
+                            <w:proofErr w:type="spellEnd"/>
+                          </w:p>
+                        </w:txbxContent>
+                      </wps:txbx>
+                      <wps:bodyPr rot="0" vert="horz" wrap="square" lIns="91440" tIns="45720" rIns="91440" bIns="45720" anchor="t" anchorCtr="0">
+                        <a:spAutoFit/>
+                      </wps:bodyPr>
+                    </wps:wsp>
+                  </a:graphicData>
+                </a:graphic>
+                <wp14:sizeRelH relativeFrom="margin">
+                  <wp14:pctWidth>0</wp14:pctWidth>
+                </wp14:sizeRelH>
+                <wp14:sizeRelV relativeFrom="margin">
+                  <wp14:pctHeight>20000</wp14:pctHeight>
+                </wp14:sizeRelV>
+              </wp:anchor>
+            </w:drawing>
+          </mc:Choice>
+          <mc:Fallback>
+            <w:pict>
+              <v:shapetype w14:anchorId="23583D06" id="_x0000_t202" coordsize="21600,21600" o:spt="202" path="m,l,21600r21600,l21600,xe">
+                <v:stroke joinstyle="miter"/>
+                <v:path gradientshapeok="t" o:connecttype="rect"/>
+              </v:shapetype>
+              <v:shape id="Szövegdoboz 2" o:spid="_x0000_s1026" type="#_x0000_t202" style="position:absolute;left:0;text-align:left;margin-left:26.65pt;margin-top:265.9pt;width:137.25pt;height:110.6pt;z-index:251666432;visibility:visible;mso-wrap-style:square;mso-width-percent:0;mso-height-percent:200;mso-wrap-distance-left:9pt;mso-wrap-distance-top:3.6pt;mso-wrap-distance-right:9pt;mso-wrap-distance-bottom:3.6pt;mso-position-horizontal:absolute;mso-position-horizontal-relative:text;mso-position-vertical:absolute;mso-position-vertical-relative:text;mso-width-percent:0;mso-height-percent:200;mso-width-relative:margin;mso-height-relative:margin;v-text-anchor:top" o:gfxdata="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" filled="f">
+                <v:textbox style="mso-fit-shape-to-text:t">
+                  <w:txbxContent>
+                    <w:p>
+                      <w:pPr>
+                        <w:rPr>
+                          <w:sz w:val="40"/>
+                          <w:szCs w:val="40"/>
+                        </w:rPr>
+                      </w:pPr>
+                      <w:proofErr w:type="spellStart"/>
+                      <w:r>
+                        <w:rPr>
+                          <w:sz w:val="40"/>
+                          <w:szCs w:val="40"/>
+                        </w:rPr>
+                        <w:t>Játékok</w:t>
+                      </w:r>
+                      <w:proofErr w:type="spellEnd"/>
+                      <w:r>
+                        <w:rPr>
+                          <w:sz w:val="40"/>
+                          <w:szCs w:val="40"/>
+                        </w:rPr>
+                        <w:t xml:space="preserve"> </w:t>
+                      </w:r>
+                      <w:proofErr w:type="spellStart"/>
+                      <w:r>
+                        <w:rPr>
+                          <w:sz w:val="40"/>
+                          <w:szCs w:val="40"/>
+                        </w:rPr>
+                        <w:t>listája</w:t>
+                      </w:r>
+                      <w:proofErr w:type="spellEnd"/>
+                    </w:p>
+                  </w:txbxContent>
+                </v:textbox>
+                <w10:wrap type="square"/>
+              </v:shape>
+            </w:pict>
+          </mc:Fallback>
+        </mc:AlternateContent>
+      </w:r>
+      <w:r>
+        <w:rPr>
+          <w:noProof/>
+          <w:lang w:val="hu-HU"/>
+        </w:rPr>
+        <mc:AlternateContent>
+          <mc:Choice Requires="wps">
+            <w:drawing>
+              <wp:anchor distT="45720" distB="45720" distL="114300" distR="114300" simplePos="0" relativeHeight="251667456" behindDoc="0" locked="0" layoutInCell="1" allowOverlap="1" wp14:anchorId="576174D1" wp14:editId="3553E0F9">
+                <wp:simplePos x="0" y="0"/>
+                <wp:positionH relativeFrom="column">
+                  <wp:posOffset>4281805</wp:posOffset>
+                </wp:positionH>
+                <wp:positionV relativeFrom="paragraph">
+                  <wp:posOffset>3376930</wp:posOffset>
+                </wp:positionV>
+                <wp:extent cx="800100" cy="1404620"/>
+                <wp:effectExtent l="0" t="0" r="19050" b="15875"/>
+                <wp:wrapSquare wrapText="bothSides"/>
+                <wp:docPr id="11" name="Szövegdoboz 2"/>
+                <wp:cNvGraphicFramePr>
+                  <a:graphicFrameLocks xmlns:a="http://schemas.openxmlformats.org/drawingml/2006/main"/>
+                </wp:cNvGraphicFramePr>
+                <a:graphic xmlns:a="http://schemas.openxmlformats.org/drawingml/2006/main">
+                  <a:graphicData uri="http://schemas.microsoft.com/office/word/2010/wordprocessingShape">
+                    <wps:wsp>
+                      <wps:cNvSpPr txBox="1">
+                        <a:spLocks noChangeArrowheads="1"/>
+                      </wps:cNvSpPr>
+                      <wps:spPr bwMode="auto">
+                        <a:xfrm>
+                          <a:off x="0" y="0"/>
+                          <a:ext cx="800100" cy="1404620"/>
+                        </a:xfrm>
+                        <a:prstGeom prst="rect">
+                          <a:avLst/>
+                        </a:prstGeom>
+                        <a:noFill/>
+                        <a:ln w="9525">
+                          <a:solidFill>
+                            <a:srgbClr val="000000"/>
+                          </a:solidFill>
+                          <a:miter lim="800000"/>
+                          <a:headEnd/>
+                          <a:tailEnd/>
+                        </a:ln>
+                      </wps:spPr>
+                      <wps:txbx>
+                        <w:txbxContent>
+                          <w:p>
+                            <w:pPr>
+                              <w:rPr>
+                                <w:sz w:val="40"/>
+                                <w:szCs w:val="40"/>
+                              </w:rPr>
+                            </w:pPr>
+                            <w:r>
+                              <w:rPr>
+                                <w:sz w:val="40"/>
+                                <w:szCs w:val="40"/>
+                              </w:rPr>
+                              <w:t>Profil</w:t>
+                            </w:r>
+                          </w:p>
+                        </w:txbxContent>
+                      </wps:txbx>
+                      <wps:bodyPr rot="0" vert="horz" wrap="square" lIns="91440" tIns="45720" rIns="91440" bIns="45720" anchor="t" anchorCtr="0">
+                        <a:spAutoFit/>
+                      </wps:bodyPr>
+                    </wps:wsp>
+                  </a:graphicData>
+                </a:graphic>
+                <wp14:sizeRelH relativeFrom="margin">
+                  <wp14:pctWidth>0</wp14:pctWidth>
+                </wp14:sizeRelH>
+                <wp14:sizeRelV relativeFrom="margin">
+                  <wp14:pctHeight>20000</wp14:pctHeight>
+                </wp14:sizeRelV>
+              </wp:anchor>
+            </w:drawing>
+          </mc:Choice>
+          <mc:Fallback>
+            <w:pict>
+              <v:shape w14:anchorId="576174D1" id="_x0000_s1027" type="#_x0000_t202" style="position:absolute;left:0;text-align:left;margin-left:337.15pt;margin-top:265.9pt;width:63pt;height:110.6pt;z-index:251667456;visibility:visible;mso-wrap-style:square;mso-width-percent:0;mso-height-percent:200;mso-wrap-distance-left:9pt;mso-wrap-distance-top:3.6pt;mso-wrap-distance-right:9pt;mso-wrap-distance-bottom:3.6pt;mso-position-horizontal:absolute;mso-position-horizontal-relative:text;mso-position-vertical:absolute;mso-position-vertical-relative:text;mso-width-percent:0;mso-height-percent:200;mso-width-relative:margin;mso-height-relative:margin;v-text-anchor:top" o:gfxdata="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" filled="f">
+                <v:textbox style="mso-fit-shape-to-text:t">
+                  <w:txbxContent>
+                    <w:p>
+                      <w:pPr>
+                        <w:rPr>
+                          <w:sz w:val="40"/>
+                          <w:szCs w:val="40"/>
+                        </w:rPr>
+                      </w:pPr>
+                      <w:r>
+                        <w:rPr>
+                          <w:sz w:val="40"/>
+                          <w:szCs w:val="40"/>
+                        </w:rPr>
+                        <w:t>Profil</w:t>
+                      </w:r>
+                    </w:p>
+                  </w:txbxContent>
+                </v:textbox>
+                <w10:wrap type="square"/>
+              </v:shape>
+            </w:pict>
+          </mc:Fallback>
+        </mc:AlternateContent>
+      </w:r>
+      <w:r>
+        <w:rPr>
+          <w:noProof/>
+          <w:lang w:val="hu-HU"/>
+        </w:rPr>
+        <mc:AlternateContent>
+          <mc:Choice Requires="wps">
+            <w:drawing>
+              <wp:anchor distT="45720" distB="45720" distL="114300" distR="114300" simplePos="0" relativeHeight="251669504" behindDoc="0" locked="0" layoutInCell="1" allowOverlap="1" wp14:anchorId="7F3C638C" wp14:editId="4AC3E22D">
+                <wp:simplePos x="0" y="0"/>
+                <wp:positionH relativeFrom="column">
+                  <wp:posOffset>3533643</wp:posOffset>
+                </wp:positionH>
+                <wp:positionV relativeFrom="paragraph">
+                  <wp:posOffset>8186576</wp:posOffset>
+                </wp:positionV>
+                <wp:extent cx="2360930" cy="1404620"/>
+                <wp:effectExtent l="0" t="0" r="19685" b="11430"/>
+                <wp:wrapSquare wrapText="bothSides"/>
+                <wp:docPr id="13" name="Szövegdoboz 2"/>
+                <wp:cNvGraphicFramePr>
+                  <a:graphicFrameLocks xmlns:a="http://schemas.openxmlformats.org/drawingml/2006/main"/>
+                </wp:cNvGraphicFramePr>
+                <a:graphic xmlns:a="http://schemas.openxmlformats.org/drawingml/2006/main">
+                  <a:graphicData uri="http://schemas.microsoft.com/office/word/2010/wordprocessingShape">
+                    <wps:wsp>
+                      <wps:cNvSpPr txBox="1">
+                        <a:spLocks noChangeArrowheads="1"/>
+                      </wps:cNvSpPr>
+                      <wps:spPr bwMode="auto">
+                        <a:xfrm>
+                          <a:off x="0" y="0"/>
+                          <a:ext cx="2360930" cy="1404620"/>
+                        </a:xfrm>
+                        <a:prstGeom prst="rect">
+                          <a:avLst/>
+                        </a:prstGeom>
+                        <a:noFill/>
+                        <a:ln w="9525">
+                          <a:solidFill>
+                            <a:srgbClr val="000000"/>
+                          </a:solidFill>
+                          <a:miter lim="800000"/>
+                          <a:headEnd/>
+                          <a:tailEnd/>
+                        </a:ln>
+                      </wps:spPr>
+                      <wps:txbx>
+                        <w:txbxContent>
+                          <w:p>
+                            <w:pPr>
+                              <w:jc w:val="center"/>
+                              <w:rPr>
+                                <w:sz w:val="40"/>
+                                <w:szCs w:val="40"/>
+                              </w:rPr>
+                            </w:pPr>
+                            <w:r>
+                              <w:rPr>
+                                <w:sz w:val="40"/>
+                                <w:szCs w:val="40"/>
+                              </w:rPr>
+                              <w:t xml:space="preserve">Admin </w:t>
+                            </w:r>
+                            <w:proofErr w:type="spellStart"/>
+                            <w:r>
+                              <w:rPr>
+                                <w:sz w:val="40"/>
+                                <w:szCs w:val="40"/>
+                              </w:rPr>
+                              <w:t>játék</w:t>
+                            </w:r>
+                            <w:proofErr w:type="spellEnd"/>
+                            <w:r>
+                              <w:rPr>
+                                <w:sz w:val="40"/>
+                                <w:szCs w:val="40"/>
+                              </w:rPr>
+                              <w:br/>
+                            </w:r>
+                            <w:proofErr w:type="spellStart"/>
+                            <w:r>
+                              <w:rPr>
+                                <w:sz w:val="40"/>
+                                <w:szCs w:val="40"/>
+                              </w:rPr>
+                              <w:t>adminisztráció</w:t>
+                            </w:r>
+                            <w:proofErr w:type="spellEnd"/>
+                          </w:p>
+                        </w:txbxContent>
+                      </wps:txbx>
+                      <wps:bodyPr rot="0" vert="horz" wrap="square" lIns="91440" tIns="45720" rIns="91440" bIns="45720" anchor="t" anchorCtr="0">
+                        <a:spAutoFit/>
+                      </wps:bodyPr>
+                    </wps:wsp>
+                  </a:graphicData>
+                </a:graphic>
+                <wp14:sizeRelH relativeFrom="margin">
+                  <wp14:pctWidth>40000</wp14:pctWidth>
+                </wp14:sizeRelH>
+                <wp14:sizeRelV relativeFrom="margin">
+                  <wp14:pctHeight>20000</wp14:pctHeight>
+                </wp14:sizeRelV>
+              </wp:anchor>
+            </w:drawing>
+          </mc:Choice>
+          <mc:Fallback>
+            <w:pict>
+              <v:shape w14:anchorId="7F3C638C" id="_x0000_s1028" type="#_x0000_t202" style="position:absolute;left:0;text-align:left;margin-left:278.25pt;margin-top:644.6pt;width:185.9pt;height:110.6pt;z-index:251669504;visibility:visible;mso-wrap-style:square;mso-width-percent:400;mso-height-percent:200;mso-wrap-distance-left:9pt;mso-wrap-distance-top:3.6pt;mso-wrap-distance-right:9pt;mso-wrap-distance-bottom:3.6pt;mso-position-horizontal:absolute;mso-position-horizontal-relative:text;mso-position-vertical:absolute;mso-position-vertical-relative:text;mso-width-percent:400;mso-height-percent:200;mso-width-relative:margin;mso-height-relative:margin;v-text-anchor:top" o:gfxdata="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" filled="f">
+                <v:textbox style="mso-fit-shape-to-text:t">
+                  <w:txbxContent>
+                    <w:p>
+                      <w:pPr>
+                        <w:jc w:val="center"/>
+                        <w:rPr>
+                          <w:sz w:val="40"/>
+                          <w:szCs w:val="40"/>
+                        </w:rPr>
+                      </w:pPr>
+                      <w:r>
+                        <w:rPr>
+                          <w:sz w:val="40"/>
+                          <w:szCs w:val="40"/>
+                        </w:rPr>
+                        <w:t xml:space="preserve">Admin </w:t>
+                      </w:r>
+                      <w:proofErr w:type="spellStart"/>
+                      <w:r>
+                        <w:rPr>
+                          <w:sz w:val="40"/>
+                          <w:szCs w:val="40"/>
+                        </w:rPr>
+                        <w:t>játék</w:t>
+                      </w:r>
+                      <w:proofErr w:type="spellEnd"/>
+                      <w:r>
+                        <w:rPr>
+                          <w:sz w:val="40"/>
+                          <w:szCs w:val="40"/>
+                        </w:rPr>
+                        <w:br/>
+                      </w:r>
+                      <w:proofErr w:type="spellStart"/>
+                      <w:r>
+                        <w:rPr>
+                          <w:sz w:val="40"/>
+                          <w:szCs w:val="40"/>
+                        </w:rPr>
+                        <w:t>adminisztráció</w:t>
+                      </w:r>
+                      <w:proofErr w:type="spellEnd"/>
+                    </w:p>
+                  </w:txbxContent>
+                </v:textbox>
+                <w10:wrap type="square"/>
+              </v:shape>
+            </w:pict>
+          </mc:Fallback>
+        </mc:AlternateContent>
+      </w:r>
+      <w:r>
+        <w:rPr>
+          <w:noProof/>
+          <w:lang w:val="hu-HU"/>
+        </w:rPr>
+        <mc:AlternateContent>
+          <mc:Choice Requires="wps">
+            <w:drawing>
+              <wp:anchor distT="45720" distB="45720" distL="114300" distR="114300" simplePos="0" relativeHeight="251668480" behindDoc="0" locked="0" layoutInCell="1" allowOverlap="1" wp14:anchorId="57C8BCFA" wp14:editId="65FA5D01">
+                <wp:simplePos x="0" y="0"/>
+                <wp:positionH relativeFrom="column">
+                  <wp:posOffset>125934</wp:posOffset>
+                </wp:positionH>
+                <wp:positionV relativeFrom="paragraph">
+                  <wp:posOffset>8186755</wp:posOffset>
+                </wp:positionV>
+                <wp:extent cx="2360930" cy="1404620"/>
+                <wp:effectExtent l="0" t="0" r="19685" b="11430"/>
+                <wp:wrapSquare wrapText="bothSides"/>
+                <wp:docPr id="12" name="Szövegdoboz 2"/>
+                <wp:cNvGraphicFramePr>
+                  <a:graphicFrameLocks xmlns:a="http://schemas.openxmlformats.org/drawingml/2006/main"/>
+                </wp:cNvGraphicFramePr>
+                <a:graphic xmlns:a="http://schemas.openxmlformats.org/drawingml/2006/main">
+                  <a:graphicData uri="http://schemas.microsoft.com/office/word/2010/wordprocessingShape">
+                    <wps:wsp>
+                      <wps:cNvSpPr txBox="1">
+                        <a:spLocks noChangeArrowheads="1"/>
+                      </wps:cNvSpPr>
+                      <wps:spPr bwMode="auto">
+                        <a:xfrm>
+                          <a:off x="0" y="0"/>
+                          <a:ext cx="2360930" cy="1404620"/>
+                        </a:xfrm>
+                        <a:prstGeom prst="rect">
+                          <a:avLst/>
+                        </a:prstGeom>
+                        <a:noFill/>
+                        <a:ln w="9525">
+                          <a:solidFill>
+                            <a:srgbClr val="000000"/>
+                          </a:solidFill>
+                          <a:miter lim="800000"/>
+                          <a:headEnd/>
+                          <a:tailEnd/>
+                        </a:ln>
+                      </wps:spPr>
+                      <wps:txbx>
+                        <w:txbxContent>
+                          <w:p>
+                            <w:pPr>
+                              <w:jc w:val="center"/>
+                              <w:rPr>
+                                <w:sz w:val="40"/>
+                                <w:szCs w:val="40"/>
+                              </w:rPr>
+                            </w:pPr>
+                            <w:r>
+                              <w:rPr>
+                                <w:sz w:val="40"/>
+                                <w:szCs w:val="40"/>
+                              </w:rPr>
+                              <w:t xml:space="preserve">Admin </w:t>
+                            </w:r>
+                            <w:proofErr w:type="spellStart"/>
+                            <w:r>
+                              <w:rPr>
+                                <w:sz w:val="40"/>
+                                <w:szCs w:val="40"/>
+                              </w:rPr>
+                              <w:t>felhasználói</w:t>
+                            </w:r>
+                            <w:proofErr w:type="spellEnd"/>
+                            <w:r>
+                              <w:rPr>
+                                <w:sz w:val="40"/>
+                                <w:szCs w:val="40"/>
+                              </w:rPr>
+                              <w:t xml:space="preserve"> </w:t>
+                            </w:r>
+                            <w:proofErr w:type="spellStart"/>
+                            <w:r>
+                              <w:rPr>
+                                <w:sz w:val="40"/>
+                                <w:szCs w:val="40"/>
+                              </w:rPr>
+                              <w:t>adminisztráció</w:t>
+                            </w:r>
+                            <w:proofErr w:type="spellEnd"/>
+                          </w:p>
+                        </w:txbxContent>
+                      </wps:txbx>
+                      <wps:bodyPr rot="0" vert="horz" wrap="square" lIns="91440" tIns="45720" rIns="91440" bIns="45720" anchor="t" anchorCtr="0">
+                        <a:spAutoFit/>
+                      </wps:bodyPr>
+                    </wps:wsp>
+                  </a:graphicData>
+                </a:graphic>
+                <wp14:sizeRelH relativeFrom="margin">
+                  <wp14:pctWidth>40000</wp14:pctWidth>
+                </wp14:sizeRelH>
+                <wp14:sizeRelV relativeFrom="margin">
+                  <wp14:pctHeight>20000</wp14:pctHeight>
+                </wp14:sizeRelV>
+              </wp:anchor>
+            </w:drawing>
+          </mc:Choice>
+          <mc:Fallback>
+            <w:pict>
+              <v:shape w14:anchorId="57C8BCFA" id="_x0000_s1029" type="#_x0000_t202" style="position:absolute;left:0;text-align:left;margin-left:9.9pt;margin-top:644.65pt;width:185.9pt;height:110.6pt;z-index:251668480;visibility:visible;mso-wrap-style:square;mso-width-percent:400;mso-height-percent:200;mso-wrap-distance-left:9pt;mso-wrap-distance-top:3.6pt;mso-wrap-distance-right:9pt;mso-wrap-distance-bottom:3.6pt;mso-position-horizontal:absolute;mso-position-horizontal-relative:text;mso-position-vertical:absolute;mso-position-vertical-relative:text;mso-width-percent:400;mso-height-percent:200;mso-width-relative:margin;mso-height-relative:margin;v-text-anchor:top" o:gfxdata="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" filled="f">
+                <v:textbox style="mso-fit-shape-to-text:t">
+                  <w:txbxContent>
+                    <w:p>
+                      <w:pPr>
+                        <w:jc w:val="center"/>
+                        <w:rPr>
+                          <w:sz w:val="40"/>
+                          <w:szCs w:val="40"/>
+                        </w:rPr>
+                      </w:pPr>
+                      <w:r>
+                        <w:rPr>
+                          <w:sz w:val="40"/>
+                          <w:szCs w:val="40"/>
+                        </w:rPr>
+                        <w:t xml:space="preserve">Admin </w:t>
+                      </w:r>
+                      <w:proofErr w:type="spellStart"/>
+                      <w:r>
+                        <w:rPr>
+                          <w:sz w:val="40"/>
+                          <w:szCs w:val="40"/>
+                        </w:rPr>
+                        <w:t>felhasználói</w:t>
+                      </w:r>
+                      <w:proofErr w:type="spellEnd"/>
+                      <w:r>
+                        <w:rPr>
+                          <w:sz w:val="40"/>
+                          <w:szCs w:val="40"/>
+                        </w:rPr>
+                        <w:t xml:space="preserve"> </w:t>
+                      </w:r>
+                      <w:proofErr w:type="spellStart"/>
+                      <w:r>
+                        <w:rPr>
+                          <w:sz w:val="40"/>
+                          <w:szCs w:val="40"/>
+                        </w:rPr>
+                        <w:t>adminisztráció</w:t>
+                      </w:r>
+                      <w:proofErr w:type="spellEnd"/>
+                    </w:p>
+                  </w:txbxContent>
+                </v:textbox>
+                <w10:wrap type="square"/>
+              </v:shape>
+            </w:pict>
+          </mc:Fallback>
+        </mc:AlternateContent>
+      </w:r>
+      <w:r>
+        <w:rPr>
+          <w:noProof/>
+          <w:lang w:val="hu-HU"/>
+        </w:rPr>
+        <w:drawing>
+          <wp:anchor distT="0" distB="0" distL="114300" distR="114300" simplePos="0" relativeHeight="251665408" behindDoc="0" locked="0" layoutInCell="1" allowOverlap="1" wp14:anchorId="5DCF852C" wp14:editId="7D34E044">
+            <wp:simplePos x="0" y="0"/>
+            <wp:positionH relativeFrom="column">
+              <wp:posOffset>3051103</wp:posOffset>
+            </wp:positionH>
+            <wp:positionV relativeFrom="paragraph">
+              <wp:posOffset>4465835</wp:posOffset>
+            </wp:positionV>
+            <wp:extent cx="3242921" cy="3614420"/>
+            <wp:effectExtent l="0" t="0" r="0" b="5080"/>
+            <wp:wrapNone/>
+            <wp:docPr id="9" name="Kép 9" descr="A képen szöveg, képernyőkép látható&#10;&#10;Automatikusan generált leírás"/>
+            <wp:cNvGraphicFramePr>
+              <a:graphicFrameLocks xmlns:a="http://schemas.openxmlformats.org/drawingml/2006/main" noChangeAspect="1"/>
+            </wp:cNvGraphicFramePr>
+            <a:graphic xmlns:a="http://schemas.openxmlformats.org/drawingml/2006/main">
+              <a:graphicData uri="http://schemas.openxmlformats.org/drawingml/2006/picture">
+                <pic:pic xmlns:pic="http://schemas.openxmlformats.org/drawingml/2006/picture">
+                  <pic:nvPicPr>
+                    <pic:cNvPr id="9" name="Kép 9" descr="A képen szöveg, képernyőkép látható&#10;&#10;Automatikusan generált leírás"/>
+                    <pic:cNvPicPr>
+                      <a:picLocks noChangeAspect="1" noChangeArrowheads="1"/>
+                    </pic:cNvPicPr>
+                  </pic:nvPicPr>
+                  <pic:blipFill>
+                    <a:blip r:embed="rId8" cstate="print">
+                      <a:extLst>
+                        <a:ext uri="{28A0092B-C50C-407E-A947-70E740481C1C}">
+                          <a14:useLocalDpi xmlns:a14="http://schemas.microsoft.com/office/drawing/2010/main" val="0"/>
+                        </a:ext>
+                      </a:extLst>
+                    </a:blip>
+                    <a:srcRect/>
+                    <a:stretch>
+                      <a:fillRect/>
+                    </a:stretch>
+                  </pic:blipFill>
+                  <pic:spPr bwMode="auto">
+                    <a:xfrm>
+                      <a:off x="0" y="0"/>
+                      <a:ext cx="3249627" cy="3621895"/>
+                    </a:xfrm>
+                    <a:prstGeom prst="rect">
+                      <a:avLst/>
+                    </a:prstGeom>
+                    <a:noFill/>
+                    <a:ln>
+                      <a:noFill/>
+                    </a:ln>
+                  </pic:spPr>
+                </pic:pic>
+              </a:graphicData>
+            </a:graphic>
+            <wp14:sizeRelH relativeFrom="page">
+              <wp14:pctWidth>0</wp14:pctWidth>
+            </wp14:sizeRelH>
+            <wp14:sizeRelV relativeFrom="page">
+              <wp14:pctHeight>0</wp14:pctHeight>
+            </wp14:sizeRelV>
+          </wp:anchor>
+        </w:drawing>
+      </w:r>
+      <w:r>
+        <w:rPr>
+          <w:noProof/>
+          <w:lang w:val="hu-HU"/>
+        </w:rPr>
+        <w:drawing>
+          <wp:anchor distT="0" distB="0" distL="114300" distR="114300" simplePos="0" relativeHeight="251664384" behindDoc="0" locked="0" layoutInCell="1" allowOverlap="1" wp14:anchorId="708C977F" wp14:editId="5C9CDAA5">
+            <wp:simplePos x="0" y="0"/>
+            <wp:positionH relativeFrom="column">
+              <wp:posOffset>-461681</wp:posOffset>
+            </wp:positionH>
+            <wp:positionV relativeFrom="paragraph">
+              <wp:posOffset>4465236</wp:posOffset>
+            </wp:positionV>
+            <wp:extent cx="3242835" cy="3614468"/>
+            <wp:effectExtent l="0" t="0" r="0" b="5080"/>
+            <wp:wrapNone/>
+            <wp:docPr id="8" name="Kép 8" descr="A képen szöveg, képernyőkép, diagram, Párhuzamos látható&#10;&#10;Automatikusan generált leírás"/>
+            <wp:cNvGraphicFramePr>
+              <a:graphicFrameLocks xmlns:a="http://schemas.openxmlformats.org/drawingml/2006/main" noChangeAspect="1"/>
+            </wp:cNvGraphicFramePr>
+            <a:graphic xmlns:a="http://schemas.openxmlformats.org/drawingml/2006/main">
+              <a:graphicData uri="http://schemas.openxmlformats.org/drawingml/2006/picture">
+                <pic:pic xmlns:pic="http://schemas.openxmlformats.org/drawingml/2006/picture">
+                  <pic:nvPicPr>
+                    <pic:cNvPr id="8" name="Kép 8" descr="A képen szöveg, képernyőkép, diagram, Párhuzamos látható&#10;&#10;Automatikusan generált leírás"/>
+                    <pic:cNvPicPr>
+                      <a:picLocks noChangeAspect="1" noChangeArrowheads="1"/>
+                    </pic:cNvPicPr>
+                  </pic:nvPicPr>
+                  <pic:blipFill>
+                    <a:blip r:embed="rId9" cstate="print">
+                      <a:extLst>
+                        <a:ext uri="{28A0092B-C50C-407E-A947-70E740481C1C}">
+                          <a14:useLocalDpi xmlns:a14="http://schemas.microsoft.com/office/drawing/2010/main" val="0"/>
+                        </a:ext>
+                      </a:extLst>
+                    </a:blip>
+                    <a:srcRect/>
+                    <a:stretch>
+                      <a:fillRect/>
+                    </a:stretch>
+                  </pic:blipFill>
+                  <pic:spPr bwMode="auto">
+                    <a:xfrm>
+                      <a:off x="0" y="0"/>
+                      <a:ext cx="3242835" cy="3614468"/>
+                    </a:xfrm>
+                    <a:prstGeom prst="rect">
+                      <a:avLst/>
+                    </a:prstGeom>
+                    <a:noFill/>
+                    <a:ln>
+                      <a:noFill/>
+                    </a:ln>
+                  </pic:spPr>
+                </pic:pic>
+              </a:graphicData>
+            </a:graphic>
+            <wp14:sizeRelH relativeFrom="page">
+              <wp14:pctWidth>0</wp14:pctWidth>
+            </wp14:sizeRelH>
+            <wp14:sizeRelV relativeFrom="page">
+              <wp14:pctHeight>0</wp14:pctHeight>
+            </wp14:sizeRelV>
+          </wp:anchor>
+        </w:drawing>
+      </w:r>
+      <w:r>
+        <w:rPr>
+          <w:noProof/>
+          <w:lang w:val="hu-HU"/>
+        </w:rPr>
+        <w:drawing>
+          <wp:anchor distT="0" distB="0" distL="114300" distR="114300" simplePos="0" relativeHeight="251663360" behindDoc="0" locked="0" layoutInCell="1" allowOverlap="1" wp14:anchorId="087CE15C" wp14:editId="39DE2BBD">
+            <wp:simplePos x="0" y="0"/>
+            <wp:positionH relativeFrom="column">
+              <wp:posOffset>3119719</wp:posOffset>
+            </wp:positionH>
+            <wp:positionV relativeFrom="paragraph">
+              <wp:posOffset>-400050</wp:posOffset>
+            </wp:positionV>
+            <wp:extent cx="3197901" cy="3564255"/>
+            <wp:effectExtent l="0" t="0" r="2540" b="0"/>
+            <wp:wrapNone/>
+            <wp:docPr id="7" name="Kép 7" descr="A képen szöveg, képernyőkép, diagram, tervezés látható&#10;&#10;Automatikusan generált leírás"/>
+            <wp:cNvGraphicFramePr>
+              <a:graphicFrameLocks xmlns:a="http://schemas.openxmlformats.org/drawingml/2006/main" noChangeAspect="1"/>
+            </wp:cNvGraphicFramePr>
+            <a:graphic xmlns:a="http://schemas.openxmlformats.org/drawingml/2006/main">
+              <a:graphicData uri="http://schemas.openxmlformats.org/drawingml/2006/picture">
+                <pic:pic xmlns:pic="http://schemas.openxmlformats.org/drawingml/2006/picture">
+                  <pic:nvPicPr>
+                    <pic:cNvPr id="7" name="Kép 7" descr="A képen szöveg, képernyőkép, diagram, tervezés látható&#10;&#10;Automatikusan generált leírás"/>
+                    <pic:cNvPicPr>
+                      <a:picLocks noChangeAspect="1" noChangeArrowheads="1"/>
+                    </pic:cNvPicPr>
+                  </pic:nvPicPr>
+                  <pic:blipFill>
+                    <a:blip r:embed="rId10" cstate="print">
+                      <a:extLst>
+                        <a:ext uri="{28A0092B-C50C-407E-A947-70E740481C1C}">
+                          <a14:useLocalDpi xmlns:a14="http://schemas.microsoft.com/office/drawing/2010/main" val="0"/>
+                        </a:ext>
+                      </a:extLst>
+                    </a:blip>
+                    <a:srcRect/>
+                    <a:stretch>
+                      <a:fillRect/>
+                    </a:stretch>
+                  </pic:blipFill>
+                  <pic:spPr bwMode="auto">
+                    <a:xfrm>
+                      <a:off x="0" y="0"/>
+                      <a:ext cx="3197901" cy="3564255"/>
+                    </a:xfrm>
+                    <a:prstGeom prst="rect">
+                      <a:avLst/>
+                    </a:prstGeom>
+                    <a:noFill/>
+                    <a:ln>
+                      <a:noFill/>
+                    </a:ln>
+                  </pic:spPr>
+                </pic:pic>
+              </a:graphicData>
+            </a:graphic>
+            <wp14:sizeRelH relativeFrom="page">
+              <wp14:pctWidth>0</wp14:pctWidth>
+            </wp14:sizeRelH>
+            <wp14:sizeRelV relativeFrom="page">
+              <wp14:pctHeight>0</wp14:pctHeight>
+            </wp14:sizeRelV>
+          </wp:anchor>
+        </w:drawing>
+      </w:r>
+      <w:r>
+        <w:rPr>
+          <w:noProof/>
+          <w:lang w:val="hu-HU"/>
+        </w:rPr>
+        <w:drawing>
+          <wp:anchor distT="0" distB="0" distL="114300" distR="114300" simplePos="0" relativeHeight="251660288" behindDoc="0" locked="0" layoutInCell="1" allowOverlap="1" wp14:anchorId="1B40B6AC" wp14:editId="1CACA320">
+            <wp:simplePos x="0" y="0"/>
+            <wp:positionH relativeFrom="column">
+              <wp:posOffset>-416752</wp:posOffset>
+            </wp:positionH>
+            <wp:positionV relativeFrom="paragraph">
+              <wp:posOffset>-399834</wp:posOffset>
+            </wp:positionV>
+            <wp:extent cx="3197980" cy="3564255"/>
+            <wp:effectExtent l="0" t="0" r="2540" b="0"/>
+            <wp:wrapNone/>
+            <wp:docPr id="6" name="Kép 6" descr="A képen szöveg, képernyőkép, diagram, Párhuzamos látható&#10;&#10;Automatikusan generált leírás"/>
+            <wp:cNvGraphicFramePr>
+              <a:graphicFrameLocks xmlns:a="http://schemas.openxmlformats.org/drawingml/2006/main" noChangeAspect="1"/>
+            </wp:cNvGraphicFramePr>
+            <a:graphic xmlns:a="http://schemas.openxmlformats.org/drawingml/2006/main">
+              <a:graphicData uri="http://schemas.openxmlformats.org/drawingml/2006/picture">
+                <pic:pic xmlns:pic="http://schemas.openxmlformats.org/drawingml/2006/picture">
+                  <pic:nvPicPr>
+                    <pic:cNvPr id="6" name="Kép 6" descr="A képen szöveg, képernyőkép, diagram, Párhuzamos látható&#10;&#10;Automatikusan generált leírás"/>
+                    <pic:cNvPicPr>
+                      <a:picLocks noChangeAspect="1" noChangeArrowheads="1"/>
+                    </pic:cNvPicPr>
+                  </pic:nvPicPr>
+                  <pic:blipFill>
+                    <a:blip r:embed="rId11" cstate="print">
+                      <a:extLst>
+                        <a:ext uri="{28A0092B-C50C-407E-A947-70E740481C1C}">
+                          <a14:useLocalDpi xmlns:a14="http://schemas.microsoft.com/office/drawing/2010/main" val="0"/>
+                        </a:ext>
+                      </a:extLst>
+                    </a:blip>
+                    <a:srcRect/>
+                    <a:stretch>
+                      <a:fillRect/>
+                    </a:stretch>
+                  </pic:blipFill>
+                  <pic:spPr bwMode="auto">
+                    <a:xfrm>
+                      <a:off x="0" y="0"/>
+                      <a:ext cx="3197980" cy="3564255"/>
+                    </a:xfrm>
+                    <a:prstGeom prst="rect">
+                      <a:avLst/>
+                    </a:prstGeom>
+                    <a:noFill/>
+                    <a:ln>
+                      <a:noFill/>
+                    </a:ln>
+                  </pic:spPr>
+                </pic:pic>
+              </a:graphicData>
+            </a:graphic>
+            <wp14:sizeRelH relativeFrom="page">
+              <wp14:pctWidth>0</wp14:pctWidth>
+            </wp14:sizeRelH>
+            <wp14:sizeRelV relativeFrom="page">
+              <wp14:pctHeight>0</wp14:pctHeight>
+            </wp14:sizeRelV>
+          </wp:anchor>
+        </w:drawing>
+      </w:r>
+      <w:r>
+        <w:rPr>
+          <w:lang w:val="hu-HU"/>
+        </w:rPr>
+        <w:br w:type="column"/>
       </w:r>
     </w:p>
     <w:p>
@@ -4372,7 +5468,7 @@
                     <pic:cNvPicPr/>
                   </pic:nvPicPr>
                   <pic:blipFill>
-                    <a:blip r:embed="rId5"/>
+                    <a:blip r:embed="rId12"/>
                     <a:stretch>
                       <a:fillRect/>
                     </a:stretch>
@@ -4406,7 +5502,6 @@
         <w:rPr>
           <w:lang w:val="hu-HU"/>
         </w:rPr>
-        <w:lastRenderedPageBreak/>
         <w:t>Interfészek (REST API)</w:t>
       </w:r>
       <w:r>
@@ -4446,6 +5541,13 @@
     </w:p>
     <w:p>
       <w:pPr>
+        <w:rPr>
+          <w:lang w:val="hu-HU"/>
+        </w:rPr>
+      </w:pPr>
+    </w:p>
+    <w:p>
+      <w:pPr>
         <w:pStyle w:val="Cmsor2"/>
         <w:jc w:val="both"/>
         <w:rPr>
@@ -4457,6 +5559,7 @@
         <w:rPr>
           <w:lang w:val="hu-HU"/>
         </w:rPr>
+        <w:lastRenderedPageBreak/>
         <w:t>OAuth2</w:t>
       </w:r>
       <w:r>
@@ -4493,7 +5596,21 @@
         <w:rPr>
           <w:lang w:val="hu-HU"/>
         </w:rPr>
-        <w:t xml:space="preserve">Az elkészült szoftver OAuth2 autentikációt és </w:t>
+        <w:t xml:space="preserve">Az elkészült szoftver OAuth2 </w:t>
+      </w:r>
+      <w:proofErr w:type="spellStart"/>
+      <w:r>
+        <w:rPr>
+          <w:lang w:val="hu-HU"/>
+        </w:rPr>
+        <w:t>autentikációt</w:t>
+      </w:r>
+      <w:proofErr w:type="spellEnd"/>
+      <w:r>
+        <w:rPr>
+          <w:lang w:val="hu-HU"/>
+        </w:rPr>
+        <w:t xml:space="preserve"> és </w:t>
       </w:r>
       <w:proofErr w:type="spellStart"/>
       <w:r>
@@ -4657,7 +5774,21 @@
         <w:rPr>
           <w:lang w:val="hu-HU"/>
         </w:rPr>
-        <w:t xml:space="preserve">Az alkalmazáshoz külön adatbázis kapcsolódik, melyben a felhasználók azonosításhoz szükséges adatai lesznek eltárolva (név, id, </w:t>
+        <w:t xml:space="preserve">Az alkalmazáshoz külön adatbázis kapcsolódik, melyben a felhasználók azonosításhoz szükséges adatai lesznek eltárolva (név, </w:t>
+      </w:r>
+      <w:proofErr w:type="spellStart"/>
+      <w:r>
+        <w:rPr>
+          <w:lang w:val="hu-HU"/>
+        </w:rPr>
+        <w:t>id</w:t>
+      </w:r>
+      <w:proofErr w:type="spellEnd"/>
+      <w:r>
+        <w:rPr>
+          <w:lang w:val="hu-HU"/>
+        </w:rPr>
+        <w:t xml:space="preserve">, </w:t>
       </w:r>
       <w:proofErr w:type="spellStart"/>
       <w:r>
@@ -5003,13 +6134,27 @@
         <w:rPr>
           <w:lang w:val="hu-HU"/>
         </w:rPr>
-        <w:t xml:space="preserve"> vár, melyet az Authentication Server segítségével </w:t>
+        <w:t xml:space="preserve"> vár, melyet az </w:t>
       </w:r>
       <w:proofErr w:type="spellStart"/>
       <w:r>
         <w:rPr>
           <w:lang w:val="hu-HU"/>
         </w:rPr>
+        <w:t>Authentication</w:t>
+      </w:r>
+      <w:proofErr w:type="spellEnd"/>
+      <w:r>
+        <w:rPr>
+          <w:lang w:val="hu-HU"/>
+        </w:rPr>
+        <w:t xml:space="preserve"> Server segítségével </w:t>
+      </w:r>
+      <w:proofErr w:type="spellStart"/>
+      <w:r>
+        <w:rPr>
+          <w:lang w:val="hu-HU"/>
+        </w:rPr>
         <w:t>validál</w:t>
       </w:r>
       <w:proofErr w:type="spellEnd"/>
@@ -5037,7 +6182,21 @@
         <w:rPr>
           <w:lang w:val="hu-HU"/>
         </w:rPr>
-        <w:t xml:space="preserve"> Server nem kezeli a felhasználók jogosultságait, csupán felhasználja az Authentication Server-</w:t>
+        <w:t xml:space="preserve"> Server nem kezeli a felhasználók jogosultságait, csupán felhasználja az </w:t>
+      </w:r>
+      <w:proofErr w:type="spellStart"/>
+      <w:r>
+        <w:rPr>
+          <w:lang w:val="hu-HU"/>
+        </w:rPr>
+        <w:t>Authentication</w:t>
+      </w:r>
+      <w:proofErr w:type="spellEnd"/>
+      <w:r>
+        <w:rPr>
+          <w:lang w:val="hu-HU"/>
+        </w:rPr>
+        <w:t xml:space="preserve"> Server-</w:t>
       </w:r>
       <w:proofErr w:type="spellStart"/>
       <w:r>
@@ -5138,7 +6297,6 @@
         <w:rPr>
           <w:lang w:val="hu-HU"/>
         </w:rPr>
-        <w:lastRenderedPageBreak/>
         <w:t>tokent</w:t>
       </w:r>
       <w:proofErr w:type="spellEnd"/>
@@ -5189,6 +6347,7 @@
         <w:rPr>
           <w:lang w:val="hu-HU"/>
         </w:rPr>
+        <w:lastRenderedPageBreak/>
         <w:t>Szerepkörök, jogosultságok</w:t>
       </w:r>
     </w:p>
@@ -5464,8 +6623,6 @@
           <w:lang w:val="hu-HU"/>
         </w:rPr>
       </w:pPr>
-      <w:bookmarkStart w:id="0" w:name="_GoBack"/>
-      <w:bookmarkEnd w:id="0"/>
       <w:r>
         <w:rPr>
           <w:lang w:val="hu-HU"/>
@@ -5707,7 +6864,7 @@
 </file>
 
 <file path=word/numbering.xml><?xml version="1.0" encoding="utf-8"?>
-<w:numbering xmlns:wpc="http://schemas.microsoft.com/office/word/2010/wordprocessingCanvas" xmlns:cx="http://schemas.microsoft.com/office/drawing/2014/chartex" xmlns:cx1="http://schemas.microsoft.com/office/drawing/2015/9/8/chartex" xmlns:cx2="http://schemas.microsoft.com/office/drawing/2015/10/21/chartex" xmlns:cx3="http://schemas.microsoft.com/office/drawing/2016/5/9/chartex" xmlns:cx4="http://schemas.microsoft.com/office/drawing/2016/5/10/chartex" xmlns:cx5="http://schemas.microsoft.com/office/drawing/2016/5/11/chartex" xmlns:cx6="http://schemas.microsoft.com/office/drawing/2016/5/12/chartex" xmlns:cx7="http://schemas.microsoft.com/office/drawing/2016/5/13/chartex" xmlns:cx8="http://schemas.microsoft.com/office/drawing/2016/5/14/chartex" xmlns:mc="http://schemas.openxmlformats.org/markup-compatibility/2006" xmlns:aink="http://schemas.microsoft.com/office/drawing/2016/ink" xmlns:am3d="http://schemas.microsoft.com/office/drawing/2017/model3d" xmlns:o="urn:schemas-microsoft-com:office:office" xmlns:r="http://schemas.openxmlformats.org/officeDocument/2006/relationships" xmlns:m="http://schemas.openxmlformats.org/officeDocument/2006/math" xmlns:v="urn:schemas-microsoft-com:vml" xmlns:wp14="http://schemas.microsoft.com/office/word/2010/wordprocessingDrawing" xmlns:wp="http://schemas.openxmlformats.org/drawingml/2006/wordprocessingDrawing" xmlns:w10="urn:schemas-microsoft-com:office:word" xmlns:w="http://schemas.openxmlformats.org/wordprocessingml/2006/main" xmlns:w14="http://schemas.microsoft.com/office/word/2010/wordml" xmlns:w15="http://schemas.microsoft.com/office/word/2012/wordml" xmlns:w16cid="http://schemas.microsoft.com/office/word/2016/wordml/cid" xmlns:w16se="http://schemas.microsoft.com/office/word/2015/wordml/symex" xmlns:wpg="http://schemas.microsoft.com/office/word/2010/wordprocessingGroup" xmlns:wpi="http://schemas.microsoft.com/office/word/2010/wordprocessingInk" xmlns:wne="http://schemas.microsoft.com/office/word/2006/wordml" xmlns:wps="http://schemas.microsoft.com/office/word/2010/wordprocessingShape" mc:Ignorable="w14 w15 w16se w16cid wp14">
+<w:numbering xmlns:wpc="http://schemas.microsoft.com/office/word/2010/wordprocessingCanvas" xmlns:cx="http://schemas.microsoft.com/office/drawing/2014/chartex" xmlns:cx1="http://schemas.microsoft.com/office/drawing/2015/9/8/chartex" xmlns:cx2="http://schemas.microsoft.com/office/drawing/2015/10/21/chartex" xmlns:cx3="http://schemas.microsoft.com/office/drawing/2016/5/9/chartex" xmlns:cx4="http://schemas.microsoft.com/office/drawing/2016/5/10/chartex" xmlns:cx5="http://schemas.microsoft.com/office/drawing/2016/5/11/chartex" xmlns:cx6="http://schemas.microsoft.com/office/drawing/2016/5/12/chartex" xmlns:cx7="http://schemas.microsoft.com/office/drawing/2016/5/13/chartex" xmlns:cx8="http://schemas.microsoft.com/office/drawing/2016/5/14/chartex" xmlns:mc="http://schemas.openxmlformats.org/markup-compatibility/2006" xmlns:aink="http://schemas.microsoft.com/office/drawing/2016/ink" xmlns:am3d="http://schemas.microsoft.com/office/drawing/2017/model3d" xmlns:o="urn:schemas-microsoft-com:office:office" xmlns:oel="http://schemas.microsoft.com/office/2019/extlst" xmlns:r="http://schemas.openxmlformats.org/officeDocument/2006/relationships" xmlns:m="http://schemas.openxmlformats.org/officeDocument/2006/math" xmlns:v="urn:schemas-microsoft-com:vml" xmlns:wp14="http://schemas.microsoft.com/office/word/2010/wordprocessingDrawing" xmlns:wp="http://schemas.openxmlformats.org/drawingml/2006/wordprocessingDrawing" xmlns:w10="urn:schemas-microsoft-com:office:word" xmlns:w="http://schemas.openxmlformats.org/wordprocessingml/2006/main" xmlns:w14="http://schemas.microsoft.com/office/word/2010/wordml" xmlns:w15="http://schemas.microsoft.com/office/word/2012/wordml" xmlns:w16cex="http://schemas.microsoft.com/office/word/2018/wordml/cex" xmlns:w16cid="http://schemas.microsoft.com/office/word/2016/wordml/cid" xmlns:w16="http://schemas.microsoft.com/office/word/2018/wordml" xmlns:w16sdtdh="http://schemas.microsoft.com/office/word/2020/wordml/sdtdatahash" xmlns:w16se="http://schemas.microsoft.com/office/word/2015/wordml/symex" xmlns:wpg="http://schemas.microsoft.com/office/word/2010/wordprocessingGroup" xmlns:wpi="http://schemas.microsoft.com/office/word/2010/wordprocessingInk" xmlns:wne="http://schemas.microsoft.com/office/word/2006/wordml" xmlns:wps="http://schemas.microsoft.com/office/word/2010/wordprocessingShape" mc:Ignorable="w14 w15 w16se w16cid w16 w16cex w16sdtdh wp14">
   <w:abstractNum w:abstractNumId="0" w15:restartNumberingAfterBreak="0">
     <w:nsid w:val="0F75290B"/>
     <w:multiLevelType w:val="hybridMultilevel"/>
@@ -6273,26 +7430,26 @@
       </w:rPr>
     </w:lvl>
   </w:abstractNum>
-  <w:num w:numId="1">
+  <w:num w:numId="1" w16cid:durableId="1011418510">
     <w:abstractNumId w:val="1"/>
   </w:num>
-  <w:num w:numId="2">
+  <w:num w:numId="2" w16cid:durableId="1527476429">
     <w:abstractNumId w:val="0"/>
   </w:num>
-  <w:num w:numId="3">
+  <w:num w:numId="3" w16cid:durableId="12539445">
     <w:abstractNumId w:val="4"/>
   </w:num>
-  <w:num w:numId="4">
+  <w:num w:numId="4" w16cid:durableId="179781866">
     <w:abstractNumId w:val="2"/>
   </w:num>
-  <w:num w:numId="5">
+  <w:num w:numId="5" w16cid:durableId="1290628935">
     <w:abstractNumId w:val="3"/>
   </w:num>
 </w:numbering>
 </file>
 
 <file path=word/styles.xml><?xml version="1.0" encoding="utf-8"?>
-<w:styles xmlns:mc="http://schemas.openxmlformats.org/markup-compatibility/2006" xmlns:r="http://schemas.openxmlformats.org/officeDocument/2006/relationships" xmlns:w="http://schemas.openxmlformats.org/wordprocessingml/2006/main" xmlns:w14="http://schemas.microsoft.com/office/word/2010/wordml" xmlns:w15="http://schemas.microsoft.com/office/word/2012/wordml" xmlns:w16cid="http://schemas.microsoft.com/office/word/2016/wordml/cid" xmlns:w16se="http://schemas.microsoft.com/office/word/2015/wordml/symex" mc:Ignorable="w14 w15 w16se w16cid">
+<w:styles xmlns:mc="http://schemas.openxmlformats.org/markup-compatibility/2006" xmlns:r="http://schemas.openxmlformats.org/officeDocument/2006/relationships" xmlns:w="http://schemas.openxmlformats.org/wordprocessingml/2006/main" xmlns:w14="http://schemas.microsoft.com/office/word/2010/wordml" xmlns:w15="http://schemas.microsoft.com/office/word/2012/wordml" xmlns:w16cex="http://schemas.microsoft.com/office/word/2018/wordml/cex" xmlns:w16cid="http://schemas.microsoft.com/office/word/2016/wordml/cid" xmlns:w16="http://schemas.microsoft.com/office/word/2018/wordml" xmlns:w16sdtdh="http://schemas.microsoft.com/office/word/2020/wordml/sdtdatahash" xmlns:w16se="http://schemas.microsoft.com/office/word/2015/wordml/symex" mc:Ignorable="w14 w15 w16se w16cid w16 w16cex w16sdtdh">
   <w:docDefaults>
     <w:rPrDefault>
       <w:rPr>
@@ -6308,7 +7465,7 @@
       </w:pPr>
     </w:pPrDefault>
   </w:docDefaults>
-  <w:latentStyles w:defLockedState="0" w:defUIPriority="99" w:defSemiHidden="0" w:defUnhideWhenUsed="0" w:defQFormat="0" w:count="375">
+  <w:latentStyles w:defLockedState="0" w:defUIPriority="99" w:defSemiHidden="0" w:defUnhideWhenUsed="0" w:defQFormat="0" w:count="376">
     <w:lsdException w:name="Normal" w:uiPriority="0" w:qFormat="1"/>
     <w:lsdException w:name="heading 1" w:uiPriority="9" w:qFormat="1"/>
     <w:lsdException w:name="heading 2" w:semiHidden="1" w:uiPriority="9" w:unhideWhenUsed="1" w:qFormat="1"/>
@@ -6684,6 +7841,7 @@
     <w:lsdException w:name="Smart Hyperlink" w:semiHidden="1" w:unhideWhenUsed="1"/>
     <w:lsdException w:name="Hashtag" w:semiHidden="1" w:unhideWhenUsed="1"/>
     <w:lsdException w:name="Unresolved Mention" w:semiHidden="1" w:unhideWhenUsed="1"/>
+    <w:lsdException w:name="Smart Link" w:semiHidden="1" w:unhideWhenUsed="1"/>
   </w:latentStyles>
   <w:style w:type="paragraph" w:default="1" w:styleId="Norml">
     <w:name w:val="Normal"/>

</xml_diff>

<commit_message>
Rest API endpoint list
</commit_message>
<xml_diff>
--- a/Dokumentacio/Specifikacio.docx
+++ b/Dokumentacio/Specifikacio.docx
@@ -5502,6 +5502,13 @@
         <w:rPr>
           <w:lang w:val="hu-HU"/>
         </w:rPr>
+        <w:br w:type="column"/>
+      </w:r>
+      <w:r>
+        <w:rPr>
+          <w:lang w:val="hu-HU"/>
+        </w:rPr>
+        <w:lastRenderedPageBreak/>
         <w:t>Interfészek (REST API)</w:t>
       </w:r>
       <w:r>
@@ -5542,789 +5549,929 @@
     <w:p>
       <w:pPr>
         <w:rPr>
-          <w:lang w:val="hu-HU"/>
-        </w:rPr>
-      </w:pPr>
+          <w:b/>
+          <w:bCs/>
+          <w:lang w:val="hu-HU"/>
+        </w:rPr>
+      </w:pPr>
+      <w:r>
+        <w:rPr>
+          <w:b/>
+          <w:bCs/>
+          <w:lang w:val="hu-HU"/>
+        </w:rPr>
+        <w:t>Adminisztratív:</w:t>
+      </w:r>
     </w:p>
     <w:p>
       <w:pPr>
-        <w:pStyle w:val="Cmsor2"/>
-        <w:jc w:val="both"/>
-        <w:rPr>
-          <w:color w:val="7030A0"/>
-          <w:lang w:val="hu-HU"/>
-        </w:rPr>
-      </w:pPr>
-      <w:r>
-        <w:rPr>
-          <w:lang w:val="hu-HU"/>
-        </w:rPr>
-        <w:lastRenderedPageBreak/>
-        <w:t>OAuth2</w:t>
-      </w:r>
-      <w:r>
-        <w:rPr>
-          <w:lang w:val="hu-HU"/>
-        </w:rPr>
-        <w:t xml:space="preserve"> – </w:t>
-      </w:r>
-      <w:r>
-        <w:rPr>
-          <w:color w:val="7030A0"/>
-          <w:lang w:val="hu-HU"/>
-        </w:rPr>
-        <w:t>ezt szívesen megcsinálom</w:t>
-      </w:r>
-      <w:r>
-        <w:rPr>
-          <w:color w:val="7030A0"/>
-          <w:lang w:val="hu-HU"/>
-        </w:rPr>
-        <w:t xml:space="preserve"> (Anna)</w:t>
-      </w:r>
-    </w:p>
-    <w:p>
-      <w:pPr>
-        <w:ind w:firstLine="708"/>
-        <w:jc w:val="both"/>
-        <w:rPr>
-          <w:color w:val="FF0000"/>
-          <w:lang w:val="hu-HU"/>
-        </w:rPr>
-      </w:pPr>
-      <w:r>
-        <w:rPr>
-          <w:lang w:val="hu-HU"/>
-        </w:rPr>
-        <w:t xml:space="preserve">Az elkészült szoftver OAuth2 </w:t>
+        <w:rPr>
+          <w:lang w:val="hu-HU"/>
+        </w:rPr>
+      </w:pPr>
+      <w:r>
+        <w:rPr>
+          <w:lang w:val="hu-HU"/>
+        </w:rPr>
+        <w:t>&lt;</w:t>
       </w:r>
       <w:proofErr w:type="spellStart"/>
       <w:r>
         <w:rPr>
           <w:lang w:val="hu-HU"/>
         </w:rPr>
-        <w:t>autentikációt</w:t>
+        <w:t>host</w:t>
       </w:r>
       <w:proofErr w:type="spellEnd"/>
       <w:r>
         <w:rPr>
           <w:lang w:val="hu-HU"/>
         </w:rPr>
-        <w:t xml:space="preserve"> és </w:t>
+        <w:t>&gt;/</w:t>
       </w:r>
       <w:proofErr w:type="spellStart"/>
       <w:r>
         <w:rPr>
           <w:lang w:val="hu-HU"/>
         </w:rPr>
-        <w:t>autorizációt</w:t>
+        <w:t>admin</w:t>
       </w:r>
       <w:proofErr w:type="spellEnd"/>
       <w:r>
         <w:rPr>
           <w:lang w:val="hu-HU"/>
         </w:rPr>
-        <w:t xml:space="preserve"> biztosít, mely lehetővé teszi, külső alkalmazások számára a felhasználók azonosítását, és jogosultságaik elérését. Az </w:t>
+        <w:t>/</w:t>
       </w:r>
       <w:proofErr w:type="spellStart"/>
       <w:r>
         <w:rPr>
           <w:lang w:val="hu-HU"/>
         </w:rPr>
-        <w:t>OAuth</w:t>
+        <w:t>users</w:t>
       </w:r>
       <w:proofErr w:type="spellEnd"/>
       <w:r>
         <w:rPr>
           <w:lang w:val="hu-HU"/>
         </w:rPr>
-        <w:t xml:space="preserve"> 2.0 specifikációban ismertetett szerepeknek megfelelően dedikált </w:t>
+        <w:t xml:space="preserve"> – GET -&gt; visszaadja a felhasználói listát az </w:t>
       </w:r>
       <w:proofErr w:type="spellStart"/>
       <w:r>
         <w:rPr>
           <w:lang w:val="hu-HU"/>
         </w:rPr>
-        <w:t>autorizációs</w:t>
-      </w:r>
-      <w:proofErr w:type="spellEnd"/>
-      <w:r>
-        <w:rPr>
-          <w:lang w:val="hu-HU"/>
-        </w:rPr>
-        <w:t xml:space="preserve"> szerver (a továbbiakban </w:t>
-      </w:r>
-      <w:proofErr w:type="spellStart"/>
-      <w:r>
-        <w:rPr>
-          <w:lang w:val="hu-HU"/>
-        </w:rPr>
-        <w:t>Authorization</w:t>
-      </w:r>
-      <w:proofErr w:type="spellEnd"/>
-      <w:r>
-        <w:rPr>
-          <w:lang w:val="hu-HU"/>
-        </w:rPr>
-        <w:t xml:space="preserve"> Server) lesz megvalósítva, illetve egy erőforrás szerver (a továbbiakban </w:t>
-      </w:r>
-      <w:proofErr w:type="spellStart"/>
-      <w:r>
-        <w:rPr>
-          <w:lang w:val="hu-HU"/>
-        </w:rPr>
-        <w:t>Resource</w:t>
-      </w:r>
-      <w:proofErr w:type="spellEnd"/>
-      <w:r>
-        <w:rPr>
-          <w:lang w:val="hu-HU"/>
-        </w:rPr>
-        <w:t xml:space="preserve"> Server) és egy kliens alkalmazás. Az első kettő Spring </w:t>
-      </w:r>
-      <w:proofErr w:type="spellStart"/>
-      <w:r>
-        <w:rPr>
-          <w:lang w:val="hu-HU"/>
-        </w:rPr>
-        <w:t>Security</w:t>
-      </w:r>
-      <w:proofErr w:type="spellEnd"/>
-      <w:r>
-        <w:rPr>
-          <w:lang w:val="hu-HU"/>
-        </w:rPr>
-        <w:t xml:space="preserve"> 6 keretrendszer felhasználásával készül el, míg a kliens </w:t>
-      </w:r>
-      <w:r>
-        <w:rPr>
-          <w:color w:val="FF0000"/>
-          <w:lang w:val="hu-HU"/>
-        </w:rPr>
-        <w:t>(…?)</w:t>
-      </w:r>
-    </w:p>
-    <w:p>
-      <w:pPr>
-        <w:pStyle w:val="Cmsor3"/>
-        <w:jc w:val="both"/>
-        <w:rPr>
-          <w:lang w:val="hu-HU"/>
-        </w:rPr>
-      </w:pPr>
-      <w:proofErr w:type="spellStart"/>
-      <w:r>
-        <w:rPr>
-          <w:lang w:val="hu-HU"/>
-        </w:rPr>
-        <w:t>Authorization</w:t>
-      </w:r>
-      <w:proofErr w:type="spellEnd"/>
-      <w:r>
-        <w:rPr>
-          <w:lang w:val="hu-HU"/>
-        </w:rPr>
-        <w:t xml:space="preserve"> Server</w:t>
-      </w:r>
-    </w:p>
-    <w:p>
-      <w:pPr>
-        <w:ind w:firstLine="708"/>
-        <w:jc w:val="both"/>
-        <w:rPr>
-          <w:lang w:val="hu-HU"/>
-        </w:rPr>
-      </w:pPr>
-      <w:r>
-        <w:rPr>
-          <w:lang w:val="hu-HU"/>
-        </w:rPr>
-        <w:t xml:space="preserve">A komponens egy külön backendként </w:t>
-      </w:r>
-      <w:r>
-        <w:rPr>
-          <w:lang w:val="hu-HU"/>
-        </w:rPr>
-        <w:t xml:space="preserve">funkcionál, melynek feladata a felhasználók azonosítása és jogosultságaik kezelése, valamint a kliens alkalmazások számára </w:t>
-      </w:r>
-      <w:proofErr w:type="spellStart"/>
-      <w:r>
-        <w:rPr>
-          <w:lang w:val="hu-HU"/>
-        </w:rPr>
-        <w:t>autorizáció</w:t>
-      </w:r>
-      <w:proofErr w:type="spellEnd"/>
-      <w:r>
-        <w:rPr>
-          <w:lang w:val="hu-HU"/>
-        </w:rPr>
-        <w:t xml:space="preserve"> biztosítása. Ez az alkalmazás a terhelés elosztása miatt különválik a projekt során elkészített többi komponenstől, önállóan futtatható.</w:t>
-      </w:r>
-    </w:p>
-    <w:p>
-      <w:pPr>
-        <w:ind w:firstLine="708"/>
-        <w:jc w:val="both"/>
-        <w:rPr>
-          <w:lang w:val="hu-HU"/>
-        </w:rPr>
-      </w:pPr>
-      <w:r>
-        <w:rPr>
-          <w:lang w:val="hu-HU"/>
-        </w:rPr>
-        <w:t xml:space="preserve">Az alkalmazáshoz külön adatbázis kapcsolódik, melyben a felhasználók azonosításhoz szükséges adatai lesznek eltárolva (név, </w:t>
-      </w:r>
-      <w:proofErr w:type="spellStart"/>
-      <w:r>
-        <w:rPr>
-          <w:lang w:val="hu-HU"/>
-        </w:rPr>
-        <w:t>id</w:t>
-      </w:r>
-      <w:proofErr w:type="spellEnd"/>
-      <w:r>
-        <w:rPr>
-          <w:lang w:val="hu-HU"/>
-        </w:rPr>
-        <w:t xml:space="preserve">, </w:t>
-      </w:r>
-      <w:proofErr w:type="spellStart"/>
-      <w:r>
-        <w:rPr>
-          <w:lang w:val="hu-HU"/>
-        </w:rPr>
-        <w:t>secret</w:t>
-      </w:r>
-      <w:proofErr w:type="spellEnd"/>
-      <w:r>
-        <w:rPr>
-          <w:lang w:val="hu-HU"/>
-        </w:rPr>
-        <w:t xml:space="preserve">, jogosultságok). Emellett a regisztrált kliensalkalmazások azonosítására alkalmas adatai is innen elérhetők. A jelszóként funkcionáló titkos adatok az adatbázisba </w:t>
-      </w:r>
-      <w:proofErr w:type="spellStart"/>
-      <w:r>
-        <w:rPr>
-          <w:lang w:val="hu-HU"/>
-        </w:rPr>
-        <w:t>hashelt</w:t>
-      </w:r>
-      <w:proofErr w:type="spellEnd"/>
-      <w:r>
-        <w:rPr>
-          <w:lang w:val="hu-HU"/>
-        </w:rPr>
-        <w:t xml:space="preserve"> formában íródnak. Az adatbázis relációs sémára épül.</w:t>
-      </w:r>
-    </w:p>
-    <w:p>
-      <w:pPr>
-        <w:pStyle w:val="Cmsor4"/>
-        <w:jc w:val="both"/>
-        <w:rPr>
-          <w:lang w:val="hu-HU"/>
-        </w:rPr>
-      </w:pPr>
-      <w:r>
-        <w:rPr>
-          <w:lang w:val="hu-HU"/>
-        </w:rPr>
-        <w:t>Regisztráció</w:t>
-      </w:r>
-    </w:p>
-    <w:p>
-      <w:pPr>
-        <w:ind w:firstLine="708"/>
-        <w:jc w:val="both"/>
-        <w:rPr>
-          <w:lang w:val="hu-HU"/>
-        </w:rPr>
-      </w:pPr>
-      <w:r>
-        <w:rPr>
-          <w:lang w:val="hu-HU"/>
-        </w:rPr>
-        <w:t>A szerver regisztrációs felületet biztosít új felhasználók számára. A felhasználói adatok megadását követően új entitás kerül az adatbázisba. A felhasználó jogosultságait később az erre jogosult felhasználók állíthatják be.</w:t>
-      </w:r>
-    </w:p>
-    <w:p>
-      <w:pPr>
-        <w:pStyle w:val="Cmsor4"/>
-        <w:jc w:val="both"/>
-        <w:rPr>
-          <w:lang w:val="hu-HU"/>
-        </w:rPr>
-      </w:pPr>
-      <w:r>
-        <w:rPr>
-          <w:lang w:val="hu-HU"/>
-        </w:rPr>
-        <w:t>Bejelentkezés</w:t>
-      </w:r>
-    </w:p>
-    <w:p>
-      <w:pPr>
-        <w:ind w:firstLine="708"/>
-        <w:jc w:val="both"/>
-        <w:rPr>
-          <w:lang w:val="hu-HU"/>
-        </w:rPr>
-      </w:pPr>
-      <w:r>
-        <w:rPr>
-          <w:lang w:val="hu-HU"/>
-        </w:rPr>
-        <w:t xml:space="preserve">A felhasználót egy általa használt egy kliensalkalmazás átirányítja a bejelentkezési felületre, ahol a felhasználó az egyedi felhasználónevét és jelszavát megadva azonosítja magát. Sikeres bejelentkezést követően a szerver a kliens által megjelölt </w:t>
-      </w:r>
-      <w:proofErr w:type="spellStart"/>
-      <w:r>
-        <w:rPr>
-          <w:lang w:val="hu-HU"/>
-        </w:rPr>
-        <w:t>url-re</w:t>
-      </w:r>
-      <w:proofErr w:type="spellEnd"/>
-      <w:r>
-        <w:rPr>
-          <w:lang w:val="hu-HU"/>
-        </w:rPr>
-        <w:t xml:space="preserve"> irányít és elküldi a hozzáférési </w:t>
-      </w:r>
-      <w:proofErr w:type="spellStart"/>
-      <w:r>
-        <w:rPr>
-          <w:lang w:val="hu-HU"/>
-        </w:rPr>
-        <w:t>tokent</w:t>
-      </w:r>
-      <w:proofErr w:type="spellEnd"/>
-      <w:r>
-        <w:rPr>
-          <w:lang w:val="hu-HU"/>
-        </w:rPr>
-        <w:t>.</w:t>
-      </w:r>
-    </w:p>
-    <w:p>
-      <w:pPr>
-        <w:ind w:firstLine="708"/>
-        <w:jc w:val="both"/>
-        <w:rPr>
-          <w:lang w:val="hu-HU"/>
-        </w:rPr>
-      </w:pPr>
-      <w:r>
-        <w:rPr>
-          <w:lang w:val="hu-HU"/>
-        </w:rPr>
-        <w:t xml:space="preserve">A </w:t>
-      </w:r>
-      <w:proofErr w:type="spellStart"/>
-      <w:r>
-        <w:rPr>
-          <w:lang w:val="hu-HU"/>
-        </w:rPr>
-        <w:t>token</w:t>
-      </w:r>
-      <w:proofErr w:type="spellEnd"/>
-      <w:r>
-        <w:rPr>
-          <w:lang w:val="hu-HU"/>
-        </w:rPr>
-        <w:t xml:space="preserve"> egy </w:t>
-      </w:r>
-      <w:proofErr w:type="spellStart"/>
-      <w:r>
-        <w:rPr>
-          <w:lang w:val="hu-HU"/>
-        </w:rPr>
-        <w:t>jwt</w:t>
-      </w:r>
-      <w:proofErr w:type="spellEnd"/>
-      <w:r>
-        <w:rPr>
-          <w:lang w:val="hu-HU"/>
-        </w:rPr>
-        <w:t xml:space="preserve"> </w:t>
-      </w:r>
-      <w:proofErr w:type="spellStart"/>
-      <w:r>
-        <w:rPr>
-          <w:lang w:val="hu-HU"/>
-        </w:rPr>
-        <w:t>token</w:t>
-      </w:r>
-      <w:proofErr w:type="spellEnd"/>
-      <w:r>
-        <w:rPr>
-          <w:lang w:val="hu-HU"/>
-        </w:rPr>
-        <w:t xml:space="preserve">, melybe a felhasználó neve, azonosítója és jogosultságai vannak kódolva. A kliens ezt a </w:t>
-      </w:r>
-      <w:proofErr w:type="spellStart"/>
-      <w:r>
-        <w:rPr>
-          <w:lang w:val="hu-HU"/>
-        </w:rPr>
-        <w:t>tokent</w:t>
-      </w:r>
-      <w:proofErr w:type="spellEnd"/>
-      <w:r>
-        <w:rPr>
-          <w:lang w:val="hu-HU"/>
-        </w:rPr>
-        <w:t xml:space="preserve"> használhatja a </w:t>
-      </w:r>
-      <w:proofErr w:type="spellStart"/>
-      <w:r>
-        <w:rPr>
-          <w:lang w:val="hu-HU"/>
-        </w:rPr>
-        <w:t>Resource</w:t>
-      </w:r>
-      <w:proofErr w:type="spellEnd"/>
-      <w:r>
-        <w:rPr>
-          <w:lang w:val="hu-HU"/>
-        </w:rPr>
-        <w:t xml:space="preserve"> Serverhez intézett kéréseknél azonosításra.</w:t>
-      </w:r>
-    </w:p>
-    <w:p>
-      <w:pPr>
-        <w:pStyle w:val="Cmsor4"/>
-        <w:jc w:val="both"/>
-        <w:rPr>
-          <w:lang w:val="hu-HU"/>
-        </w:rPr>
-      </w:pPr>
-      <w:r>
-        <w:rPr>
-          <w:lang w:val="hu-HU"/>
-        </w:rPr>
-        <w:t>Kliensek azonosítása</w:t>
-      </w:r>
-    </w:p>
-    <w:p>
-      <w:pPr>
-        <w:ind w:firstLine="708"/>
-        <w:jc w:val="both"/>
-        <w:rPr>
-          <w:lang w:val="hu-HU"/>
-        </w:rPr>
-      </w:pPr>
-      <w:r>
-        <w:rPr>
-          <w:lang w:val="hu-HU"/>
-        </w:rPr>
-        <w:t xml:space="preserve">Az </w:t>
-      </w:r>
-      <w:proofErr w:type="spellStart"/>
-      <w:r>
-        <w:rPr>
-          <w:lang w:val="hu-HU"/>
-        </w:rPr>
-        <w:t>Authorization</w:t>
-      </w:r>
-      <w:proofErr w:type="spellEnd"/>
-      <w:r>
-        <w:rPr>
-          <w:lang w:val="hu-HU"/>
-        </w:rPr>
-        <w:t xml:space="preserve"> Servert csak előre meghatározott kliensalkalmazások érhetik el, ezeket előre regisztrálni kell. A regisztrált kliensek azonosítót és</w:t>
-      </w:r>
-      <w:r>
-        <w:rPr>
-          <w:lang w:val="hu-HU"/>
-        </w:rPr>
-        <w:t xml:space="preserve"> titkos adatot kapnak, mellyel azonosíthatják magukat. Emellett a klienshez tartozó átirányítási </w:t>
-      </w:r>
-      <w:proofErr w:type="spellStart"/>
-      <w:r>
-        <w:rPr>
-          <w:lang w:val="hu-HU"/>
-        </w:rPr>
-        <w:t>url</w:t>
-      </w:r>
-      <w:proofErr w:type="spellEnd"/>
-      <w:r>
-        <w:rPr>
-          <w:lang w:val="hu-HU"/>
-        </w:rPr>
-        <w:t>-ek is előre definiáltak.</w:t>
-      </w:r>
-    </w:p>
-    <w:p>
-      <w:pPr>
-        <w:pStyle w:val="Cmsor3"/>
-        <w:jc w:val="both"/>
-        <w:rPr>
-          <w:lang w:val="hu-HU"/>
-        </w:rPr>
-      </w:pPr>
-      <w:proofErr w:type="spellStart"/>
-      <w:r>
-        <w:rPr>
-          <w:lang w:val="hu-HU"/>
-        </w:rPr>
-        <w:t>Resource</w:t>
-      </w:r>
-      <w:proofErr w:type="spellEnd"/>
-      <w:r>
-        <w:rPr>
-          <w:lang w:val="hu-HU"/>
-        </w:rPr>
-        <w:t xml:space="preserve"> Server</w:t>
-      </w:r>
-    </w:p>
-    <w:p>
-      <w:pPr>
-        <w:ind w:firstLine="708"/>
-        <w:jc w:val="both"/>
-        <w:rPr>
-          <w:lang w:val="hu-HU"/>
-        </w:rPr>
-      </w:pPr>
-      <w:r>
-        <w:rPr>
-          <w:lang w:val="hu-HU"/>
-        </w:rPr>
-        <w:t xml:space="preserve">Ez egy REST API szerver, mely bizonyos privát </w:t>
-      </w:r>
-      <w:proofErr w:type="spellStart"/>
-      <w:r>
-        <w:rPr>
-          <w:lang w:val="hu-HU"/>
-        </w:rPr>
-        <w:t>endpoint-jait</w:t>
-      </w:r>
-      <w:proofErr w:type="spellEnd"/>
-      <w:r>
-        <w:rPr>
-          <w:lang w:val="hu-HU"/>
-        </w:rPr>
-        <w:t xml:space="preserve"> védi. Ezekhez csak azonosított és megfelelő jogosultsággal rendelkező felhasználók férhetnek hozzá.</w:t>
-      </w:r>
-    </w:p>
-    <w:p>
-      <w:pPr>
-        <w:ind w:firstLine="708"/>
-        <w:jc w:val="both"/>
-        <w:rPr>
-          <w:lang w:val="hu-HU"/>
-        </w:rPr>
-      </w:pPr>
-      <w:r>
-        <w:rPr>
-          <w:lang w:val="hu-HU"/>
-        </w:rPr>
-        <w:t xml:space="preserve">Az alkalmazás a kérések fejlécében </w:t>
-      </w:r>
-      <w:proofErr w:type="spellStart"/>
-      <w:r>
-        <w:rPr>
-          <w:lang w:val="hu-HU"/>
-        </w:rPr>
-        <w:t>jwt-tokent</w:t>
-      </w:r>
-      <w:proofErr w:type="spellEnd"/>
-      <w:r>
-        <w:rPr>
-          <w:lang w:val="hu-HU"/>
-        </w:rPr>
-        <w:t xml:space="preserve"> vár, melyet az </w:t>
-      </w:r>
-      <w:proofErr w:type="spellStart"/>
-      <w:r>
-        <w:rPr>
-          <w:lang w:val="hu-HU"/>
-        </w:rPr>
-        <w:t>Authentication</w:t>
-      </w:r>
-      <w:proofErr w:type="spellEnd"/>
-      <w:r>
-        <w:rPr>
-          <w:lang w:val="hu-HU"/>
-        </w:rPr>
-        <w:t xml:space="preserve"> Server segítségével </w:t>
-      </w:r>
-      <w:proofErr w:type="spellStart"/>
-      <w:r>
-        <w:rPr>
-          <w:lang w:val="hu-HU"/>
-        </w:rPr>
-        <w:t>validál</w:t>
-      </w:r>
-      <w:proofErr w:type="spellEnd"/>
-      <w:r>
-        <w:rPr>
-          <w:lang w:val="hu-HU"/>
-        </w:rPr>
-        <w:t xml:space="preserve">. </w:t>
-      </w:r>
-      <w:r>
-        <w:rPr>
-          <w:lang w:val="hu-HU"/>
-        </w:rPr>
-        <w:t xml:space="preserve">A </w:t>
-      </w:r>
-      <w:proofErr w:type="spellStart"/>
-      <w:r>
-        <w:rPr>
-          <w:lang w:val="hu-HU"/>
-        </w:rPr>
-        <w:t>Resource</w:t>
-      </w:r>
-      <w:proofErr w:type="spellEnd"/>
-      <w:r>
-        <w:rPr>
-          <w:lang w:val="hu-HU"/>
-        </w:rPr>
-        <w:t xml:space="preserve"> Server nem kezeli a felhasználók jogosultságait, csupán felhasználja az </w:t>
-      </w:r>
-      <w:proofErr w:type="spellStart"/>
-      <w:r>
-        <w:rPr>
-          <w:lang w:val="hu-HU"/>
-        </w:rPr>
-        <w:t>Authentication</w:t>
-      </w:r>
-      <w:proofErr w:type="spellEnd"/>
-      <w:r>
-        <w:rPr>
-          <w:lang w:val="hu-HU"/>
-        </w:rPr>
-        <w:t xml:space="preserve"> Server-</w:t>
-      </w:r>
-      <w:proofErr w:type="spellStart"/>
-      <w:r>
-        <w:rPr>
-          <w:lang w:val="hu-HU"/>
-        </w:rPr>
-        <w:t>től</w:t>
-      </w:r>
-      <w:proofErr w:type="spellEnd"/>
-      <w:r>
-        <w:rPr>
-          <w:lang w:val="hu-HU"/>
-        </w:rPr>
-        <w:t xml:space="preserve"> kapott információt. </w:t>
-      </w:r>
-      <w:r>
-        <w:rPr>
-          <w:lang w:val="hu-HU"/>
-        </w:rPr>
-        <w:t xml:space="preserve">Érvényes </w:t>
-      </w:r>
-      <w:proofErr w:type="spellStart"/>
-      <w:r>
-        <w:rPr>
-          <w:lang w:val="hu-HU"/>
-        </w:rPr>
-        <w:t>token</w:t>
-      </w:r>
-      <w:proofErr w:type="spellEnd"/>
-      <w:r>
-        <w:rPr>
-          <w:lang w:val="hu-HU"/>
-        </w:rPr>
-        <w:t xml:space="preserve"> esetén kiszolgálja a kérést.</w:t>
-      </w:r>
-    </w:p>
-    <w:p>
-      <w:pPr>
-        <w:pStyle w:val="Cmsor3"/>
-        <w:jc w:val="both"/>
-        <w:rPr>
-          <w:lang w:val="hu-HU"/>
-        </w:rPr>
-      </w:pPr>
-      <w:proofErr w:type="spellStart"/>
-      <w:r>
-        <w:rPr>
-          <w:lang w:val="hu-HU"/>
-        </w:rPr>
-        <w:t>Client</w:t>
+        <w:t>adminnak</w:t>
       </w:r>
       <w:proofErr w:type="spellEnd"/>
     </w:p>
     <w:p>
       <w:pPr>
+        <w:rPr>
+          <w:lang w:val="hu-HU"/>
+        </w:rPr>
+      </w:pPr>
+      <w:r>
+        <w:rPr>
+          <w:lang w:val="hu-HU"/>
+        </w:rPr>
+        <w:t>&lt;</w:t>
+      </w:r>
+      <w:proofErr w:type="spellStart"/>
+      <w:r>
+        <w:rPr>
+          <w:lang w:val="hu-HU"/>
+        </w:rPr>
+        <w:t>host</w:t>
+      </w:r>
+      <w:proofErr w:type="spellEnd"/>
+      <w:r>
+        <w:rPr>
+          <w:lang w:val="hu-HU"/>
+        </w:rPr>
+        <w:t>&gt;/</w:t>
+      </w:r>
+      <w:proofErr w:type="spellStart"/>
+      <w:r>
+        <w:rPr>
+          <w:lang w:val="hu-HU"/>
+        </w:rPr>
+        <w:t>admin</w:t>
+      </w:r>
+      <w:proofErr w:type="spellEnd"/>
+      <w:r>
+        <w:rPr>
+          <w:lang w:val="hu-HU"/>
+        </w:rPr>
+        <w:t>/</w:t>
+      </w:r>
+      <w:proofErr w:type="spellStart"/>
+      <w:r>
+        <w:rPr>
+          <w:lang w:val="hu-HU"/>
+        </w:rPr>
+        <w:t>users</w:t>
+      </w:r>
+      <w:proofErr w:type="spellEnd"/>
+      <w:r>
+        <w:rPr>
+          <w:lang w:val="hu-HU"/>
+        </w:rPr>
+        <w:t xml:space="preserve"> – </w:t>
+      </w:r>
+      <w:r>
+        <w:rPr>
+          <w:lang w:val="hu-HU"/>
+        </w:rPr>
+        <w:t>POST</w:t>
+      </w:r>
+      <w:r>
+        <w:rPr>
+          <w:lang w:val="hu-HU"/>
+        </w:rPr>
+        <w:t xml:space="preserve"> -&gt; </w:t>
+      </w:r>
+      <w:r>
+        <w:rPr>
+          <w:lang w:val="hu-HU"/>
+        </w:rPr>
+        <w:t>egy</w:t>
+      </w:r>
+      <w:r>
+        <w:rPr>
+          <w:lang w:val="hu-HU"/>
+        </w:rPr>
+        <w:t xml:space="preserve"> új</w:t>
+      </w:r>
+      <w:r>
+        <w:rPr>
+          <w:lang w:val="hu-HU"/>
+        </w:rPr>
+        <w:t xml:space="preserve"> felhasználó adatait küldi be, ezáltal frissíti a listát</w:t>
+      </w:r>
+    </w:p>
+    <w:p>
+      <w:pPr>
+        <w:rPr>
+          <w:lang w:val="hu-HU"/>
+        </w:rPr>
+      </w:pPr>
+      <w:r>
+        <w:rPr>
+          <w:lang w:val="hu-HU"/>
+        </w:rPr>
+        <w:t>&lt;</w:t>
+      </w:r>
+      <w:proofErr w:type="spellStart"/>
+      <w:r>
+        <w:rPr>
+          <w:lang w:val="hu-HU"/>
+        </w:rPr>
+        <w:t>host</w:t>
+      </w:r>
+      <w:proofErr w:type="spellEnd"/>
+      <w:r>
+        <w:rPr>
+          <w:lang w:val="hu-HU"/>
+        </w:rPr>
+        <w:t>&gt;/</w:t>
+      </w:r>
+      <w:proofErr w:type="spellStart"/>
+      <w:r>
+        <w:rPr>
+          <w:lang w:val="hu-HU"/>
+        </w:rPr>
+        <w:t>admin</w:t>
+      </w:r>
+      <w:proofErr w:type="spellEnd"/>
+      <w:r>
+        <w:rPr>
+          <w:lang w:val="hu-HU"/>
+        </w:rPr>
+        <w:t>/</w:t>
+      </w:r>
+      <w:proofErr w:type="spellStart"/>
+      <w:r>
+        <w:rPr>
+          <w:lang w:val="hu-HU"/>
+        </w:rPr>
+        <w:t>games</w:t>
+      </w:r>
+      <w:proofErr w:type="spellEnd"/>
+      <w:r>
+        <w:rPr>
+          <w:lang w:val="hu-HU"/>
+        </w:rPr>
+        <w:t xml:space="preserve"> – GET -&gt; visszaadja a játéklistát az </w:t>
+      </w:r>
+      <w:proofErr w:type="spellStart"/>
+      <w:r>
+        <w:rPr>
+          <w:lang w:val="hu-HU"/>
+        </w:rPr>
+        <w:t>adminnak</w:t>
+      </w:r>
+      <w:proofErr w:type="spellEnd"/>
+    </w:p>
+    <w:p>
+      <w:pPr>
+        <w:rPr>
+          <w:lang w:val="hu-HU"/>
+        </w:rPr>
+      </w:pPr>
+      <w:r>
+        <w:rPr>
+          <w:lang w:val="hu-HU"/>
+        </w:rPr>
+        <w:t>&lt;</w:t>
+      </w:r>
+      <w:proofErr w:type="spellStart"/>
+      <w:r>
+        <w:rPr>
+          <w:lang w:val="hu-HU"/>
+        </w:rPr>
+        <w:t>host</w:t>
+      </w:r>
+      <w:proofErr w:type="spellEnd"/>
+      <w:r>
+        <w:rPr>
+          <w:lang w:val="hu-HU"/>
+        </w:rPr>
+        <w:t>&gt;/</w:t>
+      </w:r>
+      <w:proofErr w:type="spellStart"/>
+      <w:r>
+        <w:rPr>
+          <w:lang w:val="hu-HU"/>
+        </w:rPr>
+        <w:t>admin</w:t>
+      </w:r>
+      <w:proofErr w:type="spellEnd"/>
+      <w:r>
+        <w:rPr>
+          <w:lang w:val="hu-HU"/>
+        </w:rPr>
+        <w:t>/</w:t>
+      </w:r>
+      <w:proofErr w:type="spellStart"/>
+      <w:r>
+        <w:rPr>
+          <w:lang w:val="hu-HU"/>
+        </w:rPr>
+        <w:t>games</w:t>
+      </w:r>
+      <w:proofErr w:type="spellEnd"/>
+      <w:r>
+        <w:rPr>
+          <w:lang w:val="hu-HU"/>
+        </w:rPr>
+        <w:t xml:space="preserve"> – </w:t>
+      </w:r>
+      <w:r>
+        <w:rPr>
+          <w:lang w:val="hu-HU"/>
+        </w:rPr>
+        <w:t>POST</w:t>
+      </w:r>
+      <w:r>
+        <w:rPr>
+          <w:lang w:val="hu-HU"/>
+        </w:rPr>
+        <w:t xml:space="preserve"> -&gt; </w:t>
+      </w:r>
+      <w:r>
+        <w:rPr>
+          <w:lang w:val="hu-HU"/>
+        </w:rPr>
+        <w:t>egy új játék adatait küldi be</w:t>
+      </w:r>
+      <w:r>
+        <w:rPr>
+          <w:lang w:val="hu-HU"/>
+        </w:rPr>
+        <w:t>, ezáltal frissíti a</w:t>
+      </w:r>
+      <w:r>
+        <w:rPr>
+          <w:lang w:val="hu-HU"/>
+        </w:rPr>
+        <w:t xml:space="preserve"> listát</w:t>
+      </w:r>
+    </w:p>
+    <w:p>
+      <w:pPr>
+        <w:rPr>
+          <w:lang w:val="hu-HU"/>
+        </w:rPr>
+      </w:pPr>
+      <w:r>
+        <w:rPr>
+          <w:lang w:val="hu-HU"/>
+        </w:rPr>
+        <w:t>&lt;</w:t>
+      </w:r>
+      <w:proofErr w:type="spellStart"/>
+      <w:r>
+        <w:rPr>
+          <w:lang w:val="hu-HU"/>
+        </w:rPr>
+        <w:t>host</w:t>
+      </w:r>
+      <w:proofErr w:type="spellEnd"/>
+      <w:r>
+        <w:rPr>
+          <w:lang w:val="hu-HU"/>
+        </w:rPr>
+        <w:t>&gt;/</w:t>
+      </w:r>
+      <w:proofErr w:type="spellStart"/>
+      <w:r>
+        <w:rPr>
+          <w:lang w:val="hu-HU"/>
+        </w:rPr>
+        <w:t>register</w:t>
+      </w:r>
+      <w:proofErr w:type="spellEnd"/>
+      <w:r>
+        <w:rPr>
+          <w:lang w:val="hu-HU"/>
+        </w:rPr>
+        <w:t xml:space="preserve"> – POST -&gt; a megadott adatokkal felveszi az új felhasználót</w:t>
+      </w:r>
+    </w:p>
+    <w:p>
+      <w:pPr>
+        <w:rPr>
+          <w:lang w:val="hu-HU"/>
+        </w:rPr>
+      </w:pPr>
+      <w:r>
+        <w:rPr>
+          <w:lang w:val="hu-HU"/>
+        </w:rPr>
+        <w:t>&lt;</w:t>
+      </w:r>
+      <w:proofErr w:type="spellStart"/>
+      <w:r>
+        <w:rPr>
+          <w:lang w:val="hu-HU"/>
+        </w:rPr>
+        <w:t>host</w:t>
+      </w:r>
+      <w:proofErr w:type="spellEnd"/>
+      <w:r>
+        <w:rPr>
+          <w:lang w:val="hu-HU"/>
+        </w:rPr>
+        <w:t xml:space="preserve">&gt;/login – GET -&gt; </w:t>
+      </w:r>
+      <w:r>
+        <w:rPr>
+          <w:lang w:val="hu-HU"/>
+        </w:rPr>
+        <w:t xml:space="preserve">ha megfelelőek az átadott adatok, </w:t>
+      </w:r>
+      <w:r>
+        <w:rPr>
+          <w:lang w:val="hu-HU"/>
+        </w:rPr>
+        <w:t xml:space="preserve">akkor visszaad egy </w:t>
+      </w:r>
+      <w:proofErr w:type="spellStart"/>
+      <w:r>
+        <w:rPr>
+          <w:lang w:val="hu-HU"/>
+        </w:rPr>
+        <w:t>access</w:t>
+      </w:r>
+      <w:proofErr w:type="spellEnd"/>
+      <w:r>
+        <w:rPr>
+          <w:lang w:val="hu-HU"/>
+        </w:rPr>
+        <w:t xml:space="preserve"> </w:t>
+      </w:r>
+      <w:proofErr w:type="spellStart"/>
+      <w:r>
+        <w:rPr>
+          <w:lang w:val="hu-HU"/>
+        </w:rPr>
+        <w:t>tokent</w:t>
+      </w:r>
+      <w:proofErr w:type="spellEnd"/>
+    </w:p>
+    <w:p>
+      <w:pPr>
+        <w:rPr>
+          <w:lang w:val="hu-HU"/>
+        </w:rPr>
+      </w:pPr>
+    </w:p>
+    <w:p>
+      <w:pPr>
+        <w:rPr>
+          <w:b/>
+          <w:bCs/>
+          <w:lang w:val="hu-HU"/>
+        </w:rPr>
+      </w:pPr>
+      <w:r>
+        <w:rPr>
+          <w:b/>
+          <w:bCs/>
+          <w:lang w:val="hu-HU"/>
+        </w:rPr>
+        <w:t>Játékok:</w:t>
+      </w:r>
+    </w:p>
+    <w:p>
+      <w:pPr>
+        <w:rPr>
+          <w:lang w:val="hu-HU"/>
+        </w:rPr>
+      </w:pPr>
+      <w:r>
+        <w:rPr>
+          <w:lang w:val="hu-HU"/>
+        </w:rPr>
+        <w:t>&lt;</w:t>
+      </w:r>
+      <w:proofErr w:type="spellStart"/>
+      <w:r>
+        <w:rPr>
+          <w:lang w:val="hu-HU"/>
+        </w:rPr>
+        <w:t>host</w:t>
+      </w:r>
+      <w:proofErr w:type="spellEnd"/>
+      <w:r>
+        <w:rPr>
+          <w:lang w:val="hu-HU"/>
+        </w:rPr>
+        <w:t>&gt;/</w:t>
+      </w:r>
+      <w:proofErr w:type="spellStart"/>
+      <w:r>
+        <w:rPr>
+          <w:lang w:val="hu-HU"/>
+        </w:rPr>
+        <w:t>games</w:t>
+      </w:r>
+      <w:proofErr w:type="spellEnd"/>
+      <w:r>
+        <w:rPr>
+          <w:lang w:val="hu-HU"/>
+        </w:rPr>
+        <w:t>/</w:t>
+      </w:r>
+      <w:proofErr w:type="spellStart"/>
+      <w:r>
+        <w:rPr>
+          <w:lang w:val="hu-HU"/>
+        </w:rPr>
+        <w:t>all</w:t>
+      </w:r>
+      <w:proofErr w:type="spellEnd"/>
+      <w:r>
+        <w:rPr>
+          <w:lang w:val="hu-HU"/>
+        </w:rPr>
+        <w:t xml:space="preserve"> – GET -&gt; visszaadja a teljes játéklistát a felhasználónak</w:t>
+      </w:r>
+    </w:p>
+    <w:p>
+      <w:pPr>
+        <w:rPr>
+          <w:lang w:val="hu-HU"/>
+        </w:rPr>
+      </w:pPr>
+      <w:r>
+        <w:rPr>
+          <w:lang w:val="hu-HU"/>
+        </w:rPr>
+        <w:t>&lt;</w:t>
+      </w:r>
+      <w:proofErr w:type="spellStart"/>
+      <w:r>
+        <w:rPr>
+          <w:lang w:val="hu-HU"/>
+        </w:rPr>
+        <w:t>host</w:t>
+      </w:r>
+      <w:proofErr w:type="spellEnd"/>
+      <w:r>
+        <w:rPr>
+          <w:lang w:val="hu-HU"/>
+        </w:rPr>
+        <w:t>&gt;/</w:t>
+      </w:r>
+      <w:proofErr w:type="spellStart"/>
+      <w:r>
+        <w:rPr>
+          <w:lang w:val="hu-HU"/>
+        </w:rPr>
+        <w:t>games</w:t>
+      </w:r>
+      <w:proofErr w:type="spellEnd"/>
+      <w:r>
+        <w:rPr>
+          <w:lang w:val="hu-HU"/>
+        </w:rPr>
+        <w:t>/&lt;</w:t>
+      </w:r>
+      <w:proofErr w:type="spellStart"/>
+      <w:r>
+        <w:rPr>
+          <w:lang w:val="hu-HU"/>
+        </w:rPr>
+        <w:t>user_name</w:t>
+      </w:r>
+      <w:proofErr w:type="spellEnd"/>
+      <w:r>
+        <w:rPr>
+          <w:lang w:val="hu-HU"/>
+        </w:rPr>
+        <w:t>&gt;/</w:t>
+      </w:r>
+      <w:proofErr w:type="spellStart"/>
+      <w:r>
+        <w:rPr>
+          <w:lang w:val="hu-HU"/>
+        </w:rPr>
+        <w:t>teacher</w:t>
+      </w:r>
+      <w:proofErr w:type="spellEnd"/>
+      <w:r>
+        <w:rPr>
+          <w:lang w:val="hu-HU"/>
+        </w:rPr>
+        <w:t>/&lt;</w:t>
+      </w:r>
+      <w:proofErr w:type="spellStart"/>
+      <w:r>
+        <w:rPr>
+          <w:lang w:val="hu-HU"/>
+        </w:rPr>
+        <w:t>teacher_name</w:t>
+      </w:r>
+      <w:proofErr w:type="spellEnd"/>
+      <w:r>
+        <w:rPr>
+          <w:lang w:val="hu-HU"/>
+        </w:rPr>
+        <w:t xml:space="preserve">&gt; </w:t>
+      </w:r>
+      <w:r>
+        <w:rPr>
+          <w:lang w:val="hu-HU"/>
+        </w:rPr>
+        <w:t>–</w:t>
+      </w:r>
+      <w:r>
+        <w:rPr>
+          <w:lang w:val="hu-HU"/>
+        </w:rPr>
+        <w:t xml:space="preserve"> GET -&gt; visszaadja az adott tanár által javasolt játéklistát a felhasználónak</w:t>
+      </w:r>
+    </w:p>
+    <w:p>
+      <w:pPr>
+        <w:rPr>
+          <w:lang w:val="hu-HU"/>
+        </w:rPr>
+      </w:pPr>
+      <w:r>
+        <w:rPr>
+          <w:lang w:val="hu-HU"/>
+        </w:rPr>
+        <w:t>&lt;</w:t>
+      </w:r>
+      <w:proofErr w:type="spellStart"/>
+      <w:r>
+        <w:rPr>
+          <w:lang w:val="hu-HU"/>
+        </w:rPr>
+        <w:t>host</w:t>
+      </w:r>
+      <w:proofErr w:type="spellEnd"/>
+      <w:r>
+        <w:rPr>
+          <w:lang w:val="hu-HU"/>
+        </w:rPr>
+        <w:t>&gt;/</w:t>
+      </w:r>
+      <w:proofErr w:type="spellStart"/>
+      <w:r>
+        <w:rPr>
+          <w:lang w:val="hu-HU"/>
+        </w:rPr>
+        <w:t>games</w:t>
+      </w:r>
+      <w:proofErr w:type="spellEnd"/>
+      <w:r>
+        <w:rPr>
+          <w:lang w:val="hu-HU"/>
+        </w:rPr>
+        <w:t>/&lt;</w:t>
+      </w:r>
+      <w:proofErr w:type="spellStart"/>
+      <w:r>
+        <w:rPr>
+          <w:lang w:val="hu-HU"/>
+        </w:rPr>
+        <w:t>user_name</w:t>
+      </w:r>
+      <w:proofErr w:type="spellEnd"/>
+      <w:r>
+        <w:rPr>
+          <w:lang w:val="hu-HU"/>
+        </w:rPr>
+        <w:t>&gt;/</w:t>
+      </w:r>
+      <w:proofErr w:type="spellStart"/>
+      <w:r>
+        <w:rPr>
+          <w:lang w:val="hu-HU"/>
+        </w:rPr>
+        <w:t>researcher</w:t>
+      </w:r>
+      <w:proofErr w:type="spellEnd"/>
+      <w:r>
+        <w:rPr>
+          <w:lang w:val="hu-HU"/>
+        </w:rPr>
+        <w:t>/&lt;</w:t>
+      </w:r>
+      <w:proofErr w:type="spellStart"/>
+      <w:r>
+        <w:rPr>
+          <w:lang w:val="hu-HU"/>
+        </w:rPr>
+        <w:t>researcher_name</w:t>
+      </w:r>
+      <w:proofErr w:type="spellEnd"/>
+      <w:r>
+        <w:rPr>
+          <w:lang w:val="hu-HU"/>
+        </w:rPr>
+        <w:t xml:space="preserve">&gt; </w:t>
+      </w:r>
+      <w:r>
+        <w:rPr>
+          <w:lang w:val="hu-HU"/>
+        </w:rPr>
+        <w:t>–</w:t>
+      </w:r>
+      <w:r>
+        <w:rPr>
+          <w:lang w:val="hu-HU"/>
+        </w:rPr>
+        <w:t xml:space="preserve"> GET -&gt; </w:t>
+      </w:r>
+      <w:r>
+        <w:rPr>
+          <w:lang w:val="hu-HU"/>
+        </w:rPr>
+        <w:t xml:space="preserve">visszaadja az adott </w:t>
+      </w:r>
+      <w:r>
+        <w:rPr>
+          <w:lang w:val="hu-HU"/>
+        </w:rPr>
+        <w:t>kutató</w:t>
+      </w:r>
+      <w:r>
+        <w:rPr>
+          <w:lang w:val="hu-HU"/>
+        </w:rPr>
+        <w:t xml:space="preserve"> által javasolt játéklistát a felhasználónak</w:t>
+      </w:r>
+    </w:p>
+    <w:p>
+      <w:pPr>
+        <w:rPr>
+          <w:lang w:val="hu-HU"/>
+        </w:rPr>
+      </w:pPr>
+    </w:p>
+    <w:p>
+      <w:pPr>
+        <w:rPr>
+          <w:b/>
+          <w:bCs/>
+          <w:lang w:val="hu-HU"/>
+        </w:rPr>
+      </w:pPr>
+      <w:r>
+        <w:rPr>
+          <w:b/>
+          <w:bCs/>
+          <w:lang w:val="hu-HU"/>
+        </w:rPr>
+        <w:t>Felhasználó:</w:t>
+      </w:r>
+    </w:p>
+    <w:p>
+      <w:pPr>
+        <w:rPr>
+          <w:lang w:val="hu-HU"/>
+        </w:rPr>
+      </w:pPr>
+      <w:r>
+        <w:rPr>
+          <w:lang w:val="hu-HU"/>
+        </w:rPr>
+        <w:t>&lt;</w:t>
+      </w:r>
+      <w:proofErr w:type="spellStart"/>
+      <w:r>
+        <w:rPr>
+          <w:lang w:val="hu-HU"/>
+        </w:rPr>
+        <w:t>host</w:t>
+      </w:r>
+      <w:proofErr w:type="spellEnd"/>
+      <w:r>
+        <w:rPr>
+          <w:lang w:val="hu-HU"/>
+        </w:rPr>
+        <w:t>&gt;/</w:t>
+      </w:r>
+      <w:proofErr w:type="spellStart"/>
+      <w:r>
+        <w:rPr>
+          <w:lang w:val="hu-HU"/>
+        </w:rPr>
+        <w:t>profile</w:t>
+      </w:r>
+      <w:proofErr w:type="spellEnd"/>
+      <w:r>
+        <w:rPr>
+          <w:lang w:val="hu-HU"/>
+        </w:rPr>
+        <w:t>/&lt;</w:t>
+      </w:r>
+      <w:proofErr w:type="spellStart"/>
+      <w:r>
+        <w:rPr>
+          <w:lang w:val="hu-HU"/>
+        </w:rPr>
+        <w:t>user_name</w:t>
+      </w:r>
+      <w:proofErr w:type="spellEnd"/>
+      <w:r>
+        <w:rPr>
+          <w:lang w:val="hu-HU"/>
+        </w:rPr>
+        <w:t xml:space="preserve">&gt; </w:t>
+      </w:r>
+      <w:r>
+        <w:rPr>
+          <w:lang w:val="hu-HU"/>
+        </w:rPr>
+        <w:t xml:space="preserve">– </w:t>
+      </w:r>
+      <w:r>
+        <w:rPr>
+          <w:lang w:val="hu-HU"/>
+        </w:rPr>
+        <w:t xml:space="preserve">GET -&gt; </w:t>
+      </w:r>
+    </w:p>
+    <w:p>
+      <w:pPr>
+        <w:rPr>
+          <w:lang w:val="hu-HU"/>
+        </w:rPr>
+      </w:pPr>
+    </w:p>
+    <w:p>
+      <w:pPr>
+        <w:pStyle w:val="Cmsor2"/>
+        <w:jc w:val="both"/>
+        <w:rPr>
+          <w:color w:val="7030A0"/>
+          <w:lang w:val="hu-HU"/>
+        </w:rPr>
+      </w:pPr>
+      <w:r>
+        <w:rPr>
+          <w:lang w:val="hu-HU"/>
+        </w:rPr>
+        <w:t>OAuth2</w:t>
+      </w:r>
+      <w:r>
+        <w:rPr>
+          <w:lang w:val="hu-HU"/>
+        </w:rPr>
+        <w:t xml:space="preserve"> – </w:t>
+      </w:r>
+      <w:r>
+        <w:rPr>
+          <w:color w:val="7030A0"/>
+          <w:lang w:val="hu-HU"/>
+        </w:rPr>
+        <w:t>ezt szívesen megcsinálom</w:t>
+      </w:r>
+      <w:r>
+        <w:rPr>
+          <w:color w:val="7030A0"/>
+          <w:lang w:val="hu-HU"/>
+        </w:rPr>
+        <w:t xml:space="preserve"> (Anna)</w:t>
+      </w:r>
+    </w:p>
+    <w:p>
+      <w:pPr>
         <w:ind w:firstLine="708"/>
         <w:jc w:val="both"/>
         <w:rPr>
-          <w:lang w:val="hu-HU"/>
-        </w:rPr>
-      </w:pPr>
-      <w:r>
-        <w:rPr>
-          <w:lang w:val="hu-HU"/>
-        </w:rPr>
-        <w:t xml:space="preserve">A kliens alkalmazás az Authentication Server-t felhasználva igényel hozzáférési </w:t>
+          <w:color w:val="FF0000"/>
+          <w:lang w:val="hu-HU"/>
+        </w:rPr>
+      </w:pPr>
+      <w:r>
+        <w:rPr>
+          <w:lang w:val="hu-HU"/>
+        </w:rPr>
+        <w:t xml:space="preserve">Az elkészült szoftver OAuth2 </w:t>
       </w:r>
       <w:proofErr w:type="spellStart"/>
       <w:r>
         <w:rPr>
           <w:lang w:val="hu-HU"/>
         </w:rPr>
-        <w:t>tokent</w:t>
+        <w:t>autentikációt</w:t>
       </w:r>
       <w:proofErr w:type="spellEnd"/>
       <w:r>
         <w:rPr>
           <w:lang w:val="hu-HU"/>
         </w:rPr>
-        <w:t xml:space="preserve"> a felhasználó számára. Ehhez egy kliens ID-</w:t>
+        <w:t xml:space="preserve"> és </w:t>
       </w:r>
       <w:proofErr w:type="spellStart"/>
       <w:r>
         <w:rPr>
           <w:lang w:val="hu-HU"/>
         </w:rPr>
-        <w:t>val</w:t>
+        <w:t>autorizációt</w:t>
       </w:r>
       <w:proofErr w:type="spellEnd"/>
       <w:r>
         <w:rPr>
           <w:lang w:val="hu-HU"/>
         </w:rPr>
-        <w:t xml:space="preserve">, titkos adattal és átirányítási címmel (ide várja a válasz </w:t>
+        <w:t xml:space="preserve"> biztosít, mely lehetővé teszi, külső alkalmazások számára a felhasználók azonosítását, és jogosultságaik elérését. Az </w:t>
       </w:r>
       <w:proofErr w:type="spellStart"/>
       <w:r>
         <w:rPr>
           <w:lang w:val="hu-HU"/>
         </w:rPr>
-        <w:t>tokent</w:t>
+        <w:t>OAuth</w:t>
       </w:r>
       <w:proofErr w:type="spellEnd"/>
       <w:r>
         <w:rPr>
           <w:lang w:val="hu-HU"/>
         </w:rPr>
-        <w:t xml:space="preserve">) felparaméterezett kérést intéz az Authentication Server felé. A válaszban kapott </w:t>
+        <w:t xml:space="preserve"> 2.0 specifikációban ismertetett szerepeknek megfelelően dedikált </w:t>
       </w:r>
       <w:proofErr w:type="spellStart"/>
       <w:r>
         <w:rPr>
           <w:lang w:val="hu-HU"/>
         </w:rPr>
-        <w:t>jwt-tokent</w:t>
+        <w:t>autorizációs</w:t>
       </w:r>
       <w:proofErr w:type="spellEnd"/>
       <w:r>
         <w:rPr>
           <w:lang w:val="hu-HU"/>
         </w:rPr>
-        <w:t xml:space="preserve"> felhasználja a </w:t>
+        <w:t xml:space="preserve"> szerver (a továbbiakban </w:t>
       </w:r>
       <w:proofErr w:type="spellStart"/>
       <w:r>
         <w:rPr>
           <w:lang w:val="hu-HU"/>
         </w:rPr>
+        <w:t>Authorization</w:t>
+      </w:r>
+      <w:proofErr w:type="spellEnd"/>
+      <w:r>
+        <w:rPr>
+          <w:lang w:val="hu-HU"/>
+        </w:rPr>
+        <w:t xml:space="preserve"> Server) lesz megvalósítva, illetve egy erőforrás szerver (a továbbiakban </w:t>
+      </w:r>
+      <w:proofErr w:type="spellStart"/>
+      <w:r>
+        <w:rPr>
+          <w:lang w:val="hu-HU"/>
+        </w:rPr>
         <w:t>Resource</w:t>
       </w:r>
       <w:proofErr w:type="spellEnd"/>
@@ -6332,7 +6479,28 @@
         <w:rPr>
           <w:lang w:val="hu-HU"/>
         </w:rPr>
-        <w:t xml:space="preserve"> Server felé intézett kéréseknél.</w:t>
+        <w:t xml:space="preserve"> Server) és egy kliens alkalmazás. Az első kettő Spring </w:t>
+      </w:r>
+      <w:proofErr w:type="spellStart"/>
+      <w:r>
+        <w:rPr>
+          <w:lang w:val="hu-HU"/>
+        </w:rPr>
+        <w:t>Security</w:t>
+      </w:r>
+      <w:proofErr w:type="spellEnd"/>
+      <w:r>
+        <w:rPr>
+          <w:lang w:val="hu-HU"/>
+        </w:rPr>
+        <w:t xml:space="preserve"> 6 keretrendszer felhasználásával készül el, míg a kliens </w:t>
+      </w:r>
+      <w:r>
+        <w:rPr>
+          <w:color w:val="FF0000"/>
+          <w:lang w:val="hu-HU"/>
+        </w:rPr>
+        <w:t>(…?)</w:t>
       </w:r>
     </w:p>
     <w:p>
@@ -6343,12 +6511,19 @@
           <w:lang w:val="hu-HU"/>
         </w:rPr>
       </w:pPr>
-      <w:r>
-        <w:rPr>
-          <w:lang w:val="hu-HU"/>
-        </w:rPr>
-        <w:lastRenderedPageBreak/>
-        <w:t>Szerepkörök, jogosultságok</w:t>
+      <w:proofErr w:type="spellStart"/>
+      <w:r>
+        <w:rPr>
+          <w:lang w:val="hu-HU"/>
+        </w:rPr>
+        <w:t>Authorization</w:t>
+      </w:r>
+      <w:proofErr w:type="spellEnd"/>
+      <w:r>
+        <w:rPr>
+          <w:lang w:val="hu-HU"/>
+        </w:rPr>
+        <w:t xml:space="preserve"> Server</w:t>
       </w:r>
     </w:p>
     <w:p>
@@ -6363,65 +6538,27 @@
         <w:rPr>
           <w:lang w:val="hu-HU"/>
         </w:rPr>
-        <w:t>Minden felhasználó egy</w:t>
-      </w:r>
-      <w:r>
-        <w:rPr>
-          <w:lang w:val="hu-HU"/>
-        </w:rPr>
-        <w:t xml:space="preserve"> vagy több</w:t>
-      </w:r>
-      <w:r>
-        <w:rPr>
-          <w:lang w:val="hu-HU"/>
-        </w:rPr>
-        <w:t xml:space="preserve"> szerepkörrel rendelkezik</w:t>
-      </w:r>
-      <w:r>
-        <w:rPr>
-          <w:lang w:val="hu-HU"/>
-        </w:rPr>
-        <w:t xml:space="preserve">, melyek különböző jogosultságokat biztosítanak. </w:t>
-      </w:r>
-      <w:r>
-        <w:rPr>
-          <w:lang w:val="hu-HU"/>
-        </w:rPr>
-        <w:t>Az Authentication Server kizárólag</w:t>
-      </w:r>
-      <w:r>
-        <w:rPr>
-          <w:lang w:val="hu-HU"/>
-        </w:rPr>
-        <w:t xml:space="preserve"> a felhasználók szerepkörét tárolja, és azonosítás után ezt továbbítja a </w:t>
+        <w:t xml:space="preserve">A komponens egy külön backendként </w:t>
+      </w:r>
+      <w:r>
+        <w:rPr>
+          <w:lang w:val="hu-HU"/>
+        </w:rPr>
+        <w:t xml:space="preserve">funkcionál, melynek feladata a felhasználók azonosítása és jogosultságaik kezelése, valamint a kliens alkalmazások számára </w:t>
       </w:r>
       <w:proofErr w:type="spellStart"/>
       <w:r>
         <w:rPr>
           <w:lang w:val="hu-HU"/>
         </w:rPr>
-        <w:t>Resource</w:t>
+        <w:t>autorizáció</w:t>
       </w:r>
       <w:proofErr w:type="spellEnd"/>
       <w:r>
         <w:rPr>
           <w:lang w:val="hu-HU"/>
         </w:rPr>
-        <w:t xml:space="preserve"> Server (illetve más külső alkalmazás) számára. A szerepkörökhöz tartozó jogosultságokat a </w:t>
-      </w:r>
-      <w:proofErr w:type="spellStart"/>
-      <w:r>
-        <w:rPr>
-          <w:lang w:val="hu-HU"/>
-        </w:rPr>
-        <w:t>Resource</w:t>
-      </w:r>
-      <w:proofErr w:type="spellEnd"/>
-      <w:r>
-        <w:rPr>
-          <w:lang w:val="hu-HU"/>
-        </w:rPr>
-        <w:t xml:space="preserve"> Server oldja fel, mivel ez minden alkalmazásnál eltérő lehet, és idővel változhat.</w:t>
+        <w:t xml:space="preserve"> biztosítása. Ez az alkalmazás a terhelés elosztása miatt különválik a projekt során elkészített többi komponenstől, önállóan futtatható.</w:t>
       </w:r>
     </w:p>
     <w:p>
@@ -6436,85 +6573,69 @@
         <w:rPr>
           <w:lang w:val="hu-HU"/>
         </w:rPr>
-        <w:t xml:space="preserve">Bizonyos felhasználói szerepkörök (pl. tanár, szülő) más felhasználókat személyesíthetnek meg (pl. tanuló). A megszemélyesítés az Authentication Server szintjén történik. Miután a felhasználó azonosította magát, a sikeres belépés után az alkalmazás felkínálja (amennyiben lehetséges), hogy mely felhasználó nevében szeretne bejelentkezni. Emiatt a kiváltságos felhasználókhoz további felhasználók vannak rendelve az adatbázisban, akiknek a szerepében felléphet. </w:t>
-      </w:r>
-      <w:r>
-        <w:rPr>
-          <w:color w:val="FF0000"/>
-          <w:lang w:val="hu-HU"/>
-        </w:rPr>
-        <w:t xml:space="preserve">Megszemélyesítés esetén az Authentication Server olyan hozzáférési </w:t>
+        <w:t xml:space="preserve">Az alkalmazáshoz külön adatbázis kapcsolódik, melyben a felhasználók azonosításhoz szükséges adatai lesznek eltárolva (név, </w:t>
       </w:r>
       <w:proofErr w:type="spellStart"/>
       <w:r>
         <w:rPr>
-          <w:color w:val="FF0000"/>
-          <w:lang w:val="hu-HU"/>
-        </w:rPr>
-        <w:t>tokent</w:t>
+          <w:lang w:val="hu-HU"/>
+        </w:rPr>
+        <w:t>id</w:t>
       </w:r>
       <w:proofErr w:type="spellEnd"/>
       <w:r>
         <w:rPr>
-          <w:color w:val="FF0000"/>
-          <w:lang w:val="hu-HU"/>
-        </w:rPr>
-        <w:t xml:space="preserve"> továbbít </w:t>
-      </w:r>
-      <w:r>
-        <w:rPr>
-          <w:color w:val="FF0000"/>
-          <w:lang w:val="hu-HU"/>
-        </w:rPr>
-        <w:t xml:space="preserve">a </w:t>
+          <w:lang w:val="hu-HU"/>
+        </w:rPr>
+        <w:t xml:space="preserve">, </w:t>
       </w:r>
       <w:proofErr w:type="spellStart"/>
       <w:r>
         <w:rPr>
-          <w:color w:val="FF0000"/>
-          <w:lang w:val="hu-HU"/>
-        </w:rPr>
-        <w:t>Resource</w:t>
+          <w:lang w:val="hu-HU"/>
+        </w:rPr>
+        <w:t>secret</w:t>
       </w:r>
       <w:proofErr w:type="spellEnd"/>
       <w:r>
         <w:rPr>
-          <w:color w:val="FF0000"/>
-          <w:lang w:val="hu-HU"/>
-        </w:rPr>
-        <w:t xml:space="preserve"> Server számára,</w:t>
-      </w:r>
-      <w:r>
-        <w:rPr>
-          <w:color w:val="FF0000"/>
-          <w:lang w:val="hu-HU"/>
-        </w:rPr>
-        <w:t xml:space="preserve"> melyben</w:t>
-      </w:r>
-      <w:r>
-        <w:rPr>
-          <w:color w:val="FF0000"/>
-          <w:lang w:val="hu-HU"/>
-        </w:rPr>
-        <w:t xml:space="preserve"> a megszemélyesített felhasználó adatai</w:t>
-      </w:r>
-      <w:r>
-        <w:rPr>
-          <w:color w:val="FF0000"/>
-          <w:lang w:val="hu-HU"/>
-        </w:rPr>
-        <w:t>, illetve egy megszemélyesítést jelző flag</w:t>
-      </w:r>
-      <w:r>
-        <w:rPr>
-          <w:color w:val="FF0000"/>
-          <w:lang w:val="hu-HU"/>
-        </w:rPr>
-        <w:t xml:space="preserve"> szerepel.</w:t>
+          <w:lang w:val="hu-HU"/>
+        </w:rPr>
+        <w:t xml:space="preserve">, jogosultságok). Emellett a regisztrált kliensalkalmazások azonosítására alkalmas adatai is innen elérhetők. A jelszóként funkcionáló titkos adatok az adatbázisba </w:t>
+      </w:r>
+      <w:proofErr w:type="spellStart"/>
+      <w:r>
+        <w:rPr>
+          <w:lang w:val="hu-HU"/>
+        </w:rPr>
+        <w:t>hashelt</w:t>
+      </w:r>
+      <w:proofErr w:type="spellEnd"/>
+      <w:r>
+        <w:rPr>
+          <w:lang w:val="hu-HU"/>
+        </w:rPr>
+        <w:t xml:space="preserve"> formában íródnak. Az adatbázis relációs sémára épül.</w:t>
       </w:r>
     </w:p>
     <w:p>
       <w:pPr>
+        <w:pStyle w:val="Cmsor4"/>
+        <w:jc w:val="both"/>
+        <w:rPr>
+          <w:lang w:val="hu-HU"/>
+        </w:rPr>
+      </w:pPr>
+      <w:r>
+        <w:rPr>
+          <w:lang w:val="hu-HU"/>
+        </w:rPr>
+        <w:lastRenderedPageBreak/>
+        <w:t>Regisztráció</w:t>
+      </w:r>
+    </w:p>
+    <w:p>
+      <w:pPr>
         <w:ind w:firstLine="708"/>
         <w:jc w:val="both"/>
         <w:rPr>
@@ -6525,33 +6646,711 @@
         <w:rPr>
           <w:lang w:val="hu-HU"/>
         </w:rPr>
-        <w:t xml:space="preserve">Az adatbázisban tárolt szerepkör lehetséges értékei a következők: tanuló, kutató, </w:t>
-      </w:r>
-      <w:proofErr w:type="spellStart"/>
-      <w:r>
-        <w:rPr>
-          <w:lang w:val="hu-HU"/>
-        </w:rPr>
-        <w:t>admin</w:t>
-      </w:r>
-      <w:proofErr w:type="spellEnd"/>
-      <w:r>
-        <w:rPr>
-          <w:lang w:val="hu-HU"/>
-        </w:rPr>
-        <w:t>, tanár, szülő.</w:t>
+        <w:t>A szerver regisztrációs felületet biztosít új felhasználók számára. A felhasználói adatok megadását követően új entitás kerül az adatbázisba. A felhasználó jogosultságait később az erre jogosult felhasználók állíthatják be.</w:t>
       </w:r>
     </w:p>
     <w:p>
       <w:pPr>
+        <w:pStyle w:val="Cmsor4"/>
         <w:jc w:val="both"/>
         <w:rPr>
           <w:lang w:val="hu-HU"/>
         </w:rPr>
       </w:pPr>
+      <w:r>
+        <w:rPr>
+          <w:lang w:val="hu-HU"/>
+        </w:rPr>
+        <w:t>Bejelentkezés</w:t>
+      </w:r>
     </w:p>
     <w:p>
       <w:pPr>
+        <w:ind w:firstLine="708"/>
+        <w:jc w:val="both"/>
+        <w:rPr>
+          <w:lang w:val="hu-HU"/>
+        </w:rPr>
+      </w:pPr>
+      <w:r>
+        <w:rPr>
+          <w:lang w:val="hu-HU"/>
+        </w:rPr>
+        <w:t xml:space="preserve">A felhasználót egy általa használt egy kliensalkalmazás átirányítja a bejelentkezési felületre, ahol a felhasználó az egyedi felhasználónevét és jelszavát megadva azonosítja magát. Sikeres bejelentkezést követően a szerver a kliens által megjelölt </w:t>
+      </w:r>
+      <w:proofErr w:type="spellStart"/>
+      <w:r>
+        <w:rPr>
+          <w:lang w:val="hu-HU"/>
+        </w:rPr>
+        <w:t>url-re</w:t>
+      </w:r>
+      <w:proofErr w:type="spellEnd"/>
+      <w:r>
+        <w:rPr>
+          <w:lang w:val="hu-HU"/>
+        </w:rPr>
+        <w:t xml:space="preserve"> irányít és elküldi a hozzáférési </w:t>
+      </w:r>
+      <w:proofErr w:type="spellStart"/>
+      <w:r>
+        <w:rPr>
+          <w:lang w:val="hu-HU"/>
+        </w:rPr>
+        <w:t>tokent</w:t>
+      </w:r>
+      <w:proofErr w:type="spellEnd"/>
+      <w:r>
+        <w:rPr>
+          <w:lang w:val="hu-HU"/>
+        </w:rPr>
+        <w:t>.</w:t>
+      </w:r>
+    </w:p>
+    <w:p>
+      <w:pPr>
+        <w:ind w:firstLine="708"/>
+        <w:jc w:val="both"/>
+        <w:rPr>
+          <w:lang w:val="hu-HU"/>
+        </w:rPr>
+      </w:pPr>
+      <w:r>
+        <w:rPr>
+          <w:lang w:val="hu-HU"/>
+        </w:rPr>
+        <w:t xml:space="preserve">A </w:t>
+      </w:r>
+      <w:proofErr w:type="spellStart"/>
+      <w:r>
+        <w:rPr>
+          <w:lang w:val="hu-HU"/>
+        </w:rPr>
+        <w:t>token</w:t>
+      </w:r>
+      <w:proofErr w:type="spellEnd"/>
+      <w:r>
+        <w:rPr>
+          <w:lang w:val="hu-HU"/>
+        </w:rPr>
+        <w:t xml:space="preserve"> egy </w:t>
+      </w:r>
+      <w:proofErr w:type="spellStart"/>
+      <w:r>
+        <w:rPr>
+          <w:lang w:val="hu-HU"/>
+        </w:rPr>
+        <w:t>jwt</w:t>
+      </w:r>
+      <w:proofErr w:type="spellEnd"/>
+      <w:r>
+        <w:rPr>
+          <w:lang w:val="hu-HU"/>
+        </w:rPr>
+        <w:t xml:space="preserve"> </w:t>
+      </w:r>
+      <w:proofErr w:type="spellStart"/>
+      <w:r>
+        <w:rPr>
+          <w:lang w:val="hu-HU"/>
+        </w:rPr>
+        <w:t>token</w:t>
+      </w:r>
+      <w:proofErr w:type="spellEnd"/>
+      <w:r>
+        <w:rPr>
+          <w:lang w:val="hu-HU"/>
+        </w:rPr>
+        <w:t xml:space="preserve">, melybe a felhasználó neve, azonosítója és jogosultságai vannak kódolva. A kliens ezt a </w:t>
+      </w:r>
+      <w:proofErr w:type="spellStart"/>
+      <w:r>
+        <w:rPr>
+          <w:lang w:val="hu-HU"/>
+        </w:rPr>
+        <w:t>tokent</w:t>
+      </w:r>
+      <w:proofErr w:type="spellEnd"/>
+      <w:r>
+        <w:rPr>
+          <w:lang w:val="hu-HU"/>
+        </w:rPr>
+        <w:t xml:space="preserve"> használhatja a </w:t>
+      </w:r>
+      <w:proofErr w:type="spellStart"/>
+      <w:r>
+        <w:rPr>
+          <w:lang w:val="hu-HU"/>
+        </w:rPr>
+        <w:t>Resource</w:t>
+      </w:r>
+      <w:proofErr w:type="spellEnd"/>
+      <w:r>
+        <w:rPr>
+          <w:lang w:val="hu-HU"/>
+        </w:rPr>
+        <w:t xml:space="preserve"> Serverhez intézett kéréseknél azonosításra.</w:t>
+      </w:r>
+    </w:p>
+    <w:p>
+      <w:pPr>
+        <w:pStyle w:val="Cmsor4"/>
+        <w:jc w:val="both"/>
+        <w:rPr>
+          <w:lang w:val="hu-HU"/>
+        </w:rPr>
+      </w:pPr>
+      <w:r>
+        <w:rPr>
+          <w:lang w:val="hu-HU"/>
+        </w:rPr>
+        <w:t>Kliensek azonosítása</w:t>
+      </w:r>
+    </w:p>
+    <w:p>
+      <w:pPr>
+        <w:ind w:firstLine="708"/>
+        <w:jc w:val="both"/>
+        <w:rPr>
+          <w:lang w:val="hu-HU"/>
+        </w:rPr>
+      </w:pPr>
+      <w:r>
+        <w:rPr>
+          <w:lang w:val="hu-HU"/>
+        </w:rPr>
+        <w:t xml:space="preserve">Az </w:t>
+      </w:r>
+      <w:proofErr w:type="spellStart"/>
+      <w:r>
+        <w:rPr>
+          <w:lang w:val="hu-HU"/>
+        </w:rPr>
+        <w:t>Authorization</w:t>
+      </w:r>
+      <w:proofErr w:type="spellEnd"/>
+      <w:r>
+        <w:rPr>
+          <w:lang w:val="hu-HU"/>
+        </w:rPr>
+        <w:t xml:space="preserve"> Servert csak előre meghatározott kliensalkalmazások érhetik el, ezeket előre regisztrálni kell. A regisztrált kliensek azonosítót és</w:t>
+      </w:r>
+      <w:r>
+        <w:rPr>
+          <w:lang w:val="hu-HU"/>
+        </w:rPr>
+        <w:t xml:space="preserve"> titkos adatot kapnak, mellyel azonosíthatják magukat. Emellett a klienshez tartozó átirányítási </w:t>
+      </w:r>
+      <w:proofErr w:type="spellStart"/>
+      <w:r>
+        <w:rPr>
+          <w:lang w:val="hu-HU"/>
+        </w:rPr>
+        <w:t>url</w:t>
+      </w:r>
+      <w:proofErr w:type="spellEnd"/>
+      <w:r>
+        <w:rPr>
+          <w:lang w:val="hu-HU"/>
+        </w:rPr>
+        <w:t>-ek is előre definiáltak.</w:t>
+      </w:r>
+    </w:p>
+    <w:p>
+      <w:pPr>
+        <w:pStyle w:val="Cmsor3"/>
+        <w:jc w:val="both"/>
+        <w:rPr>
+          <w:lang w:val="hu-HU"/>
+        </w:rPr>
+      </w:pPr>
+      <w:proofErr w:type="spellStart"/>
+      <w:r>
+        <w:rPr>
+          <w:lang w:val="hu-HU"/>
+        </w:rPr>
+        <w:t>Resource</w:t>
+      </w:r>
+      <w:proofErr w:type="spellEnd"/>
+      <w:r>
+        <w:rPr>
+          <w:lang w:val="hu-HU"/>
+        </w:rPr>
+        <w:t xml:space="preserve"> Server</w:t>
+      </w:r>
+    </w:p>
+    <w:p>
+      <w:pPr>
+        <w:ind w:firstLine="708"/>
+        <w:jc w:val="both"/>
+        <w:rPr>
+          <w:lang w:val="hu-HU"/>
+        </w:rPr>
+      </w:pPr>
+      <w:r>
+        <w:rPr>
+          <w:lang w:val="hu-HU"/>
+        </w:rPr>
+        <w:t xml:space="preserve">Ez egy REST API szerver, mely bizonyos privát </w:t>
+      </w:r>
+      <w:proofErr w:type="spellStart"/>
+      <w:r>
+        <w:rPr>
+          <w:lang w:val="hu-HU"/>
+        </w:rPr>
+        <w:t>endpoint-jait</w:t>
+      </w:r>
+      <w:proofErr w:type="spellEnd"/>
+      <w:r>
+        <w:rPr>
+          <w:lang w:val="hu-HU"/>
+        </w:rPr>
+        <w:t xml:space="preserve"> védi. Ezekhez csak azonosított és megfelelő jogosultsággal rendelkező felhasználók férhetnek hozzá.</w:t>
+      </w:r>
+    </w:p>
+    <w:p>
+      <w:pPr>
+        <w:ind w:firstLine="708"/>
+        <w:jc w:val="both"/>
+        <w:rPr>
+          <w:lang w:val="hu-HU"/>
+        </w:rPr>
+      </w:pPr>
+      <w:r>
+        <w:rPr>
+          <w:lang w:val="hu-HU"/>
+        </w:rPr>
+        <w:t xml:space="preserve">Az alkalmazás a kérések fejlécében </w:t>
+      </w:r>
+      <w:proofErr w:type="spellStart"/>
+      <w:r>
+        <w:rPr>
+          <w:lang w:val="hu-HU"/>
+        </w:rPr>
+        <w:t>jwt-tokent</w:t>
+      </w:r>
+      <w:proofErr w:type="spellEnd"/>
+      <w:r>
+        <w:rPr>
+          <w:lang w:val="hu-HU"/>
+        </w:rPr>
+        <w:t xml:space="preserve"> vár, melyet az </w:t>
+      </w:r>
+      <w:proofErr w:type="spellStart"/>
+      <w:r>
+        <w:rPr>
+          <w:lang w:val="hu-HU"/>
+        </w:rPr>
+        <w:t>Authentication</w:t>
+      </w:r>
+      <w:proofErr w:type="spellEnd"/>
+      <w:r>
+        <w:rPr>
+          <w:lang w:val="hu-HU"/>
+        </w:rPr>
+        <w:t xml:space="preserve"> Server segítségével </w:t>
+      </w:r>
+      <w:proofErr w:type="spellStart"/>
+      <w:r>
+        <w:rPr>
+          <w:lang w:val="hu-HU"/>
+        </w:rPr>
+        <w:t>validál</w:t>
+      </w:r>
+      <w:proofErr w:type="spellEnd"/>
+      <w:r>
+        <w:rPr>
+          <w:lang w:val="hu-HU"/>
+        </w:rPr>
+        <w:t xml:space="preserve">. </w:t>
+      </w:r>
+      <w:r>
+        <w:rPr>
+          <w:lang w:val="hu-HU"/>
+        </w:rPr>
+        <w:t xml:space="preserve">A </w:t>
+      </w:r>
+      <w:proofErr w:type="spellStart"/>
+      <w:r>
+        <w:rPr>
+          <w:lang w:val="hu-HU"/>
+        </w:rPr>
+        <w:t>Resource</w:t>
+      </w:r>
+      <w:proofErr w:type="spellEnd"/>
+      <w:r>
+        <w:rPr>
+          <w:lang w:val="hu-HU"/>
+        </w:rPr>
+        <w:t xml:space="preserve"> Server nem kezeli a felhasználók jogosultságait, csupán felhasználja az </w:t>
+      </w:r>
+      <w:proofErr w:type="spellStart"/>
+      <w:r>
+        <w:rPr>
+          <w:lang w:val="hu-HU"/>
+        </w:rPr>
+        <w:t>Authentication</w:t>
+      </w:r>
+      <w:proofErr w:type="spellEnd"/>
+      <w:r>
+        <w:rPr>
+          <w:lang w:val="hu-HU"/>
+        </w:rPr>
+        <w:t xml:space="preserve"> Server-</w:t>
+      </w:r>
+      <w:proofErr w:type="spellStart"/>
+      <w:r>
+        <w:rPr>
+          <w:lang w:val="hu-HU"/>
+        </w:rPr>
+        <w:t>től</w:t>
+      </w:r>
+      <w:proofErr w:type="spellEnd"/>
+      <w:r>
+        <w:rPr>
+          <w:lang w:val="hu-HU"/>
+        </w:rPr>
+        <w:t xml:space="preserve"> kapott információt. </w:t>
+      </w:r>
+      <w:r>
+        <w:rPr>
+          <w:lang w:val="hu-HU"/>
+        </w:rPr>
+        <w:t xml:space="preserve">Érvényes </w:t>
+      </w:r>
+      <w:proofErr w:type="spellStart"/>
+      <w:r>
+        <w:rPr>
+          <w:lang w:val="hu-HU"/>
+        </w:rPr>
+        <w:t>token</w:t>
+      </w:r>
+      <w:proofErr w:type="spellEnd"/>
+      <w:r>
+        <w:rPr>
+          <w:lang w:val="hu-HU"/>
+        </w:rPr>
+        <w:t xml:space="preserve"> esetén kiszolgálja a kérést.</w:t>
+      </w:r>
+    </w:p>
+    <w:p>
+      <w:pPr>
+        <w:pStyle w:val="Cmsor3"/>
+        <w:jc w:val="both"/>
+        <w:rPr>
+          <w:lang w:val="hu-HU"/>
+        </w:rPr>
+      </w:pPr>
+      <w:proofErr w:type="spellStart"/>
+      <w:r>
+        <w:rPr>
+          <w:lang w:val="hu-HU"/>
+        </w:rPr>
+        <w:t>Client</w:t>
+      </w:r>
+      <w:proofErr w:type="spellEnd"/>
+    </w:p>
+    <w:p>
+      <w:pPr>
+        <w:ind w:firstLine="708"/>
+        <w:jc w:val="both"/>
+        <w:rPr>
+          <w:lang w:val="hu-HU"/>
+        </w:rPr>
+      </w:pPr>
+      <w:r>
+        <w:rPr>
+          <w:lang w:val="hu-HU"/>
+        </w:rPr>
+        <w:t xml:space="preserve">A kliens alkalmazás az Authentication Server-t felhasználva igényel hozzáférési </w:t>
+      </w:r>
+      <w:proofErr w:type="spellStart"/>
+      <w:r>
+        <w:rPr>
+          <w:lang w:val="hu-HU"/>
+        </w:rPr>
+        <w:t>tokent</w:t>
+      </w:r>
+      <w:proofErr w:type="spellEnd"/>
+      <w:r>
+        <w:rPr>
+          <w:lang w:val="hu-HU"/>
+        </w:rPr>
+        <w:t xml:space="preserve"> a felhasználó számára. Ehhez egy kliens ID-</w:t>
+      </w:r>
+      <w:proofErr w:type="spellStart"/>
+      <w:r>
+        <w:rPr>
+          <w:lang w:val="hu-HU"/>
+        </w:rPr>
+        <w:t>val</w:t>
+      </w:r>
+      <w:proofErr w:type="spellEnd"/>
+      <w:r>
+        <w:rPr>
+          <w:lang w:val="hu-HU"/>
+        </w:rPr>
+        <w:t xml:space="preserve">, titkos adattal és átirányítási címmel (ide várja a válasz </w:t>
+      </w:r>
+      <w:proofErr w:type="spellStart"/>
+      <w:r>
+        <w:rPr>
+          <w:lang w:val="hu-HU"/>
+        </w:rPr>
+        <w:t>tokent</w:t>
+      </w:r>
+      <w:proofErr w:type="spellEnd"/>
+      <w:r>
+        <w:rPr>
+          <w:lang w:val="hu-HU"/>
+        </w:rPr>
+        <w:t xml:space="preserve">) felparaméterezett kérést intéz az Authentication Server felé. A válaszban kapott </w:t>
+      </w:r>
+      <w:proofErr w:type="spellStart"/>
+      <w:r>
+        <w:rPr>
+          <w:lang w:val="hu-HU"/>
+        </w:rPr>
+        <w:t>jwt-tokent</w:t>
+      </w:r>
+      <w:proofErr w:type="spellEnd"/>
+      <w:r>
+        <w:rPr>
+          <w:lang w:val="hu-HU"/>
+        </w:rPr>
+        <w:t xml:space="preserve"> felhasználja a </w:t>
+      </w:r>
+      <w:proofErr w:type="spellStart"/>
+      <w:r>
+        <w:rPr>
+          <w:lang w:val="hu-HU"/>
+        </w:rPr>
+        <w:t>Resource</w:t>
+      </w:r>
+      <w:proofErr w:type="spellEnd"/>
+      <w:r>
+        <w:rPr>
+          <w:lang w:val="hu-HU"/>
+        </w:rPr>
+        <w:t xml:space="preserve"> Server felé intézett kéréseknél.</w:t>
+      </w:r>
+    </w:p>
+    <w:p>
+      <w:pPr>
+        <w:pStyle w:val="Cmsor3"/>
+        <w:jc w:val="both"/>
+        <w:rPr>
+          <w:lang w:val="hu-HU"/>
+        </w:rPr>
+      </w:pPr>
+      <w:r>
+        <w:rPr>
+          <w:lang w:val="hu-HU"/>
+        </w:rPr>
+        <w:t>Szerepkörök, jogosultságok</w:t>
+      </w:r>
+    </w:p>
+    <w:p>
+      <w:pPr>
+        <w:ind w:firstLine="708"/>
+        <w:jc w:val="both"/>
+        <w:rPr>
+          <w:lang w:val="hu-HU"/>
+        </w:rPr>
+      </w:pPr>
+      <w:r>
+        <w:rPr>
+          <w:lang w:val="hu-HU"/>
+        </w:rPr>
+        <w:t>Minden felhasználó egy</w:t>
+      </w:r>
+      <w:r>
+        <w:rPr>
+          <w:lang w:val="hu-HU"/>
+        </w:rPr>
+        <w:t xml:space="preserve"> vagy több</w:t>
+      </w:r>
+      <w:r>
+        <w:rPr>
+          <w:lang w:val="hu-HU"/>
+        </w:rPr>
+        <w:t xml:space="preserve"> szerepkörrel rendelkezik</w:t>
+      </w:r>
+      <w:r>
+        <w:rPr>
+          <w:lang w:val="hu-HU"/>
+        </w:rPr>
+        <w:t xml:space="preserve">, melyek különböző jogosultságokat biztosítanak. </w:t>
+      </w:r>
+      <w:r>
+        <w:rPr>
+          <w:lang w:val="hu-HU"/>
+        </w:rPr>
+        <w:t>Az Authentication Server kizárólag</w:t>
+      </w:r>
+      <w:r>
+        <w:rPr>
+          <w:lang w:val="hu-HU"/>
+        </w:rPr>
+        <w:t xml:space="preserve"> a felhasználók szerepkörét tárolja, és azonosítás után ezt továbbítja a </w:t>
+      </w:r>
+      <w:proofErr w:type="spellStart"/>
+      <w:r>
+        <w:rPr>
+          <w:lang w:val="hu-HU"/>
+        </w:rPr>
+        <w:t>Resource</w:t>
+      </w:r>
+      <w:proofErr w:type="spellEnd"/>
+      <w:r>
+        <w:rPr>
+          <w:lang w:val="hu-HU"/>
+        </w:rPr>
+        <w:t xml:space="preserve"> Server (illetve más külső alkalmazás) számára. A szerepkörökhöz tartozó jogosultságokat a </w:t>
+      </w:r>
+      <w:proofErr w:type="spellStart"/>
+      <w:r>
+        <w:rPr>
+          <w:lang w:val="hu-HU"/>
+        </w:rPr>
+        <w:t>Resource</w:t>
+      </w:r>
+      <w:proofErr w:type="spellEnd"/>
+      <w:r>
+        <w:rPr>
+          <w:lang w:val="hu-HU"/>
+        </w:rPr>
+        <w:t xml:space="preserve"> Server oldja fel, mivel ez minden alkalmazásnál eltérő lehet, és idővel változhat.</w:t>
+      </w:r>
+    </w:p>
+    <w:p>
+      <w:pPr>
+        <w:ind w:firstLine="708"/>
+        <w:jc w:val="both"/>
+        <w:rPr>
+          <w:lang w:val="hu-HU"/>
+        </w:rPr>
+      </w:pPr>
+      <w:r>
+        <w:rPr>
+          <w:lang w:val="hu-HU"/>
+        </w:rPr>
+        <w:t xml:space="preserve">Bizonyos felhasználói szerepkörök (pl. tanár, szülő) más felhasználókat személyesíthetnek meg (pl. tanuló). A megszemélyesítés az Authentication Server szintjén történik. Miután a felhasználó azonosította magát, a sikeres belépés után az alkalmazás felkínálja (amennyiben lehetséges), hogy mely felhasználó nevében szeretne bejelentkezni. Emiatt a kiváltságos felhasználókhoz további felhasználók vannak rendelve az adatbázisban, akiknek a szerepében felléphet. </w:t>
+      </w:r>
+      <w:r>
+        <w:rPr>
+          <w:color w:val="FF0000"/>
+          <w:lang w:val="hu-HU"/>
+        </w:rPr>
+        <w:t xml:space="preserve">Megszemélyesítés esetén az Authentication Server olyan hozzáférési </w:t>
+      </w:r>
+      <w:proofErr w:type="spellStart"/>
+      <w:r>
+        <w:rPr>
+          <w:color w:val="FF0000"/>
+          <w:lang w:val="hu-HU"/>
+        </w:rPr>
+        <w:t>tokent</w:t>
+      </w:r>
+      <w:proofErr w:type="spellEnd"/>
+      <w:r>
+        <w:rPr>
+          <w:color w:val="FF0000"/>
+          <w:lang w:val="hu-HU"/>
+        </w:rPr>
+        <w:t xml:space="preserve"> továbbít </w:t>
+      </w:r>
+      <w:r>
+        <w:rPr>
+          <w:color w:val="FF0000"/>
+          <w:lang w:val="hu-HU"/>
+        </w:rPr>
+        <w:t xml:space="preserve">a </w:t>
+      </w:r>
+      <w:proofErr w:type="spellStart"/>
+      <w:r>
+        <w:rPr>
+          <w:color w:val="FF0000"/>
+          <w:lang w:val="hu-HU"/>
+        </w:rPr>
+        <w:t>Resource</w:t>
+      </w:r>
+      <w:proofErr w:type="spellEnd"/>
+      <w:r>
+        <w:rPr>
+          <w:color w:val="FF0000"/>
+          <w:lang w:val="hu-HU"/>
+        </w:rPr>
+        <w:t xml:space="preserve"> Server számára,</w:t>
+      </w:r>
+      <w:r>
+        <w:rPr>
+          <w:color w:val="FF0000"/>
+          <w:lang w:val="hu-HU"/>
+        </w:rPr>
+        <w:t xml:space="preserve"> melyben</w:t>
+      </w:r>
+      <w:r>
+        <w:rPr>
+          <w:color w:val="FF0000"/>
+          <w:lang w:val="hu-HU"/>
+        </w:rPr>
+        <w:t xml:space="preserve"> a megszemélyesített felhasználó adatai</w:t>
+      </w:r>
+      <w:r>
+        <w:rPr>
+          <w:color w:val="FF0000"/>
+          <w:lang w:val="hu-HU"/>
+        </w:rPr>
+        <w:t>, illetve egy megszemélyesítést jelző flag</w:t>
+      </w:r>
+      <w:r>
+        <w:rPr>
+          <w:color w:val="FF0000"/>
+          <w:lang w:val="hu-HU"/>
+        </w:rPr>
+        <w:t xml:space="preserve"> szerepel.</w:t>
+      </w:r>
+    </w:p>
+    <w:p>
+      <w:pPr>
+        <w:ind w:firstLine="708"/>
+        <w:jc w:val="both"/>
+        <w:rPr>
+          <w:lang w:val="hu-HU"/>
+        </w:rPr>
+      </w:pPr>
+      <w:r>
+        <w:rPr>
+          <w:lang w:val="hu-HU"/>
+        </w:rPr>
+        <w:t xml:space="preserve">Az adatbázisban tárolt szerepkör lehetséges értékei a következők: tanuló, kutató, </w:t>
+      </w:r>
+      <w:proofErr w:type="spellStart"/>
+      <w:r>
+        <w:rPr>
+          <w:lang w:val="hu-HU"/>
+        </w:rPr>
+        <w:t>admin</w:t>
+      </w:r>
+      <w:proofErr w:type="spellEnd"/>
+      <w:r>
+        <w:rPr>
+          <w:lang w:val="hu-HU"/>
+        </w:rPr>
+        <w:t>, tanár, szülő.</w:t>
+      </w:r>
+    </w:p>
+    <w:p>
+      <w:pPr>
+        <w:jc w:val="both"/>
+        <w:rPr>
+          <w:lang w:val="hu-HU"/>
+        </w:rPr>
+      </w:pPr>
+    </w:p>
+    <w:p>
+      <w:pPr>
         <w:pStyle w:val="Cmsor2"/>
         <w:rPr>
           <w:lang w:val="hu-HU"/>
@@ -6561,6 +7360,7 @@
         <w:rPr>
           <w:lang w:val="hu-HU"/>
         </w:rPr>
+        <w:lastRenderedPageBreak/>
         <w:t>Játékok megvalósítása</w:t>
       </w:r>
     </w:p>
@@ -6979,9 +7779,9 @@
     </w:lvl>
   </w:abstractNum>
   <w:abstractNum w:abstractNumId="1" w15:restartNumberingAfterBreak="0">
-    <w:nsid w:val="2CA61D0C"/>
+    <w:nsid w:val="12F73863"/>
     <w:multiLevelType w:val="hybridMultilevel"/>
-    <w:tmpl w:val="3DDA4514"/>
+    <w:tmpl w:val="E0ACBBE6"/>
     <w:lvl w:ilvl="0" w:tplc="040E0001">
       <w:start w:val="1"/>
       <w:numFmt w:val="bullet"/>
@@ -7092,6 +7892,458 @@
     </w:lvl>
   </w:abstractNum>
   <w:abstractNum w:abstractNumId="2" w15:restartNumberingAfterBreak="0">
+    <w:nsid w:val="1438692A"/>
+    <w:multiLevelType w:val="hybridMultilevel"/>
+    <w:tmpl w:val="6094A79E"/>
+    <w:lvl w:ilvl="0" w:tplc="040E0001">
+      <w:start w:val="1"/>
+      <w:numFmt w:val="bullet"/>
+      <w:lvlText w:val=""/>
+      <w:lvlJc w:val="left"/>
+      <w:pPr>
+        <w:ind w:left="720" w:hanging="360"/>
+      </w:pPr>
+      <w:rPr>
+        <w:rFonts w:ascii="Symbol" w:hAnsi="Symbol" w:hint="default"/>
+      </w:rPr>
+    </w:lvl>
+    <w:lvl w:ilvl="1" w:tplc="040E0003" w:tentative="1">
+      <w:start w:val="1"/>
+      <w:numFmt w:val="bullet"/>
+      <w:lvlText w:val="o"/>
+      <w:lvlJc w:val="left"/>
+      <w:pPr>
+        <w:ind w:left="1440" w:hanging="360"/>
+      </w:pPr>
+      <w:rPr>
+        <w:rFonts w:ascii="Courier New" w:hAnsi="Courier New" w:cs="Courier New" w:hint="default"/>
+      </w:rPr>
+    </w:lvl>
+    <w:lvl w:ilvl="2" w:tplc="040E0005" w:tentative="1">
+      <w:start w:val="1"/>
+      <w:numFmt w:val="bullet"/>
+      <w:lvlText w:val=""/>
+      <w:lvlJc w:val="left"/>
+      <w:pPr>
+        <w:ind w:left="2160" w:hanging="360"/>
+      </w:pPr>
+      <w:rPr>
+        <w:rFonts w:ascii="Wingdings" w:hAnsi="Wingdings" w:hint="default"/>
+      </w:rPr>
+    </w:lvl>
+    <w:lvl w:ilvl="3" w:tplc="040E0001" w:tentative="1">
+      <w:start w:val="1"/>
+      <w:numFmt w:val="bullet"/>
+      <w:lvlText w:val=""/>
+      <w:lvlJc w:val="left"/>
+      <w:pPr>
+        <w:ind w:left="2880" w:hanging="360"/>
+      </w:pPr>
+      <w:rPr>
+        <w:rFonts w:ascii="Symbol" w:hAnsi="Symbol" w:hint="default"/>
+      </w:rPr>
+    </w:lvl>
+    <w:lvl w:ilvl="4" w:tplc="040E0003" w:tentative="1">
+      <w:start w:val="1"/>
+      <w:numFmt w:val="bullet"/>
+      <w:lvlText w:val="o"/>
+      <w:lvlJc w:val="left"/>
+      <w:pPr>
+        <w:ind w:left="3600" w:hanging="360"/>
+      </w:pPr>
+      <w:rPr>
+        <w:rFonts w:ascii="Courier New" w:hAnsi="Courier New" w:cs="Courier New" w:hint="default"/>
+      </w:rPr>
+    </w:lvl>
+    <w:lvl w:ilvl="5" w:tplc="040E0005" w:tentative="1">
+      <w:start w:val="1"/>
+      <w:numFmt w:val="bullet"/>
+      <w:lvlText w:val=""/>
+      <w:lvlJc w:val="left"/>
+      <w:pPr>
+        <w:ind w:left="4320" w:hanging="360"/>
+      </w:pPr>
+      <w:rPr>
+        <w:rFonts w:ascii="Wingdings" w:hAnsi="Wingdings" w:hint="default"/>
+      </w:rPr>
+    </w:lvl>
+    <w:lvl w:ilvl="6" w:tplc="040E0001" w:tentative="1">
+      <w:start w:val="1"/>
+      <w:numFmt w:val="bullet"/>
+      <w:lvlText w:val=""/>
+      <w:lvlJc w:val="left"/>
+      <w:pPr>
+        <w:ind w:left="5040" w:hanging="360"/>
+      </w:pPr>
+      <w:rPr>
+        <w:rFonts w:ascii="Symbol" w:hAnsi="Symbol" w:hint="default"/>
+      </w:rPr>
+    </w:lvl>
+    <w:lvl w:ilvl="7" w:tplc="040E0003" w:tentative="1">
+      <w:start w:val="1"/>
+      <w:numFmt w:val="bullet"/>
+      <w:lvlText w:val="o"/>
+      <w:lvlJc w:val="left"/>
+      <w:pPr>
+        <w:ind w:left="5760" w:hanging="360"/>
+      </w:pPr>
+      <w:rPr>
+        <w:rFonts w:ascii="Courier New" w:hAnsi="Courier New" w:cs="Courier New" w:hint="default"/>
+      </w:rPr>
+    </w:lvl>
+    <w:lvl w:ilvl="8" w:tplc="040E0005" w:tentative="1">
+      <w:start w:val="1"/>
+      <w:numFmt w:val="bullet"/>
+      <w:lvlText w:val=""/>
+      <w:lvlJc w:val="left"/>
+      <w:pPr>
+        <w:ind w:left="6480" w:hanging="360"/>
+      </w:pPr>
+      <w:rPr>
+        <w:rFonts w:ascii="Wingdings" w:hAnsi="Wingdings" w:hint="default"/>
+      </w:rPr>
+    </w:lvl>
+  </w:abstractNum>
+  <w:abstractNum w:abstractNumId="3" w15:restartNumberingAfterBreak="0">
+    <w:nsid w:val="2A373A8F"/>
+    <w:multiLevelType w:val="hybridMultilevel"/>
+    <w:tmpl w:val="74625C44"/>
+    <w:lvl w:ilvl="0" w:tplc="040E0001">
+      <w:start w:val="1"/>
+      <w:numFmt w:val="bullet"/>
+      <w:lvlText w:val=""/>
+      <w:lvlJc w:val="left"/>
+      <w:pPr>
+        <w:ind w:left="720" w:hanging="360"/>
+      </w:pPr>
+      <w:rPr>
+        <w:rFonts w:ascii="Symbol" w:hAnsi="Symbol" w:hint="default"/>
+      </w:rPr>
+    </w:lvl>
+    <w:lvl w:ilvl="1" w:tplc="040E0003" w:tentative="1">
+      <w:start w:val="1"/>
+      <w:numFmt w:val="bullet"/>
+      <w:lvlText w:val="o"/>
+      <w:lvlJc w:val="left"/>
+      <w:pPr>
+        <w:ind w:left="1440" w:hanging="360"/>
+      </w:pPr>
+      <w:rPr>
+        <w:rFonts w:ascii="Courier New" w:hAnsi="Courier New" w:cs="Courier New" w:hint="default"/>
+      </w:rPr>
+    </w:lvl>
+    <w:lvl w:ilvl="2" w:tplc="040E0005" w:tentative="1">
+      <w:start w:val="1"/>
+      <w:numFmt w:val="bullet"/>
+      <w:lvlText w:val=""/>
+      <w:lvlJc w:val="left"/>
+      <w:pPr>
+        <w:ind w:left="2160" w:hanging="360"/>
+      </w:pPr>
+      <w:rPr>
+        <w:rFonts w:ascii="Wingdings" w:hAnsi="Wingdings" w:hint="default"/>
+      </w:rPr>
+    </w:lvl>
+    <w:lvl w:ilvl="3" w:tplc="040E0001" w:tentative="1">
+      <w:start w:val="1"/>
+      <w:numFmt w:val="bullet"/>
+      <w:lvlText w:val=""/>
+      <w:lvlJc w:val="left"/>
+      <w:pPr>
+        <w:ind w:left="2880" w:hanging="360"/>
+      </w:pPr>
+      <w:rPr>
+        <w:rFonts w:ascii="Symbol" w:hAnsi="Symbol" w:hint="default"/>
+      </w:rPr>
+    </w:lvl>
+    <w:lvl w:ilvl="4" w:tplc="040E0003" w:tentative="1">
+      <w:start w:val="1"/>
+      <w:numFmt w:val="bullet"/>
+      <w:lvlText w:val="o"/>
+      <w:lvlJc w:val="left"/>
+      <w:pPr>
+        <w:ind w:left="3600" w:hanging="360"/>
+      </w:pPr>
+      <w:rPr>
+        <w:rFonts w:ascii="Courier New" w:hAnsi="Courier New" w:cs="Courier New" w:hint="default"/>
+      </w:rPr>
+    </w:lvl>
+    <w:lvl w:ilvl="5" w:tplc="040E0005" w:tentative="1">
+      <w:start w:val="1"/>
+      <w:numFmt w:val="bullet"/>
+      <w:lvlText w:val=""/>
+      <w:lvlJc w:val="left"/>
+      <w:pPr>
+        <w:ind w:left="4320" w:hanging="360"/>
+      </w:pPr>
+      <w:rPr>
+        <w:rFonts w:ascii="Wingdings" w:hAnsi="Wingdings" w:hint="default"/>
+      </w:rPr>
+    </w:lvl>
+    <w:lvl w:ilvl="6" w:tplc="040E0001" w:tentative="1">
+      <w:start w:val="1"/>
+      <w:numFmt w:val="bullet"/>
+      <w:lvlText w:val=""/>
+      <w:lvlJc w:val="left"/>
+      <w:pPr>
+        <w:ind w:left="5040" w:hanging="360"/>
+      </w:pPr>
+      <w:rPr>
+        <w:rFonts w:ascii="Symbol" w:hAnsi="Symbol" w:hint="default"/>
+      </w:rPr>
+    </w:lvl>
+    <w:lvl w:ilvl="7" w:tplc="040E0003" w:tentative="1">
+      <w:start w:val="1"/>
+      <w:numFmt w:val="bullet"/>
+      <w:lvlText w:val="o"/>
+      <w:lvlJc w:val="left"/>
+      <w:pPr>
+        <w:ind w:left="5760" w:hanging="360"/>
+      </w:pPr>
+      <w:rPr>
+        <w:rFonts w:ascii="Courier New" w:hAnsi="Courier New" w:cs="Courier New" w:hint="default"/>
+      </w:rPr>
+    </w:lvl>
+    <w:lvl w:ilvl="8" w:tplc="040E0005" w:tentative="1">
+      <w:start w:val="1"/>
+      <w:numFmt w:val="bullet"/>
+      <w:lvlText w:val=""/>
+      <w:lvlJc w:val="left"/>
+      <w:pPr>
+        <w:ind w:left="6480" w:hanging="360"/>
+      </w:pPr>
+      <w:rPr>
+        <w:rFonts w:ascii="Wingdings" w:hAnsi="Wingdings" w:hint="default"/>
+      </w:rPr>
+    </w:lvl>
+  </w:abstractNum>
+  <w:abstractNum w:abstractNumId="4" w15:restartNumberingAfterBreak="0">
+    <w:nsid w:val="2CA61D0C"/>
+    <w:multiLevelType w:val="hybridMultilevel"/>
+    <w:tmpl w:val="3DDA4514"/>
+    <w:lvl w:ilvl="0" w:tplc="040E0001">
+      <w:start w:val="1"/>
+      <w:numFmt w:val="bullet"/>
+      <w:lvlText w:val=""/>
+      <w:lvlJc w:val="left"/>
+      <w:pPr>
+        <w:ind w:left="720" w:hanging="360"/>
+      </w:pPr>
+      <w:rPr>
+        <w:rFonts w:ascii="Symbol" w:hAnsi="Symbol" w:hint="default"/>
+      </w:rPr>
+    </w:lvl>
+    <w:lvl w:ilvl="1" w:tplc="040E0003" w:tentative="1">
+      <w:start w:val="1"/>
+      <w:numFmt w:val="bullet"/>
+      <w:lvlText w:val="o"/>
+      <w:lvlJc w:val="left"/>
+      <w:pPr>
+        <w:ind w:left="1440" w:hanging="360"/>
+      </w:pPr>
+      <w:rPr>
+        <w:rFonts w:ascii="Courier New" w:hAnsi="Courier New" w:cs="Courier New" w:hint="default"/>
+      </w:rPr>
+    </w:lvl>
+    <w:lvl w:ilvl="2" w:tplc="040E0005" w:tentative="1">
+      <w:start w:val="1"/>
+      <w:numFmt w:val="bullet"/>
+      <w:lvlText w:val=""/>
+      <w:lvlJc w:val="left"/>
+      <w:pPr>
+        <w:ind w:left="2160" w:hanging="360"/>
+      </w:pPr>
+      <w:rPr>
+        <w:rFonts w:ascii="Wingdings" w:hAnsi="Wingdings" w:hint="default"/>
+      </w:rPr>
+    </w:lvl>
+    <w:lvl w:ilvl="3" w:tplc="040E0001" w:tentative="1">
+      <w:start w:val="1"/>
+      <w:numFmt w:val="bullet"/>
+      <w:lvlText w:val=""/>
+      <w:lvlJc w:val="left"/>
+      <w:pPr>
+        <w:ind w:left="2880" w:hanging="360"/>
+      </w:pPr>
+      <w:rPr>
+        <w:rFonts w:ascii="Symbol" w:hAnsi="Symbol" w:hint="default"/>
+      </w:rPr>
+    </w:lvl>
+    <w:lvl w:ilvl="4" w:tplc="040E0003" w:tentative="1">
+      <w:start w:val="1"/>
+      <w:numFmt w:val="bullet"/>
+      <w:lvlText w:val="o"/>
+      <w:lvlJc w:val="left"/>
+      <w:pPr>
+        <w:ind w:left="3600" w:hanging="360"/>
+      </w:pPr>
+      <w:rPr>
+        <w:rFonts w:ascii="Courier New" w:hAnsi="Courier New" w:cs="Courier New" w:hint="default"/>
+      </w:rPr>
+    </w:lvl>
+    <w:lvl w:ilvl="5" w:tplc="040E0005" w:tentative="1">
+      <w:start w:val="1"/>
+      <w:numFmt w:val="bullet"/>
+      <w:lvlText w:val=""/>
+      <w:lvlJc w:val="left"/>
+      <w:pPr>
+        <w:ind w:left="4320" w:hanging="360"/>
+      </w:pPr>
+      <w:rPr>
+        <w:rFonts w:ascii="Wingdings" w:hAnsi="Wingdings" w:hint="default"/>
+      </w:rPr>
+    </w:lvl>
+    <w:lvl w:ilvl="6" w:tplc="040E0001" w:tentative="1">
+      <w:start w:val="1"/>
+      <w:numFmt w:val="bullet"/>
+      <w:lvlText w:val=""/>
+      <w:lvlJc w:val="left"/>
+      <w:pPr>
+        <w:ind w:left="5040" w:hanging="360"/>
+      </w:pPr>
+      <w:rPr>
+        <w:rFonts w:ascii="Symbol" w:hAnsi="Symbol" w:hint="default"/>
+      </w:rPr>
+    </w:lvl>
+    <w:lvl w:ilvl="7" w:tplc="040E0003" w:tentative="1">
+      <w:start w:val="1"/>
+      <w:numFmt w:val="bullet"/>
+      <w:lvlText w:val="o"/>
+      <w:lvlJc w:val="left"/>
+      <w:pPr>
+        <w:ind w:left="5760" w:hanging="360"/>
+      </w:pPr>
+      <w:rPr>
+        <w:rFonts w:ascii="Courier New" w:hAnsi="Courier New" w:cs="Courier New" w:hint="default"/>
+      </w:rPr>
+    </w:lvl>
+    <w:lvl w:ilvl="8" w:tplc="040E0005" w:tentative="1">
+      <w:start w:val="1"/>
+      <w:numFmt w:val="bullet"/>
+      <w:lvlText w:val=""/>
+      <w:lvlJc w:val="left"/>
+      <w:pPr>
+        <w:ind w:left="6480" w:hanging="360"/>
+      </w:pPr>
+      <w:rPr>
+        <w:rFonts w:ascii="Wingdings" w:hAnsi="Wingdings" w:hint="default"/>
+      </w:rPr>
+    </w:lvl>
+  </w:abstractNum>
+  <w:abstractNum w:abstractNumId="5" w15:restartNumberingAfterBreak="0">
+    <w:nsid w:val="31A66422"/>
+    <w:multiLevelType w:val="hybridMultilevel"/>
+    <w:tmpl w:val="91EA3FBC"/>
+    <w:lvl w:ilvl="0" w:tplc="040E0001">
+      <w:start w:val="1"/>
+      <w:numFmt w:val="bullet"/>
+      <w:lvlText w:val=""/>
+      <w:lvlJc w:val="left"/>
+      <w:pPr>
+        <w:ind w:left="720" w:hanging="360"/>
+      </w:pPr>
+      <w:rPr>
+        <w:rFonts w:ascii="Symbol" w:hAnsi="Symbol" w:hint="default"/>
+      </w:rPr>
+    </w:lvl>
+    <w:lvl w:ilvl="1" w:tplc="040E0003" w:tentative="1">
+      <w:start w:val="1"/>
+      <w:numFmt w:val="bullet"/>
+      <w:lvlText w:val="o"/>
+      <w:lvlJc w:val="left"/>
+      <w:pPr>
+        <w:ind w:left="1440" w:hanging="360"/>
+      </w:pPr>
+      <w:rPr>
+        <w:rFonts w:ascii="Courier New" w:hAnsi="Courier New" w:cs="Courier New" w:hint="default"/>
+      </w:rPr>
+    </w:lvl>
+    <w:lvl w:ilvl="2" w:tplc="040E0005" w:tentative="1">
+      <w:start w:val="1"/>
+      <w:numFmt w:val="bullet"/>
+      <w:lvlText w:val=""/>
+      <w:lvlJc w:val="left"/>
+      <w:pPr>
+        <w:ind w:left="2160" w:hanging="360"/>
+      </w:pPr>
+      <w:rPr>
+        <w:rFonts w:ascii="Wingdings" w:hAnsi="Wingdings" w:hint="default"/>
+      </w:rPr>
+    </w:lvl>
+    <w:lvl w:ilvl="3" w:tplc="040E0001" w:tentative="1">
+      <w:start w:val="1"/>
+      <w:numFmt w:val="bullet"/>
+      <w:lvlText w:val=""/>
+      <w:lvlJc w:val="left"/>
+      <w:pPr>
+        <w:ind w:left="2880" w:hanging="360"/>
+      </w:pPr>
+      <w:rPr>
+        <w:rFonts w:ascii="Symbol" w:hAnsi="Symbol" w:hint="default"/>
+      </w:rPr>
+    </w:lvl>
+    <w:lvl w:ilvl="4" w:tplc="040E0003" w:tentative="1">
+      <w:start w:val="1"/>
+      <w:numFmt w:val="bullet"/>
+      <w:lvlText w:val="o"/>
+      <w:lvlJc w:val="left"/>
+      <w:pPr>
+        <w:ind w:left="3600" w:hanging="360"/>
+      </w:pPr>
+      <w:rPr>
+        <w:rFonts w:ascii="Courier New" w:hAnsi="Courier New" w:cs="Courier New" w:hint="default"/>
+      </w:rPr>
+    </w:lvl>
+    <w:lvl w:ilvl="5" w:tplc="040E0005" w:tentative="1">
+      <w:start w:val="1"/>
+      <w:numFmt w:val="bullet"/>
+      <w:lvlText w:val=""/>
+      <w:lvlJc w:val="left"/>
+      <w:pPr>
+        <w:ind w:left="4320" w:hanging="360"/>
+      </w:pPr>
+      <w:rPr>
+        <w:rFonts w:ascii="Wingdings" w:hAnsi="Wingdings" w:hint="default"/>
+      </w:rPr>
+    </w:lvl>
+    <w:lvl w:ilvl="6" w:tplc="040E0001" w:tentative="1">
+      <w:start w:val="1"/>
+      <w:numFmt w:val="bullet"/>
+      <w:lvlText w:val=""/>
+      <w:lvlJc w:val="left"/>
+      <w:pPr>
+        <w:ind w:left="5040" w:hanging="360"/>
+      </w:pPr>
+      <w:rPr>
+        <w:rFonts w:ascii="Symbol" w:hAnsi="Symbol" w:hint="default"/>
+      </w:rPr>
+    </w:lvl>
+    <w:lvl w:ilvl="7" w:tplc="040E0003" w:tentative="1">
+      <w:start w:val="1"/>
+      <w:numFmt w:val="bullet"/>
+      <w:lvlText w:val="o"/>
+      <w:lvlJc w:val="left"/>
+      <w:pPr>
+        <w:ind w:left="5760" w:hanging="360"/>
+      </w:pPr>
+      <w:rPr>
+        <w:rFonts w:ascii="Courier New" w:hAnsi="Courier New" w:cs="Courier New" w:hint="default"/>
+      </w:rPr>
+    </w:lvl>
+    <w:lvl w:ilvl="8" w:tplc="040E0005" w:tentative="1">
+      <w:start w:val="1"/>
+      <w:numFmt w:val="bullet"/>
+      <w:lvlText w:val=""/>
+      <w:lvlJc w:val="left"/>
+      <w:pPr>
+        <w:ind w:left="6480" w:hanging="360"/>
+      </w:pPr>
+      <w:rPr>
+        <w:rFonts w:ascii="Wingdings" w:hAnsi="Wingdings" w:hint="default"/>
+      </w:rPr>
+    </w:lvl>
+  </w:abstractNum>
+  <w:abstractNum w:abstractNumId="6" w15:restartNumberingAfterBreak="0">
     <w:nsid w:val="38361DEC"/>
     <w:multiLevelType w:val="hybridMultilevel"/>
     <w:tmpl w:val="38D251E0"/>
@@ -7204,7 +8456,120 @@
       </w:rPr>
     </w:lvl>
   </w:abstractNum>
-  <w:abstractNum w:abstractNumId="3" w15:restartNumberingAfterBreak="0">
+  <w:abstractNum w:abstractNumId="7" w15:restartNumberingAfterBreak="0">
+    <w:nsid w:val="4E1B25E7"/>
+    <w:multiLevelType w:val="hybridMultilevel"/>
+    <w:tmpl w:val="899458B0"/>
+    <w:lvl w:ilvl="0" w:tplc="040E0001">
+      <w:start w:val="1"/>
+      <w:numFmt w:val="bullet"/>
+      <w:lvlText w:val=""/>
+      <w:lvlJc w:val="left"/>
+      <w:pPr>
+        <w:ind w:left="720" w:hanging="360"/>
+      </w:pPr>
+      <w:rPr>
+        <w:rFonts w:ascii="Symbol" w:hAnsi="Symbol" w:hint="default"/>
+      </w:rPr>
+    </w:lvl>
+    <w:lvl w:ilvl="1" w:tplc="040E0003" w:tentative="1">
+      <w:start w:val="1"/>
+      <w:numFmt w:val="bullet"/>
+      <w:lvlText w:val="o"/>
+      <w:lvlJc w:val="left"/>
+      <w:pPr>
+        <w:ind w:left="1440" w:hanging="360"/>
+      </w:pPr>
+      <w:rPr>
+        <w:rFonts w:ascii="Courier New" w:hAnsi="Courier New" w:cs="Courier New" w:hint="default"/>
+      </w:rPr>
+    </w:lvl>
+    <w:lvl w:ilvl="2" w:tplc="040E0005" w:tentative="1">
+      <w:start w:val="1"/>
+      <w:numFmt w:val="bullet"/>
+      <w:lvlText w:val=""/>
+      <w:lvlJc w:val="left"/>
+      <w:pPr>
+        <w:ind w:left="2160" w:hanging="360"/>
+      </w:pPr>
+      <w:rPr>
+        <w:rFonts w:ascii="Wingdings" w:hAnsi="Wingdings" w:hint="default"/>
+      </w:rPr>
+    </w:lvl>
+    <w:lvl w:ilvl="3" w:tplc="040E0001" w:tentative="1">
+      <w:start w:val="1"/>
+      <w:numFmt w:val="bullet"/>
+      <w:lvlText w:val=""/>
+      <w:lvlJc w:val="left"/>
+      <w:pPr>
+        <w:ind w:left="2880" w:hanging="360"/>
+      </w:pPr>
+      <w:rPr>
+        <w:rFonts w:ascii="Symbol" w:hAnsi="Symbol" w:hint="default"/>
+      </w:rPr>
+    </w:lvl>
+    <w:lvl w:ilvl="4" w:tplc="040E0003" w:tentative="1">
+      <w:start w:val="1"/>
+      <w:numFmt w:val="bullet"/>
+      <w:lvlText w:val="o"/>
+      <w:lvlJc w:val="left"/>
+      <w:pPr>
+        <w:ind w:left="3600" w:hanging="360"/>
+      </w:pPr>
+      <w:rPr>
+        <w:rFonts w:ascii="Courier New" w:hAnsi="Courier New" w:cs="Courier New" w:hint="default"/>
+      </w:rPr>
+    </w:lvl>
+    <w:lvl w:ilvl="5" w:tplc="040E0005" w:tentative="1">
+      <w:start w:val="1"/>
+      <w:numFmt w:val="bullet"/>
+      <w:lvlText w:val=""/>
+      <w:lvlJc w:val="left"/>
+      <w:pPr>
+        <w:ind w:left="4320" w:hanging="360"/>
+      </w:pPr>
+      <w:rPr>
+        <w:rFonts w:ascii="Wingdings" w:hAnsi="Wingdings" w:hint="default"/>
+      </w:rPr>
+    </w:lvl>
+    <w:lvl w:ilvl="6" w:tplc="040E0001" w:tentative="1">
+      <w:start w:val="1"/>
+      <w:numFmt w:val="bullet"/>
+      <w:lvlText w:val=""/>
+      <w:lvlJc w:val="left"/>
+      <w:pPr>
+        <w:ind w:left="5040" w:hanging="360"/>
+      </w:pPr>
+      <w:rPr>
+        <w:rFonts w:ascii="Symbol" w:hAnsi="Symbol" w:hint="default"/>
+      </w:rPr>
+    </w:lvl>
+    <w:lvl w:ilvl="7" w:tplc="040E0003" w:tentative="1">
+      <w:start w:val="1"/>
+      <w:numFmt w:val="bullet"/>
+      <w:lvlText w:val="o"/>
+      <w:lvlJc w:val="left"/>
+      <w:pPr>
+        <w:ind w:left="5760" w:hanging="360"/>
+      </w:pPr>
+      <w:rPr>
+        <w:rFonts w:ascii="Courier New" w:hAnsi="Courier New" w:cs="Courier New" w:hint="default"/>
+      </w:rPr>
+    </w:lvl>
+    <w:lvl w:ilvl="8" w:tplc="040E0005" w:tentative="1">
+      <w:start w:val="1"/>
+      <w:numFmt w:val="bullet"/>
+      <w:lvlText w:val=""/>
+      <w:lvlJc w:val="left"/>
+      <w:pPr>
+        <w:ind w:left="6480" w:hanging="360"/>
+      </w:pPr>
+      <w:rPr>
+        <w:rFonts w:ascii="Wingdings" w:hAnsi="Wingdings" w:hint="default"/>
+      </w:rPr>
+    </w:lvl>
+  </w:abstractNum>
+  <w:abstractNum w:abstractNumId="8" w15:restartNumberingAfterBreak="0">
     <w:nsid w:val="6DF10415"/>
     <w:multiLevelType w:val="hybridMultilevel"/>
     <w:tmpl w:val="7594224C"/>
@@ -7317,7 +8682,7 @@
       </w:rPr>
     </w:lvl>
   </w:abstractNum>
-  <w:abstractNum w:abstractNumId="4" w15:restartNumberingAfterBreak="0">
+  <w:abstractNum w:abstractNumId="9" w15:restartNumberingAfterBreak="0">
     <w:nsid w:val="7A457628"/>
     <w:multiLevelType w:val="hybridMultilevel"/>
     <w:tmpl w:val="7D28EDBC"/>
@@ -7431,19 +8796,34 @@
     </w:lvl>
   </w:abstractNum>
   <w:num w:numId="1" w16cid:durableId="1011418510">
-    <w:abstractNumId w:val="1"/>
+    <w:abstractNumId w:val="4"/>
   </w:num>
   <w:num w:numId="2" w16cid:durableId="1527476429">
     <w:abstractNumId w:val="0"/>
   </w:num>
   <w:num w:numId="3" w16cid:durableId="12539445">
-    <w:abstractNumId w:val="4"/>
+    <w:abstractNumId w:val="9"/>
   </w:num>
   <w:num w:numId="4" w16cid:durableId="179781866">
+    <w:abstractNumId w:val="6"/>
+  </w:num>
+  <w:num w:numId="5" w16cid:durableId="1290628935">
+    <w:abstractNumId w:val="8"/>
+  </w:num>
+  <w:num w:numId="6" w16cid:durableId="441387266">
+    <w:abstractNumId w:val="7"/>
+  </w:num>
+  <w:num w:numId="7" w16cid:durableId="539519057">
+    <w:abstractNumId w:val="3"/>
+  </w:num>
+  <w:num w:numId="8" w16cid:durableId="576090309">
     <w:abstractNumId w:val="2"/>
   </w:num>
-  <w:num w:numId="5" w16cid:durableId="1290628935">
-    <w:abstractNumId w:val="3"/>
+  <w:num w:numId="9" w16cid:durableId="3360529">
+    <w:abstractNumId w:val="1"/>
+  </w:num>
+  <w:num w:numId="10" w16cid:durableId="419060075">
+    <w:abstractNumId w:val="5"/>
   </w:num>
 </w:numbering>
 </file>

</xml_diff>

<commit_message>
REST API endpoints again
</commit_message>
<xml_diff>
--- a/Dokumentacio/Specifikacio.docx
+++ b/Dokumentacio/Specifikacio.docx
@@ -1373,24 +1373,10 @@
             </w:r>
             <w:r>
               <w:rPr>
-                <w:color w:val="FF0000"/>
+                <w:color w:val="000000" w:themeColor="text1"/>
                 <w:lang w:val="hu-HU"/>
               </w:rPr>
               <w:t>A játékok egymásra is hatnak</w:t>
-            </w:r>
-            <w:r>
-              <w:rPr>
-                <w:color w:val="FF0000"/>
-                <w:lang w:val="hu-HU"/>
-              </w:rPr>
-              <w:t xml:space="preserve"> (ez adattárolás szintjén jelentkezik-e bárhogy)</w:t>
-            </w:r>
-            <w:r>
-              <w:rPr>
-                <w:color w:val="FF0000"/>
-                <w:lang w:val="hu-HU"/>
-              </w:rPr>
-              <w:t>?</w:t>
             </w:r>
           </w:p>
         </w:tc>
@@ -1785,16 +1771,10 @@
             </w:r>
             <w:r>
               <w:rPr>
-                <w:color w:val="FF0000"/>
-                <w:lang w:val="hu-HU"/>
-              </w:rPr>
-              <w:t>eredmény</w:t>
-            </w:r>
-            <w:r>
-              <w:rPr>
-                <w:lang w:val="hu-HU"/>
-              </w:rPr>
-              <w:t>.</w:t>
+                <w:color w:val="000000" w:themeColor="text1"/>
+                <w:lang w:val="hu-HU"/>
+              </w:rPr>
+              <w:t>eredmény.</w:t>
             </w:r>
           </w:p>
         </w:tc>
@@ -2299,13 +2279,13 @@
             <w:pPr>
               <w:jc w:val="both"/>
               <w:rPr>
-                <w:color w:val="FF0000"/>
-                <w:lang w:val="hu-HU"/>
-              </w:rPr>
-            </w:pPr>
-            <w:r>
-              <w:rPr>
-                <w:color w:val="FF0000"/>
+                <w:color w:val="000000" w:themeColor="text1"/>
+                <w:lang w:val="hu-HU"/>
+              </w:rPr>
+            </w:pPr>
+            <w:r>
+              <w:rPr>
+                <w:color w:val="000000" w:themeColor="text1"/>
                 <w:lang w:val="hu-HU"/>
               </w:rPr>
               <w:t>Profil és tréning elkülönítése</w:t>
@@ -4016,7 +3996,6 @@
         <w:tabs>
           <w:tab w:val="left" w:pos="4678"/>
         </w:tabs>
-        <w:jc w:val="both"/>
         <w:rPr>
           <w:noProof/>
           <w:lang w:val="hu-HU"/>
@@ -4039,30 +4018,7 @@
           <w:color w:val="538135" w:themeColor="accent6" w:themeShade="BF"/>
           <w:lang w:val="hu-HU"/>
         </w:rPr>
-        <w:t>ezt megcsinálom</w:t>
-      </w:r>
-      <w:r>
-        <w:rPr>
-          <w:color w:val="538135" w:themeColor="accent6" w:themeShade="BF"/>
-          <w:lang w:val="hu-HU"/>
-        </w:rPr>
-        <w:t xml:space="preserve"> </w:t>
-      </w:r>
-      <w:proofErr w:type="spellStart"/>
-      <w:r>
-        <w:rPr>
-          <w:color w:val="538135" w:themeColor="accent6" w:themeShade="BF"/>
-          <w:lang w:val="hu-HU"/>
-        </w:rPr>
-        <w:t>Paintben</w:t>
-      </w:r>
-      <w:proofErr w:type="spellEnd"/>
-      <w:r>
-        <w:rPr>
-          <w:color w:val="538135" w:themeColor="accent6" w:themeShade="BF"/>
-          <w:lang w:val="hu-HU"/>
-        </w:rPr>
-        <w:t xml:space="preserve"> (Matyi)</w:t>
+        <w:t>(Matyi)</w:t>
       </w:r>
       <w:r>
         <w:rPr>
@@ -4307,7 +4263,7 @@
         <mc:AlternateContent>
           <mc:Choice Requires="wps">
             <w:drawing>
-              <wp:anchor distT="45720" distB="45720" distL="114300" distR="114300" simplePos="0" relativeHeight="251666432" behindDoc="0" locked="0" layoutInCell="1" allowOverlap="1" wp14:anchorId="23583D06" wp14:editId="2ACF0350">
+              <wp:anchor distT="45720" distB="45720" distL="114300" distR="114300" simplePos="0" relativeHeight="251666432" behindDoc="0" locked="0" layoutInCell="1" allowOverlap="1" wp14:anchorId="23583D06" wp14:editId="3FE3858A">
                 <wp:simplePos x="0" y="0"/>
                 <wp:positionH relativeFrom="column">
                   <wp:posOffset>338455</wp:posOffset>
@@ -4316,7 +4272,7 @@
                   <wp:posOffset>3376930</wp:posOffset>
                 </wp:positionV>
                 <wp:extent cx="1743075" cy="1404620"/>
-                <wp:effectExtent l="0" t="0" r="28575" b="15875"/>
+                <wp:effectExtent l="0" t="0" r="0" b="0"/>
                 <wp:wrapSquare wrapText="bothSides"/>
                 <wp:docPr id="217" name="Szövegdoboz 2"/>
                 <wp:cNvGraphicFramePr>
@@ -4338,9 +4294,7 @@
                         </a:prstGeom>
                         <a:noFill/>
                         <a:ln w="9525">
-                          <a:solidFill>
-                            <a:srgbClr val="000000"/>
-                          </a:solidFill>
+                          <a:noFill/>
                           <a:miter lim="800000"/>
                           <a:headEnd/>
                           <a:tailEnd/>
@@ -4404,7 +4358,7 @@
                 <v:stroke joinstyle="miter"/>
                 <v:path gradientshapeok="t" o:connecttype="rect"/>
               </v:shapetype>
-              <v:shape id="Szövegdoboz 2" o:spid="_x0000_s1026" type="#_x0000_t202" style="position:absolute;left:0;text-align:left;margin-left:26.65pt;margin-top:265.9pt;width:137.25pt;height:110.6pt;z-index:251666432;visibility:visible;mso-wrap-style:square;mso-width-percent:0;mso-height-percent:200;mso-wrap-distance-left:9pt;mso-wrap-distance-top:3.6pt;mso-wrap-distance-right:9pt;mso-wrap-distance-bottom:3.6pt;mso-position-horizontal:absolute;mso-position-horizontal-relative:text;mso-position-vertical:absolute;mso-position-vertical-relative:text;mso-width-percent:0;mso-height-percent:200;mso-width-relative:margin;mso-height-relative:margin;v-text-anchor:top" o:gfxdata="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" filled="f">
+              <v:shape id="Szövegdoboz 2" o:spid="_x0000_s1026" type="#_x0000_t202" style="position:absolute;left:0;text-align:left;margin-left:26.65pt;margin-top:265.9pt;width:137.25pt;height:110.6pt;z-index:251666432;visibility:visible;mso-wrap-style:square;mso-width-percent:0;mso-height-percent:200;mso-wrap-distance-left:9pt;mso-wrap-distance-top:3.6pt;mso-wrap-distance-right:9pt;mso-wrap-distance-bottom:3.6pt;mso-position-horizontal:absolute;mso-position-horizontal-relative:text;mso-position-vertical:absolute;mso-position-vertical-relative:text;mso-width-percent:0;mso-height-percent:200;mso-width-relative:margin;mso-height-relative:margin;v-text-anchor:top" o:gfxdata="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" filled="f" stroked="f">
                 <v:textbox style="mso-fit-shape-to-text:t">
                   <w:txbxContent>
                     <w:p>
@@ -4456,7 +4410,7 @@
         <mc:AlternateContent>
           <mc:Choice Requires="wps">
             <w:drawing>
-              <wp:anchor distT="45720" distB="45720" distL="114300" distR="114300" simplePos="0" relativeHeight="251667456" behindDoc="0" locked="0" layoutInCell="1" allowOverlap="1" wp14:anchorId="576174D1" wp14:editId="3553E0F9">
+              <wp:anchor distT="45720" distB="45720" distL="114300" distR="114300" simplePos="0" relativeHeight="251667456" behindDoc="0" locked="0" layoutInCell="1" allowOverlap="1" wp14:anchorId="576174D1" wp14:editId="1454EA4B">
                 <wp:simplePos x="0" y="0"/>
                 <wp:positionH relativeFrom="column">
                   <wp:posOffset>4281805</wp:posOffset>
@@ -4465,7 +4419,7 @@
                   <wp:posOffset>3376930</wp:posOffset>
                 </wp:positionV>
                 <wp:extent cx="800100" cy="1404620"/>
-                <wp:effectExtent l="0" t="0" r="19050" b="15875"/>
+                <wp:effectExtent l="0" t="0" r="0" b="0"/>
                 <wp:wrapSquare wrapText="bothSides"/>
                 <wp:docPr id="11" name="Szövegdoboz 2"/>
                 <wp:cNvGraphicFramePr>
@@ -4487,9 +4441,7 @@
                         </a:prstGeom>
                         <a:noFill/>
                         <a:ln w="9525">
-                          <a:solidFill>
-                            <a:srgbClr val="000000"/>
-                          </a:solidFill>
+                          <a:noFill/>
                           <a:miter lim="800000"/>
                           <a:headEnd/>
                           <a:tailEnd/>
@@ -4531,7 +4483,7 @@
           </mc:Choice>
           <mc:Fallback>
             <w:pict>
-              <v:shape w14:anchorId="576174D1" id="_x0000_s1027" type="#_x0000_t202" style="position:absolute;left:0;text-align:left;margin-left:337.15pt;margin-top:265.9pt;width:63pt;height:110.6pt;z-index:251667456;visibility:visible;mso-wrap-style:square;mso-width-percent:0;mso-height-percent:200;mso-wrap-distance-left:9pt;mso-wrap-distance-top:3.6pt;mso-wrap-distance-right:9pt;mso-wrap-distance-bottom:3.6pt;mso-position-horizontal:absolute;mso-position-horizontal-relative:text;mso-position-vertical:absolute;mso-position-vertical-relative:text;mso-width-percent:0;mso-height-percent:200;mso-width-relative:margin;mso-height-relative:margin;v-text-anchor:top" o:gfxdata="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" filled="f">
+              <v:shape w14:anchorId="576174D1" id="_x0000_s1027" type="#_x0000_t202" style="position:absolute;left:0;text-align:left;margin-left:337.15pt;margin-top:265.9pt;width:63pt;height:110.6pt;z-index:251667456;visibility:visible;mso-wrap-style:square;mso-width-percent:0;mso-height-percent:200;mso-wrap-distance-left:9pt;mso-wrap-distance-top:3.6pt;mso-wrap-distance-right:9pt;mso-wrap-distance-bottom:3.6pt;mso-position-horizontal:absolute;mso-position-horizontal-relative:text;mso-position-vertical:absolute;mso-position-vertical-relative:text;mso-width-percent:0;mso-height-percent:200;mso-width-relative:margin;mso-height-relative:margin;v-text-anchor:top" o:gfxdata="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" filled="f" stroked="f">
                 <v:textbox style="mso-fit-shape-to-text:t">
                   <w:txbxContent>
                     <w:p>
@@ -4565,7 +4517,7 @@
         <mc:AlternateContent>
           <mc:Choice Requires="wps">
             <w:drawing>
-              <wp:anchor distT="45720" distB="45720" distL="114300" distR="114300" simplePos="0" relativeHeight="251669504" behindDoc="0" locked="0" layoutInCell="1" allowOverlap="1" wp14:anchorId="7F3C638C" wp14:editId="4AC3E22D">
+              <wp:anchor distT="45720" distB="45720" distL="114300" distR="114300" simplePos="0" relativeHeight="251669504" behindDoc="0" locked="0" layoutInCell="1" allowOverlap="1" wp14:anchorId="7F3C638C" wp14:editId="4D9E912F">
                 <wp:simplePos x="0" y="0"/>
                 <wp:positionH relativeFrom="column">
                   <wp:posOffset>3533643</wp:posOffset>
@@ -4574,7 +4526,7 @@
                   <wp:posOffset>8186576</wp:posOffset>
                 </wp:positionV>
                 <wp:extent cx="2360930" cy="1404620"/>
-                <wp:effectExtent l="0" t="0" r="19685" b="11430"/>
+                <wp:effectExtent l="0" t="0" r="0" b="5080"/>
                 <wp:wrapSquare wrapText="bothSides"/>
                 <wp:docPr id="13" name="Szövegdoboz 2"/>
                 <wp:cNvGraphicFramePr>
@@ -4596,9 +4548,7 @@
                         </a:prstGeom>
                         <a:noFill/>
                         <a:ln w="9525">
-                          <a:solidFill>
-                            <a:srgbClr val="000000"/>
-                          </a:solidFill>
+                          <a:noFill/>
                           <a:miter lim="800000"/>
                           <a:headEnd/>
                           <a:tailEnd/>
@@ -4666,7 +4616,7 @@
           </mc:Choice>
           <mc:Fallback>
             <w:pict>
-              <v:shape w14:anchorId="7F3C638C" id="_x0000_s1028" type="#_x0000_t202" style="position:absolute;left:0;text-align:left;margin-left:278.25pt;margin-top:644.6pt;width:185.9pt;height:110.6pt;z-index:251669504;visibility:visible;mso-wrap-style:square;mso-width-percent:400;mso-height-percent:200;mso-wrap-distance-left:9pt;mso-wrap-distance-top:3.6pt;mso-wrap-distance-right:9pt;mso-wrap-distance-bottom:3.6pt;mso-position-horizontal:absolute;mso-position-horizontal-relative:text;mso-position-vertical:absolute;mso-position-vertical-relative:text;mso-width-percent:400;mso-height-percent:200;mso-width-relative:margin;mso-height-relative:margin;v-text-anchor:top" o:gfxdata="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" filled="f">
+              <v:shape w14:anchorId="7F3C638C" id="_x0000_s1028" type="#_x0000_t202" style="position:absolute;left:0;text-align:left;margin-left:278.25pt;margin-top:644.6pt;width:185.9pt;height:110.6pt;z-index:251669504;visibility:visible;mso-wrap-style:square;mso-width-percent:400;mso-height-percent:200;mso-wrap-distance-left:9pt;mso-wrap-distance-top:3.6pt;mso-wrap-distance-right:9pt;mso-wrap-distance-bottom:3.6pt;mso-position-horizontal:absolute;mso-position-horizontal-relative:text;mso-position-vertical:absolute;mso-position-vertical-relative:text;mso-width-percent:400;mso-height-percent:200;mso-width-relative:margin;mso-height-relative:margin;v-text-anchor:top" o:gfxdata="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" filled="f" stroked="f">
                 <v:textbox style="mso-fit-shape-to-text:t">
                   <w:txbxContent>
                     <w:p>
@@ -4726,7 +4676,7 @@
         <mc:AlternateContent>
           <mc:Choice Requires="wps">
             <w:drawing>
-              <wp:anchor distT="45720" distB="45720" distL="114300" distR="114300" simplePos="0" relativeHeight="251668480" behindDoc="0" locked="0" layoutInCell="1" allowOverlap="1" wp14:anchorId="57C8BCFA" wp14:editId="65FA5D01">
+              <wp:anchor distT="45720" distB="45720" distL="114300" distR="114300" simplePos="0" relativeHeight="251668480" behindDoc="0" locked="0" layoutInCell="1" allowOverlap="1" wp14:anchorId="57C8BCFA" wp14:editId="3EF5D1BC">
                 <wp:simplePos x="0" y="0"/>
                 <wp:positionH relativeFrom="column">
                   <wp:posOffset>125934</wp:posOffset>
@@ -4735,7 +4685,7 @@
                   <wp:posOffset>8186755</wp:posOffset>
                 </wp:positionV>
                 <wp:extent cx="2360930" cy="1404620"/>
-                <wp:effectExtent l="0" t="0" r="19685" b="11430"/>
+                <wp:effectExtent l="0" t="0" r="0" b="5080"/>
                 <wp:wrapSquare wrapText="bothSides"/>
                 <wp:docPr id="12" name="Szövegdoboz 2"/>
                 <wp:cNvGraphicFramePr>
@@ -4757,9 +4707,7 @@
                         </a:prstGeom>
                         <a:noFill/>
                         <a:ln w="9525">
-                          <a:solidFill>
-                            <a:srgbClr val="000000"/>
-                          </a:solidFill>
+                          <a:noFill/>
                           <a:miter lim="800000"/>
                           <a:headEnd/>
                           <a:tailEnd/>
@@ -4827,7 +4775,7 @@
           </mc:Choice>
           <mc:Fallback>
             <w:pict>
-              <v:shape w14:anchorId="57C8BCFA" id="_x0000_s1029" type="#_x0000_t202" style="position:absolute;left:0;text-align:left;margin-left:9.9pt;margin-top:644.65pt;width:185.9pt;height:110.6pt;z-index:251668480;visibility:visible;mso-wrap-style:square;mso-width-percent:400;mso-height-percent:200;mso-wrap-distance-left:9pt;mso-wrap-distance-top:3.6pt;mso-wrap-distance-right:9pt;mso-wrap-distance-bottom:3.6pt;mso-position-horizontal:absolute;mso-position-horizontal-relative:text;mso-position-vertical:absolute;mso-position-vertical-relative:text;mso-width-percent:400;mso-height-percent:200;mso-width-relative:margin;mso-height-relative:margin;v-text-anchor:top" o:gfxdata="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" filled="f">
+              <v:shape w14:anchorId="57C8BCFA" id="_x0000_s1029" type="#_x0000_t202" style="position:absolute;left:0;text-align:left;margin-left:9.9pt;margin-top:644.65pt;width:185.9pt;height:110.6pt;z-index:251668480;visibility:visible;mso-wrap-style:square;mso-width-percent:400;mso-height-percent:200;mso-wrap-distance-left:9pt;mso-wrap-distance-top:3.6pt;mso-wrap-distance-right:9pt;mso-wrap-distance-bottom:3.6pt;mso-position-horizontal:absolute;mso-position-horizontal-relative:text;mso-position-vertical:absolute;mso-position-vertical-relative:text;mso-width-percent:400;mso-height-percent:200;mso-width-relative:margin;mso-height-relative:margin;v-text-anchor:top" o:gfxdata="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" filled="f" stroked="f">
                 <v:textbox style="mso-fit-shape-to-text:t">
                   <w:txbxContent>
                     <w:p>
@@ -5191,14 +5139,7 @@
           <w:color w:val="7030A0"/>
           <w:lang w:val="hu-HU"/>
         </w:rPr>
-        <w:t>ezt megcsinálom</w:t>
-      </w:r>
-      <w:r>
-        <w:rPr>
-          <w:color w:val="7030A0"/>
-          <w:lang w:val="hu-HU"/>
-        </w:rPr>
-        <w:t xml:space="preserve"> (Anna)</w:t>
+        <w:t>(Anna)</w:t>
       </w:r>
     </w:p>
     <w:p>
@@ -5522,20 +5463,6 @@
           <w:color w:val="538135" w:themeColor="accent6" w:themeShade="BF"/>
           <w:lang w:val="hu-HU"/>
         </w:rPr>
-        <w:t>ezt megcsinálom</w:t>
-      </w:r>
-      <w:r>
-        <w:rPr>
-          <w:color w:val="538135" w:themeColor="accent6" w:themeShade="BF"/>
-          <w:lang w:val="hu-HU"/>
-        </w:rPr>
-        <w:t xml:space="preserve"> </w:t>
-      </w:r>
-      <w:r>
-        <w:rPr>
-          <w:color w:val="538135" w:themeColor="accent6" w:themeShade="BF"/>
-          <w:lang w:val="hu-HU"/>
-        </w:rPr>
         <w:t>(Matyi)</w:t>
       </w:r>
     </w:p>
@@ -5678,25 +5605,27 @@
         <w:rPr>
           <w:lang w:val="hu-HU"/>
         </w:rPr>
-        <w:t xml:space="preserve"> – </w:t>
-      </w:r>
-      <w:r>
-        <w:rPr>
-          <w:lang w:val="hu-HU"/>
-        </w:rPr>
-        <w:t>POST</w:t>
-      </w:r>
-      <w:r>
-        <w:rPr>
-          <w:lang w:val="hu-HU"/>
-        </w:rPr>
-        <w:t xml:space="preserve"> -&gt; </w:t>
-      </w:r>
-      <w:r>
-        <w:rPr>
-          <w:lang w:val="hu-HU"/>
-        </w:rPr>
-        <w:t>egy</w:t>
+        <w:t>/&lt;</w:t>
+      </w:r>
+      <w:proofErr w:type="spellStart"/>
+      <w:r>
+        <w:rPr>
+          <w:lang w:val="hu-HU"/>
+        </w:rPr>
+        <w:t>username</w:t>
+      </w:r>
+      <w:proofErr w:type="spellEnd"/>
+      <w:r>
+        <w:rPr>
+          <w:lang w:val="hu-HU"/>
+        </w:rPr>
+        <w:t>&gt;</w:t>
+      </w:r>
+      <w:r>
+        <w:rPr>
+          <w:lang w:val="hu-HU"/>
+        </w:rPr>
+        <w:t xml:space="preserve"> – POST -&gt; egy</w:t>
       </w:r>
       <w:r>
         <w:rPr>
@@ -5708,7 +5637,13 @@
         <w:rPr>
           <w:lang w:val="hu-HU"/>
         </w:rPr>
-        <w:t xml:space="preserve"> felhasználó adatait küldi be, ezáltal frissíti a listát</w:t>
+        <w:t xml:space="preserve"> felhasználó adatait küldi be</w:t>
+      </w:r>
+      <w:r>
+        <w:rPr>
+          <w:lang w:val="hu-HU"/>
+        </w:rPr>
+        <w:t xml:space="preserve"> és felveszi a listára</w:t>
       </w:r>
     </w:p>
     <w:p>
@@ -5756,23 +5691,29 @@
         <w:rPr>
           <w:lang w:val="hu-HU"/>
         </w:rPr>
-        <w:t>games</w:t>
-      </w:r>
-      <w:proofErr w:type="spellEnd"/>
-      <w:r>
-        <w:rPr>
-          <w:lang w:val="hu-HU"/>
-        </w:rPr>
-        <w:t xml:space="preserve"> – GET -&gt; visszaadja a játéklistát az </w:t>
-      </w:r>
-      <w:proofErr w:type="spellStart"/>
-      <w:r>
-        <w:rPr>
-          <w:lang w:val="hu-HU"/>
-        </w:rPr>
-        <w:t>adminnak</w:t>
-      </w:r>
-      <w:proofErr w:type="spellEnd"/>
+        <w:t>users</w:t>
+      </w:r>
+      <w:proofErr w:type="spellEnd"/>
+      <w:r>
+        <w:rPr>
+          <w:lang w:val="hu-HU"/>
+        </w:rPr>
+        <w:t>/&lt;</w:t>
+      </w:r>
+      <w:proofErr w:type="spellStart"/>
+      <w:r>
+        <w:rPr>
+          <w:lang w:val="hu-HU"/>
+        </w:rPr>
+        <w:t>username</w:t>
+      </w:r>
+      <w:proofErr w:type="spellEnd"/>
+      <w:r>
+        <w:rPr>
+          <w:lang w:val="hu-HU"/>
+        </w:rPr>
+        <w:t>&gt; – PUT -&gt; egy létező felhasználó adatait küldi be, ezáltal frissíti a listát</w:t>
+      </w:r>
     </w:p>
     <w:p>
       <w:pPr>
@@ -5819,44 +5760,42 @@
         <w:rPr>
           <w:lang w:val="hu-HU"/>
         </w:rPr>
-        <w:t>games</w:t>
-      </w:r>
-      <w:proofErr w:type="spellEnd"/>
-      <w:r>
-        <w:rPr>
-          <w:lang w:val="hu-HU"/>
-        </w:rPr>
-        <w:t xml:space="preserve"> – </w:t>
-      </w:r>
-      <w:r>
-        <w:rPr>
-          <w:lang w:val="hu-HU"/>
-        </w:rPr>
-        <w:t>POST</w:t>
-      </w:r>
-      <w:r>
-        <w:rPr>
-          <w:lang w:val="hu-HU"/>
-        </w:rPr>
-        <w:t xml:space="preserve"> -&gt; </w:t>
-      </w:r>
-      <w:r>
-        <w:rPr>
-          <w:lang w:val="hu-HU"/>
-        </w:rPr>
-        <w:t>egy új játék adatait küldi be</w:t>
-      </w:r>
-      <w:r>
-        <w:rPr>
-          <w:lang w:val="hu-HU"/>
-        </w:rPr>
-        <w:t>, ezáltal frissíti a</w:t>
-      </w:r>
-      <w:r>
-        <w:rPr>
-          <w:lang w:val="hu-HU"/>
-        </w:rPr>
-        <w:t xml:space="preserve"> listát</w:t>
+        <w:t>users</w:t>
+      </w:r>
+      <w:proofErr w:type="spellEnd"/>
+      <w:r>
+        <w:rPr>
+          <w:lang w:val="hu-HU"/>
+        </w:rPr>
+        <w:t>/&lt;</w:t>
+      </w:r>
+      <w:proofErr w:type="spellStart"/>
+      <w:r>
+        <w:rPr>
+          <w:lang w:val="hu-HU"/>
+        </w:rPr>
+        <w:t>username</w:t>
+      </w:r>
+      <w:proofErr w:type="spellEnd"/>
+      <w:r>
+        <w:rPr>
+          <w:lang w:val="hu-HU"/>
+        </w:rPr>
+        <w:t>&gt;/&lt;</w:t>
+      </w:r>
+      <w:proofErr w:type="spellStart"/>
+      <w:r>
+        <w:rPr>
+          <w:lang w:val="hu-HU"/>
+        </w:rPr>
+        <w:t>ability_id</w:t>
+      </w:r>
+      <w:proofErr w:type="spellEnd"/>
+      <w:r>
+        <w:rPr>
+          <w:lang w:val="hu-HU"/>
+        </w:rPr>
+        <w:t>&gt; – PUT -&gt; beküldi egy felhasználó adott képességéhez tartozó új értéket, ezáltal frissíti azt</w:t>
       </w:r>
     </w:p>
     <w:p>
@@ -5890,14 +5829,56 @@
         <w:rPr>
           <w:lang w:val="hu-HU"/>
         </w:rPr>
-        <w:t>register</w:t>
-      </w:r>
-      <w:proofErr w:type="spellEnd"/>
-      <w:r>
-        <w:rPr>
-          <w:lang w:val="hu-HU"/>
-        </w:rPr>
-        <w:t xml:space="preserve"> – POST -&gt; a megadott adatokkal felveszi az új felhasználót</w:t>
+        <w:t>admin</w:t>
+      </w:r>
+      <w:proofErr w:type="spellEnd"/>
+      <w:r>
+        <w:rPr>
+          <w:lang w:val="hu-HU"/>
+        </w:rPr>
+        <w:t>/</w:t>
+      </w:r>
+      <w:proofErr w:type="spellStart"/>
+      <w:r>
+        <w:rPr>
+          <w:lang w:val="hu-HU"/>
+        </w:rPr>
+        <w:t>users</w:t>
+      </w:r>
+      <w:proofErr w:type="spellEnd"/>
+      <w:r>
+        <w:rPr>
+          <w:lang w:val="hu-HU"/>
+        </w:rPr>
+        <w:t>/&lt;</w:t>
+      </w:r>
+      <w:proofErr w:type="spellStart"/>
+      <w:r>
+        <w:rPr>
+          <w:lang w:val="hu-HU"/>
+        </w:rPr>
+        <w:t>username</w:t>
+      </w:r>
+      <w:proofErr w:type="spellEnd"/>
+      <w:r>
+        <w:rPr>
+          <w:lang w:val="hu-HU"/>
+        </w:rPr>
+        <w:t>&gt;/</w:t>
+      </w:r>
+      <w:proofErr w:type="spellStart"/>
+      <w:r>
+        <w:rPr>
+          <w:lang w:val="hu-HU"/>
+        </w:rPr>
+        <w:t>impersonatables</w:t>
+      </w:r>
+      <w:proofErr w:type="spellEnd"/>
+      <w:r>
+        <w:rPr>
+          <w:lang w:val="hu-HU"/>
+        </w:rPr>
+        <w:t xml:space="preserve"> – GET -&gt; visszaadja az adott felhasználó által megszemélyesíthető emberek listáját</w:t>
       </w:r>
     </w:p>
     <w:p>
@@ -5924,40 +5905,42 @@
         <w:rPr>
           <w:lang w:val="hu-HU"/>
         </w:rPr>
-        <w:t xml:space="preserve">&gt;/login – GET -&gt; </w:t>
-      </w:r>
-      <w:r>
-        <w:rPr>
-          <w:lang w:val="hu-HU"/>
-        </w:rPr>
-        <w:t xml:space="preserve">ha megfelelőek az átadott adatok, </w:t>
-      </w:r>
-      <w:r>
-        <w:rPr>
-          <w:lang w:val="hu-HU"/>
-        </w:rPr>
-        <w:t xml:space="preserve">akkor visszaad egy </w:t>
-      </w:r>
-      <w:proofErr w:type="spellStart"/>
-      <w:r>
-        <w:rPr>
-          <w:lang w:val="hu-HU"/>
-        </w:rPr>
-        <w:t>access</w:t>
-      </w:r>
-      <w:proofErr w:type="spellEnd"/>
-      <w:r>
-        <w:rPr>
-          <w:lang w:val="hu-HU"/>
-        </w:rPr>
-        <w:t xml:space="preserve"> </w:t>
-      </w:r>
-      <w:proofErr w:type="spellStart"/>
-      <w:r>
-        <w:rPr>
-          <w:lang w:val="hu-HU"/>
-        </w:rPr>
-        <w:t>tokent</w:t>
+        <w:t>&gt;/</w:t>
+      </w:r>
+      <w:proofErr w:type="spellStart"/>
+      <w:r>
+        <w:rPr>
+          <w:lang w:val="hu-HU"/>
+        </w:rPr>
+        <w:t>admin</w:t>
+      </w:r>
+      <w:proofErr w:type="spellEnd"/>
+      <w:r>
+        <w:rPr>
+          <w:lang w:val="hu-HU"/>
+        </w:rPr>
+        <w:t>/</w:t>
+      </w:r>
+      <w:proofErr w:type="spellStart"/>
+      <w:r>
+        <w:rPr>
+          <w:lang w:val="hu-HU"/>
+        </w:rPr>
+        <w:t>games</w:t>
+      </w:r>
+      <w:proofErr w:type="spellEnd"/>
+      <w:r>
+        <w:rPr>
+          <w:lang w:val="hu-HU"/>
+        </w:rPr>
+        <w:t xml:space="preserve"> – GET -&gt; visszaadja a játéklistát az </w:t>
+      </w:r>
+      <w:proofErr w:type="spellStart"/>
+      <w:r>
+        <w:rPr>
+          <w:lang w:val="hu-HU"/>
+        </w:rPr>
+        <w:t>adminnak</w:t>
       </w:r>
       <w:proofErr w:type="spellEnd"/>
     </w:p>
@@ -5967,10 +5950,369 @@
           <w:lang w:val="hu-HU"/>
         </w:rPr>
       </w:pPr>
+      <w:r>
+        <w:rPr>
+          <w:lang w:val="hu-HU"/>
+        </w:rPr>
+        <w:t>&lt;</w:t>
+      </w:r>
+      <w:proofErr w:type="spellStart"/>
+      <w:r>
+        <w:rPr>
+          <w:lang w:val="hu-HU"/>
+        </w:rPr>
+        <w:t>host</w:t>
+      </w:r>
+      <w:proofErr w:type="spellEnd"/>
+      <w:r>
+        <w:rPr>
+          <w:lang w:val="hu-HU"/>
+        </w:rPr>
+        <w:t>&gt;/</w:t>
+      </w:r>
+      <w:proofErr w:type="spellStart"/>
+      <w:r>
+        <w:rPr>
+          <w:lang w:val="hu-HU"/>
+        </w:rPr>
+        <w:t>admin</w:t>
+      </w:r>
+      <w:proofErr w:type="spellEnd"/>
+      <w:r>
+        <w:rPr>
+          <w:lang w:val="hu-HU"/>
+        </w:rPr>
+        <w:t>/</w:t>
+      </w:r>
+      <w:proofErr w:type="spellStart"/>
+      <w:r>
+        <w:rPr>
+          <w:lang w:val="hu-HU"/>
+        </w:rPr>
+        <w:t>games</w:t>
+      </w:r>
+      <w:proofErr w:type="spellEnd"/>
+      <w:r>
+        <w:rPr>
+          <w:lang w:val="hu-HU"/>
+        </w:rPr>
+        <w:t>/&lt;</w:t>
+      </w:r>
+      <w:proofErr w:type="spellStart"/>
+      <w:r>
+        <w:rPr>
+          <w:lang w:val="hu-HU"/>
+        </w:rPr>
+        <w:t>game_id</w:t>
+      </w:r>
+      <w:proofErr w:type="spellEnd"/>
+      <w:r>
+        <w:rPr>
+          <w:lang w:val="hu-HU"/>
+        </w:rPr>
+        <w:t>&gt;</w:t>
+      </w:r>
+      <w:r>
+        <w:rPr>
+          <w:lang w:val="hu-HU"/>
+        </w:rPr>
+        <w:t xml:space="preserve"> – POST -&gt; </w:t>
+      </w:r>
+      <w:r>
+        <w:rPr>
+          <w:lang w:val="hu-HU"/>
+        </w:rPr>
+        <w:t>egy új játék adatait küldi be</w:t>
+      </w:r>
+      <w:r>
+        <w:rPr>
+          <w:lang w:val="hu-HU"/>
+        </w:rPr>
+        <w:t xml:space="preserve"> és felveszi a listára</w:t>
+      </w:r>
     </w:p>
     <w:p>
       <w:pPr>
         <w:rPr>
+          <w:lang w:val="hu-HU"/>
+        </w:rPr>
+      </w:pPr>
+      <w:r>
+        <w:rPr>
+          <w:lang w:val="hu-HU"/>
+        </w:rPr>
+        <w:t>&lt;</w:t>
+      </w:r>
+      <w:proofErr w:type="spellStart"/>
+      <w:r>
+        <w:rPr>
+          <w:lang w:val="hu-HU"/>
+        </w:rPr>
+        <w:t>host</w:t>
+      </w:r>
+      <w:proofErr w:type="spellEnd"/>
+      <w:r>
+        <w:rPr>
+          <w:lang w:val="hu-HU"/>
+        </w:rPr>
+        <w:t>&gt;/</w:t>
+      </w:r>
+      <w:proofErr w:type="spellStart"/>
+      <w:r>
+        <w:rPr>
+          <w:lang w:val="hu-HU"/>
+        </w:rPr>
+        <w:t>admin</w:t>
+      </w:r>
+      <w:proofErr w:type="spellEnd"/>
+      <w:r>
+        <w:rPr>
+          <w:lang w:val="hu-HU"/>
+        </w:rPr>
+        <w:t>/</w:t>
+      </w:r>
+      <w:proofErr w:type="spellStart"/>
+      <w:r>
+        <w:rPr>
+          <w:lang w:val="hu-HU"/>
+        </w:rPr>
+        <w:t>games</w:t>
+      </w:r>
+      <w:proofErr w:type="spellEnd"/>
+      <w:r>
+        <w:rPr>
+          <w:lang w:val="hu-HU"/>
+        </w:rPr>
+        <w:t>/&lt;</w:t>
+      </w:r>
+      <w:proofErr w:type="spellStart"/>
+      <w:r>
+        <w:rPr>
+          <w:lang w:val="hu-HU"/>
+        </w:rPr>
+        <w:t>game_id</w:t>
+      </w:r>
+      <w:proofErr w:type="spellEnd"/>
+      <w:r>
+        <w:rPr>
+          <w:lang w:val="hu-HU"/>
+        </w:rPr>
+        <w:t>&gt; – PUT -&gt; egy létező játék adatait küldi be, ezáltal frissíti a listát</w:t>
+      </w:r>
+    </w:p>
+    <w:p>
+      <w:pPr>
+        <w:rPr>
+          <w:lang w:val="hu-HU"/>
+        </w:rPr>
+      </w:pPr>
+      <w:r>
+        <w:rPr>
+          <w:lang w:val="hu-HU"/>
+        </w:rPr>
+        <w:t>&lt;</w:t>
+      </w:r>
+      <w:proofErr w:type="spellStart"/>
+      <w:r>
+        <w:rPr>
+          <w:lang w:val="hu-HU"/>
+        </w:rPr>
+        <w:t>host</w:t>
+      </w:r>
+      <w:proofErr w:type="spellEnd"/>
+      <w:r>
+        <w:rPr>
+          <w:lang w:val="hu-HU"/>
+        </w:rPr>
+        <w:t>&gt;/</w:t>
+      </w:r>
+      <w:proofErr w:type="spellStart"/>
+      <w:r>
+        <w:rPr>
+          <w:lang w:val="hu-HU"/>
+        </w:rPr>
+        <w:t>admin</w:t>
+      </w:r>
+      <w:proofErr w:type="spellEnd"/>
+      <w:r>
+        <w:rPr>
+          <w:lang w:val="hu-HU"/>
+        </w:rPr>
+        <w:t>/</w:t>
+      </w:r>
+      <w:r>
+        <w:rPr>
+          <w:lang w:val="hu-HU"/>
+        </w:rPr>
+        <w:t>gameplay</w:t>
+      </w:r>
+      <w:r>
+        <w:rPr>
+          <w:lang w:val="hu-HU"/>
+        </w:rPr>
+        <w:t>/&lt;</w:t>
+      </w:r>
+      <w:proofErr w:type="spellStart"/>
+      <w:r>
+        <w:rPr>
+          <w:lang w:val="hu-HU"/>
+        </w:rPr>
+        <w:t>gameplay_id</w:t>
+      </w:r>
+      <w:proofErr w:type="spellEnd"/>
+      <w:r>
+        <w:rPr>
+          <w:lang w:val="hu-HU"/>
+        </w:rPr>
+        <w:t>&gt; – POST -&gt; beküldi az adott játékmenet eredményét</w:t>
+      </w:r>
+    </w:p>
+    <w:p>
+      <w:pPr>
+        <w:rPr>
+          <w:lang w:val="hu-HU"/>
+        </w:rPr>
+      </w:pPr>
+      <w:r>
+        <w:rPr>
+          <w:lang w:val="hu-HU"/>
+        </w:rPr>
+        <w:t>&lt;</w:t>
+      </w:r>
+      <w:proofErr w:type="spellStart"/>
+      <w:r>
+        <w:rPr>
+          <w:lang w:val="hu-HU"/>
+        </w:rPr>
+        <w:t>host</w:t>
+      </w:r>
+      <w:proofErr w:type="spellEnd"/>
+      <w:r>
+        <w:rPr>
+          <w:lang w:val="hu-HU"/>
+        </w:rPr>
+        <w:t>&gt;/</w:t>
+      </w:r>
+      <w:proofErr w:type="spellStart"/>
+      <w:r>
+        <w:rPr>
+          <w:lang w:val="hu-HU"/>
+        </w:rPr>
+        <w:t>admin</w:t>
+      </w:r>
+      <w:proofErr w:type="spellEnd"/>
+      <w:r>
+        <w:rPr>
+          <w:lang w:val="hu-HU"/>
+        </w:rPr>
+        <w:t>/</w:t>
+      </w:r>
+      <w:proofErr w:type="spellStart"/>
+      <w:r>
+        <w:rPr>
+          <w:lang w:val="hu-HU"/>
+        </w:rPr>
+        <w:t>register</w:t>
+      </w:r>
+      <w:proofErr w:type="spellEnd"/>
+      <w:r>
+        <w:rPr>
+          <w:lang w:val="hu-HU"/>
+        </w:rPr>
+        <w:t xml:space="preserve"> – POST -&gt; a megadott adatokkal felveszi az új felhasználót</w:t>
+      </w:r>
+    </w:p>
+    <w:p>
+      <w:pPr>
+        <w:rPr>
+          <w:lang w:val="hu-HU"/>
+        </w:rPr>
+      </w:pPr>
+      <w:r>
+        <w:rPr>
+          <w:lang w:val="hu-HU"/>
+        </w:rPr>
+        <w:t>&lt;</w:t>
+      </w:r>
+      <w:proofErr w:type="spellStart"/>
+      <w:r>
+        <w:rPr>
+          <w:lang w:val="hu-HU"/>
+        </w:rPr>
+        <w:t>host</w:t>
+      </w:r>
+      <w:proofErr w:type="spellEnd"/>
+      <w:r>
+        <w:rPr>
+          <w:lang w:val="hu-HU"/>
+        </w:rPr>
+        <w:t>&gt;/</w:t>
+      </w:r>
+      <w:proofErr w:type="spellStart"/>
+      <w:r>
+        <w:rPr>
+          <w:lang w:val="hu-HU"/>
+        </w:rPr>
+        <w:t>admin</w:t>
+      </w:r>
+      <w:proofErr w:type="spellEnd"/>
+      <w:r>
+        <w:rPr>
+          <w:lang w:val="hu-HU"/>
+        </w:rPr>
+        <w:t>/</w:t>
+      </w:r>
+      <w:r>
+        <w:rPr>
+          <w:lang w:val="hu-HU"/>
+        </w:rPr>
+        <w:t xml:space="preserve">login – GET -&gt; </w:t>
+      </w:r>
+      <w:r>
+        <w:rPr>
+          <w:lang w:val="hu-HU"/>
+        </w:rPr>
+        <w:t xml:space="preserve">ha megfelelőek az átadott adatok, </w:t>
+      </w:r>
+      <w:r>
+        <w:rPr>
+          <w:lang w:val="hu-HU"/>
+        </w:rPr>
+        <w:t xml:space="preserve">akkor visszaad egy </w:t>
+      </w:r>
+      <w:proofErr w:type="spellStart"/>
+      <w:r>
+        <w:rPr>
+          <w:lang w:val="hu-HU"/>
+        </w:rPr>
+        <w:t>access</w:t>
+      </w:r>
+      <w:proofErr w:type="spellEnd"/>
+      <w:r>
+        <w:rPr>
+          <w:lang w:val="hu-HU"/>
+        </w:rPr>
+        <w:t xml:space="preserve"> </w:t>
+      </w:r>
+      <w:proofErr w:type="spellStart"/>
+      <w:r>
+        <w:rPr>
+          <w:lang w:val="hu-HU"/>
+        </w:rPr>
+        <w:t>tokent</w:t>
+      </w:r>
+      <w:proofErr w:type="spellEnd"/>
+    </w:p>
+    <w:p>
+      <w:pPr>
+        <w:rPr>
+          <w:lang w:val="hu-HU"/>
+        </w:rPr>
+      </w:pPr>
+    </w:p>
+    <w:p>
+      <w:pPr>
+        <w:rPr>
           <w:b/>
           <w:bCs/>
           <w:lang w:val="hu-HU"/>
@@ -6078,61 +6420,21 @@
         <w:rPr>
           <w:lang w:val="hu-HU"/>
         </w:rPr>
-        <w:t>/&lt;</w:t>
-      </w:r>
-      <w:proofErr w:type="spellStart"/>
-      <w:r>
-        <w:rPr>
-          <w:lang w:val="hu-HU"/>
-        </w:rPr>
-        <w:t>user_name</w:t>
-      </w:r>
-      <w:proofErr w:type="spellEnd"/>
-      <w:r>
-        <w:rPr>
-          <w:lang w:val="hu-HU"/>
-        </w:rPr>
-        <w:t>&gt;/</w:t>
-      </w:r>
-      <w:proofErr w:type="spellStart"/>
-      <w:r>
-        <w:rPr>
-          <w:lang w:val="hu-HU"/>
-        </w:rPr>
-        <w:t>teacher</w:t>
-      </w:r>
-      <w:proofErr w:type="spellEnd"/>
-      <w:r>
-        <w:rPr>
-          <w:lang w:val="hu-HU"/>
-        </w:rPr>
-        <w:t>/&lt;</w:t>
-      </w:r>
-      <w:proofErr w:type="spellStart"/>
-      <w:r>
-        <w:rPr>
-          <w:lang w:val="hu-HU"/>
-        </w:rPr>
-        <w:t>teacher_name</w:t>
-      </w:r>
-      <w:proofErr w:type="spellEnd"/>
-      <w:r>
-        <w:rPr>
-          <w:lang w:val="hu-HU"/>
-        </w:rPr>
-        <w:t xml:space="preserve">&gt; </w:t>
-      </w:r>
-      <w:r>
-        <w:rPr>
-          <w:lang w:val="hu-HU"/>
-        </w:rPr>
-        <w:t>–</w:t>
-      </w:r>
-      <w:r>
-        <w:rPr>
-          <w:lang w:val="hu-HU"/>
-        </w:rPr>
-        <w:t xml:space="preserve"> GET -&gt; visszaadja az adott tanár által javasolt játéklistát a felhasználónak</w:t>
+        <w:t>/</w:t>
+      </w:r>
+      <w:proofErr w:type="spellStart"/>
+      <w:r>
+        <w:rPr>
+          <w:lang w:val="hu-HU"/>
+        </w:rPr>
+        <w:t>all</w:t>
+      </w:r>
+      <w:proofErr w:type="spellEnd"/>
+      <w:r>
+        <w:rPr>
+          <w:lang w:val="hu-HU"/>
+        </w:rPr>
+        <w:t>/filtered – GET -&gt; a beadott szűrő alapján visszaadja a szűrt játéklistát</w:t>
       </w:r>
     </w:p>
     <w:p>
@@ -6194,58 +6496,20 @@
         <w:rPr>
           <w:lang w:val="hu-HU"/>
         </w:rPr>
-        <w:t>researcher</w:t>
-      </w:r>
-      <w:proofErr w:type="spellEnd"/>
-      <w:r>
-        <w:rPr>
-          <w:lang w:val="hu-HU"/>
-        </w:rPr>
-        <w:t>/&lt;</w:t>
-      </w:r>
-      <w:proofErr w:type="spellStart"/>
-      <w:r>
-        <w:rPr>
-          <w:lang w:val="hu-HU"/>
-        </w:rPr>
-        <w:t>researcher_name</w:t>
-      </w:r>
-      <w:proofErr w:type="spellEnd"/>
-      <w:r>
-        <w:rPr>
-          <w:lang w:val="hu-HU"/>
-        </w:rPr>
-        <w:t xml:space="preserve">&gt; </w:t>
-      </w:r>
-      <w:r>
-        <w:rPr>
-          <w:lang w:val="hu-HU"/>
-        </w:rPr>
-        <w:t>–</w:t>
-      </w:r>
-      <w:r>
-        <w:rPr>
-          <w:lang w:val="hu-HU"/>
-        </w:rPr>
-        <w:t xml:space="preserve"> GET -&gt; </w:t>
-      </w:r>
-      <w:r>
-        <w:rPr>
-          <w:lang w:val="hu-HU"/>
-        </w:rPr>
-        <w:t xml:space="preserve">visszaadja az adott </w:t>
-      </w:r>
-      <w:r>
-        <w:rPr>
-          <w:lang w:val="hu-HU"/>
-        </w:rPr>
-        <w:t>kutató</w:t>
-      </w:r>
-      <w:r>
-        <w:rPr>
-          <w:lang w:val="hu-HU"/>
-        </w:rPr>
-        <w:t xml:space="preserve"> által javasolt játéklistát a felhasználónak</w:t>
+        <w:t>teacher</w:t>
+      </w:r>
+      <w:r>
+        <w:rPr>
+          <w:lang w:val="hu-HU"/>
+        </w:rPr>
+        <w:t>s</w:t>
+      </w:r>
+      <w:proofErr w:type="spellEnd"/>
+      <w:r>
+        <w:rPr>
+          <w:lang w:val="hu-HU"/>
+        </w:rPr>
+        <w:t xml:space="preserve"> – GET -&gt; visszaadja azoknak a tanároknak a listáját, akik javasoltak játékot a felhasználónak </w:t>
       </w:r>
     </w:p>
     <w:p>
@@ -6254,10 +6518,263 @@
           <w:lang w:val="hu-HU"/>
         </w:rPr>
       </w:pPr>
+      <w:r>
+        <w:rPr>
+          <w:lang w:val="hu-HU"/>
+        </w:rPr>
+        <w:t>&lt;</w:t>
+      </w:r>
+      <w:proofErr w:type="spellStart"/>
+      <w:r>
+        <w:rPr>
+          <w:lang w:val="hu-HU"/>
+        </w:rPr>
+        <w:t>host</w:t>
+      </w:r>
+      <w:proofErr w:type="spellEnd"/>
+      <w:r>
+        <w:rPr>
+          <w:lang w:val="hu-HU"/>
+        </w:rPr>
+        <w:t>&gt;/</w:t>
+      </w:r>
+      <w:proofErr w:type="spellStart"/>
+      <w:r>
+        <w:rPr>
+          <w:lang w:val="hu-HU"/>
+        </w:rPr>
+        <w:t>games</w:t>
+      </w:r>
+      <w:proofErr w:type="spellEnd"/>
+      <w:r>
+        <w:rPr>
+          <w:lang w:val="hu-HU"/>
+        </w:rPr>
+        <w:t>/&lt;</w:t>
+      </w:r>
+      <w:proofErr w:type="spellStart"/>
+      <w:r>
+        <w:rPr>
+          <w:lang w:val="hu-HU"/>
+        </w:rPr>
+        <w:t>user_name</w:t>
+      </w:r>
+      <w:proofErr w:type="spellEnd"/>
+      <w:r>
+        <w:rPr>
+          <w:lang w:val="hu-HU"/>
+        </w:rPr>
+        <w:t>&gt;/</w:t>
+      </w:r>
+      <w:proofErr w:type="spellStart"/>
+      <w:r>
+        <w:rPr>
+          <w:lang w:val="hu-HU"/>
+        </w:rPr>
+        <w:t>teacher</w:t>
+      </w:r>
+      <w:r>
+        <w:rPr>
+          <w:lang w:val="hu-HU"/>
+        </w:rPr>
+        <w:t>s</w:t>
+      </w:r>
+      <w:proofErr w:type="spellEnd"/>
+      <w:r>
+        <w:rPr>
+          <w:lang w:val="hu-HU"/>
+        </w:rPr>
+        <w:t>/&lt;</w:t>
+      </w:r>
+      <w:proofErr w:type="spellStart"/>
+      <w:r>
+        <w:rPr>
+          <w:lang w:val="hu-HU"/>
+        </w:rPr>
+        <w:t>teacher_name</w:t>
+      </w:r>
+      <w:proofErr w:type="spellEnd"/>
+      <w:r>
+        <w:rPr>
+          <w:lang w:val="hu-HU"/>
+        </w:rPr>
+        <w:t>&gt; – GET -&gt; visszaadja az adott tanár által javasolt játéklistát a felhasználónak</w:t>
+      </w:r>
     </w:p>
     <w:p>
       <w:pPr>
         <w:rPr>
+          <w:lang w:val="hu-HU"/>
+        </w:rPr>
+      </w:pPr>
+      <w:r>
+        <w:rPr>
+          <w:lang w:val="hu-HU"/>
+        </w:rPr>
+        <w:t>&lt;</w:t>
+      </w:r>
+      <w:proofErr w:type="spellStart"/>
+      <w:r>
+        <w:rPr>
+          <w:lang w:val="hu-HU"/>
+        </w:rPr>
+        <w:t>host</w:t>
+      </w:r>
+      <w:proofErr w:type="spellEnd"/>
+      <w:r>
+        <w:rPr>
+          <w:lang w:val="hu-HU"/>
+        </w:rPr>
+        <w:t>&gt;/</w:t>
+      </w:r>
+      <w:proofErr w:type="spellStart"/>
+      <w:r>
+        <w:rPr>
+          <w:lang w:val="hu-HU"/>
+        </w:rPr>
+        <w:t>games</w:t>
+      </w:r>
+      <w:proofErr w:type="spellEnd"/>
+      <w:r>
+        <w:rPr>
+          <w:lang w:val="hu-HU"/>
+        </w:rPr>
+        <w:t>/&lt;</w:t>
+      </w:r>
+      <w:proofErr w:type="spellStart"/>
+      <w:r>
+        <w:rPr>
+          <w:lang w:val="hu-HU"/>
+        </w:rPr>
+        <w:t>user_name</w:t>
+      </w:r>
+      <w:proofErr w:type="spellEnd"/>
+      <w:r>
+        <w:rPr>
+          <w:lang w:val="hu-HU"/>
+        </w:rPr>
+        <w:t>&gt;/</w:t>
+      </w:r>
+      <w:proofErr w:type="spellStart"/>
+      <w:r>
+        <w:rPr>
+          <w:lang w:val="hu-HU"/>
+        </w:rPr>
+        <w:t>researcher</w:t>
+      </w:r>
+      <w:r>
+        <w:rPr>
+          <w:lang w:val="hu-HU"/>
+        </w:rPr>
+        <w:t>s</w:t>
+      </w:r>
+      <w:proofErr w:type="spellEnd"/>
+      <w:r>
+        <w:rPr>
+          <w:lang w:val="hu-HU"/>
+        </w:rPr>
+        <w:t xml:space="preserve"> – GET -&gt; visszaadja azoknak a kutatóknak a listáját, akik javasoltak játékot a felhasználónak </w:t>
+      </w:r>
+    </w:p>
+    <w:p>
+      <w:pPr>
+        <w:rPr>
+          <w:lang w:val="hu-HU"/>
+        </w:rPr>
+      </w:pPr>
+      <w:r>
+        <w:rPr>
+          <w:lang w:val="hu-HU"/>
+        </w:rPr>
+        <w:t>&lt;</w:t>
+      </w:r>
+      <w:proofErr w:type="spellStart"/>
+      <w:r>
+        <w:rPr>
+          <w:lang w:val="hu-HU"/>
+        </w:rPr>
+        <w:t>host</w:t>
+      </w:r>
+      <w:proofErr w:type="spellEnd"/>
+      <w:r>
+        <w:rPr>
+          <w:lang w:val="hu-HU"/>
+        </w:rPr>
+        <w:t>&gt;/</w:t>
+      </w:r>
+      <w:proofErr w:type="spellStart"/>
+      <w:r>
+        <w:rPr>
+          <w:lang w:val="hu-HU"/>
+        </w:rPr>
+        <w:t>games</w:t>
+      </w:r>
+      <w:proofErr w:type="spellEnd"/>
+      <w:r>
+        <w:rPr>
+          <w:lang w:val="hu-HU"/>
+        </w:rPr>
+        <w:t>/&lt;</w:t>
+      </w:r>
+      <w:proofErr w:type="spellStart"/>
+      <w:r>
+        <w:rPr>
+          <w:lang w:val="hu-HU"/>
+        </w:rPr>
+        <w:t>user_name</w:t>
+      </w:r>
+      <w:proofErr w:type="spellEnd"/>
+      <w:r>
+        <w:rPr>
+          <w:lang w:val="hu-HU"/>
+        </w:rPr>
+        <w:t>&gt;/</w:t>
+      </w:r>
+      <w:proofErr w:type="spellStart"/>
+      <w:r>
+        <w:rPr>
+          <w:lang w:val="hu-HU"/>
+        </w:rPr>
+        <w:t>researcher</w:t>
+      </w:r>
+      <w:r>
+        <w:rPr>
+          <w:lang w:val="hu-HU"/>
+        </w:rPr>
+        <w:t>s</w:t>
+      </w:r>
+      <w:proofErr w:type="spellEnd"/>
+      <w:r>
+        <w:rPr>
+          <w:lang w:val="hu-HU"/>
+        </w:rPr>
+        <w:t>/&lt;</w:t>
+      </w:r>
+      <w:proofErr w:type="spellStart"/>
+      <w:r>
+        <w:rPr>
+          <w:lang w:val="hu-HU"/>
+        </w:rPr>
+        <w:t>researcher_name</w:t>
+      </w:r>
+      <w:proofErr w:type="spellEnd"/>
+      <w:r>
+        <w:rPr>
+          <w:lang w:val="hu-HU"/>
+        </w:rPr>
+        <w:t>&gt; – GET -&gt; visszaadja az adott kutató által javasolt játéklistát a felhasználónak</w:t>
+      </w:r>
+    </w:p>
+    <w:p>
+      <w:pPr>
+        <w:rPr>
+          <w:lang w:val="hu-HU"/>
+        </w:rPr>
+      </w:pPr>
+    </w:p>
+    <w:p>
+      <w:pPr>
+        <w:rPr>
           <w:b/>
           <w:bCs/>
           <w:lang w:val="hu-HU"/>
@@ -6324,19 +6841,13 @@
         <w:rPr>
           <w:lang w:val="hu-HU"/>
         </w:rPr>
-        <w:t xml:space="preserve">&gt; </w:t>
-      </w:r>
-      <w:r>
-        <w:rPr>
-          <w:lang w:val="hu-HU"/>
-        </w:rPr>
-        <w:t xml:space="preserve">– </w:t>
-      </w:r>
-      <w:r>
-        <w:rPr>
-          <w:lang w:val="hu-HU"/>
-        </w:rPr>
-        <w:t xml:space="preserve">GET -&gt; </w:t>
+        <w:t xml:space="preserve">&gt; – GET -&gt; </w:t>
+      </w:r>
+      <w:r>
+        <w:rPr>
+          <w:lang w:val="hu-HU"/>
+        </w:rPr>
+        <w:t>visszaadja a felhasználó profilját</w:t>
       </w:r>
     </w:p>
     <w:p>
@@ -6345,9 +6856,160 @@
           <w:lang w:val="hu-HU"/>
         </w:rPr>
       </w:pPr>
+      <w:r>
+        <w:rPr>
+          <w:lang w:val="hu-HU"/>
+        </w:rPr>
+        <w:t>&lt;</w:t>
+      </w:r>
+      <w:proofErr w:type="spellStart"/>
+      <w:r>
+        <w:rPr>
+          <w:lang w:val="hu-HU"/>
+        </w:rPr>
+        <w:t>host</w:t>
+      </w:r>
+      <w:proofErr w:type="spellEnd"/>
+      <w:r>
+        <w:rPr>
+          <w:lang w:val="hu-HU"/>
+        </w:rPr>
+        <w:t>&gt;/</w:t>
+      </w:r>
+      <w:proofErr w:type="spellStart"/>
+      <w:r>
+        <w:rPr>
+          <w:lang w:val="hu-HU"/>
+        </w:rPr>
+        <w:t>profile</w:t>
+      </w:r>
+      <w:proofErr w:type="spellEnd"/>
+      <w:r>
+        <w:rPr>
+          <w:lang w:val="hu-HU"/>
+        </w:rPr>
+        <w:t>/&lt;</w:t>
+      </w:r>
+      <w:proofErr w:type="spellStart"/>
+      <w:r>
+        <w:rPr>
+          <w:lang w:val="hu-HU"/>
+        </w:rPr>
+        <w:t>user_name</w:t>
+      </w:r>
+      <w:proofErr w:type="spellEnd"/>
+      <w:r>
+        <w:rPr>
+          <w:lang w:val="hu-HU"/>
+        </w:rPr>
+        <w:t>&gt;/&lt;</w:t>
+      </w:r>
+      <w:proofErr w:type="spellStart"/>
+      <w:r>
+        <w:rPr>
+          <w:lang w:val="hu-HU"/>
+        </w:rPr>
+        <w:t>date</w:t>
+      </w:r>
+      <w:proofErr w:type="spellEnd"/>
+      <w:r>
+        <w:rPr>
+          <w:lang w:val="hu-HU"/>
+        </w:rPr>
+        <w:t>&gt; – GET -&gt; visszaadja a felhasználó profilját az adott napra</w:t>
+      </w:r>
     </w:p>
     <w:p>
       <w:pPr>
+        <w:rPr>
+          <w:lang w:val="hu-HU"/>
+        </w:rPr>
+      </w:pPr>
+      <w:r>
+        <w:rPr>
+          <w:lang w:val="hu-HU"/>
+        </w:rPr>
+        <w:t>&lt;</w:t>
+      </w:r>
+      <w:proofErr w:type="spellStart"/>
+      <w:r>
+        <w:rPr>
+          <w:lang w:val="hu-HU"/>
+        </w:rPr>
+        <w:t>host</w:t>
+      </w:r>
+      <w:proofErr w:type="spellEnd"/>
+      <w:r>
+        <w:rPr>
+          <w:lang w:val="hu-HU"/>
+        </w:rPr>
+        <w:t>&gt;/</w:t>
+      </w:r>
+      <w:proofErr w:type="spellStart"/>
+      <w:r>
+        <w:rPr>
+          <w:lang w:val="hu-HU"/>
+        </w:rPr>
+        <w:t>profile</w:t>
+      </w:r>
+      <w:proofErr w:type="spellEnd"/>
+      <w:r>
+        <w:rPr>
+          <w:lang w:val="hu-HU"/>
+        </w:rPr>
+        <w:t>/&lt;</w:t>
+      </w:r>
+      <w:proofErr w:type="spellStart"/>
+      <w:r>
+        <w:rPr>
+          <w:lang w:val="hu-HU"/>
+        </w:rPr>
+        <w:t>user_name</w:t>
+      </w:r>
+      <w:proofErr w:type="spellEnd"/>
+      <w:r>
+        <w:rPr>
+          <w:lang w:val="hu-HU"/>
+        </w:rPr>
+        <w:t>&gt;/</w:t>
+      </w:r>
+      <w:proofErr w:type="spellStart"/>
+      <w:r>
+        <w:rPr>
+          <w:lang w:val="hu-HU"/>
+        </w:rPr>
+        <w:t>snapshot</w:t>
+      </w:r>
+      <w:proofErr w:type="spellEnd"/>
+      <w:r>
+        <w:rPr>
+          <w:lang w:val="hu-HU"/>
+        </w:rPr>
+        <w:t xml:space="preserve"> – GET -&gt; elmenti a felhasználó jelenlegi képességeit</w:t>
+      </w:r>
+    </w:p>
+    <w:p>
+      <w:pPr>
+        <w:rPr>
+          <w:lang w:val="hu-HU"/>
+        </w:rPr>
+      </w:pPr>
+      <w:r>
+        <w:rPr>
+          <w:lang w:val="hu-HU"/>
+        </w:rPr>
+        <w:br w:type="column"/>
+      </w:r>
+    </w:p>
+    <w:p>
+      <w:pPr>
+        <w:rPr>
+          <w:lang w:val="hu-HU"/>
+        </w:rPr>
+      </w:pPr>
+    </w:p>
+    <w:p>
+      <w:pPr>
         <w:pStyle w:val="Cmsor2"/>
         <w:jc w:val="both"/>
         <w:rPr>
@@ -6372,14 +7034,7 @@
           <w:color w:val="7030A0"/>
           <w:lang w:val="hu-HU"/>
         </w:rPr>
-        <w:t>ezt szívesen megcsinálom</w:t>
-      </w:r>
-      <w:r>
-        <w:rPr>
-          <w:color w:val="7030A0"/>
-          <w:lang w:val="hu-HU"/>
-        </w:rPr>
-        <w:t xml:space="preserve"> (Anna)</w:t>
+        <w:t>(Anna)</w:t>
       </w:r>
     </w:p>
     <w:p>
@@ -6630,7 +7285,6 @@
         <w:rPr>
           <w:lang w:val="hu-HU"/>
         </w:rPr>
-        <w:lastRenderedPageBreak/>
         <w:t>Regisztráció</w:t>
       </w:r>
     </w:p>
@@ -7046,6 +7700,7 @@
         <w:rPr>
           <w:lang w:val="hu-HU"/>
         </w:rPr>
+        <w:lastRenderedPageBreak/>
         <w:t>Client</w:t>
       </w:r>
       <w:proofErr w:type="spellEnd"/>
@@ -7360,7 +8015,6 @@
         <w:rPr>
           <w:lang w:val="hu-HU"/>
         </w:rPr>
-        <w:lastRenderedPageBreak/>
         <w:t>Játékok megvalósítása</w:t>
       </w:r>
     </w:p>
@@ -7592,6 +8246,7 @@
         <w:rPr>
           <w:lang w:val="hu-HU"/>
         </w:rPr>
+        <w:lastRenderedPageBreak/>
         <w:t xml:space="preserve">Spring </w:t>
       </w:r>
       <w:proofErr w:type="spellStart"/>

</xml_diff>